<commit_message>
etude MV DV fini
</commit_message>
<xml_diff>
--- a/Rapport REKIK LEONARD 2023.docx
+++ b/Rapport REKIK LEONARD 2023.docx
@@ -164,7 +164,15 @@
         <w:jc w:val="left"/>
       </w:pPr>
       <w:r>
-        <w:t xml:space="preserve">Plateforme : TCLab </w:t>
+        <w:t xml:space="preserve">Plateforme : </w:t>
+      </w:r>
+      <w:proofErr w:type="spellStart"/>
+      <w:r>
+        <w:t>TCLab</w:t>
+      </w:r>
+      <w:proofErr w:type="spellEnd"/>
+      <w:r>
+        <w:t xml:space="preserve"> </w:t>
       </w:r>
     </w:p>
     <w:p>
@@ -172,7 +180,15 @@
         <w:jc w:val="left"/>
       </w:pPr>
       <w:r>
-        <w:t>Propos du laboratoire : Implémentation d’un PID avec FeedForward en Python</w:t>
+        <w:t xml:space="preserve">Propos du laboratoire : Implémentation d’un PID avec </w:t>
+      </w:r>
+      <w:proofErr w:type="spellStart"/>
+      <w:r>
+        <w:t>FeedForward</w:t>
+      </w:r>
+      <w:proofErr w:type="spellEnd"/>
+      <w:r>
+        <w:t xml:space="preserve"> en Python</w:t>
       </w:r>
     </w:p>
     <w:p>
@@ -210,7 +226,21 @@
         <w:rPr>
           <w:lang w:val="fr-FR"/>
         </w:rPr>
-        <w:t> : Heni REKIK</w:t>
+        <w:t xml:space="preserve"> : </w:t>
+      </w:r>
+      <w:proofErr w:type="spellStart"/>
+      <w:r>
+        <w:rPr>
+          <w:lang w:val="fr-FR"/>
+        </w:rPr>
+        <w:t>Heni</w:t>
+      </w:r>
+      <w:proofErr w:type="spellEnd"/>
+      <w:r>
+        <w:rPr>
+          <w:lang w:val="fr-FR"/>
+        </w:rPr>
+        <w:t xml:space="preserve"> REKIK</w:t>
       </w:r>
       <w:r>
         <w:rPr>
@@ -4127,7 +4157,15 @@
     </w:p>
     <w:p>
       <w:r>
-        <w:t>L’objectif de ce laboratoire est d’appliquer la théorie du cours "Control theory and</w:t>
+        <w:t xml:space="preserve">L’objectif de ce laboratoire est d’appliquer la théorie du cours "Control </w:t>
+      </w:r>
+      <w:proofErr w:type="spellStart"/>
+      <w:r>
+        <w:t>theory</w:t>
+      </w:r>
+      <w:proofErr w:type="spellEnd"/>
+      <w:r>
+        <w:t xml:space="preserve"> and</w:t>
       </w:r>
       <w:r>
         <w:t xml:space="preserve"> </w:t>
@@ -4139,14 +4177,27 @@
         <w:t xml:space="preserve">Arduino </w:t>
       </w:r>
       <w:r>
-        <w:t>de contrôle de température T</w:t>
+        <w:t xml:space="preserve">de contrôle de température </w:t>
+      </w:r>
+      <w:proofErr w:type="spellStart"/>
+      <w:r>
+        <w:t>T</w:t>
       </w:r>
       <w:r>
         <w:t>CL</w:t>
       </w:r>
       <w:r>
-        <w:t>ab. Le Tclab</w:t>
-      </w:r>
+        <w:t>ab</w:t>
+      </w:r>
+      <w:proofErr w:type="spellEnd"/>
+      <w:r>
+        <w:t xml:space="preserve">. Le </w:t>
+      </w:r>
+      <w:proofErr w:type="spellStart"/>
+      <w:r>
+        <w:t>Tclab</w:t>
+      </w:r>
+      <w:proofErr w:type="spellEnd"/>
       <w:r>
         <w:t xml:space="preserve"> </w:t>
       </w:r>
@@ -4221,7 +4272,23 @@
     <w:p/>
     <w:p>
       <w:r>
-        <w:t>La plateforme Tclab (température control lab.) est compose d’une plateforme comportant deux thermomètre (T1, T2) et deux chauffage (HP1, HP2). Tclab s’agit d’une plateforme multivariable avec des processus non linéaires.</w:t>
+        <w:t xml:space="preserve">La plateforme </w:t>
+      </w:r>
+      <w:proofErr w:type="spellStart"/>
+      <w:r>
+        <w:t>Tclab</w:t>
+      </w:r>
+      <w:proofErr w:type="spellEnd"/>
+      <w:r>
+        <w:t xml:space="preserve"> (température control lab.) est compose d’une plateforme comportant deux thermomètre (T1, T2) et deux chauffage (HP1, HP2). </w:t>
+      </w:r>
+      <w:proofErr w:type="spellStart"/>
+      <w:r>
+        <w:t>Tclab</w:t>
+      </w:r>
+      <w:proofErr w:type="spellEnd"/>
+      <w:r>
+        <w:t xml:space="preserve"> s’agit d’une plateforme multivariable avec des processus non linéaires.</w:t>
       </w:r>
     </w:p>
     <w:p>
@@ -4322,7 +4389,31 @@
     <w:p/>
     <w:p>
       <w:r>
-        <w:t>Pour simplifier notre modèle nous allons considérer HP1 comme MV (manipulated value), T1 comme PV (process value), HP2 comme DV (Disturbance value) et pour accentuer la perturbation « disturbance value » une barre métallique a été ajouté entre les deux chauffages pour avoir un phénomène de conduction. Pour l’étude de P(s) et D(s) nous travaillons autour du point de fonctionnement MV=HP1=50% et DV=HP2=50%.</w:t>
+        <w:t>Pour simplifier notre modèle nous allons considérer HP1 comme MV (</w:t>
+      </w:r>
+      <w:proofErr w:type="spellStart"/>
+      <w:r>
+        <w:t>manipulated</w:t>
+      </w:r>
+      <w:proofErr w:type="spellEnd"/>
+      <w:r>
+        <w:t xml:space="preserve"> value), T1 comme PV (process value), HP2 comme DV (</w:t>
+      </w:r>
+      <w:proofErr w:type="spellStart"/>
+      <w:r>
+        <w:t>Disturbance</w:t>
+      </w:r>
+      <w:proofErr w:type="spellEnd"/>
+      <w:r>
+        <w:t xml:space="preserve"> value) et pour accentuer la perturbation « </w:t>
+      </w:r>
+      <w:proofErr w:type="spellStart"/>
+      <w:r>
+        <w:t>disturbance</w:t>
+      </w:r>
+      <w:proofErr w:type="spellEnd"/>
+      <w:r>
+        <w:t xml:space="preserve"> value » une barre métallique a été ajouté entre les deux chauffages pour avoir un phénomène de conduction. Pour l’étude de P(s) et D(s) nous travaillons autour du point de fonctionnement MV=HP1=50% et DV=HP2=50%.</w:t>
       </w:r>
     </w:p>
     <w:p/>
@@ -4400,7 +4491,23 @@
         </w:numPr>
       </w:pPr>
       <w:r>
-        <w:t>Les paramètres Kp, T, thêta par une méthode numérique du premier ordre (identification FOPDT= Broida).</w:t>
+        <w:t xml:space="preserve">Les paramètres </w:t>
+      </w:r>
+      <w:proofErr w:type="spellStart"/>
+      <w:r>
+        <w:t>Kp</w:t>
+      </w:r>
+      <w:proofErr w:type="spellEnd"/>
+      <w:r>
+        <w:t xml:space="preserve">, T, thêta par une méthode numérique du premier ordre (identification FOPDT= </w:t>
+      </w:r>
+      <w:proofErr w:type="spellStart"/>
+      <w:r>
+        <w:t>Broida</w:t>
+      </w:r>
+      <w:proofErr w:type="spellEnd"/>
+      <w:r>
+        <w:t>).</w:t>
       </w:r>
     </w:p>
     <w:p>
@@ -4412,7 +4519,23 @@
         </w:numPr>
       </w:pPr>
       <w:r>
-        <w:t>Les paramètres Kp, T1, T2, thêta par une méthode numérique du deuxième ordre (identification SOPDT= van der Grinten).</w:t>
+        <w:t xml:space="preserve">Les paramètres </w:t>
+      </w:r>
+      <w:proofErr w:type="spellStart"/>
+      <w:r>
+        <w:t>Kp</w:t>
+      </w:r>
+      <w:proofErr w:type="spellEnd"/>
+      <w:r>
+        <w:t xml:space="preserve">, T1, T2, thêta par une méthode numérique du deuxième ordre (identification SOPDT= van der </w:t>
+      </w:r>
+      <w:proofErr w:type="spellStart"/>
+      <w:r>
+        <w:t>Grinten</w:t>
+      </w:r>
+      <w:proofErr w:type="spellEnd"/>
+      <w:r>
+        <w:t>).</w:t>
       </w:r>
     </w:p>
     <w:p>
@@ -4424,18 +4547,58 @@
         </w:numPr>
       </w:pPr>
       <w:r>
-        <w:t>Les paramètres par des méthodes graphique tel que les méthodes de Broida, van der Grinten et Strejc.</w:t>
+        <w:t xml:space="preserve">Les paramètres par des méthodes graphique tel que les méthodes de </w:t>
+      </w:r>
+      <w:proofErr w:type="spellStart"/>
+      <w:r>
+        <w:t>Broida</w:t>
+      </w:r>
+      <w:proofErr w:type="spellEnd"/>
+      <w:r>
+        <w:t xml:space="preserve">, van der </w:t>
+      </w:r>
+      <w:proofErr w:type="spellStart"/>
+      <w:r>
+        <w:t>Grinten</w:t>
+      </w:r>
+      <w:proofErr w:type="spellEnd"/>
+      <w:r>
+        <w:t xml:space="preserve"> et </w:t>
+      </w:r>
+      <w:proofErr w:type="spellStart"/>
+      <w:r>
+        <w:t>Strejc</w:t>
+      </w:r>
+      <w:proofErr w:type="spellEnd"/>
+      <w:r>
+        <w:t>.</w:t>
       </w:r>
     </w:p>
     <w:p>
       <w:r>
-        <w:t>Dans un deuxième temps, nous allons implémenter un régulateur PID et un feedforward. Par après, nous utiliserons la méthode IMC tuning pour optimiser notre PID et</w:t>
+        <w:t xml:space="preserve">Dans un deuxième temps, nous allons implémenter un régulateur PID et un </w:t>
+      </w:r>
+      <w:proofErr w:type="spellStart"/>
+      <w:r>
+        <w:t>feedforward</w:t>
+      </w:r>
+      <w:proofErr w:type="spellEnd"/>
+      <w:r>
+        <w:t>. Par après, nous utiliserons la méthode IMC tuning pour optimiser notre PID et</w:t>
       </w:r>
       <w:r>
         <w:t xml:space="preserve"> </w:t>
       </w:r>
       <w:r>
-        <w:t xml:space="preserve">testerons le modèle TClab en simulation et en réel. </w:t>
+        <w:t xml:space="preserve">testerons le modèle </w:t>
+      </w:r>
+      <w:proofErr w:type="spellStart"/>
+      <w:r>
+        <w:t>TClab</w:t>
+      </w:r>
+      <w:proofErr w:type="spellEnd"/>
+      <w:r>
+        <w:t xml:space="preserve"> en simulation et en réel. </w:t>
       </w:r>
     </w:p>
     <w:p>
@@ -4482,7 +4645,15 @@
     <w:p/>
     <w:p>
       <w:r>
-        <w:t xml:space="preserve">Dans cette rubrique nous essayons de déterminer PV0 pour notre point de fonctionnement pour un MV=50% et un DV=50%, pour accélérer l’arrivé en régime de la plateforme nous donnons un profile de MVman de 100% sur les 60 premières secondes pour ensuite diminuer à 70% et au bout de 120 secondes nous passons à un MV=50%, Dans le même principe nous mettons la valeur DV à 70% pour les 80 premières secondes. </w:t>
+        <w:t xml:space="preserve">Dans cette rubrique nous essayons de déterminer PV0 pour notre point de fonctionnement pour un MV=50% et un DV=50%, pour accélérer l’arrivé en régime de la plateforme nous donnons un profile de </w:t>
+      </w:r>
+      <w:proofErr w:type="spellStart"/>
+      <w:r>
+        <w:t>MVman</w:t>
+      </w:r>
+      <w:proofErr w:type="spellEnd"/>
+      <w:r>
+        <w:t xml:space="preserve"> de 100% sur les 60 premières secondes pour ensuite diminuer à 70% et au bout de 120 secondes nous passons à un MV=50%, Dans le même principe nous mettons la valeur DV à 70% pour les 80 premières secondes. </w:t>
       </w:r>
     </w:p>
     <w:p>
@@ -4757,7 +4928,15 @@
     </w:p>
     <w:p>
       <w:r>
-        <w:t xml:space="preserve">Le meme protocole sera ensuite appliqué avec un </w:t>
+        <w:t xml:space="preserve">Le </w:t>
+      </w:r>
+      <w:proofErr w:type="spellStart"/>
+      <w:r>
+        <w:t>meme</w:t>
+      </w:r>
+      <w:proofErr w:type="spellEnd"/>
+      <w:r>
+        <w:t xml:space="preserve"> protocole sera ensuite appliqué avec un </w:t>
       </w:r>
       <w:r>
         <w:rPr>
@@ -4969,7 +5148,31 @@
         <w:t xml:space="preserve"> </w:t>
       </w:r>
       <w:r>
-        <w:t>graphiques de Strejc, Broida et Van der Grinten ainsi que les optimisations graphiques</w:t>
+        <w:t xml:space="preserve">graphiques de </w:t>
+      </w:r>
+      <w:proofErr w:type="spellStart"/>
+      <w:r>
+        <w:t>Strejc</w:t>
+      </w:r>
+      <w:proofErr w:type="spellEnd"/>
+      <w:r>
+        <w:t xml:space="preserve">, </w:t>
+      </w:r>
+      <w:proofErr w:type="spellStart"/>
+      <w:r>
+        <w:t>Broida</w:t>
+      </w:r>
+      <w:proofErr w:type="spellEnd"/>
+      <w:r>
+        <w:t xml:space="preserve"> et Van der </w:t>
+      </w:r>
+      <w:proofErr w:type="spellStart"/>
+      <w:r>
+        <w:t>Grinten</w:t>
+      </w:r>
+      <w:proofErr w:type="spellEnd"/>
+      <w:r>
+        <w:t xml:space="preserve"> ainsi que les optimisations graphiques</w:t>
       </w:r>
       <w:r>
         <w:t xml:space="preserve"> </w:t>
@@ -4977,11 +5180,19 @@
       <w:r>
         <w:t xml:space="preserve">fournies avec le package </w:t>
       </w:r>
+      <w:proofErr w:type="spellStart"/>
       <w:r>
         <w:rPr>
           <w:rFonts w:ascii="SFTI1200" w:hAnsi="SFTI1200" w:cs="SFTI1200"/>
         </w:rPr>
-        <w:t xml:space="preserve">package_DBR </w:t>
+        <w:t>package_DBR</w:t>
+      </w:r>
+      <w:proofErr w:type="spellEnd"/>
+      <w:r>
+        <w:rPr>
+          <w:rFonts w:ascii="SFTI1200" w:hAnsi="SFTI1200" w:cs="SFTI1200"/>
+        </w:rPr>
+        <w:t xml:space="preserve"> </w:t>
       </w:r>
       <w:r>
         <w:t>vont nous permettre d’identifier le processus.</w:t>
@@ -5029,11 +5240,19 @@
       <w:r>
         <w:t xml:space="preserve">La bibliothèque </w:t>
       </w:r>
+      <w:proofErr w:type="spellStart"/>
       <w:r>
         <w:rPr>
           <w:rFonts w:ascii="SFTI1200" w:hAnsi="SFTI1200" w:cs="SFTI1200"/>
         </w:rPr>
-        <w:t xml:space="preserve">package_DBR </w:t>
+        <w:t>package_DBR</w:t>
+      </w:r>
+      <w:proofErr w:type="spellEnd"/>
+      <w:r>
+        <w:rPr>
+          <w:rFonts w:ascii="SFTI1200" w:hAnsi="SFTI1200" w:cs="SFTI1200"/>
+        </w:rPr>
+        <w:t xml:space="preserve"> </w:t>
       </w:r>
       <w:r>
         <w:t xml:space="preserve">comprend les fonctions </w:t>
@@ -5081,6 +5300,7 @@
       <w:r>
         <w:t xml:space="preserve">d’un système avec un gain </w:t>
       </w:r>
+      <w:proofErr w:type="spellStart"/>
       <w:r>
         <w:rPr>
           <w:rFonts w:ascii="SFBX1200" w:hAnsi="SFBX1200" w:cs="SFBX1200"/>
@@ -5089,6 +5309,7 @@
         </w:rPr>
         <w:t>Kp</w:t>
       </w:r>
+      <w:proofErr w:type="spellEnd"/>
       <w:r>
         <w:t>, une ou</w:t>
       </w:r>
@@ -5130,11 +5351,17 @@
         <w:t xml:space="preserve"> </w:t>
       </w:r>
       <w:r>
-        <w:t>et un delay</w:t>
-      </w:r>
+        <w:t xml:space="preserve">et un </w:t>
+      </w:r>
+      <w:proofErr w:type="spellStart"/>
+      <w:r>
+        <w:t>delay</w:t>
+      </w:r>
+      <w:proofErr w:type="spellEnd"/>
       <w:r>
         <w:t xml:space="preserve"> </w:t>
       </w:r>
+      <w:proofErr w:type="spellStart"/>
       <w:r>
         <w:rPr>
           <w:rFonts w:ascii="SFBX1200" w:hAnsi="SFBX1200" w:cs="SFBX1200"/>
@@ -5143,6 +5370,7 @@
         </w:rPr>
         <w:t>theta</w:t>
       </w:r>
+      <w:proofErr w:type="spellEnd"/>
       <w:r>
         <w:t xml:space="preserve">. La fonction prend aussi en entré le vecteur de valeurs </w:t>
       </w:r>
@@ -5190,6 +5418,7 @@
       <w:r>
         <w:t xml:space="preserve">es fonction </w:t>
       </w:r>
+      <w:proofErr w:type="spellStart"/>
       <w:r>
         <w:rPr>
           <w:rFonts w:ascii="SFTI1200" w:hAnsi="SFTI1200" w:cs="SFTI1200"/>
@@ -5202,11 +5431,19 @@
         <w:rPr>
           <w:rFonts w:ascii="SFTI1200" w:hAnsi="SFTI1200" w:cs="SFTI1200"/>
         </w:rPr>
-        <w:t xml:space="preserve">_cost </w:t>
+        <w:t>_cost</w:t>
+      </w:r>
+      <w:proofErr w:type="spellEnd"/>
+      <w:r>
+        <w:rPr>
+          <w:rFonts w:ascii="SFTI1200" w:hAnsi="SFTI1200" w:cs="SFTI1200"/>
+        </w:rPr>
+        <w:t xml:space="preserve"> </w:t>
       </w:r>
       <w:r>
         <w:t xml:space="preserve">et </w:t>
       </w:r>
+      <w:proofErr w:type="spellStart"/>
       <w:r>
         <w:rPr>
           <w:rFonts w:ascii="SFTI1200" w:hAnsi="SFTI1200" w:cs="SFTI1200"/>
@@ -5219,7 +5456,14 @@
         <w:rPr>
           <w:rFonts w:ascii="SFTI1200" w:hAnsi="SFTI1200" w:cs="SFTI1200"/>
         </w:rPr>
-        <w:t xml:space="preserve">_cost </w:t>
+        <w:t>_cost</w:t>
+      </w:r>
+      <w:proofErr w:type="spellEnd"/>
+      <w:r>
+        <w:rPr>
+          <w:rFonts w:ascii="SFTI1200" w:hAnsi="SFTI1200" w:cs="SFTI1200"/>
+        </w:rPr>
+        <w:t xml:space="preserve"> </w:t>
       </w:r>
       <w:r>
         <w:t>retournent</w:t>
@@ -5729,7 +5973,15 @@
         <w:t>,</w:t>
       </w:r>
       <w:r>
-        <w:t xml:space="preserve"> on observe que le delay est relativement</w:t>
+        <w:t xml:space="preserve"> on observe que le </w:t>
+      </w:r>
+      <w:proofErr w:type="spellStart"/>
+      <w:r>
+        <w:t>delay</w:t>
+      </w:r>
+      <w:proofErr w:type="spellEnd"/>
+      <w:r>
+        <w:t xml:space="preserve"> est relativement</w:t>
       </w:r>
       <w:r>
         <w:t xml:space="preserve"> </w:t>
@@ -5759,7 +6011,15 @@
         <w:t>le petit</w:t>
       </w:r>
       <w:r>
-        <w:t xml:space="preserve"> delay.</w:t>
+        <w:t xml:space="preserve"> </w:t>
+      </w:r>
+      <w:proofErr w:type="spellStart"/>
+      <w:r>
+        <w:t>delay</w:t>
+      </w:r>
+      <w:proofErr w:type="spellEnd"/>
+      <w:r>
+        <w:t>.</w:t>
       </w:r>
       <w:r>
         <w:t xml:space="preserve"> </w:t>
@@ -6279,13 +6539,23 @@
                 <w:szCs w:val="24"/>
               </w:rPr>
             </w:pPr>
+            <w:proofErr w:type="spellStart"/>
             <w:r>
               <w:rPr>
                 <w:rFonts w:ascii="SFRM1200" w:hAnsi="SFRM1200" w:cs="SFRM1200"/>
                 <w:sz w:val="24"/>
                 <w:szCs w:val="24"/>
               </w:rPr>
-              <w:t xml:space="preserve">Kp </w:t>
+              <w:t>Kp</w:t>
+            </w:r>
+            <w:proofErr w:type="spellEnd"/>
+            <w:r>
+              <w:rPr>
+                <w:rFonts w:ascii="SFRM1200" w:hAnsi="SFRM1200" w:cs="SFRM1200"/>
+                <w:sz w:val="24"/>
+                <w:szCs w:val="24"/>
+              </w:rPr>
+              <w:t xml:space="preserve"> </w:t>
             </w:r>
           </w:p>
         </w:tc>
@@ -6379,17 +6649,27 @@
         <w:pStyle w:val="Titre4"/>
       </w:pPr>
       <w:bookmarkStart w:id="7" w:name="_Toc131196037"/>
+      <w:proofErr w:type="spellStart"/>
       <w:r>
         <w:t>Broida</w:t>
       </w:r>
       <w:bookmarkEnd w:id="7"/>
+      <w:proofErr w:type="spellEnd"/>
       <w:r>
         <w:t xml:space="preserve"> </w:t>
       </w:r>
     </w:p>
     <w:p>
       <w:r>
-        <w:t>La méthode de Broida est un système du premier ordre avec délais, il existe deux façons d’obtenir les paramètres, sa fonction de transfert est la suivante :</w:t>
+        <w:t xml:space="preserve">La méthode de </w:t>
+      </w:r>
+      <w:proofErr w:type="spellStart"/>
+      <w:r>
+        <w:t>Broida</w:t>
+      </w:r>
+      <w:proofErr w:type="spellEnd"/>
+      <w:r>
+        <w:t xml:space="preserve"> est un système du premier ordre avec délais, il existe deux façons d’obtenir les paramètres, sa fonction de transfert est la suivante :</w:t>
       </w:r>
     </w:p>
     <w:p>
@@ -6511,8 +6791,13 @@
           <w:numId w:val="10"/>
         </w:numPr>
       </w:pPr>
-      <w:r>
-        <w:t xml:space="preserve">Teta </w:t>
+      <w:proofErr w:type="spellStart"/>
+      <w:r>
+        <w:t>Teta</w:t>
+      </w:r>
+      <w:proofErr w:type="spellEnd"/>
+      <w:r>
+        <w:t xml:space="preserve"> </w:t>
       </w:r>
     </w:p>
     <w:p>
@@ -6617,9 +6902,14 @@
       </w:pPr>
       <w:bookmarkStart w:id="8" w:name="_Toc131196038"/>
       <w:r>
-        <w:t>Van der Grinten</w:t>
+        <w:t xml:space="preserve">Van der </w:t>
+      </w:r>
+      <w:proofErr w:type="spellStart"/>
+      <w:r>
+        <w:t>Grinten</w:t>
       </w:r>
       <w:bookmarkEnd w:id="8"/>
+      <w:proofErr w:type="spellEnd"/>
     </w:p>
     <w:p>
       <w:pPr>
@@ -6630,7 +6920,15 @@
     </w:p>
     <w:p>
       <w:r>
-        <w:t>Le modèle de van der Grinten est un système du deuxième ordre avec délais, sa fonction de transfert est la suivante :</w:t>
+        <w:t xml:space="preserve">Le modèle de van der </w:t>
+      </w:r>
+      <w:proofErr w:type="spellStart"/>
+      <w:r>
+        <w:t>Grinten</w:t>
+      </w:r>
+      <w:proofErr w:type="spellEnd"/>
+      <w:r>
+        <w:t xml:space="preserve"> est un système du deuxième ordre avec délais, sa fonction de transfert est la suivante :</w:t>
       </w:r>
     </w:p>
     <w:p>
@@ -6822,8 +7120,13 @@
           <w:numId w:val="11"/>
         </w:numPr>
       </w:pPr>
-      <w:r>
-        <w:t xml:space="preserve">Teta </w:t>
+      <w:proofErr w:type="spellStart"/>
+      <w:r>
+        <w:t>Teta</w:t>
+      </w:r>
+      <w:proofErr w:type="spellEnd"/>
+      <w:r>
+        <w:t xml:space="preserve"> </w:t>
       </w:r>
     </w:p>
     <w:p>
@@ -6895,10 +7198,12 @@
         <w:pStyle w:val="Titre4"/>
       </w:pPr>
       <w:bookmarkStart w:id="9" w:name="_Toc131196039"/>
+      <w:proofErr w:type="spellStart"/>
       <w:r>
         <w:t>Strejc</w:t>
       </w:r>
       <w:bookmarkEnd w:id="9"/>
+      <w:proofErr w:type="spellEnd"/>
     </w:p>
     <w:p>
       <w:pPr>
@@ -6909,7 +7214,15 @@
     </w:p>
     <w:p>
       <w:r>
-        <w:t>Le modèle de Strejc est un modèle d’ordre n avec des pôles identiques :</w:t>
+        <w:t xml:space="preserve">Le modèle de </w:t>
+      </w:r>
+      <w:proofErr w:type="spellStart"/>
+      <w:r>
+        <w:t>Strejc</w:t>
+      </w:r>
+      <w:proofErr w:type="spellEnd"/>
+      <w:r>
+        <w:t xml:space="preserve"> est un modèle d’ordre n avec des pôles identiques :</w:t>
       </w:r>
     </w:p>
     <w:p>
@@ -7428,7 +7741,25 @@
           <w:sz w:val="24"/>
           <w:szCs w:val="24"/>
         </w:rPr>
-        <w:t>de Strejc :</w:t>
+        <w:t xml:space="preserve">de </w:t>
+      </w:r>
+      <w:proofErr w:type="spellStart"/>
+      <w:r>
+        <w:rPr>
+          <w:rFonts w:ascii="SFRM1200" w:hAnsi="SFRM1200" w:cs="SFRM1200"/>
+          <w:sz w:val="24"/>
+          <w:szCs w:val="24"/>
+        </w:rPr>
+        <w:t>Strejc</w:t>
+      </w:r>
+      <w:proofErr w:type="spellEnd"/>
+      <w:r>
+        <w:rPr>
+          <w:rFonts w:ascii="SFRM1200" w:hAnsi="SFRM1200" w:cs="SFRM1200"/>
+          <w:sz w:val="24"/>
+          <w:szCs w:val="24"/>
+        </w:rPr>
+        <w:t> :</w:t>
       </w:r>
     </w:p>
     <w:p/>
@@ -8109,18 +8440,28 @@
       <w:r>
         <w:t xml:space="preserve"> version simple du modèle de </w:t>
       </w:r>
+      <w:proofErr w:type="spellStart"/>
       <w:r>
         <w:t>B</w:t>
       </w:r>
       <w:r>
-        <w:t xml:space="preserve">roida, </w:t>
+        <w:t>roida</w:t>
+      </w:r>
+      <w:proofErr w:type="spellEnd"/>
+      <w:r>
+        <w:t xml:space="preserve">, </w:t>
       </w:r>
       <w:r>
         <w:t>alors,</w:t>
       </w:r>
       <w:r>
-        <w:t xml:space="preserve"> analyser les graphiques du modèle de Strejc</w:t>
-      </w:r>
+        <w:t xml:space="preserve"> analyser les graphiques du modèle de </w:t>
+      </w:r>
+      <w:proofErr w:type="spellStart"/>
+      <w:r>
+        <w:t>Strejc</w:t>
+      </w:r>
+      <w:proofErr w:type="spellEnd"/>
       <w:r>
         <w:t xml:space="preserve"> n’est pas nécessaire</w:t>
       </w:r>
@@ -8270,8 +8611,13 @@
       <w:r>
         <w:t xml:space="preserve"> </w:t>
       </w:r>
-      <w:r>
-        <w:t>Broida. Quant aux simulations, elles épousent toutes les deux bien la réponse expérimentale.</w:t>
+      <w:proofErr w:type="spellStart"/>
+      <w:r>
+        <w:t>Broida</w:t>
+      </w:r>
+      <w:proofErr w:type="spellEnd"/>
+      <w:r>
+        <w:t>. Quant aux simulations, elles épousent toutes les deux bien la réponse expérimentale.</w:t>
       </w:r>
     </w:p>
     <w:p>
@@ -8320,7 +8666,35 @@
         <w:rPr>
           <w:lang w:eastAsia="fr-FR"/>
         </w:rPr>
-        <w:t>En comparant la courbe de van der Grinten obtenu par des méthodes numériques à la courbe de Broida obtenu pas méthode numérique, visuellement, il n’existe pas de différence significative ceci s’explique par le fait que le paramètre T2 est presque égale à 0. Notre système est donc un système du premier ordre.</w:t>
+        <w:t xml:space="preserve">En comparant la courbe de van der </w:t>
+      </w:r>
+      <w:proofErr w:type="spellStart"/>
+      <w:r>
+        <w:rPr>
+          <w:lang w:eastAsia="fr-FR"/>
+        </w:rPr>
+        <w:t>Grinten</w:t>
+      </w:r>
+      <w:proofErr w:type="spellEnd"/>
+      <w:r>
+        <w:rPr>
+          <w:lang w:eastAsia="fr-FR"/>
+        </w:rPr>
+        <w:t xml:space="preserve"> obtenu par des méthodes numériques à la courbe de </w:t>
+      </w:r>
+      <w:proofErr w:type="spellStart"/>
+      <w:r>
+        <w:rPr>
+          <w:lang w:eastAsia="fr-FR"/>
+        </w:rPr>
+        <w:t>Broida</w:t>
+      </w:r>
+      <w:proofErr w:type="spellEnd"/>
+      <w:r>
+        <w:rPr>
+          <w:lang w:eastAsia="fr-FR"/>
+        </w:rPr>
+        <w:t xml:space="preserve"> obtenu pas méthode numérique, visuellement, il n’existe pas de différence significative ceci s’explique par le fait que le paramètre T2 est presque égale à 0. Notre système est donc un système du premier ordre.</w:t>
       </w:r>
     </w:p>
     <w:p>
@@ -8333,7 +8707,35 @@
         <w:rPr>
           <w:lang w:eastAsia="fr-FR"/>
         </w:rPr>
-        <w:t>Il est aussi possible d’observer les différentes valeurs du délai dans tous nos modèle, Broida 1 est celui avec un plus grand délai, nous pouvons observer un long méplat et la valeur de PV descend longtemps après que le step de MV est fini.</w:t>
+        <w:t xml:space="preserve">Il est aussi possible d’observer les différentes valeurs du délai dans tous nos modèle, </w:t>
+      </w:r>
+      <w:proofErr w:type="spellStart"/>
+      <w:r>
+        <w:rPr>
+          <w:lang w:eastAsia="fr-FR"/>
+        </w:rPr>
+        <w:t>Broida</w:t>
+      </w:r>
+      <w:proofErr w:type="spellEnd"/>
+      <w:r>
+        <w:rPr>
+          <w:lang w:eastAsia="fr-FR"/>
+        </w:rPr>
+        <w:t xml:space="preserve"> 1 est celui avec un plus grand délai, nous pouvons observer un long méplat et la valeur de PV descend longtemps après que le </w:t>
+      </w:r>
+      <w:proofErr w:type="spellStart"/>
+      <w:r>
+        <w:rPr>
+          <w:lang w:eastAsia="fr-FR"/>
+        </w:rPr>
+        <w:t>step</w:t>
+      </w:r>
+      <w:proofErr w:type="spellEnd"/>
+      <w:r>
+        <w:rPr>
+          <w:lang w:eastAsia="fr-FR"/>
+        </w:rPr>
+        <w:t xml:space="preserve"> de MV est fini.</w:t>
       </w:r>
     </w:p>
     <w:p>
@@ -8357,7 +8759,63 @@
         <w:rPr>
           <w:lang w:eastAsia="fr-FR"/>
         </w:rPr>
-        <w:t xml:space="preserve">Nous pouvons également observer que la courbe de van der Grinten et Strejc obtenu par des méthodes graphiques ont des allures comparables, ceci explique que les deux courbes sont du deuxième ordre, la seule différence est que pour les pôles van der Grinten utilise deux paramètre T1 et T2 différents tandis que Strejc utilise le même T pour les deux pôles.  </w:t>
+        <w:t xml:space="preserve">Nous pouvons également observer que la courbe de van der </w:t>
+      </w:r>
+      <w:proofErr w:type="spellStart"/>
+      <w:r>
+        <w:rPr>
+          <w:lang w:eastAsia="fr-FR"/>
+        </w:rPr>
+        <w:t>Grinten</w:t>
+      </w:r>
+      <w:proofErr w:type="spellEnd"/>
+      <w:r>
+        <w:rPr>
+          <w:lang w:eastAsia="fr-FR"/>
+        </w:rPr>
+        <w:t xml:space="preserve"> et </w:t>
+      </w:r>
+      <w:proofErr w:type="spellStart"/>
+      <w:r>
+        <w:rPr>
+          <w:lang w:eastAsia="fr-FR"/>
+        </w:rPr>
+        <w:t>Strejc</w:t>
+      </w:r>
+      <w:proofErr w:type="spellEnd"/>
+      <w:r>
+        <w:rPr>
+          <w:lang w:eastAsia="fr-FR"/>
+        </w:rPr>
+        <w:t xml:space="preserve"> obtenu par des méthodes graphiques ont des allures comparables, ceci explique que les deux courbes sont du deuxième ordre, la seule différence est que pour les pôles van der </w:t>
+      </w:r>
+      <w:proofErr w:type="spellStart"/>
+      <w:r>
+        <w:rPr>
+          <w:lang w:eastAsia="fr-FR"/>
+        </w:rPr>
+        <w:t>Grinten</w:t>
+      </w:r>
+      <w:proofErr w:type="spellEnd"/>
+      <w:r>
+        <w:rPr>
+          <w:lang w:eastAsia="fr-FR"/>
+        </w:rPr>
+        <w:t xml:space="preserve"> utilise deux paramètre T1 et T2 différents tandis que </w:t>
+      </w:r>
+      <w:proofErr w:type="spellStart"/>
+      <w:r>
+        <w:rPr>
+          <w:lang w:eastAsia="fr-FR"/>
+        </w:rPr>
+        <w:t>Strejc</w:t>
+      </w:r>
+      <w:proofErr w:type="spellEnd"/>
+      <w:r>
+        <w:rPr>
+          <w:lang w:eastAsia="fr-FR"/>
+        </w:rPr>
+        <w:t xml:space="preserve"> utilise le même T pour les deux pôles.  </w:t>
       </w:r>
       <w:r>
         <w:rPr>
@@ -8521,13 +8979,29 @@
         <w:t xml:space="preserve">sur le </w:t>
       </w:r>
       <w:r>
-        <w:t>modèle de Broida qui ressemble le plus aux courbes</w:t>
+        <w:t xml:space="preserve">modèle de </w:t>
+      </w:r>
+      <w:proofErr w:type="spellStart"/>
+      <w:r>
+        <w:t>Broida</w:t>
+      </w:r>
+      <w:proofErr w:type="spellEnd"/>
+      <w:r>
+        <w:t xml:space="preserve"> qui ressemble le plus aux courbes</w:t>
       </w:r>
       <w:r>
         <w:t xml:space="preserve"> </w:t>
       </w:r>
       <w:r>
-        <w:t xml:space="preserve">optimales. De plus Le modèle de Broida décroît de 20 </w:t>
+        <w:t xml:space="preserve">optimales. De plus Le modèle de </w:t>
+      </w:r>
+      <w:proofErr w:type="spellStart"/>
+      <w:r>
+        <w:t>Broida</w:t>
+      </w:r>
+      <w:proofErr w:type="spellEnd"/>
+      <w:r>
+        <w:t xml:space="preserve"> décroît de 20 </w:t>
       </w:r>
       <w:r>
         <w:rPr>
@@ -8584,7 +9058,15 @@
         <w:t xml:space="preserve"> </w:t>
       </w:r>
       <w:r>
-        <w:t>à fc moins les 6,5</w:t>
+        <w:t xml:space="preserve">à </w:t>
+      </w:r>
+      <w:proofErr w:type="spellStart"/>
+      <w:r>
+        <w:t>fc</w:t>
+      </w:r>
+      <w:proofErr w:type="spellEnd"/>
+      <w:r>
+        <w:t xml:space="preserve"> moins les 6,5</w:t>
       </w:r>
       <w:r>
         <w:t xml:space="preserve"> </w:t>
@@ -8672,13 +9154,26 @@
     <w:p/>
     <w:p>
       <w:r>
-        <w:t>On peut aussi observer que diagramme de phase du modèle de van der Grinten</w:t>
-      </w:r>
+        <w:t xml:space="preserve">On peut aussi observer que diagramme de phase du modèle de van der </w:t>
+      </w:r>
+      <w:proofErr w:type="spellStart"/>
+      <w:r>
+        <w:t>Grinten</w:t>
+      </w:r>
+      <w:proofErr w:type="spellEnd"/>
       <w:r>
         <w:t xml:space="preserve"> est assez similaire</w:t>
       </w:r>
       <w:r>
-        <w:t xml:space="preserve"> à celui de Broida bien qu’il soit d’ordre 2</w:t>
+        <w:t xml:space="preserve"> à celui de </w:t>
+      </w:r>
+      <w:proofErr w:type="spellStart"/>
+      <w:r>
+        <w:t>Broida</w:t>
+      </w:r>
+      <w:proofErr w:type="spellEnd"/>
+      <w:r>
+        <w:t xml:space="preserve"> bien qu’il soit d’ordre 2</w:t>
       </w:r>
       <w:r>
         <w:t xml:space="preserve"> (</w:t>
@@ -8743,7 +9238,23 @@
     <w:p/>
     <w:p>
       <w:r>
-        <w:t xml:space="preserve">Dans le but de réaliser une simulation de notre plateforme TCLab et également d’implémenter un FeedForward nous cherchons à estimer la fonction de transfert D(s). Pour ce faire nous fixons une valeur de DV=50% et MV=50%, lorsque le régime est atteint nous étudions la réponse unitaire sur DV. Concrètement la valeur de DV passe de 50% à 70%, à l’aide des outils d’identification numérique fournis dans le laboratoire nous pouvons déterminer si le processus D(s) est du premier ordre ou deuxième ordre, la valeur du gain statique, les constantes de temps et le délai. </w:t>
+        <w:t xml:space="preserve">Dans le but de réaliser une simulation de notre plateforme </w:t>
+      </w:r>
+      <w:proofErr w:type="spellStart"/>
+      <w:r>
+        <w:t>TCLab</w:t>
+      </w:r>
+      <w:proofErr w:type="spellEnd"/>
+      <w:r>
+        <w:t xml:space="preserve"> et également d’implémenter un </w:t>
+      </w:r>
+      <w:proofErr w:type="spellStart"/>
+      <w:r>
+        <w:t>FeedForward</w:t>
+      </w:r>
+      <w:proofErr w:type="spellEnd"/>
+      <w:r>
+        <w:t xml:space="preserve"> nous cherchons à estimer la fonction de transfert D(s). Pour ce faire nous fixons une valeur de DV=50% et MV=50%, lorsque le régime est atteint nous étudions la réponse unitaire sur DV. Concrètement la valeur de DV passe de 50% à 70%, à l’aide des outils d’identification numérique fournis dans le laboratoire nous pouvons déterminer si le processus D(s) est du premier ordre ou deuxième ordre, la valeur du gain statique, les constantes de temps et le délai. </w:t>
       </w:r>
     </w:p>
     <w:tbl>
@@ -8771,9 +9282,11 @@
             <w:tcW w:w="1842" w:type="dxa"/>
           </w:tcPr>
           <w:p>
+            <w:proofErr w:type="spellStart"/>
             <w:r>
               <w:t>Kp</w:t>
             </w:r>
+            <w:proofErr w:type="spellEnd"/>
           </w:p>
         </w:tc>
         <w:tc>
@@ -9002,6 +9515,9 @@
         <w:t>approfondie du point de fonctionnement</w:t>
       </w:r>
       <w:r>
+        <w:t xml:space="preserve"> sur</w:t>
+      </w:r>
+      <w:r>
         <w:t xml:space="preserve"> P(s)</w:t>
       </w:r>
       <w:r>
@@ -9053,6 +9569,7 @@
         </w:rPr>
         <w:t>Les données des gains statique, des constantes de temps et les délais sont obtenues grâce aux méthodes d’identification numérique fournis dans le laboratoire (</w:t>
       </w:r>
+      <w:proofErr w:type="spellStart"/>
       <w:r>
         <w:rPr>
           <w:i/>
@@ -9061,8 +9578,9 @@
           <w:szCs w:val="20"/>
           <w:lang w:eastAsia="fr-FR"/>
         </w:rPr>
-        <w:t xml:space="preserve">Identification_FOPDT.ipynb </w:t>
-      </w:r>
+        <w:t>Identification_FOPDT.ipynb</w:t>
+      </w:r>
+      <w:proofErr w:type="spellEnd"/>
       <w:r>
         <w:rPr>
           <w:i/>
@@ -9071,7 +9589,7 @@
           <w:szCs w:val="20"/>
           <w:lang w:eastAsia="fr-FR"/>
         </w:rPr>
-        <w:t>et</w:t>
+        <w:t xml:space="preserve"> </w:t>
       </w:r>
       <w:r>
         <w:rPr>
@@ -9081,8 +9599,30 @@
           <w:szCs w:val="20"/>
           <w:lang w:eastAsia="fr-FR"/>
         </w:rPr>
-        <w:t xml:space="preserve"> Identification_SOPDT.ipynb</w:t>
-      </w:r>
+        <w:t>et</w:t>
+      </w:r>
+      <w:r>
+        <w:rPr>
+          <w:i/>
+          <w:iCs/>
+          <w:sz w:val="20"/>
+          <w:szCs w:val="20"/>
+          <w:lang w:eastAsia="fr-FR"/>
+        </w:rPr>
+        <w:t xml:space="preserve"> </w:t>
+      </w:r>
+      <w:proofErr w:type="spellStart"/>
+      <w:r>
+        <w:rPr>
+          <w:i/>
+          <w:iCs/>
+          <w:sz w:val="20"/>
+          <w:szCs w:val="20"/>
+          <w:lang w:eastAsia="fr-FR"/>
+        </w:rPr>
+        <w:t>Identification_SOPDT.ipynb</w:t>
+      </w:r>
+      <w:proofErr w:type="spellEnd"/>
       <w:r>
         <w:rPr>
           <w:szCs w:val="26"/>
@@ -9136,21 +9676,43 @@
         <w:rPr>
           <w:lang w:eastAsia="fr-FR"/>
         </w:rPr>
-        <w:t xml:space="preserve">Pour l’étude sur MV nous avons réaliser l’expérience sous plusieurs points de fonctionnements et </w:t>
-      </w:r>
-      <w:proofErr w:type="gramStart"/>
+        <w:t xml:space="preserve">Pour l’étude sur MV nous avons </w:t>
+      </w:r>
       <w:r>
         <w:rPr>
           <w:lang w:eastAsia="fr-FR"/>
         </w:rPr>
-        <w:t>différents delta</w:t>
-      </w:r>
-      <w:proofErr w:type="gramEnd"/>
+        <w:t>réalisé</w:t>
+      </w:r>
       <w:r>
         <w:rPr>
           <w:lang w:eastAsia="fr-FR"/>
         </w:rPr>
-        <w:t>, la valeur de DV est fixé à 50%.</w:t>
+        <w:t xml:space="preserve"> l’expérience sous plusieurs points de fonctionnements et </w:t>
+      </w:r>
+      <w:r>
+        <w:rPr>
+          <w:lang w:eastAsia="fr-FR"/>
+        </w:rPr>
+        <w:t>différents deltas</w:t>
+      </w:r>
+      <w:r>
+        <w:rPr>
+          <w:lang w:eastAsia="fr-FR"/>
+        </w:rPr>
+        <w:t xml:space="preserve">, la valeur de DV est </w:t>
+      </w:r>
+      <w:r>
+        <w:rPr>
+          <w:lang w:eastAsia="fr-FR"/>
+        </w:rPr>
+        <w:t>fixée</w:t>
+      </w:r>
+      <w:r>
+        <w:rPr>
+          <w:lang w:eastAsia="fr-FR"/>
+        </w:rPr>
+        <w:t xml:space="preserve"> à 50%.</w:t>
       </w:r>
     </w:p>
     <w:tbl>
@@ -9449,7 +10011,33 @@
                 <w:color w:val="000000"/>
                 <w:lang w:val="en-GB" w:eastAsia="fr-FR"/>
               </w:rPr>
-              <w:t>Numerical method 1st order (Broida) - MV Delta 20% - DV 50%</w:t>
+              <w:t>Numerical method 1st order (</w:t>
+            </w:r>
+            <w:proofErr w:type="spellStart"/>
+            <w:r>
+              <w:rPr>
+                <w:rFonts w:ascii="Calibri" w:eastAsia="Times New Roman" w:hAnsi="Calibri" w:cs="Calibri"/>
+                <w:b/>
+                <w:bCs/>
+                <w:i/>
+                <w:iCs/>
+                <w:color w:val="000000"/>
+                <w:lang w:val="en-GB" w:eastAsia="fr-FR"/>
+              </w:rPr>
+              <w:t>Broida</w:t>
+            </w:r>
+            <w:proofErr w:type="spellEnd"/>
+            <w:r>
+              <w:rPr>
+                <w:rFonts w:ascii="Calibri" w:eastAsia="Times New Roman" w:hAnsi="Calibri" w:cs="Calibri"/>
+                <w:b/>
+                <w:bCs/>
+                <w:i/>
+                <w:iCs/>
+                <w:color w:val="000000"/>
+                <w:lang w:val="en-GB" w:eastAsia="fr-FR"/>
+              </w:rPr>
+              <w:t>) - MV Delta 20% - DV 50%</w:t>
             </w:r>
           </w:p>
         </w:tc>
@@ -9953,6 +10541,7 @@
                 <w:lang w:val="fr-FR" w:eastAsia="fr-FR"/>
               </w:rPr>
             </w:pPr>
+            <w:proofErr w:type="spellStart"/>
             <w:r>
               <w:rPr>
                 <w:rFonts w:ascii="Calibri" w:eastAsia="Times New Roman" w:hAnsi="Calibri" w:cs="Calibri"/>
@@ -9963,6 +10552,7 @@
               </w:rPr>
               <w:t>Theta</w:t>
             </w:r>
+            <w:proofErr w:type="spellEnd"/>
           </w:p>
         </w:tc>
         <w:tc>
@@ -10932,6 +11522,7 @@
                 <w:lang w:val="fr-FR" w:eastAsia="fr-FR"/>
               </w:rPr>
             </w:pPr>
+            <w:proofErr w:type="spellStart"/>
             <w:r>
               <w:rPr>
                 <w:rFonts w:ascii="Calibri" w:eastAsia="Times New Roman" w:hAnsi="Calibri" w:cs="Calibri"/>
@@ -10942,6 +11533,7 @@
               </w:rPr>
               <w:t>Theta</w:t>
             </w:r>
+            <w:proofErr w:type="spellEnd"/>
           </w:p>
         </w:tc>
         <w:tc>
@@ -11689,6 +12281,7 @@
                 <w:lang w:val="fr-FR" w:eastAsia="fr-FR"/>
               </w:rPr>
             </w:pPr>
+            <w:proofErr w:type="spellStart"/>
             <w:r>
               <w:rPr>
                 <w:rFonts w:ascii="Calibri" w:eastAsia="Times New Roman" w:hAnsi="Calibri" w:cs="Calibri"/>
@@ -11699,6 +12292,7 @@
               </w:rPr>
               <w:t>Theta</w:t>
             </w:r>
+            <w:proofErr w:type="spellEnd"/>
           </w:p>
         </w:tc>
         <w:tc>
@@ -12654,6 +13248,7 @@
                 <w:lang w:val="fr-FR" w:eastAsia="fr-FR"/>
               </w:rPr>
             </w:pPr>
+            <w:proofErr w:type="spellStart"/>
             <w:r>
               <w:rPr>
                 <w:rFonts w:ascii="Calibri" w:eastAsia="Times New Roman" w:hAnsi="Calibri" w:cs="Calibri"/>
@@ -12664,6 +13259,7 @@
               </w:rPr>
               <w:t>Theta</w:t>
             </w:r>
+            <w:proofErr w:type="spellEnd"/>
           </w:p>
         </w:tc>
         <w:tc>
@@ -13389,6 +13985,7 @@
                 <w:lang w:val="fr-FR" w:eastAsia="fr-FR"/>
               </w:rPr>
             </w:pPr>
+            <w:proofErr w:type="spellStart"/>
             <w:r>
               <w:rPr>
                 <w:rFonts w:ascii="Calibri" w:eastAsia="Times New Roman" w:hAnsi="Calibri" w:cs="Calibri"/>
@@ -13399,6 +13996,7 @@
               </w:rPr>
               <w:t>Theta</w:t>
             </w:r>
+            <w:proofErr w:type="spellEnd"/>
           </w:p>
         </w:tc>
         <w:tc>
@@ -14358,6 +14956,7 @@
                 <w:lang w:val="fr-FR" w:eastAsia="fr-FR"/>
               </w:rPr>
             </w:pPr>
+            <w:proofErr w:type="spellStart"/>
             <w:r>
               <w:rPr>
                 <w:rFonts w:ascii="Calibri" w:eastAsia="Times New Roman" w:hAnsi="Calibri" w:cs="Calibri"/>
@@ -14368,6 +14967,7 @@
               </w:rPr>
               <w:t>Theta</w:t>
             </w:r>
+            <w:proofErr w:type="spellEnd"/>
           </w:p>
         </w:tc>
         <w:tc>
@@ -14762,7 +15362,6 @@
         </w:numPr>
       </w:pPr>
       <w:r>
-        <w:lastRenderedPageBreak/>
         <w:t xml:space="preserve"> </w:t>
       </w:r>
       <w:bookmarkStart w:id="15" w:name="_Toc131196045"/>
@@ -14818,16 +15417,163 @@
           <w:szCs w:val="26"/>
           <w:lang w:eastAsia="fr-FR"/>
         </w:rPr>
-        <w:t xml:space="preserve">Le graphique ci-dessus montre les valeurs de Kp sous plusieurs points de fonctionnement de MV, nous pouvons observer que le point de fonctionnement du processus n’a que peu d’influence sur la valeur de Kp les seuls points qui semblent sortir d’une valeur autour de Kp= 0,5 °C/% sont les points MV=40% avec delta=30% (Kp=1,1) et le point MV=30% avec delta=20% (Kp =0,86). Le point commun entre les deux Kp est que pour être déterminé ils ont inclus le point de fonctionnement MV=10% pour être calculé. Nous pouvons donc estimer que la valeur Kp autour de MV=10% est plus grande. </w:t>
-      </w:r>
+        <w:t xml:space="preserve">Le graphique ci-dessus montre les valeurs de </w:t>
+      </w:r>
+      <w:proofErr w:type="spellStart"/>
       <w:r>
         <w:rPr>
           <w:szCs w:val="26"/>
-          <w:highlight w:val="yellow"/>
           <w:lang w:eastAsia="fr-FR"/>
         </w:rPr>
+        <w:t>Kp</w:t>
+      </w:r>
+      <w:proofErr w:type="spellEnd"/>
+      <w:r>
+        <w:rPr>
+          <w:szCs w:val="26"/>
+          <w:lang w:eastAsia="fr-FR"/>
+        </w:rPr>
+        <w:t xml:space="preserve"> sous plusieurs points de fonctionnement de MV, nous pouvons observer que le point de fonctionnement du processus n’a que peu d’influence sur la valeur de </w:t>
+      </w:r>
+      <w:proofErr w:type="spellStart"/>
+      <w:r>
+        <w:rPr>
+          <w:szCs w:val="26"/>
+          <w:lang w:eastAsia="fr-FR"/>
+        </w:rPr>
+        <w:t>Kp</w:t>
+      </w:r>
+      <w:proofErr w:type="spellEnd"/>
+      <w:r>
+        <w:rPr>
+          <w:szCs w:val="26"/>
+          <w:lang w:eastAsia="fr-FR"/>
+        </w:rPr>
+        <w:t>,</w:t>
+      </w:r>
+      <w:r>
+        <w:rPr>
+          <w:szCs w:val="26"/>
+          <w:lang w:eastAsia="fr-FR"/>
+        </w:rPr>
+        <w:t xml:space="preserve"> les seuls points qui semblent sortir d’une valeur </w:t>
+      </w:r>
+      <w:r>
+        <w:rPr>
+          <w:szCs w:val="26"/>
+          <w:lang w:eastAsia="fr-FR"/>
+        </w:rPr>
+        <w:t>de</w:t>
+      </w:r>
+      <w:r>
+        <w:rPr>
+          <w:szCs w:val="26"/>
+          <w:lang w:eastAsia="fr-FR"/>
+        </w:rPr>
+        <w:t xml:space="preserve"> </w:t>
+      </w:r>
+      <w:proofErr w:type="spellStart"/>
+      <w:r>
+        <w:rPr>
+          <w:szCs w:val="26"/>
+          <w:lang w:eastAsia="fr-FR"/>
+        </w:rPr>
+        <w:t>Kp</w:t>
+      </w:r>
+      <w:proofErr w:type="spellEnd"/>
+      <w:r>
+        <w:rPr>
+          <w:szCs w:val="26"/>
+          <w:lang w:eastAsia="fr-FR"/>
+        </w:rPr>
+        <w:t xml:space="preserve"> autour de</w:t>
+      </w:r>
+      <w:r>
+        <w:rPr>
+          <w:szCs w:val="26"/>
+          <w:lang w:eastAsia="fr-FR"/>
+        </w:rPr>
+        <w:t xml:space="preserve"> 0,5 °C/% sont les points MV=40% avec delta=30% (</w:t>
+      </w:r>
+      <w:proofErr w:type="spellStart"/>
+      <w:r>
+        <w:rPr>
+          <w:szCs w:val="26"/>
+          <w:lang w:eastAsia="fr-FR"/>
+        </w:rPr>
+        <w:t>Kp</w:t>
+      </w:r>
+      <w:proofErr w:type="spellEnd"/>
+      <w:r>
+        <w:rPr>
+          <w:szCs w:val="26"/>
+          <w:lang w:eastAsia="fr-FR"/>
+        </w:rPr>
+        <w:t>=1,1) et le point MV=30% avec delta=20% (</w:t>
+      </w:r>
+      <w:proofErr w:type="spellStart"/>
+      <w:r>
+        <w:rPr>
+          <w:szCs w:val="26"/>
+          <w:lang w:eastAsia="fr-FR"/>
+        </w:rPr>
+        <w:t>Kp</w:t>
+      </w:r>
+      <w:proofErr w:type="spellEnd"/>
+      <w:r>
+        <w:rPr>
+          <w:szCs w:val="26"/>
+          <w:lang w:eastAsia="fr-FR"/>
+        </w:rPr>
+        <w:t xml:space="preserve"> =0,86). Le point commun entre les deux </w:t>
+      </w:r>
+      <w:proofErr w:type="spellStart"/>
+      <w:r>
+        <w:rPr>
+          <w:szCs w:val="26"/>
+          <w:lang w:eastAsia="fr-FR"/>
+        </w:rPr>
+        <w:t>Kp</w:t>
+      </w:r>
+      <w:proofErr w:type="spellEnd"/>
+      <w:r>
+        <w:rPr>
+          <w:szCs w:val="26"/>
+          <w:lang w:eastAsia="fr-FR"/>
+        </w:rPr>
+        <w:t xml:space="preserve"> est que pour être déterminé ils ont inclus le point de fonctionnement MV=10% pour être calculé. Nous pouvons donc estimer que la valeur </w:t>
+      </w:r>
+      <w:proofErr w:type="spellStart"/>
+      <w:r>
+        <w:rPr>
+          <w:szCs w:val="26"/>
+          <w:lang w:eastAsia="fr-FR"/>
+        </w:rPr>
+        <w:t>Kp</w:t>
+      </w:r>
+      <w:proofErr w:type="spellEnd"/>
+      <w:r>
+        <w:rPr>
+          <w:szCs w:val="26"/>
+          <w:lang w:eastAsia="fr-FR"/>
+        </w:rPr>
+        <w:t xml:space="preserve"> autour de MV=10% est plus grande. </w:t>
+      </w:r>
+      <w:r>
+        <w:rPr>
+          <w:szCs w:val="26"/>
+          <w:lang w:eastAsia="fr-FR"/>
+        </w:rPr>
         <w:t>Ceci met en exergue le principe de non linéarité du processus dans des MV inferieur ou égale à 10%.</w:t>
       </w:r>
+    </w:p>
+    <w:p>
+      <w:pPr>
+        <w:rPr>
+          <w:szCs w:val="26"/>
+          <w:lang w:eastAsia="fr-FR"/>
+        </w:rPr>
+      </w:pPr>
     </w:p>
     <w:p>
       <w:pPr>
@@ -14866,6 +15612,7 @@
         <w:rPr>
           <w:noProof/>
         </w:rPr>
+        <w:lastRenderedPageBreak/>
         <w:drawing>
           <wp:inline distT="0" distB="0" distL="0" distR="0" wp14:anchorId="70AF3394" wp14:editId="0C5A9BF2">
             <wp:extent cx="5933767" cy="2959509"/>
@@ -14899,15 +15646,51 @@
           <w:szCs w:val="26"/>
           <w:lang w:eastAsia="fr-FR"/>
         </w:rPr>
-        <w:t xml:space="preserve">Le graphique ci-dessus montre les constantes de temps obtenu par l’identification numérique d’ordre 1 sous plusieurs points de fonctionnement de MV. Nous remarquons la similitude des courbes avec celles </w:t>
+        <w:t>Le graphique ci-dessus montre les constantes de temps obtenu</w:t>
       </w:r>
       <w:r>
         <w:rPr>
           <w:szCs w:val="26"/>
           <w:lang w:eastAsia="fr-FR"/>
         </w:rPr>
-        <w:lastRenderedPageBreak/>
-        <w:t>de Kp nous tirons les mêmes conclusions, les constantes de temps sont similaires sauf autour du point MV=10%.</w:t>
+        <w:t>es</w:t>
+      </w:r>
+      <w:r>
+        <w:rPr>
+          <w:szCs w:val="26"/>
+          <w:lang w:eastAsia="fr-FR"/>
+        </w:rPr>
+        <w:t xml:space="preserve"> par l’identification numérique d’ordre 1 sous plusieurs points de fonctionnement de MV. Nous remarquons la similitude des courbes avec celles de </w:t>
+      </w:r>
+      <w:proofErr w:type="spellStart"/>
+      <w:r>
+        <w:rPr>
+          <w:szCs w:val="26"/>
+          <w:lang w:eastAsia="fr-FR"/>
+        </w:rPr>
+        <w:t>Kp</w:t>
+      </w:r>
+      <w:proofErr w:type="spellEnd"/>
+      <w:r>
+        <w:rPr>
+          <w:szCs w:val="26"/>
+          <w:lang w:eastAsia="fr-FR"/>
+        </w:rPr>
+        <w:t xml:space="preserve"> nous tirons les mêmes conclusions, les constantes de temps sont similaires sauf </w:t>
+      </w:r>
+      <w:r>
+        <w:rPr>
+          <w:szCs w:val="26"/>
+          <w:lang w:eastAsia="fr-FR"/>
+        </w:rPr>
+        <w:t>lorsqu’elles inclus le</w:t>
+      </w:r>
+      <w:r>
+        <w:rPr>
+          <w:szCs w:val="26"/>
+          <w:lang w:eastAsia="fr-FR"/>
+        </w:rPr>
+        <w:t xml:space="preserve"> point MV=10%.</w:t>
       </w:r>
     </w:p>
     <w:p>
@@ -14971,7 +15754,21 @@
           <w:szCs w:val="26"/>
           <w:lang w:eastAsia="fr-FR"/>
         </w:rPr>
-        <w:t>Le graphique ci-dessus montre les délais thêta obtenu par l’identification numérique d’ordre 1 sous plusieurs points de fonctionnement. Nous n’observons pas de phénomène très marqué à l’observation ces données. Nous ne nous prononcerons pas sur des hypothèses incertaines.</w:t>
+        <w:t>Le graphique ci-dessus montre les délais thêta obtenu</w:t>
+      </w:r>
+      <w:r>
+        <w:rPr>
+          <w:szCs w:val="26"/>
+          <w:lang w:eastAsia="fr-FR"/>
+        </w:rPr>
+        <w:t>s</w:t>
+      </w:r>
+      <w:r>
+        <w:rPr>
+          <w:szCs w:val="26"/>
+          <w:lang w:eastAsia="fr-FR"/>
+        </w:rPr>
+        <w:t xml:space="preserve"> par l’identification numérique d’ordre 1 sous plusieurs points de fonctionnement. Nous n’observons pas de phénomène très marqué à l’observation ces données. Nous ne nous prononcerons pas sur des hypothèses incertaines.</w:t>
       </w:r>
     </w:p>
     <w:p>
@@ -15012,6 +15809,7 @@
         <w:rPr>
           <w:lang w:eastAsia="fr-FR"/>
         </w:rPr>
+        <w:lastRenderedPageBreak/>
         <w:t>Nous pouvons conclure que comportement de la plateforme à un comportement similaire au-dessus 10% de MV, ceci implique que dans l’estimation du processus de P(s) le point de fonctionnement n’influe pas les valeurs de la fonction de transfert et par réciprocité le comportement de la plateforme sera similaire si nous travaillons avec des MV &gt;10%.</w:t>
       </w:r>
     </w:p>
@@ -15025,21 +15823,21 @@
         <w:rPr>
           <w:lang w:eastAsia="fr-FR"/>
         </w:rPr>
-        <w:t xml:space="preserve">L’étude que nous venons de réaliser sur MV à parcourue un range de MV allant de 10% à 90% de MV et comme les Kp semblent similaire sur pour la plage </w:t>
-      </w:r>
-      <w:proofErr w:type="gramStart"/>
+        <w:t xml:space="preserve">L’étude que nous venons de réaliser sur MV à parcourue un range de MV allant de 10% à 90% de MV et comme les </w:t>
+      </w:r>
+      <w:proofErr w:type="spellStart"/>
       <w:r>
         <w:rPr>
           <w:lang w:eastAsia="fr-FR"/>
         </w:rPr>
-        <w:t>de  MV</w:t>
-      </w:r>
-      <w:proofErr w:type="gramEnd"/>
+        <w:t>Kp</w:t>
+      </w:r>
+      <w:proofErr w:type="spellEnd"/>
       <w:r>
         <w:rPr>
           <w:lang w:eastAsia="fr-FR"/>
         </w:rPr>
-        <w:t xml:space="preserve">= ]10% ;90%] nous pouvons appréhender le comportement sur cette plage de MV par un modèle linéaire. </w:t>
+        <w:t xml:space="preserve"> semblent similaire sur pour la plage de MV= ]10% ;90%] nous pouvons appréhender le comportement sur cette plage de MV par un modèle linéaire. </w:t>
       </w:r>
     </w:p>
     <w:p>
@@ -15088,7 +15886,19 @@
         <w:rPr>
           <w:lang w:eastAsia="fr-FR"/>
         </w:rPr>
-        <w:t>Pour l’étude sur DV nous nous sommes basés sur un point de fonctionnement de MV=50% et nous avons réaliser l’étude d’une réponse unitaire sur plusieurs points de fonctionnement de DV avec un delta de 20%.</w:t>
+        <w:t xml:space="preserve">Pour l’étude sur DV nous nous sommes basés sur un point de fonctionnement de MV=50% et nous avons </w:t>
+      </w:r>
+      <w:r>
+        <w:rPr>
+          <w:lang w:eastAsia="fr-FR"/>
+        </w:rPr>
+        <w:t>réalisé</w:t>
+      </w:r>
+      <w:r>
+        <w:rPr>
+          <w:lang w:eastAsia="fr-FR"/>
+        </w:rPr>
+        <w:t xml:space="preserve"> l’étude d’une réponse unitaire sur plusieurs points de fonctionnement de DV avec un delta de 20%.</w:t>
       </w:r>
     </w:p>
     <w:tbl>
@@ -15387,7 +16197,33 @@
                 <w:color w:val="000000"/>
                 <w:lang w:val="en-GB" w:eastAsia="fr-FR"/>
               </w:rPr>
-              <w:t>Numerical method 1st order (Broida) - DV Delta 20% - MV 50%</w:t>
+              <w:t>Numerical method 1st order (</w:t>
+            </w:r>
+            <w:proofErr w:type="spellStart"/>
+            <w:r>
+              <w:rPr>
+                <w:rFonts w:ascii="Calibri" w:eastAsia="Times New Roman" w:hAnsi="Calibri" w:cs="Calibri"/>
+                <w:b/>
+                <w:bCs/>
+                <w:i/>
+                <w:iCs/>
+                <w:color w:val="000000"/>
+                <w:lang w:val="en-GB" w:eastAsia="fr-FR"/>
+              </w:rPr>
+              <w:t>Broida</w:t>
+            </w:r>
+            <w:proofErr w:type="spellEnd"/>
+            <w:r>
+              <w:rPr>
+                <w:rFonts w:ascii="Calibri" w:eastAsia="Times New Roman" w:hAnsi="Calibri" w:cs="Calibri"/>
+                <w:b/>
+                <w:bCs/>
+                <w:i/>
+                <w:iCs/>
+                <w:color w:val="000000"/>
+                <w:lang w:val="en-GB" w:eastAsia="fr-FR"/>
+              </w:rPr>
+              <w:t>) - DV Delta 20% - MV 50%</w:t>
             </w:r>
           </w:p>
         </w:tc>
@@ -15423,6 +16259,7 @@
                 <w:lang w:val="fr-FR" w:eastAsia="fr-FR"/>
               </w:rPr>
             </w:pPr>
+            <w:proofErr w:type="spellStart"/>
             <w:r>
               <w:rPr>
                 <w:rFonts w:ascii="Calibri" w:eastAsia="Times New Roman" w:hAnsi="Calibri" w:cs="Calibri"/>
@@ -15431,8 +16268,19 @@
                 <w:color w:val="000000"/>
                 <w:lang w:val="fr-FR" w:eastAsia="fr-FR"/>
               </w:rPr>
-              <w:t>KP</w:t>
-            </w:r>
+              <w:t>K</w:t>
+            </w:r>
+            <w:r>
+              <w:rPr>
+                <w:rFonts w:ascii="Calibri" w:eastAsia="Times New Roman" w:hAnsi="Calibri" w:cs="Calibri"/>
+                <w:b/>
+                <w:bCs/>
+                <w:color w:val="000000"/>
+                <w:lang w:val="fr-FR" w:eastAsia="fr-FR"/>
+              </w:rPr>
+              <w:t>d</w:t>
+            </w:r>
+            <w:proofErr w:type="spellEnd"/>
           </w:p>
         </w:tc>
         <w:tc>
@@ -15665,7 +16513,6 @@
                 <w:color w:val="000000"/>
                 <w:lang w:val="fr-FR" w:eastAsia="fr-FR"/>
               </w:rPr>
-              <w:lastRenderedPageBreak/>
               <w:t>T</w:t>
             </w:r>
           </w:p>
@@ -15892,6 +16739,7 @@
                 <w:lang w:val="fr-FR" w:eastAsia="fr-FR"/>
               </w:rPr>
             </w:pPr>
+            <w:proofErr w:type="spellStart"/>
             <w:r>
               <w:rPr>
                 <w:rFonts w:ascii="Calibri" w:eastAsia="Times New Roman" w:hAnsi="Calibri" w:cs="Calibri"/>
@@ -15902,6 +16750,7 @@
               </w:rPr>
               <w:t>Theta</w:t>
             </w:r>
+            <w:proofErr w:type="spellEnd"/>
           </w:p>
         </w:tc>
         <w:tc>
@@ -16175,6 +17024,7 @@
                 <w:lang w:val="fr-FR" w:eastAsia="fr-FR"/>
               </w:rPr>
             </w:pPr>
+            <w:proofErr w:type="spellStart"/>
             <w:r>
               <w:rPr>
                 <w:rFonts w:ascii="Calibri" w:eastAsia="Times New Roman" w:hAnsi="Calibri" w:cs="Calibri"/>
@@ -16183,8 +17033,19 @@
                 <w:color w:val="000000"/>
                 <w:lang w:val="fr-FR" w:eastAsia="fr-FR"/>
               </w:rPr>
-              <w:t>KP</w:t>
-            </w:r>
+              <w:t>K</w:t>
+            </w:r>
+            <w:r>
+              <w:rPr>
+                <w:rFonts w:ascii="Calibri" w:eastAsia="Times New Roman" w:hAnsi="Calibri" w:cs="Calibri"/>
+                <w:b/>
+                <w:bCs/>
+                <w:color w:val="000000"/>
+                <w:lang w:val="fr-FR" w:eastAsia="fr-FR"/>
+              </w:rPr>
+              <w:t>d</w:t>
+            </w:r>
+            <w:proofErr w:type="spellEnd"/>
           </w:p>
         </w:tc>
         <w:tc>
@@ -16873,6 +17734,7 @@
                 <w:lang w:val="fr-FR" w:eastAsia="fr-FR"/>
               </w:rPr>
             </w:pPr>
+            <w:proofErr w:type="spellStart"/>
             <w:r>
               <w:rPr>
                 <w:rFonts w:ascii="Calibri" w:eastAsia="Times New Roman" w:hAnsi="Calibri" w:cs="Calibri"/>
@@ -16883,6 +17745,7 @@
               </w:rPr>
               <w:t>Theta</w:t>
             </w:r>
+            <w:proofErr w:type="spellEnd"/>
           </w:p>
         </w:tc>
         <w:tc>
@@ -17078,10 +17941,23 @@
         <w:pStyle w:val="Titre4"/>
         <w:numPr>
           <w:ilvl w:val="0"/>
+          <w:numId w:val="0"/>
+        </w:numPr>
+        <w:ind w:left="1080"/>
+      </w:pPr>
+      <w:bookmarkStart w:id="20" w:name="_Toc131196050"/>
+      <w:r>
+        <w:t xml:space="preserve"> </w:t>
+      </w:r>
+    </w:p>
+    <w:p>
+      <w:pPr>
+        <w:pStyle w:val="Titre4"/>
+        <w:numPr>
+          <w:ilvl w:val="0"/>
           <w:numId w:val="33"/>
         </w:numPr>
       </w:pPr>
-      <w:bookmarkStart w:id="20" w:name="_Toc131196050"/>
       <w:r>
         <w:t>Gain statique :</w:t>
       </w:r>
@@ -17105,10 +17981,11 @@
         <w:rPr>
           <w:noProof/>
         </w:rPr>
+        <w:lastRenderedPageBreak/>
         <w:drawing>
-          <wp:inline distT="0" distB="0" distL="0" distR="0" wp14:anchorId="5A724A9C" wp14:editId="6DA52832">
+          <wp:inline distT="0" distB="0" distL="0" distR="0" wp14:anchorId="5A724A9C" wp14:editId="7A17BA17">
             <wp:extent cx="5840361" cy="3559810"/>
-            <wp:effectExtent l="0" t="0" r="0" b="0"/>
+            <wp:effectExtent l="0" t="0" r="8255" b="2540"/>
             <wp:docPr id="17" name="Graphique 17">
               <a:extLst xmlns:a="http://schemas.openxmlformats.org/drawingml/2006/main">
                 <a:ext uri="{FF2B5EF4-FFF2-40B4-BE49-F238E27FC236}">
@@ -17138,7 +18015,53 @@
           <w:szCs w:val="26"/>
           <w:lang w:eastAsia="fr-FR"/>
         </w:rPr>
-        <w:t>Le graphique ci-dessus montre les valeurs de Kp pour DV sous plusieurs points de fonctionnement de DV. Nous pouvons observer que les valeurs de Kp sont similaires sur les points de fonctionnement testé.</w:t>
+        <w:t xml:space="preserve">Le graphique ci-dessus montre les valeurs de </w:t>
+      </w:r>
+      <w:proofErr w:type="spellStart"/>
+      <w:r>
+        <w:rPr>
+          <w:szCs w:val="26"/>
+          <w:lang w:eastAsia="fr-FR"/>
+        </w:rPr>
+        <w:t>K</w:t>
+      </w:r>
+      <w:r>
+        <w:rPr>
+          <w:szCs w:val="26"/>
+          <w:lang w:eastAsia="fr-FR"/>
+        </w:rPr>
+        <w:t>d</w:t>
+      </w:r>
+      <w:proofErr w:type="spellEnd"/>
+      <w:r>
+        <w:rPr>
+          <w:szCs w:val="26"/>
+          <w:lang w:eastAsia="fr-FR"/>
+        </w:rPr>
+        <w:t xml:space="preserve"> sous plusieurs points de fonctionnement de DV. Nous pouvons observer que les valeurs de </w:t>
+      </w:r>
+      <w:proofErr w:type="spellStart"/>
+      <w:r>
+        <w:rPr>
+          <w:szCs w:val="26"/>
+          <w:lang w:eastAsia="fr-FR"/>
+        </w:rPr>
+        <w:t>K</w:t>
+      </w:r>
+      <w:r>
+        <w:rPr>
+          <w:szCs w:val="26"/>
+          <w:lang w:eastAsia="fr-FR"/>
+        </w:rPr>
+        <w:t>d</w:t>
+      </w:r>
+      <w:proofErr w:type="spellEnd"/>
+      <w:r>
+        <w:rPr>
+          <w:szCs w:val="26"/>
+          <w:lang w:eastAsia="fr-FR"/>
+        </w:rPr>
+        <w:t xml:space="preserve"> sont similaires sur les points de fonctionnement testé.</w:t>
       </w:r>
     </w:p>
     <w:p>
@@ -17148,31 +18071,6 @@
           <w:lang w:eastAsia="fr-FR"/>
         </w:rPr>
       </w:pPr>
-      <w:proofErr w:type="gramStart"/>
-      <w:r>
-        <w:rPr>
-          <w:szCs w:val="26"/>
-          <w:highlight w:val="yellow"/>
-          <w:lang w:eastAsia="fr-FR"/>
-        </w:rPr>
-        <w:t>nous</w:t>
-      </w:r>
-      <w:proofErr w:type="gramEnd"/>
-      <w:r>
-        <w:rPr>
-          <w:szCs w:val="26"/>
-          <w:highlight w:val="yellow"/>
-          <w:lang w:eastAsia="fr-FR"/>
-        </w:rPr>
-        <w:t xml:space="preserve"> remarquons également que les valeurs de Kp de DV sont plus faible que les valeurs de Kp pour MV ce qui semble logique car des déperditions sont plus importante entre le heater DV et le thermomètre de MV</w:t>
-      </w:r>
-      <w:r>
-        <w:rPr>
-          <w:szCs w:val="26"/>
-          <w:lang w:eastAsia="fr-FR"/>
-        </w:rPr>
-        <w:t xml:space="preserve"> </w:t>
-      </w:r>
     </w:p>
     <w:p>
       <w:pPr>
@@ -17180,7 +18078,6 @@
       </w:pPr>
       <w:bookmarkStart w:id="21" w:name="_Toc131196051"/>
       <w:r>
-        <w:lastRenderedPageBreak/>
         <w:t>Constante de temps :</w:t>
       </w:r>
       <w:bookmarkEnd w:id="21"/>
@@ -17199,9 +18096,9 @@
           <w:noProof/>
         </w:rPr>
         <w:drawing>
-          <wp:inline distT="0" distB="0" distL="0" distR="0" wp14:anchorId="74040B16" wp14:editId="5A2A2DD2">
+          <wp:inline distT="0" distB="0" distL="0" distR="0" wp14:anchorId="74040B16" wp14:editId="001DE61E">
             <wp:extent cx="5717458" cy="2969260"/>
-            <wp:effectExtent l="0" t="0" r="0" b="0"/>
+            <wp:effectExtent l="0" t="0" r="17145" b="2540"/>
             <wp:docPr id="23" name="Graphique 23">
               <a:extLst xmlns:a="http://schemas.openxmlformats.org/drawingml/2006/main">
                 <a:ext uri="{FF2B5EF4-FFF2-40B4-BE49-F238E27FC236}">
@@ -17266,9 +18163,9 @@
           <w:noProof/>
         </w:rPr>
         <w:drawing>
-          <wp:inline distT="0" distB="0" distL="0" distR="0" wp14:anchorId="1F2CC19C" wp14:editId="130C3BDE">
+          <wp:inline distT="0" distB="0" distL="0" distR="0" wp14:anchorId="1F2CC19C" wp14:editId="31AB0D30">
             <wp:extent cx="5707625" cy="3559810"/>
-            <wp:effectExtent l="0" t="0" r="0" b="0"/>
+            <wp:effectExtent l="0" t="0" r="7620" b="2540"/>
             <wp:docPr id="20" name="Graphique 20">
               <a:extLst xmlns:a="http://schemas.openxmlformats.org/drawingml/2006/main">
                 <a:ext uri="{FF2B5EF4-FFF2-40B4-BE49-F238E27FC236}">
@@ -17298,7 +18195,6 @@
           <w:szCs w:val="26"/>
           <w:lang w:eastAsia="fr-FR"/>
         </w:rPr>
-        <w:lastRenderedPageBreak/>
         <w:t>Le graphique ci-dessus montre les délais thêta obtenu par identification numérique d’ordre 1 et d’ordre 2 sous plusieurs points de fonctionnement DV. Nous observons que les valeurs de thêta ne varient pas (delta thêta max 2</w:t>
       </w:r>
       <w:r>
@@ -17350,12 +18246,6 @@
           <w:lang w:eastAsia="fr-FR"/>
         </w:rPr>
       </w:pPr>
-      <w:r>
-        <w:rPr>
-          <w:lang w:eastAsia="fr-FR"/>
-        </w:rPr>
-        <w:t>Nous venons de voir que les Kp, les constantes de temps et thêta ne varient pas significativement entre les points de fonctionnement de DV, nous concluons que le processus DV aura le même comportement sous tous les points de fonctionnement.</w:t>
-      </w:r>
     </w:p>
     <w:p>
       <w:pPr>
@@ -17363,6 +18253,26 @@
           <w:lang w:eastAsia="fr-FR"/>
         </w:rPr>
       </w:pPr>
+      <w:r>
+        <w:rPr>
+          <w:lang w:eastAsia="fr-FR"/>
+        </w:rPr>
+        <w:t xml:space="preserve">Nous venons de voir que les </w:t>
+      </w:r>
+      <w:proofErr w:type="spellStart"/>
+      <w:r>
+        <w:rPr>
+          <w:lang w:eastAsia="fr-FR"/>
+        </w:rPr>
+        <w:t>Kp</w:t>
+      </w:r>
+      <w:proofErr w:type="spellEnd"/>
+      <w:r>
+        <w:rPr>
+          <w:lang w:eastAsia="fr-FR"/>
+        </w:rPr>
+        <w:t>, les constantes de temps et thêta ne varient pas significativement entre les points de fonctionnement de DV, nous concluons que le processus D(s) aura le même comportement sous tous les points de fonctionnement.</w:t>
+      </w:r>
     </w:p>
     <w:p>
       <w:pPr>
@@ -17370,39 +18280,6 @@
           <w:lang w:eastAsia="fr-FR"/>
         </w:rPr>
       </w:pPr>
-      <w:r>
-        <w:rPr>
-          <w:lang w:eastAsia="fr-FR"/>
-        </w:rPr>
-        <w:t>Nous avons estimé en observant Kp-P(s) et Kp-D(</w:t>
-      </w:r>
-      <w:proofErr w:type="gramStart"/>
-      <w:r>
-        <w:rPr>
-          <w:lang w:eastAsia="fr-FR"/>
-        </w:rPr>
-        <w:t>s)  que</w:t>
-      </w:r>
-      <w:proofErr w:type="gramEnd"/>
-      <w:r>
-        <w:rPr>
-          <w:lang w:eastAsia="fr-FR"/>
-        </w:rPr>
-        <w:t xml:space="preserve"> nous pouvions appréhender par des model linéaire sur des </w:t>
-      </w:r>
-      <w:r>
-        <w:rPr>
-          <w:highlight w:val="green"/>
-          <w:lang w:eastAsia="fr-FR"/>
-        </w:rPr>
-        <w:t>plage précise nous pouvons</w:t>
-      </w:r>
-      <w:r>
-        <w:rPr>
-          <w:lang w:eastAsia="fr-FR"/>
-        </w:rPr>
-        <w:t xml:space="preserve"> </w:t>
-      </w:r>
     </w:p>
     <w:p>
       <w:pPr>
@@ -17410,6 +18287,40 @@
           <w:lang w:eastAsia="fr-FR"/>
         </w:rPr>
       </w:pPr>
+      <w:r>
+        <w:rPr>
+          <w:lang w:eastAsia="fr-FR"/>
+        </w:rPr>
+        <w:t xml:space="preserve">Nous avons estimé en observant </w:t>
+      </w:r>
+      <w:proofErr w:type="spellStart"/>
+      <w:r>
+        <w:rPr>
+          <w:lang w:eastAsia="fr-FR"/>
+        </w:rPr>
+        <w:t>Kp</w:t>
+      </w:r>
+      <w:proofErr w:type="spellEnd"/>
+      <w:r>
+        <w:rPr>
+          <w:lang w:eastAsia="fr-FR"/>
+        </w:rPr>
+        <w:t xml:space="preserve"> et </w:t>
+      </w:r>
+      <w:proofErr w:type="spellStart"/>
+      <w:r>
+        <w:rPr>
+          <w:lang w:eastAsia="fr-FR"/>
+        </w:rPr>
+        <w:t>Kd</w:t>
+      </w:r>
+      <w:proofErr w:type="spellEnd"/>
+      <w:r>
+        <w:rPr>
+          <w:lang w:eastAsia="fr-FR"/>
+        </w:rPr>
+        <w:t xml:space="preserve"> que nous pouvions appréhender par des modèles linéaires sur des plages de chauffe allant de ]10% ; 90%] pour MV et [10% ; 90%] pour DV. Pour montrer de manière plus directe nos propos nous devrions réaliser des graphiques de PV0 en fonction MV. Pour montrer l’indépendance de DV sur la plage linéaire de MV nous devrions réaliser les graphiques sous plusieurs DV0 (20,30,40,50%…). Ces graphiques devraient être réalisé réciproquement pour DV soit PV0 en fonction de DV. </w:t>
+      </w:r>
     </w:p>
     <w:p>
       <w:pPr>
@@ -17421,63 +18332,78 @@
         <w:rPr>
           <w:lang w:eastAsia="fr-FR"/>
         </w:rPr>
-        <w:t xml:space="preserve">Pour illustrer nos conclusions sur le principe de linéarité de MV et DV (pour des points de fonctionnements MV &gt;10 % et DV &gt; 10%) nous avons réalisé une expérimentation TCLab pour MV0= 60% et DV0= 30% (PV0=50°C) en gardant les paramètres </w:t>
-      </w:r>
-      <w:proofErr w:type="gramStart"/>
+        <w:t xml:space="preserve">Malheureusement nous n’avons pas suffisamment de temps pour réaliser ces graphiques néanmoins, Pour illustrer nos conclusions sur le principe de similarité du comportement de MV et DV (pour des points de fonctionnements MV &gt;10 % et DV &gt; 10%) nous avons réalisé une expérimentation </w:t>
+      </w:r>
+      <w:proofErr w:type="spellStart"/>
       <w:r>
         <w:rPr>
           <w:lang w:eastAsia="fr-FR"/>
         </w:rPr>
-        <w:t>Kp,Kd</w:t>
-      </w:r>
-      <w:proofErr w:type="gramEnd"/>
+        <w:t>TCLab</w:t>
+      </w:r>
+      <w:proofErr w:type="spellEnd"/>
       <w:r>
         <w:rPr>
           <w:lang w:eastAsia="fr-FR"/>
         </w:rPr>
-        <w:t xml:space="preserve">,T1p,T1d,T2p et T2d pour MV=50% et DV=50%. Nous observons que le fonctionnement du feedforward fonctionne parfaitement et de même pour le comportement général du </w:t>
-      </w:r>
-      <w:proofErr w:type="gramStart"/>
+        <w:t xml:space="preserve"> </w:t>
+      </w:r>
       <w:r>
         <w:rPr>
           <w:lang w:eastAsia="fr-FR"/>
         </w:rPr>
-        <w:t>PID .</w:t>
-      </w:r>
-      <w:proofErr w:type="gramEnd"/>
+        <w:lastRenderedPageBreak/>
+        <w:t xml:space="preserve">pour MV0= 60% et DV0= 30% (PV0=50°C) en gardant les paramètres </w:t>
+      </w:r>
+      <w:proofErr w:type="spellStart"/>
       <w:r>
         <w:rPr>
           <w:lang w:eastAsia="fr-FR"/>
         </w:rPr>
-        <w:t xml:space="preserve"> (Document en Annexe)</w:t>
+        <w:t>Kp</w:t>
+      </w:r>
+      <w:proofErr w:type="spellEnd"/>
+      <w:r>
+        <w:rPr>
+          <w:lang w:eastAsia="fr-FR"/>
+        </w:rPr>
+        <w:t xml:space="preserve">, </w:t>
+      </w:r>
+      <w:proofErr w:type="spellStart"/>
+      <w:r>
+        <w:rPr>
+          <w:lang w:eastAsia="fr-FR"/>
+        </w:rPr>
+        <w:t>Kd</w:t>
+      </w:r>
+      <w:proofErr w:type="spellEnd"/>
+      <w:r>
+        <w:rPr>
+          <w:lang w:eastAsia="fr-FR"/>
+        </w:rPr>
+        <w:t xml:space="preserve">, T1p, T1d, T2p et T2d pour MV=50% et DV=50%. Nous observons que le fonctionnement du </w:t>
+      </w:r>
+      <w:proofErr w:type="spellStart"/>
+      <w:r>
+        <w:rPr>
+          <w:lang w:eastAsia="fr-FR"/>
+        </w:rPr>
+        <w:t>FeedForward</w:t>
+      </w:r>
+      <w:proofErr w:type="spellEnd"/>
+      <w:r>
+        <w:rPr>
+          <w:lang w:eastAsia="fr-FR"/>
+        </w:rPr>
+        <w:t xml:space="preserve"> fonctionne parfaitement et de même pour le comportement général du PID. (Document en Annexe)</w:t>
       </w:r>
     </w:p>
     <w:p>
       <w:pPr>
         <w:rPr>
-          <w:b/>
-          <w:bCs/>
-          <w:i/>
-          <w:iCs/>
-          <w:sz w:val="48"/>
-          <w:szCs w:val="48"/>
-          <w:u w:val="single"/>
           <w:lang w:eastAsia="fr-FR"/>
         </w:rPr>
       </w:pPr>
-      <w:r>
-        <w:rPr>
-          <w:b/>
-          <w:bCs/>
-          <w:i/>
-          <w:iCs/>
-          <w:sz w:val="48"/>
-          <w:szCs w:val="48"/>
-          <w:u w:val="single"/>
-          <w:lang w:eastAsia="fr-FR"/>
-        </w:rPr>
-        <w:br w:type="page"/>
-      </w:r>
     </w:p>
     <w:p>
       <w:pPr>
@@ -17491,10 +18417,17 @@
         <w:rPr>
           <w:rStyle w:val="Titredulivre"/>
         </w:rPr>
-        <w:lastRenderedPageBreak/>
-        <w:t>Modélisation, PID, FeedForward</w:t>
+        <w:t xml:space="preserve">Modélisation, PID, </w:t>
+      </w:r>
+      <w:proofErr w:type="spellStart"/>
+      <w:r>
+        <w:rPr>
+          <w:rStyle w:val="Titredulivre"/>
+        </w:rPr>
+        <w:t>FeedForward</w:t>
       </w:r>
       <w:bookmarkEnd w:id="24"/>
+      <w:proofErr w:type="spellEnd"/>
     </w:p>
     <w:p>
       <w:pPr>
@@ -17570,7 +18503,15 @@
         </w:drawing>
       </w:r>
       <w:r>
-        <w:t>Le but de notre laboratoire est de contrôler notre processus, qu’on vient de déterminer ces paramètres en boucle ouverte, via un régulateur PID discret parallèle.  Nous allons réaliser un système de contrôle en boucle fermer avec un PID discret (parallèle) et un feedforward, ces points seront abordés plus bas dans le rapport. Cette section du rapport est dédiée à l’implémentation du PID, déterminer ses paramètres et vérifier sa robustesse. Le PID parallèle est le plus utilisé en industrie :</w:t>
+        <w:t xml:space="preserve">Le but de notre laboratoire est de contrôler notre processus, qu’on vient de déterminer ces paramètres en boucle ouverte, via un régulateur PID discret parallèle.  Nous allons réaliser un système de contrôle en boucle fermer avec un PID discret (parallèle) et un </w:t>
+      </w:r>
+      <w:proofErr w:type="spellStart"/>
+      <w:r>
+        <w:t>feedforward</w:t>
+      </w:r>
+      <w:proofErr w:type="spellEnd"/>
+      <w:r>
+        <w:t>, ces points seront abordés plus bas dans le rapport. Cette section du rapport est dédiée à l’implémentation du PID, déterminer ses paramètres et vérifier sa robustesse. Le PID parallèle est le plus utilisé en industrie :</w:t>
       </w:r>
     </w:p>
     <w:p>
@@ -17700,12 +18641,42 @@
           <w:lang w:val="en-GB"/>
         </w:rPr>
       </w:pPr>
+      <w:proofErr w:type="spellStart"/>
       <w:r>
         <w:rPr>
           <w:lang w:val="en-GB"/>
         </w:rPr>
-        <w:t>schéma en boucle fermée</w:t>
-      </w:r>
+        <w:t>schéma</w:t>
+      </w:r>
+      <w:proofErr w:type="spellEnd"/>
+      <w:r>
+        <w:rPr>
+          <w:lang w:val="en-GB"/>
+        </w:rPr>
+        <w:t xml:space="preserve"> </w:t>
+      </w:r>
+      <w:proofErr w:type="spellStart"/>
+      <w:r>
+        <w:rPr>
+          <w:lang w:val="en-GB"/>
+        </w:rPr>
+        <w:t>en</w:t>
+      </w:r>
+      <w:proofErr w:type="spellEnd"/>
+      <w:r>
+        <w:rPr>
+          <w:lang w:val="en-GB"/>
+        </w:rPr>
+        <w:t xml:space="preserve"> boucle </w:t>
+      </w:r>
+      <w:proofErr w:type="spellStart"/>
+      <w:r>
+        <w:rPr>
+          <w:lang w:val="en-GB"/>
+        </w:rPr>
+        <w:t>fermée</w:t>
+      </w:r>
+      <w:proofErr w:type="spellEnd"/>
     </w:p>
     <w:p>
       <w:pPr>
@@ -17728,7 +18699,15 @@
         <w:t xml:space="preserve"> </w:t>
       </w:r>
       <w:r>
-        <w:t xml:space="preserve">du Tclab, on peut voir qu’il reçoit en entrées la valeur de </w:t>
+        <w:t xml:space="preserve">du </w:t>
+      </w:r>
+      <w:proofErr w:type="spellStart"/>
+      <w:r>
+        <w:t>Tclab</w:t>
+      </w:r>
+      <w:proofErr w:type="spellEnd"/>
+      <w:r>
+        <w:t xml:space="preserve">, on peut voir qu’il reçoit en entrées la valeur de </w:t>
       </w:r>
       <w:r>
         <w:rPr>
@@ -17778,7 +18757,15 @@
         <w:t xml:space="preserve"> qu’est représenté </w:t>
       </w:r>
       <w:r>
-        <w:t xml:space="preserve">en rouge, celui-ci calcule la différence entre le Setpoint </w:t>
+        <w:t xml:space="preserve">en rouge, celui-ci calcule la différence entre le </w:t>
+      </w:r>
+      <w:proofErr w:type="spellStart"/>
+      <w:r>
+        <w:t>Setpoint</w:t>
+      </w:r>
+      <w:proofErr w:type="spellEnd"/>
+      <w:r>
+        <w:t xml:space="preserve"> </w:t>
       </w:r>
       <w:r>
         <w:rPr>
@@ -17829,8 +18816,13 @@
         <w:t xml:space="preserve"> </w:t>
       </w:r>
       <w:r>
-        <w:t>système. Le bloc en vert est le feedforward</w:t>
-      </w:r>
+        <w:t xml:space="preserve">système. Le bloc en vert est le </w:t>
+      </w:r>
+      <w:proofErr w:type="spellStart"/>
+      <w:r>
+        <w:t>feedforward</w:t>
+      </w:r>
+      <w:proofErr w:type="spellEnd"/>
       <w:r>
         <w:t xml:space="preserve"> qui</w:t>
       </w:r>
@@ -17867,9 +18859,14 @@
       <w:bookmarkStart w:id="25" w:name="_Toc131196055"/>
       <w:r>
         <w:lastRenderedPageBreak/>
-        <w:t>Fonction de transfert du Tclab</w:t>
+        <w:t xml:space="preserve">Fonction de transfert du </w:t>
+      </w:r>
+      <w:proofErr w:type="spellStart"/>
+      <w:r>
+        <w:t>Tclab</w:t>
       </w:r>
       <w:bookmarkEnd w:id="25"/>
+      <w:proofErr w:type="spellEnd"/>
     </w:p>
     <w:p>
       <w:r>
@@ -17915,8 +18912,13 @@
         <w:t xml:space="preserve"> déterminé avec le modèle</w:t>
       </w:r>
       <w:r>
-        <w:t xml:space="preserve"> de van der Grinten</w:t>
-      </w:r>
+        <w:t xml:space="preserve"> de van der </w:t>
+      </w:r>
+      <w:proofErr w:type="spellStart"/>
+      <w:r>
+        <w:t>Grinten</w:t>
+      </w:r>
+      <w:proofErr w:type="spellEnd"/>
       <w:r>
         <w:t xml:space="preserve">, </w:t>
       </w:r>
@@ -18008,7 +19010,15 @@
         <w:t>L’action proportionnelle P</w:t>
       </w:r>
       <w:r>
-        <w:t xml:space="preserve"> est un changement de setpoint et influence la responsivité</w:t>
+        <w:t xml:space="preserve"> est un changement de </w:t>
+      </w:r>
+      <w:proofErr w:type="spellStart"/>
+      <w:r>
+        <w:t>setpoint</w:t>
+      </w:r>
+      <w:proofErr w:type="spellEnd"/>
+      <w:r>
+        <w:t xml:space="preserve"> et influence la responsivité</w:t>
       </w:r>
       <w:r>
         <w:t xml:space="preserve"> d</w:t>
@@ -18198,13 +19208,23 @@
         </w:rPr>
         <w:t>𝑠 / (𝑇</w:t>
       </w:r>
+      <w:proofErr w:type="spellStart"/>
       <w:r>
         <w:rPr>
           <w:rFonts w:ascii="Cambria Math" w:hAnsi="Cambria Math" w:cs="Cambria Math"/>
           <w:sz w:val="32"/>
           <w:szCs w:val="32"/>
         </w:rPr>
-        <w:t xml:space="preserve">fd * </w:t>
+        <w:t>fd</w:t>
+      </w:r>
+      <w:proofErr w:type="spellEnd"/>
+      <w:r>
+        <w:rPr>
+          <w:rFonts w:ascii="Cambria Math" w:hAnsi="Cambria Math" w:cs="Cambria Math"/>
+          <w:sz w:val="32"/>
+          <w:szCs w:val="32"/>
+        </w:rPr>
+        <w:t xml:space="preserve"> * </w:t>
       </w:r>
       <w:r>
         <w:rPr>
@@ -18289,8 +19309,13 @@
           <w:numId w:val="20"/>
         </w:numPr>
       </w:pPr>
-      <w:r>
-        <w:t>Kc = gain du contrôleur</w:t>
+      <w:proofErr w:type="spellStart"/>
+      <w:r>
+        <w:t>Kc</w:t>
+      </w:r>
+      <w:proofErr w:type="spellEnd"/>
+      <w:r>
+        <w:t xml:space="preserve"> = gain du contrôleur</w:t>
       </w:r>
     </w:p>
     <w:p>
@@ -18334,14 +19359,35 @@
           <w:sz w:val="28"/>
         </w:rPr>
       </w:pPr>
-      <w:r>
-        <w:t>Tfd = filtre de l’action dérivée</w:t>
+      <w:proofErr w:type="spellStart"/>
+      <w:r>
+        <w:t>Tfd</w:t>
+      </w:r>
+      <w:proofErr w:type="spellEnd"/>
+      <w:r>
+        <w:t xml:space="preserve"> = filtre de l’action dérivée</w:t>
       </w:r>
     </w:p>
     <w:p/>
     <w:p>
       <w:r>
-        <w:t xml:space="preserve">Pour discrétiser cette équation on va utiliser la méthode « Euler Backward difference », voici les équations de discrétisations : </w:t>
+        <w:t xml:space="preserve">Pour discrétiser cette équation on va utiliser la méthode « Euler </w:t>
+      </w:r>
+      <w:proofErr w:type="spellStart"/>
+      <w:r>
+        <w:t>Backward</w:t>
+      </w:r>
+      <w:proofErr w:type="spellEnd"/>
+      <w:r>
+        <w:t xml:space="preserve"> </w:t>
+      </w:r>
+      <w:proofErr w:type="spellStart"/>
+      <w:r>
+        <w:t>difference</w:t>
+      </w:r>
+      <w:proofErr w:type="spellEnd"/>
+      <w:r>
+        <w:t xml:space="preserve"> », voici les équations de discrétisations : </w:t>
       </w:r>
     </w:p>
     <w:p>
@@ -18433,12 +19479,14 @@
       <w:r>
         <w:t xml:space="preserve"> </w:t>
       </w:r>
+      <w:proofErr w:type="spellStart"/>
       <w:r>
         <w:rPr>
           <w:rFonts w:ascii="SFTI1200" w:hAnsi="SFTI1200" w:cs="SFTI1200"/>
         </w:rPr>
         <w:t>Package_LAB</w:t>
       </w:r>
+      <w:proofErr w:type="spellEnd"/>
       <w:r>
         <w:t>, voici quelques résultats sur notre système après avoir implémenté</w:t>
       </w:r>
@@ -18837,7 +19885,15 @@
     </w:p>
     <w:p>
       <w:r>
-        <w:t>Le feedforward anticipe bien la montée du DV en diminuant le MV de sortie</w:t>
+        <w:t xml:space="preserve">Le </w:t>
+      </w:r>
+      <w:proofErr w:type="spellStart"/>
+      <w:r>
+        <w:t>feedforward</w:t>
+      </w:r>
+      <w:proofErr w:type="spellEnd"/>
+      <w:r>
+        <w:t xml:space="preserve"> anticipe bien la montée du DV en diminuant le MV de sortie</w:t>
       </w:r>
       <w:r>
         <w:t xml:space="preserve"> </w:t>
@@ -19120,6 +20176,7 @@
           <w:numId w:val="24"/>
         </w:numPr>
       </w:pPr>
+      <w:proofErr w:type="spellStart"/>
       <w:r>
         <w:t>K</w:t>
       </w:r>
@@ -19130,6 +20187,7 @@
         </w:rPr>
         <w:t>c</w:t>
       </w:r>
+      <w:proofErr w:type="spellEnd"/>
       <w:r>
         <w:t xml:space="preserve"> =</w:t>
       </w:r>
@@ -19251,6 +20309,7 @@
           <w:lang w:val="en-GB" w:eastAsia="fr-FR"/>
         </w:rPr>
       </w:pPr>
+      <w:proofErr w:type="spellStart"/>
       <w:r>
         <w:rPr>
           <w:rFonts w:ascii="Consolas" w:eastAsia="Times New Roman" w:hAnsi="Consolas" w:cs="Times New Roman"/>
@@ -19259,13 +20318,10 @@
           <w:szCs w:val="21"/>
           <w:lang w:val="en-GB" w:eastAsia="fr-FR"/>
         </w:rPr>
-        <w:t>indiceGain:  None</w:t>
-      </w:r>
-    </w:p>
-    <w:p>
-      <w:pPr>
-        <w:spacing w:after="0" w:line="240" w:lineRule="auto"/>
-        <w:jc w:val="left"/>
+        <w:t>indiceGain</w:t>
+      </w:r>
+      <w:proofErr w:type="spellEnd"/>
+      <w:r>
         <w:rPr>
           <w:rFonts w:ascii="Consolas" w:eastAsia="Times New Roman" w:hAnsi="Consolas" w:cs="Times New Roman"/>
           <w:color w:val="D4D4D4"/>
@@ -19273,8 +20329,13 @@
           <w:szCs w:val="21"/>
           <w:lang w:val="en-GB" w:eastAsia="fr-FR"/>
         </w:rPr>
-      </w:pPr>
-      <w:r>
+        <w:t>:  None</w:t>
+      </w:r>
+    </w:p>
+    <w:p>
+      <w:pPr>
+        <w:spacing w:after="0" w:line="240" w:lineRule="auto"/>
+        <w:jc w:val="left"/>
         <w:rPr>
           <w:rFonts w:ascii="Consolas" w:eastAsia="Times New Roman" w:hAnsi="Consolas" w:cs="Times New Roman"/>
           <w:color w:val="D4D4D4"/>
@@ -19282,13 +20343,9 @@
           <w:szCs w:val="21"/>
           <w:lang w:val="en-GB" w:eastAsia="fr-FR"/>
         </w:rPr>
-        <w:t>indicePhase:  3512</w:t>
-      </w:r>
-    </w:p>
-    <w:p>
-      <w:pPr>
-        <w:spacing w:after="0" w:line="240" w:lineRule="auto"/>
-        <w:jc w:val="left"/>
+      </w:pPr>
+      <w:proofErr w:type="spellStart"/>
+      <w:r>
         <w:rPr>
           <w:rFonts w:ascii="Consolas" w:eastAsia="Times New Roman" w:hAnsi="Consolas" w:cs="Times New Roman"/>
           <w:color w:val="D4D4D4"/>
@@ -19296,7 +20353,9 @@
           <w:szCs w:val="21"/>
           <w:lang w:val="en-GB" w:eastAsia="fr-FR"/>
         </w:rPr>
-      </w:pPr>
+        <w:t>indicePhase</w:t>
+      </w:r>
+      <w:proofErr w:type="spellEnd"/>
       <w:r>
         <w:rPr>
           <w:rFonts w:ascii="Consolas" w:eastAsia="Times New Roman" w:hAnsi="Consolas" w:cs="Times New Roman"/>
@@ -19305,10 +20364,13 @@
           <w:szCs w:val="21"/>
           <w:lang w:val="en-GB" w:eastAsia="fr-FR"/>
         </w:rPr>
-        <w:t xml:space="preserve">Gain </w:t>
-      </w:r>
-      <w:proofErr w:type="gramStart"/>
-      <w:r>
+        <w:t>:  3512</w:t>
+      </w:r>
+    </w:p>
+    <w:p>
+      <w:pPr>
+        <w:spacing w:after="0" w:line="240" w:lineRule="auto"/>
+        <w:jc w:val="left"/>
         <w:rPr>
           <w:rFonts w:ascii="Consolas" w:eastAsia="Times New Roman" w:hAnsi="Consolas" w:cs="Times New Roman"/>
           <w:color w:val="D4D4D4"/>
@@ -19316,9 +20378,7 @@
           <w:szCs w:val="21"/>
           <w:lang w:val="en-GB" w:eastAsia="fr-FR"/>
         </w:rPr>
-        <w:t>margin :</w:t>
-      </w:r>
-      <w:proofErr w:type="gramEnd"/>
+      </w:pPr>
       <w:r>
         <w:rPr>
           <w:rFonts w:ascii="Consolas" w:eastAsia="Times New Roman" w:hAnsi="Consolas" w:cs="Times New Roman"/>
@@ -19327,15 +20387,9 @@
           <w:szCs w:val="21"/>
           <w:lang w:val="en-GB" w:eastAsia="fr-FR"/>
         </w:rPr>
-        <w:t xml:space="preserve">  57.82645263683891 dB at  0.2538285413400334 rad/s </w:t>
-      </w:r>
-    </w:p>
-    <w:p>
-      <w:pPr>
-        <w:rPr>
-          <w:lang w:val="en-GB"/>
-        </w:rPr>
-      </w:pPr>
+        <w:t xml:space="preserve">Gain </w:t>
+      </w:r>
+      <w:proofErr w:type="gramStart"/>
       <w:r>
         <w:rPr>
           <w:rFonts w:ascii="Consolas" w:eastAsia="Times New Roman" w:hAnsi="Consolas" w:cs="Times New Roman"/>
@@ -19344,7 +20398,57 @@
           <w:szCs w:val="21"/>
           <w:lang w:val="en-GB" w:eastAsia="fr-FR"/>
         </w:rPr>
-        <w:t>Error in the frequency pahse computation</w:t>
+        <w:t>margin :</w:t>
+      </w:r>
+      <w:proofErr w:type="gramEnd"/>
+      <w:r>
+        <w:rPr>
+          <w:rFonts w:ascii="Consolas" w:eastAsia="Times New Roman" w:hAnsi="Consolas" w:cs="Times New Roman"/>
+          <w:color w:val="D4D4D4"/>
+          <w:sz w:val="21"/>
+          <w:szCs w:val="21"/>
+          <w:lang w:val="en-GB" w:eastAsia="fr-FR"/>
+        </w:rPr>
+        <w:t xml:space="preserve">  57.82645263683891 dB at  0.2538285413400334 rad/s </w:t>
+      </w:r>
+    </w:p>
+    <w:p>
+      <w:pPr>
+        <w:rPr>
+          <w:lang w:val="en-GB"/>
+        </w:rPr>
+      </w:pPr>
+      <w:r>
+        <w:rPr>
+          <w:rFonts w:ascii="Consolas" w:eastAsia="Times New Roman" w:hAnsi="Consolas" w:cs="Times New Roman"/>
+          <w:color w:val="D4D4D4"/>
+          <w:sz w:val="21"/>
+          <w:szCs w:val="21"/>
+          <w:lang w:val="en-GB" w:eastAsia="fr-FR"/>
+        </w:rPr>
+        <w:t xml:space="preserve">Error in the frequency </w:t>
+      </w:r>
+      <w:proofErr w:type="spellStart"/>
+      <w:r>
+        <w:rPr>
+          <w:rFonts w:ascii="Consolas" w:eastAsia="Times New Roman" w:hAnsi="Consolas" w:cs="Times New Roman"/>
+          <w:color w:val="D4D4D4"/>
+          <w:sz w:val="21"/>
+          <w:szCs w:val="21"/>
+          <w:lang w:val="en-GB" w:eastAsia="fr-FR"/>
+        </w:rPr>
+        <w:t>pahse</w:t>
+      </w:r>
+      <w:proofErr w:type="spellEnd"/>
+      <w:r>
+        <w:rPr>
+          <w:rFonts w:ascii="Consolas" w:eastAsia="Times New Roman" w:hAnsi="Consolas" w:cs="Times New Roman"/>
+          <w:color w:val="D4D4D4"/>
+          <w:sz w:val="21"/>
+          <w:szCs w:val="21"/>
+          <w:lang w:val="en-GB" w:eastAsia="fr-FR"/>
+        </w:rPr>
+        <w:t xml:space="preserve"> computation</w:t>
       </w:r>
     </w:p>
     <w:p>
@@ -19489,9 +20593,14 @@
       </w:pPr>
       <w:bookmarkStart w:id="29" w:name="_Toc131196059"/>
       <w:r>
-        <w:t>Simulation du TCLab</w:t>
+        <w:t xml:space="preserve">Simulation du </w:t>
+      </w:r>
+      <w:proofErr w:type="spellStart"/>
+      <w:r>
+        <w:t>TCLab</w:t>
       </w:r>
       <w:bookmarkEnd w:id="29"/>
+      <w:proofErr w:type="spellEnd"/>
     </w:p>
     <w:p>
       <w:pPr>
@@ -19512,7 +20621,25 @@
           <w:sz w:val="24"/>
           <w:szCs w:val="24"/>
         </w:rPr>
-        <w:t>Pour tester le changement d’un setpoint ainsi que la réponse au DV, nous appliquons</w:t>
+        <w:t xml:space="preserve">Pour tester le changement d’un </w:t>
+      </w:r>
+      <w:proofErr w:type="spellStart"/>
+      <w:r>
+        <w:rPr>
+          <w:rFonts w:ascii="SFRM1200" w:hAnsi="SFRM1200" w:cs="SFRM1200"/>
+          <w:sz w:val="24"/>
+          <w:szCs w:val="24"/>
+        </w:rPr>
+        <w:t>setpoint</w:t>
+      </w:r>
+      <w:proofErr w:type="spellEnd"/>
+      <w:r>
+        <w:rPr>
+          <w:rFonts w:ascii="SFRM1200" w:hAnsi="SFRM1200" w:cs="SFRM1200"/>
+          <w:sz w:val="24"/>
+          <w:szCs w:val="24"/>
+        </w:rPr>
+        <w:t xml:space="preserve"> ainsi que la réponse au DV, nous appliquons</w:t>
       </w:r>
       <w:r>
         <w:rPr>
@@ -19860,7 +20987,15 @@
       </w:pPr>
       <w:bookmarkStart w:id="30" w:name="_Toc131196060"/>
       <w:r>
-        <w:t>Boucle ouverte sans feedforward :</w:t>
+        <w:t xml:space="preserve">Boucle ouverte sans </w:t>
+      </w:r>
+      <w:proofErr w:type="spellStart"/>
+      <w:r>
+        <w:t>feedforward</w:t>
+      </w:r>
+      <w:proofErr w:type="spellEnd"/>
+      <w:r>
+        <w:t> :</w:t>
       </w:r>
       <w:bookmarkEnd w:id="30"/>
     </w:p>
@@ -19878,8 +21013,21 @@
         <w:pStyle w:val="Sous-titre"/>
       </w:pPr>
       <w:r>
-        <w:t>Simulation du PID sans Feed Forward</w:t>
-      </w:r>
+        <w:t xml:space="preserve">Simulation du PID sans </w:t>
+      </w:r>
+      <w:proofErr w:type="spellStart"/>
+      <w:r>
+        <w:t>Feed</w:t>
+      </w:r>
+      <w:proofErr w:type="spellEnd"/>
+      <w:r>
+        <w:t xml:space="preserve"> </w:t>
+      </w:r>
+      <w:proofErr w:type="spellStart"/>
+      <w:r>
+        <w:t>Forward</w:t>
+      </w:r>
+      <w:proofErr w:type="spellEnd"/>
     </w:p>
     <w:p>
       <w:pPr>
@@ -20082,8 +21230,21 @@
         <w:t>S</w:t>
       </w:r>
       <w:r>
-        <w:t>imulation du PID avec Feed Forward</w:t>
-      </w:r>
+        <w:t xml:space="preserve">imulation du PID avec </w:t>
+      </w:r>
+      <w:proofErr w:type="spellStart"/>
+      <w:r>
+        <w:t>Feed</w:t>
+      </w:r>
+      <w:proofErr w:type="spellEnd"/>
+      <w:r>
+        <w:t xml:space="preserve"> </w:t>
+      </w:r>
+      <w:proofErr w:type="spellStart"/>
+      <w:r>
+        <w:t>Forward</w:t>
+      </w:r>
+      <w:proofErr w:type="spellEnd"/>
     </w:p>
     <w:p>
       <w:pPr>
@@ -20112,7 +21273,25 @@
           <w:sz w:val="24"/>
           <w:szCs w:val="24"/>
         </w:rPr>
-        <w:t>râce au feedforward on voit que la variation du PV générée par le changement</w:t>
+        <w:t xml:space="preserve">râce au </w:t>
+      </w:r>
+      <w:proofErr w:type="spellStart"/>
+      <w:r>
+        <w:rPr>
+          <w:rFonts w:ascii="SFRM1200" w:hAnsi="SFRM1200" w:cs="SFRM1200"/>
+          <w:sz w:val="24"/>
+          <w:szCs w:val="24"/>
+        </w:rPr>
+        <w:t>feedforward</w:t>
+      </w:r>
+      <w:proofErr w:type="spellEnd"/>
+      <w:r>
+        <w:rPr>
+          <w:rFonts w:ascii="SFRM1200" w:hAnsi="SFRM1200" w:cs="SFRM1200"/>
+          <w:sz w:val="24"/>
+          <w:szCs w:val="24"/>
+        </w:rPr>
+        <w:t xml:space="preserve"> on voit que la variation du PV générée par le changement</w:t>
       </w:r>
       <w:r>
         <w:rPr>
@@ -20314,6 +21493,7 @@
       <w:r>
         <w:t xml:space="preserve"> sans </w:t>
       </w:r>
+      <w:proofErr w:type="spellStart"/>
       <w:r>
         <w:t>F</w:t>
       </w:r>
@@ -20321,6 +21501,7 @@
         <w:t>eedforward</w:t>
       </w:r>
       <w:bookmarkEnd w:id="32"/>
+      <w:proofErr w:type="spellEnd"/>
     </w:p>
     <w:p>
       <w:pPr>
@@ -20489,7 +21670,21 @@
         <w:rPr>
           <w:lang w:val="en-GB"/>
         </w:rPr>
-        <w:t xml:space="preserve"> fermée avec feedforward</w:t>
+        <w:t xml:space="preserve"> </w:t>
+      </w:r>
+      <w:proofErr w:type="spellStart"/>
+      <w:r>
+        <w:rPr>
+          <w:lang w:val="en-GB"/>
+        </w:rPr>
+        <w:t>fermée</w:t>
+      </w:r>
+      <w:proofErr w:type="spellEnd"/>
+      <w:r>
+        <w:rPr>
+          <w:lang w:val="en-GB"/>
+        </w:rPr>
+        <w:t xml:space="preserve"> avec feedforward</w:t>
       </w:r>
       <w:bookmarkEnd w:id="33"/>
     </w:p>
@@ -20575,7 +21770,21 @@
         <w:rPr>
           <w:lang w:val="en-GB"/>
         </w:rPr>
-        <w:t xml:space="preserve"> sur TCLab :</w:t>
+        <w:t xml:space="preserve"> sur </w:t>
+      </w:r>
+      <w:proofErr w:type="spellStart"/>
+      <w:r>
+        <w:rPr>
+          <w:lang w:val="en-GB"/>
+        </w:rPr>
+        <w:t>TCLab</w:t>
+      </w:r>
+      <w:proofErr w:type="spellEnd"/>
+      <w:r>
+        <w:rPr>
+          <w:lang w:val="en-GB"/>
+        </w:rPr>
+        <w:t xml:space="preserve"> :</w:t>
       </w:r>
       <w:bookmarkEnd w:id="34"/>
       <w:r>
@@ -20634,9 +21843,17 @@
         <w:rPr>
           <w:lang w:val="en-GB"/>
         </w:rPr>
-        <w:t>sans FeedForward</w:t>
+        <w:t xml:space="preserve">sans </w:t>
+      </w:r>
+      <w:proofErr w:type="spellStart"/>
+      <w:r>
+        <w:rPr>
+          <w:lang w:val="en-GB"/>
+        </w:rPr>
+        <w:t>FeedForward</w:t>
       </w:r>
       <w:bookmarkEnd w:id="35"/>
+      <w:proofErr w:type="spellEnd"/>
     </w:p>
     <w:p>
       <w:pPr>
@@ -27193,6 +28410,36 @@
           </c:spPr>
         </c:majorGridlines>
         <c:title>
+          <c:tx>
+            <c:rich>
+              <a:bodyPr rot="0" spcFirstLastPara="1" vertOverflow="ellipsis" vert="horz" wrap="square" anchor="ctr" anchorCtr="1"/>
+              <a:lstStyle/>
+              <a:p>
+                <a:pPr>
+                  <a:defRPr sz="1000" b="0" i="0" u="none" strike="noStrike" kern="1200" baseline="0">
+                    <a:solidFill>
+                      <a:schemeClr val="tx1">
+                        <a:lumMod val="65000"/>
+                        <a:lumOff val="35000"/>
+                      </a:schemeClr>
+                    </a:solidFill>
+                    <a:latin typeface="+mn-lt"/>
+                    <a:ea typeface="+mn-ea"/>
+                    <a:cs typeface="+mn-cs"/>
+                  </a:defRPr>
+                </a:pPr>
+                <a:r>
+                  <a:rPr lang="fr-FR"/>
+                  <a:t>DV</a:t>
+                </a:r>
+                <a:r>
+                  <a:rPr lang="fr-FR" baseline="0"/>
+                  <a:t> [%]</a:t>
+                </a:r>
+                <a:endParaRPr lang="fr-FR"/>
+              </a:p>
+            </c:rich>
+          </c:tx>
           <c:overlay val="0"/>
           <c:spPr>
             <a:noFill/>
@@ -27285,6 +28532,31 @@
           </c:spPr>
         </c:majorGridlines>
         <c:title>
+          <c:tx>
+            <c:rich>
+              <a:bodyPr rot="-5400000" spcFirstLastPara="1" vertOverflow="ellipsis" vert="horz" wrap="square" anchor="ctr" anchorCtr="1"/>
+              <a:lstStyle/>
+              <a:p>
+                <a:pPr>
+                  <a:defRPr sz="1000" b="0" i="0" u="none" strike="noStrike" kern="1200" baseline="0">
+                    <a:solidFill>
+                      <a:schemeClr val="tx1">
+                        <a:lumMod val="65000"/>
+                        <a:lumOff val="35000"/>
+                      </a:schemeClr>
+                    </a:solidFill>
+                    <a:latin typeface="+mn-lt"/>
+                    <a:ea typeface="+mn-ea"/>
+                    <a:cs typeface="+mn-cs"/>
+                  </a:defRPr>
+                </a:pPr>
+                <a:r>
+                  <a:rPr lang="fr-FR"/>
+                  <a:t>Kd</a:t>
+                </a:r>
+              </a:p>
+            </c:rich>
+          </c:tx>
           <c:overlay val="0"/>
           <c:spPr>
             <a:noFill/>
@@ -27827,6 +29099,36 @@
           </c:spPr>
         </c:majorGridlines>
         <c:title>
+          <c:tx>
+            <c:rich>
+              <a:bodyPr rot="0" spcFirstLastPara="1" vertOverflow="ellipsis" vert="horz" wrap="square" anchor="ctr" anchorCtr="1"/>
+              <a:lstStyle/>
+              <a:p>
+                <a:pPr>
+                  <a:defRPr sz="1000" b="0" i="0" u="none" strike="noStrike" kern="1200" baseline="0">
+                    <a:solidFill>
+                      <a:schemeClr val="tx1">
+                        <a:lumMod val="65000"/>
+                        <a:lumOff val="35000"/>
+                      </a:schemeClr>
+                    </a:solidFill>
+                    <a:latin typeface="+mn-lt"/>
+                    <a:ea typeface="+mn-ea"/>
+                    <a:cs typeface="+mn-cs"/>
+                  </a:defRPr>
+                </a:pPr>
+                <a:r>
+                  <a:rPr lang="fr-FR"/>
+                  <a:t>DV</a:t>
+                </a:r>
+                <a:r>
+                  <a:rPr lang="fr-FR" baseline="0"/>
+                  <a:t> [%]</a:t>
+                </a:r>
+                <a:endParaRPr lang="fr-FR"/>
+              </a:p>
+            </c:rich>
+          </c:tx>
           <c:overlay val="0"/>
           <c:spPr>
             <a:noFill/>
@@ -27919,6 +29221,36 @@
           </c:spPr>
         </c:majorGridlines>
         <c:title>
+          <c:tx>
+            <c:rich>
+              <a:bodyPr rot="-5400000" spcFirstLastPara="1" vertOverflow="ellipsis" vert="horz" wrap="square" anchor="ctr" anchorCtr="1"/>
+              <a:lstStyle/>
+              <a:p>
+                <a:pPr>
+                  <a:defRPr sz="1000" b="0" i="0" u="none" strike="noStrike" kern="1200" baseline="0">
+                    <a:solidFill>
+                      <a:schemeClr val="tx1">
+                        <a:lumMod val="65000"/>
+                        <a:lumOff val="35000"/>
+                      </a:schemeClr>
+                    </a:solidFill>
+                    <a:latin typeface="+mn-lt"/>
+                    <a:ea typeface="+mn-ea"/>
+                    <a:cs typeface="+mn-cs"/>
+                  </a:defRPr>
+                </a:pPr>
+                <a:r>
+                  <a:rPr lang="fr-FR"/>
+                  <a:t>T</a:t>
+                </a:r>
+                <a:r>
+                  <a:rPr lang="fr-FR" baseline="0"/>
+                  <a:t> s</a:t>
+                </a:r>
+                <a:endParaRPr lang="fr-FR"/>
+              </a:p>
+            </c:rich>
+          </c:tx>
           <c:overlay val="0"/>
           <c:spPr>
             <a:noFill/>
@@ -28107,7 +29439,7 @@
               <a:rPr lang="en-US" sz="1800" b="0" i="0" baseline="0">
                 <a:effectLst/>
               </a:rPr>
-              <a:t>Theta fonction of DV </a:t>
+              <a:t>Thêta fonction of DV </a:t>
             </a:r>
             <a:endParaRPr lang="fr-FR">
               <a:effectLst/>
@@ -28370,6 +29702,36 @@
           </c:spPr>
         </c:majorGridlines>
         <c:title>
+          <c:tx>
+            <c:rich>
+              <a:bodyPr rot="0" spcFirstLastPara="1" vertOverflow="ellipsis" vert="horz" wrap="square" anchor="ctr" anchorCtr="1"/>
+              <a:lstStyle/>
+              <a:p>
+                <a:pPr>
+                  <a:defRPr sz="1000" b="0" i="0" u="none" strike="noStrike" kern="1200" baseline="0">
+                    <a:solidFill>
+                      <a:schemeClr val="tx1">
+                        <a:lumMod val="65000"/>
+                        <a:lumOff val="35000"/>
+                      </a:schemeClr>
+                    </a:solidFill>
+                    <a:latin typeface="+mn-lt"/>
+                    <a:ea typeface="+mn-ea"/>
+                    <a:cs typeface="+mn-cs"/>
+                  </a:defRPr>
+                </a:pPr>
+                <a:r>
+                  <a:rPr lang="fr-FR"/>
+                  <a:t>DV</a:t>
+                </a:r>
+                <a:r>
+                  <a:rPr lang="fr-FR" baseline="0"/>
+                  <a:t> [%]</a:t>
+                </a:r>
+                <a:endParaRPr lang="fr-FR"/>
+              </a:p>
+            </c:rich>
+          </c:tx>
           <c:overlay val="0"/>
           <c:spPr>
             <a:noFill/>
@@ -28462,6 +29824,31 @@
           </c:spPr>
         </c:majorGridlines>
         <c:title>
+          <c:tx>
+            <c:rich>
+              <a:bodyPr rot="-5400000" spcFirstLastPara="1" vertOverflow="ellipsis" vert="horz" wrap="square" anchor="ctr" anchorCtr="1"/>
+              <a:lstStyle/>
+              <a:p>
+                <a:pPr>
+                  <a:defRPr sz="1000" b="0" i="0" u="none" strike="noStrike" kern="1200" baseline="0">
+                    <a:solidFill>
+                      <a:schemeClr val="tx1">
+                        <a:lumMod val="65000"/>
+                        <a:lumOff val="35000"/>
+                      </a:schemeClr>
+                    </a:solidFill>
+                    <a:latin typeface="+mn-lt"/>
+                    <a:ea typeface="+mn-ea"/>
+                    <a:cs typeface="+mn-cs"/>
+                  </a:defRPr>
+                </a:pPr>
+                <a:r>
+                  <a:rPr lang="fr-FR"/>
+                  <a:t>Tihêta</a:t>
+                </a:r>
+              </a:p>
+            </c:rich>
+          </c:tx>
           <c:overlay val="0"/>
           <c:spPr>
             <a:noFill/>

</xml_diff>

<commit_message>
updated D(s) identification graph
</commit_message>
<xml_diff>
--- a/Rapport REKIK LEONARD 2023.docx
+++ b/Rapport REKIK LEONARD 2023.docx
@@ -164,15 +164,7 @@
         <w:jc w:val="left"/>
       </w:pPr>
       <w:r>
-        <w:t xml:space="preserve">Plateforme : </w:t>
-      </w:r>
-      <w:proofErr w:type="spellStart"/>
-      <w:r>
-        <w:t>TCLab</w:t>
-      </w:r>
-      <w:proofErr w:type="spellEnd"/>
-      <w:r>
-        <w:t xml:space="preserve"> </w:t>
+        <w:t xml:space="preserve">Plateforme : TCLab </w:t>
       </w:r>
     </w:p>
     <w:p>
@@ -180,15 +172,7 @@
         <w:jc w:val="left"/>
       </w:pPr>
       <w:r>
-        <w:t xml:space="preserve">Propos du laboratoire : Implémentation d’un PID avec </w:t>
-      </w:r>
-      <w:proofErr w:type="spellStart"/>
-      <w:r>
-        <w:t>FeedForward</w:t>
-      </w:r>
-      <w:proofErr w:type="spellEnd"/>
-      <w:r>
-        <w:t xml:space="preserve"> en Python</w:t>
+        <w:t>Propos du laboratoire : Implémentation d’un PID avec FeedForward en Python</w:t>
       </w:r>
     </w:p>
     <w:p>
@@ -226,21 +210,7 @@
         <w:rPr>
           <w:lang w:val="fr-FR"/>
         </w:rPr>
-        <w:t xml:space="preserve"> : </w:t>
-      </w:r>
-      <w:proofErr w:type="spellStart"/>
-      <w:r>
-        <w:rPr>
-          <w:lang w:val="fr-FR"/>
-        </w:rPr>
-        <w:t>Heni</w:t>
-      </w:r>
-      <w:proofErr w:type="spellEnd"/>
-      <w:r>
-        <w:rPr>
-          <w:lang w:val="fr-FR"/>
-        </w:rPr>
-        <w:t xml:space="preserve"> REKIK</w:t>
+        <w:t> : Heni REKIK</w:t>
       </w:r>
       <w:r>
         <w:rPr>
@@ -4235,15 +4205,7 @@
     </w:p>
     <w:p>
       <w:r>
-        <w:t xml:space="preserve">L’objectif de ce laboratoire est d’appliquer la théorie du cours "Control </w:t>
-      </w:r>
-      <w:proofErr w:type="spellStart"/>
-      <w:r>
-        <w:t>theory</w:t>
-      </w:r>
-      <w:proofErr w:type="spellEnd"/>
-      <w:r>
-        <w:t xml:space="preserve"> and</w:t>
+        <w:t>L’objectif de ce laboratoire est d’appliquer la théorie du cours "Control theory and</w:t>
       </w:r>
       <w:r>
         <w:t xml:space="preserve"> </w:t>
@@ -4255,11 +4217,7 @@
         <w:t xml:space="preserve">Arduino </w:t>
       </w:r>
       <w:r>
-        <w:t xml:space="preserve">de contrôle de température </w:t>
-      </w:r>
-      <w:proofErr w:type="spellStart"/>
-      <w:r>
-        <w:t>T</w:t>
+        <w:t>de contrôle de température T</w:t>
       </w:r>
       <w:r>
         <w:t>CL</w:t>
@@ -4267,40 +4225,18 @@
       <w:r>
         <w:t>ab</w:t>
       </w:r>
-      <w:proofErr w:type="spellEnd"/>
-      <w:r>
-        <w:t xml:space="preserve"> (</w:t>
-      </w:r>
-      <w:proofErr w:type="spellStart"/>
-      <w:r>
-        <w:t>temperature</w:t>
-      </w:r>
-      <w:proofErr w:type="spellEnd"/>
-      <w:r>
-        <w:t xml:space="preserve"> control </w:t>
-      </w:r>
-      <w:proofErr w:type="spellStart"/>
-      <w:r>
-        <w:t>lab</w:t>
-      </w:r>
-      <w:proofErr w:type="spellEnd"/>
-      <w:r>
-        <w:t>)</w:t>
+      <w:r>
+        <w:t xml:space="preserve"> (temperature control lab)</w:t>
       </w:r>
       <w:r>
         <w:t xml:space="preserve">. </w:t>
       </w:r>
       <w:r>
-        <w:t xml:space="preserve">Nous allons devoir identifier la fonction de transfert P(s) et D(s) qui caractérise notre plateforme </w:t>
-      </w:r>
-      <w:proofErr w:type="spellStart"/>
-      <w:r>
-        <w:t>TCL</w:t>
+        <w:t>Nous allons devoir identifier la fonction de transfert P(s) et D(s) qui caractérise notre plateforme TCL</w:t>
       </w:r>
       <w:r>
         <w:t>ab</w:t>
       </w:r>
-      <w:proofErr w:type="spellEnd"/>
       <w:r>
         <w:t xml:space="preserve"> n°33 n</w:t>
       </w:r>
@@ -4326,15 +4262,7 @@
         <w:t>ontrôle</w:t>
       </w:r>
       <w:r>
-        <w:t xml:space="preserve">ur (PID) et un </w:t>
-      </w:r>
-      <w:proofErr w:type="spellStart"/>
-      <w:r>
-        <w:t>feedforward</w:t>
-      </w:r>
-      <w:proofErr w:type="spellEnd"/>
-      <w:r>
-        <w:t xml:space="preserve"> dans le but de réguler la température autour d’un point d’une température de consigne</w:t>
+        <w:t>ur (PID) et un feedforward dans le but de réguler la température autour d’un point d’une température de consigne</w:t>
       </w:r>
       <w:r>
         <w:t xml:space="preserve">. </w:t>
@@ -4406,21 +4334,13 @@
         </w:rPr>
       </w:pPr>
       <w:r>
-        <w:t xml:space="preserve">La plateforme </w:t>
-      </w:r>
-      <w:proofErr w:type="spellStart"/>
-      <w:r>
-        <w:t>T</w:t>
+        <w:t>La plateforme T</w:t>
       </w:r>
       <w:r>
         <w:t>CL</w:t>
       </w:r>
       <w:r>
-        <w:t>ab</w:t>
-      </w:r>
-      <w:proofErr w:type="spellEnd"/>
-      <w:r>
-        <w:t xml:space="preserve"> est </w:t>
+        <w:t xml:space="preserve">ab est </w:t>
       </w:r>
       <w:r>
         <w:t>plateforme comportant deux thermomètre (T1, T2) et deux chauffage (HP1, HP2). Il s’agit d’une plateforme multivariable avec des processus non linéaires</w:t>
@@ -4516,23 +4436,7 @@
     <w:p/>
     <w:p>
       <w:r>
-        <w:t>Pour simplifier notre modèle nous allons considérer HP1 comme MV (</w:t>
-      </w:r>
-      <w:proofErr w:type="spellStart"/>
-      <w:r>
-        <w:t>manipulated</w:t>
-      </w:r>
-      <w:proofErr w:type="spellEnd"/>
-      <w:r>
-        <w:t xml:space="preserve"> value), T1 comme PV (process value) et HP2 comme DV (</w:t>
-      </w:r>
-      <w:proofErr w:type="spellStart"/>
-      <w:r>
-        <w:t>Disturbance</w:t>
-      </w:r>
-      <w:proofErr w:type="spellEnd"/>
-      <w:r>
-        <w:t xml:space="preserve"> value) pour accentuer l’effet de la perturbation de DV une barre métallique a été ajouté entre les deux chauffages. Pour l’étude de P(s) et D(s) nous travaillons autour du point de fonctionnement MV=HP1=50% et DV=HP2=50%.</w:t>
+        <w:t>Pour simplifier notre modèle nous allons considérer HP1 comme MV (manipulated value), T1 comme PV (process value) et HP2 comme DV (Disturbance value) pour accentuer l’effet de la perturbation de DV une barre métallique a été ajouté entre les deux chauffages. Pour l’étude de P(s) et D(s) nous travaillons autour du point de fonctionnement MV=HP1=50% et DV=HP2=50%.</w:t>
       </w:r>
     </w:p>
     <w:p/>
@@ -4615,15 +4519,7 @@
         <w:t>oucle ouverte)</w:t>
       </w:r>
       <w:r>
-        <w:t xml:space="preserve">, grâce à la réponse nous allons pouvoir identifier les paramètres </w:t>
-      </w:r>
-      <w:proofErr w:type="spellStart"/>
-      <w:r>
-        <w:t>Kp</w:t>
-      </w:r>
-      <w:proofErr w:type="spellEnd"/>
-      <w:r>
-        <w:t>, les constantes de temps et le délais thêta, nous pourrons également déterminer si notre processus est du premier ordre ou deuxième ordre.</w:t>
+        <w:t>, grâce à la réponse nous allons pouvoir identifier les paramètres Kp, les constantes de temps et le délais thêta, nous pourrons également déterminer si notre processus est du premier ordre ou deuxième ordre.</w:t>
       </w:r>
     </w:p>
     <w:p>
@@ -4683,7 +4579,6 @@
       <w:r>
         <w:t>(</w:t>
       </w:r>
-      <w:proofErr w:type="spellStart"/>
       <w:r>
         <w:t>Identification_</w:t>
       </w:r>
@@ -4693,7 +4588,6 @@
       <w:r>
         <w:t>OPDT.ipynb</w:t>
       </w:r>
-      <w:proofErr w:type="spellEnd"/>
       <w:r>
         <w:t>)</w:t>
       </w:r>
@@ -4712,11 +4606,9 @@
       <w:r>
         <w:t>(</w:t>
       </w:r>
-      <w:proofErr w:type="spellStart"/>
       <w:r>
         <w:t>Identification_SOPDT.ipynb</w:t>
       </w:r>
-      <w:proofErr w:type="spellEnd"/>
       <w:r>
         <w:t>)</w:t>
       </w:r>
@@ -4747,21 +4639,8 @@
           <w:numId w:val="43"/>
         </w:numPr>
       </w:pPr>
-      <w:proofErr w:type="spellStart"/>
-      <w:r>
-        <w:t>Broida</w:t>
-      </w:r>
-      <w:proofErr w:type="spellEnd"/>
-      <w:r>
-        <w:t xml:space="preserve"> 1 et </w:t>
-      </w:r>
-      <w:proofErr w:type="spellStart"/>
-      <w:r>
-        <w:t>Broida</w:t>
-      </w:r>
-      <w:proofErr w:type="spellEnd"/>
-      <w:r>
-        <w:t xml:space="preserve"> 2</w:t>
+      <w:r>
+        <w:t>Broida 1 et Broida 2</w:t>
       </w:r>
     </w:p>
     <w:p>
@@ -4773,13 +4652,8 @@
         </w:numPr>
       </w:pPr>
       <w:r>
-        <w:t xml:space="preserve">Van der </w:t>
-      </w:r>
-      <w:proofErr w:type="spellStart"/>
-      <w:r>
-        <w:t>Grinten</w:t>
-      </w:r>
-      <w:proofErr w:type="spellEnd"/>
+        <w:t>Van der Grinten</w:t>
+      </w:r>
     </w:p>
     <w:p>
       <w:pPr>
@@ -4789,11 +4663,9 @@
           <w:numId w:val="43"/>
         </w:numPr>
       </w:pPr>
-      <w:proofErr w:type="spellStart"/>
       <w:r>
         <w:t>Strejc</w:t>
       </w:r>
-      <w:proofErr w:type="spellEnd"/>
     </w:p>
     <w:p>
       <w:pPr>
@@ -4857,13 +4729,8 @@
         <w:t>Nous</w:t>
       </w:r>
       <w:r>
-        <w:t xml:space="preserve"> allons implémenter un régulateur PID et un </w:t>
-      </w:r>
-      <w:proofErr w:type="spellStart"/>
-      <w:r>
-        <w:t>feedforward</w:t>
-      </w:r>
-      <w:proofErr w:type="spellEnd"/>
+        <w:t xml:space="preserve"> allons implémenter un régulateur PID et un feedforward</w:t>
+      </w:r>
       <w:r>
         <w:t xml:space="preserve"> pour suivre une consigne SP</w:t>
       </w:r>
@@ -4999,13 +4866,8 @@
         <w:t>l’implémentation</w:t>
       </w:r>
       <w:r>
-        <w:t xml:space="preserve"> du PID et </w:t>
-      </w:r>
-      <w:proofErr w:type="spellStart"/>
-      <w:r>
-        <w:t>FeedForward</w:t>
-      </w:r>
-      <w:proofErr w:type="spellEnd"/>
+        <w:t xml:space="preserve"> du PID et FeedForward</w:t>
+      </w:r>
       <w:r>
         <w:t xml:space="preserve"> </w:t>
       </w:r>
@@ -5058,15 +4920,7 @@
     <w:p/>
     <w:p>
       <w:r>
-        <w:t xml:space="preserve">Dans cette rubrique nous essayons de déterminer PV0 pour notre point de fonctionnement pour un MV=50% et un DV=50%, pour accélérer l’arrivé en régime de la plateforme nous donnons un profile de </w:t>
-      </w:r>
-      <w:proofErr w:type="spellStart"/>
-      <w:r>
-        <w:t>MVman</w:t>
-      </w:r>
-      <w:proofErr w:type="spellEnd"/>
-      <w:r>
-        <w:t xml:space="preserve"> de 100% sur les 60 premières secondes pour ensuite diminuer à 70% et au bout de 120 secondes nous passons à un MV=50%, Dans le même principe nous mettons la valeur DV à 70% pour les 80 premières secondes. </w:t>
+        <w:t xml:space="preserve">Dans cette rubrique nous essayons de déterminer PV0 pour notre point de fonctionnement pour un MV=50% et un DV=50%, pour accélérer l’arrivé en régime de la plateforme nous donnons un profile de MVman de 100% sur les 60 premières secondes pour ensuite diminuer à 70% et au bout de 120 secondes nous passons à un MV=50%, Dans le même principe nous mettons la valeur DV à 70% pour les 80 premières secondes. </w:t>
       </w:r>
     </w:p>
     <w:p>
@@ -5527,150 +5381,19 @@
     <w:p>
       <w:pPr>
         <w:pStyle w:val="Titre3"/>
-        <w:numPr>
-          <w:ilvl w:val="0"/>
-          <w:numId w:val="3"/>
-        </w:numPr>
-      </w:pPr>
-      <w:bookmarkStart w:id="5" w:name="_Toc131265421"/>
-      <w:r>
-        <w:lastRenderedPageBreak/>
-        <w:t>Méthode</w:t>
-      </w:r>
-      <w:r>
-        <w:t>s</w:t>
-      </w:r>
-      <w:r>
-        <w:t xml:space="preserve"> </w:t>
-      </w:r>
-      <w:r>
-        <w:t>numériques</w:t>
-      </w:r>
-      <w:bookmarkEnd w:id="5"/>
-    </w:p>
-    <w:p/>
-    <w:p>
-      <w:pPr>
-        <w:autoSpaceDE w:val="0"/>
-        <w:autoSpaceDN w:val="0"/>
-        <w:adjustRightInd w:val="0"/>
-        <w:spacing w:after="0" w:line="240" w:lineRule="auto"/>
-        <w:rPr>
-          <w:rFonts w:ascii="SFRM1200" w:hAnsi="SFRM1200" w:cs="SFRM1200"/>
-          <w:sz w:val="24"/>
-          <w:szCs w:val="24"/>
-        </w:rPr>
-      </w:pPr>
-    </w:p>
-    <w:p>
-      <w:pPr>
-        <w:autoSpaceDE w:val="0"/>
-        <w:autoSpaceDN w:val="0"/>
-        <w:adjustRightInd w:val="0"/>
-        <w:spacing w:after="0" w:line="240" w:lineRule="auto"/>
-      </w:pPr>
-      <w:r>
-        <w:rPr>
-          <w:rFonts w:ascii="SFRM1200" w:hAnsi="SFRM1200" w:cs="SFRM1200"/>
-          <w:sz w:val="24"/>
-          <w:szCs w:val="24"/>
-        </w:rPr>
-        <w:t xml:space="preserve"> </w:t>
-      </w:r>
-    </w:p>
-    <w:p>
-      <w:pPr>
-        <w:autoSpaceDE w:val="0"/>
-        <w:autoSpaceDN w:val="0"/>
-        <w:adjustRightInd w:val="0"/>
-        <w:spacing w:after="0" w:line="240" w:lineRule="auto"/>
-        <w:rPr>
-          <w:rFonts w:ascii="SFRM1200" w:hAnsi="SFRM1200" w:cs="SFRM1200"/>
-          <w:sz w:val="24"/>
-          <w:szCs w:val="24"/>
-        </w:rPr>
-      </w:pPr>
-    </w:p>
-    <w:p>
-      <w:r>
-        <w:rPr>
-          <w:highlight w:val="yellow"/>
-        </w:rPr>
-        <w:t xml:space="preserve">On constate que notre constante de temps </w:t>
-      </w:r>
-      <w:r>
-        <w:rPr>
-          <w:rFonts w:ascii="SFBX1200" w:hAnsi="SFBX1200" w:cs="SFBX1200"/>
-          <w:b/>
-          <w:bCs/>
-          <w:highlight w:val="yellow"/>
-        </w:rPr>
-        <w:t>T2p</w:t>
-      </w:r>
-      <w:r>
-        <w:rPr>
-          <w:rFonts w:ascii="SFBX1200" w:hAnsi="SFBX1200" w:cs="SFBX1200"/>
-          <w:highlight w:val="yellow"/>
-        </w:rPr>
-        <w:t xml:space="preserve"> </w:t>
-      </w:r>
-      <w:r>
-        <w:rPr>
-          <w:highlight w:val="yellow"/>
-        </w:rPr>
-        <w:t xml:space="preserve">est pratiquement nulle et que notre système pourrait donc être représenté en premier ordre. En revanche, nous avons décidé de considérer notre système du second ordre avec une constante de temps nulle afin de réaliser ce laboratoire avec des implémentions qui fonctionnent sur les systèmes du premier et deuxième ordre. De plus, on observe que le </w:t>
-      </w:r>
-      <w:proofErr w:type="spellStart"/>
-      <w:r>
-        <w:rPr>
-          <w:highlight w:val="yellow"/>
-        </w:rPr>
-        <w:t>delay</w:t>
-      </w:r>
-      <w:proofErr w:type="spellEnd"/>
-      <w:r>
-        <w:rPr>
-          <w:highlight w:val="yellow"/>
-        </w:rPr>
-        <w:t xml:space="preserve"> est relativement bas vu que les deux transistors sont assez proches l’un de l’autre et il y a un effet de couplage fort due à la plaque métallique ce qui explique le petit </w:t>
-      </w:r>
-      <w:proofErr w:type="spellStart"/>
-      <w:r>
-        <w:rPr>
-          <w:highlight w:val="yellow"/>
-        </w:rPr>
-        <w:t>delay</w:t>
-      </w:r>
-      <w:proofErr w:type="spellEnd"/>
-      <w:r>
-        <w:rPr>
-          <w:highlight w:val="yellow"/>
-        </w:rPr>
-        <w:t>.</w:t>
-      </w:r>
-      <w:r>
-        <w:t xml:space="preserve"> </w:t>
-      </w:r>
-      <w:r>
-        <w:br w:type="page"/>
-      </w:r>
-    </w:p>
-    <w:p>
-      <w:pPr>
-        <w:pStyle w:val="Titre3"/>
       </w:pPr>
       <w:r>
         <w:lastRenderedPageBreak/>
         <w:t xml:space="preserve"> </w:t>
       </w:r>
-      <w:bookmarkStart w:id="6" w:name="_Toc131265422"/>
+      <w:bookmarkStart w:id="5" w:name="_Toc131265422"/>
       <w:r>
         <w:t>Valeurs des m</w:t>
       </w:r>
       <w:r>
         <w:t>éthodes graphiques</w:t>
       </w:r>
-      <w:bookmarkEnd w:id="6"/>
+      <w:bookmarkEnd w:id="5"/>
       <w:r>
         <w:t xml:space="preserve"> : </w:t>
       </w:r>
@@ -5876,7 +5599,6 @@
                 <w:szCs w:val="24"/>
               </w:rPr>
             </w:pPr>
-            <w:proofErr w:type="gramStart"/>
             <w:r>
               <w:rPr>
                 <w:rFonts w:ascii="SFRM1200" w:hAnsi="SFRM1200" w:cs="SFRM1200"/>
@@ -5885,7 +5607,6 @@
               </w:rPr>
               <w:t>a</w:t>
             </w:r>
-            <w:proofErr w:type="gramEnd"/>
           </w:p>
         </w:tc>
         <w:tc>
@@ -5930,23 +5651,13 @@
                 <w:szCs w:val="24"/>
               </w:rPr>
             </w:pPr>
-            <w:proofErr w:type="gramStart"/>
             <w:r>
               <w:rPr>
                 <w:rFonts w:ascii="SFRM1200" w:hAnsi="SFRM1200" w:cs="SFRM1200"/>
                 <w:sz w:val="24"/>
                 <w:szCs w:val="24"/>
               </w:rPr>
-              <w:t>t</w:t>
-            </w:r>
-            <w:proofErr w:type="gramEnd"/>
-            <w:r>
-              <w:rPr>
-                <w:rFonts w:ascii="SFRM1200" w:hAnsi="SFRM1200" w:cs="SFRM1200"/>
-                <w:sz w:val="24"/>
-                <w:szCs w:val="24"/>
-              </w:rPr>
-              <w:t>1</w:t>
+              <w:t>t1</w:t>
             </w:r>
           </w:p>
         </w:tc>
@@ -5992,23 +5703,13 @@
                 <w:szCs w:val="24"/>
               </w:rPr>
             </w:pPr>
-            <w:proofErr w:type="gramStart"/>
             <w:r>
               <w:rPr>
                 <w:rFonts w:ascii="SFRM1200" w:hAnsi="SFRM1200" w:cs="SFRM1200"/>
                 <w:sz w:val="24"/>
                 <w:szCs w:val="24"/>
               </w:rPr>
-              <w:t>t</w:t>
-            </w:r>
-            <w:proofErr w:type="gramEnd"/>
-            <w:r>
-              <w:rPr>
-                <w:rFonts w:ascii="SFRM1200" w:hAnsi="SFRM1200" w:cs="SFRM1200"/>
-                <w:sz w:val="24"/>
-                <w:szCs w:val="24"/>
-              </w:rPr>
-              <w:t>2</w:t>
+              <w:t>t2</w:t>
             </w:r>
           </w:p>
         </w:tc>
@@ -6158,23 +5859,13 @@
                 <w:szCs w:val="24"/>
               </w:rPr>
             </w:pPr>
-            <w:proofErr w:type="spellStart"/>
             <w:r>
               <w:rPr>
                 <w:rFonts w:ascii="SFRM1200" w:hAnsi="SFRM1200" w:cs="SFRM1200"/>
                 <w:sz w:val="24"/>
                 <w:szCs w:val="24"/>
               </w:rPr>
-              <w:t>Kp</w:t>
-            </w:r>
-            <w:proofErr w:type="spellEnd"/>
-            <w:r>
-              <w:rPr>
-                <w:rFonts w:ascii="SFRM1200" w:hAnsi="SFRM1200" w:cs="SFRM1200"/>
-                <w:sz w:val="24"/>
-                <w:szCs w:val="24"/>
-              </w:rPr>
-              <w:t xml:space="preserve"> </w:t>
+              <w:t xml:space="preserve">Kp </w:t>
             </w:r>
           </w:p>
         </w:tc>
@@ -6218,14 +5909,14 @@
       <w:pPr>
         <w:pStyle w:val="Titre2"/>
       </w:pPr>
-      <w:bookmarkStart w:id="7" w:name="_Toc131265426"/>
+      <w:bookmarkStart w:id="6" w:name="_Toc131265426"/>
       <w:r>
         <w:t>Comparaison des graph</w:t>
       </w:r>
       <w:r>
         <w:t>iques et paramètres P(s)</w:t>
       </w:r>
-      <w:bookmarkEnd w:id="7"/>
+      <w:bookmarkEnd w:id="6"/>
     </w:p>
     <w:p/>
     <w:tbl>
@@ -6257,11 +5948,9 @@
             <w:tcW w:w="1812" w:type="dxa"/>
           </w:tcPr>
           <w:p>
-            <w:proofErr w:type="spellStart"/>
             <w:r>
               <w:t>Kp</w:t>
             </w:r>
-            <w:proofErr w:type="spellEnd"/>
           </w:p>
         </w:tc>
         <w:tc>
@@ -6301,13 +5990,8 @@
             <w:tcW w:w="1812" w:type="dxa"/>
           </w:tcPr>
           <w:p>
-            <w:proofErr w:type="spellStart"/>
-            <w:r>
-              <w:t>Num</w:t>
-            </w:r>
-            <w:proofErr w:type="spellEnd"/>
-            <w:r>
-              <w:t xml:space="preserve"> FOPDT</w:t>
+            <w:r>
+              <w:t>Num FOPDT</w:t>
             </w:r>
           </w:p>
         </w:tc>
@@ -6381,13 +6065,8 @@
             <w:tcW w:w="1812" w:type="dxa"/>
           </w:tcPr>
           <w:p>
-            <w:proofErr w:type="spellStart"/>
-            <w:r>
-              <w:t>Num</w:t>
-            </w:r>
-            <w:proofErr w:type="spellEnd"/>
-            <w:r>
-              <w:t xml:space="preserve"> </w:t>
+            <w:r>
+              <w:t xml:space="preserve">Num </w:t>
             </w:r>
             <w:r>
               <w:t>S</w:t>
@@ -6476,13 +6155,8 @@
             <w:tcW w:w="1812" w:type="dxa"/>
           </w:tcPr>
           <w:p>
-            <w:proofErr w:type="spellStart"/>
-            <w:r>
-              <w:t>Broida</w:t>
-            </w:r>
-            <w:proofErr w:type="spellEnd"/>
-            <w:r>
-              <w:t xml:space="preserve"> 1</w:t>
+            <w:r>
+              <w:t>Broida 1</w:t>
             </w:r>
           </w:p>
         </w:tc>
@@ -6534,13 +6208,8 @@
             <w:tcW w:w="1812" w:type="dxa"/>
           </w:tcPr>
           <w:p>
-            <w:proofErr w:type="spellStart"/>
-            <w:r>
-              <w:t>Broida</w:t>
-            </w:r>
-            <w:proofErr w:type="spellEnd"/>
-            <w:r>
-              <w:t xml:space="preserve"> 2</w:t>
+            <w:r>
+              <w:t>Broida 2</w:t>
             </w:r>
           </w:p>
         </w:tc>
@@ -6634,11 +6303,9 @@
             <w:tcW w:w="1812" w:type="dxa"/>
           </w:tcPr>
           <w:p>
-            <w:proofErr w:type="spellStart"/>
             <w:r>
               <w:t>Strejc</w:t>
             </w:r>
-            <w:proofErr w:type="spellEnd"/>
           </w:p>
         </w:tc>
         <w:tc>
@@ -6690,13 +6357,8 @@
           </w:tcPr>
           <w:p>
             <w:r>
-              <w:t xml:space="preserve">Van der </w:t>
-            </w:r>
-            <w:proofErr w:type="spellStart"/>
-            <w:r>
-              <w:t>grinten</w:t>
-            </w:r>
-            <w:proofErr w:type="spellEnd"/>
+              <w:t>Van der grinten</w:t>
+            </w:r>
           </w:p>
         </w:tc>
         <w:tc>
@@ -6817,21 +6479,7 @@
         <w:rPr>
           <w:lang w:val="fr-FR"/>
         </w:rPr>
-        <w:t xml:space="preserve">Les méthodes numériques nous fournissent des valeur </w:t>
-      </w:r>
-      <w:proofErr w:type="spellStart"/>
-      <w:r>
-        <w:rPr>
-          <w:lang w:val="fr-FR"/>
-        </w:rPr>
-        <w:t>Kp</w:t>
-      </w:r>
-      <w:proofErr w:type="spellEnd"/>
-      <w:r>
-        <w:rPr>
-          <w:lang w:val="fr-FR"/>
-        </w:rPr>
-        <w:t xml:space="preserve"> relativement de même pour la valeur de T1. </w:t>
+        <w:t xml:space="preserve">Les méthodes numériques nous fournissent des valeur Kp relativement de même pour la valeur de T1. </w:t>
       </w:r>
     </w:p>
     <w:p>
@@ -6839,49 +6487,7 @@
         <w:rPr>
           <w:lang w:val="fr-FR"/>
         </w:rPr>
-        <w:t xml:space="preserve">Nous observons que les paramètres du modèle de </w:t>
-      </w:r>
-      <w:proofErr w:type="spellStart"/>
-      <w:r>
-        <w:rPr>
-          <w:lang w:val="fr-FR"/>
-        </w:rPr>
-        <w:t>Broida</w:t>
-      </w:r>
-      <w:proofErr w:type="spellEnd"/>
-      <w:r>
-        <w:rPr>
-          <w:lang w:val="fr-FR"/>
-        </w:rPr>
-        <w:t xml:space="preserve"> 1 et </w:t>
-      </w:r>
-      <w:proofErr w:type="spellStart"/>
-      <w:r>
-        <w:rPr>
-          <w:lang w:val="fr-FR"/>
-        </w:rPr>
-        <w:t>Strecj</w:t>
-      </w:r>
-      <w:proofErr w:type="spellEnd"/>
-      <w:r>
-        <w:rPr>
-          <w:lang w:val="fr-FR"/>
-        </w:rPr>
-        <w:t xml:space="preserve">. Pour le modèle de </w:t>
-      </w:r>
-      <w:proofErr w:type="spellStart"/>
-      <w:r>
-        <w:rPr>
-          <w:lang w:val="fr-FR"/>
-        </w:rPr>
-        <w:t>Strecj</w:t>
-      </w:r>
-      <w:proofErr w:type="spellEnd"/>
-      <w:r>
-        <w:rPr>
-          <w:lang w:val="fr-FR"/>
-        </w:rPr>
-        <w:t xml:space="preserve"> nous avons identifié identifier que nous étions en présence d’un système du premier ordre car Tu/Tg étant = 0,036 &lt; 0,10 soit </w:t>
+        <w:t xml:space="preserve">Nous observons que les paramètres du modèle de Broida 1 et Strecj. Pour le modèle de Strecj nous avons identifié identifier que nous étions en présence d’un système du premier ordre car Tu/Tg étant = 0,036 &lt; 0,10 soit </w:t>
       </w:r>
       <m:oMath>
         <m:sSub>
@@ -6987,21 +6593,7 @@
         <w:rPr>
           <w:lang w:val="fr-FR"/>
         </w:rPr>
-        <w:t xml:space="preserve">observer que la méthode de van der </w:t>
-      </w:r>
-      <w:proofErr w:type="spellStart"/>
-      <w:r>
-        <w:rPr>
-          <w:lang w:val="fr-FR"/>
-        </w:rPr>
-        <w:t>Grinten</w:t>
-      </w:r>
-      <w:proofErr w:type="spellEnd"/>
-      <w:r>
-        <w:rPr>
-          <w:lang w:val="fr-FR"/>
-        </w:rPr>
-        <w:t xml:space="preserve"> ne convient pas à notre modèle car nous sommes en présence d’une valeur négative pour T1. </w:t>
+        <w:t xml:space="preserve">observer que la méthode de van der Grinten ne convient pas à notre modèle car nous sommes en présence d’une valeur négative pour T1. </w:t>
       </w:r>
     </w:p>
     <w:p>
@@ -7018,6 +6610,9 @@
         <w:jc w:val="left"/>
       </w:pPr>
       <w:r>
+        <w:rPr>
+          <w:noProof/>
+        </w:rPr>
         <w:drawing>
           <wp:inline distT="0" distB="0" distL="0" distR="0" wp14:anchorId="3B926469" wp14:editId="2853AD02">
             <wp:extent cx="5760720" cy="3504565"/>
@@ -7139,97 +6734,67 @@
         <w:rPr>
           <w:lang w:val="fr-FR"/>
         </w:rPr>
-        <w:t xml:space="preserve">Pour ce qui est des courbes de </w:t>
-      </w:r>
-      <w:proofErr w:type="spellStart"/>
+        <w:t xml:space="preserve">Pour ce qui est des courbes de Broida elles sont légèrement en dessous de notre courbe réelle, </w:t>
+      </w:r>
       <w:r>
         <w:rPr>
           <w:lang w:val="fr-FR"/>
         </w:rPr>
-        <w:t>Broida</w:t>
-      </w:r>
-      <w:proofErr w:type="spellEnd"/>
+        <w:t>néanmoins</w:t>
+      </w:r>
       <w:r>
         <w:rPr>
           <w:lang w:val="fr-FR"/>
         </w:rPr>
-        <w:t xml:space="preserve"> elles sont légèrement en dessous de notre courbe réelle, </w:t>
+        <w:t xml:space="preserve"> nous pouvons départager les courbes et la </w:t>
       </w:r>
       <w:r>
         <w:rPr>
           <w:lang w:val="fr-FR"/>
         </w:rPr>
-        <w:t>néanmoins</w:t>
+        <w:t>méthode</w:t>
       </w:r>
       <w:r>
         <w:rPr>
           <w:lang w:val="fr-FR"/>
         </w:rPr>
-        <w:t xml:space="preserve"> nous pouvons départager les courbes et la </w:t>
+        <w:t xml:space="preserve"> </w:t>
       </w:r>
       <w:r>
         <w:rPr>
           <w:lang w:val="fr-FR"/>
         </w:rPr>
-        <w:t>méthode</w:t>
+        <w:t>B</w:t>
       </w:r>
       <w:r>
         <w:rPr>
           <w:lang w:val="fr-FR"/>
         </w:rPr>
-        <w:t xml:space="preserve"> </w:t>
-      </w:r>
-      <w:proofErr w:type="spellStart"/>
+        <w:t xml:space="preserve">roida 2 semble mieux correspondre dans le </w:t>
+      </w:r>
       <w:r>
         <w:rPr>
           <w:lang w:val="fr-FR"/>
         </w:rPr>
+        <w:t>cycle</w:t>
+      </w:r>
+      <w:r>
+        <w:rPr>
+          <w:lang w:val="fr-FR"/>
+        </w:rPr>
+        <w:t xml:space="preserve"> de chauffe et </w:t>
+      </w:r>
+      <w:r>
+        <w:rPr>
+          <w:lang w:val="fr-FR"/>
+        </w:rPr>
         <w:t>B</w:t>
       </w:r>
       <w:r>
         <w:rPr>
           <w:lang w:val="fr-FR"/>
         </w:rPr>
-        <w:t>roida</w:t>
-      </w:r>
-      <w:proofErr w:type="spellEnd"/>
-      <w:r>
-        <w:rPr>
-          <w:lang w:val="fr-FR"/>
-        </w:rPr>
-        <w:t xml:space="preserve"> 2 semble mieux correspondre dans le </w:t>
-      </w:r>
-      <w:r>
-        <w:rPr>
-          <w:lang w:val="fr-FR"/>
-        </w:rPr>
-        <w:t>cycle</w:t>
-      </w:r>
-      <w:r>
-        <w:rPr>
-          <w:lang w:val="fr-FR"/>
-        </w:rPr>
-        <w:t xml:space="preserve"> de chauffe et </w:t>
-      </w:r>
-      <w:proofErr w:type="spellStart"/>
-      <w:r>
-        <w:rPr>
-          <w:lang w:val="fr-FR"/>
-        </w:rPr>
-        <w:t>B</w:t>
-      </w:r>
-      <w:r>
-        <w:rPr>
-          <w:lang w:val="fr-FR"/>
-        </w:rPr>
-        <w:t>roida</w:t>
-      </w:r>
-      <w:proofErr w:type="spellEnd"/>
-      <w:r>
-        <w:rPr>
-          <w:lang w:val="fr-FR"/>
-        </w:rPr>
-        <w:t xml:space="preserve"> 1 semble mieux correspondre pour le refroidissement.</w:t>
+        <w:t>roida 1 semble mieux correspondre pour le refroidissement.</w:t>
       </w:r>
     </w:p>
     <w:p>
@@ -7251,7 +6816,6 @@
         </w:rPr>
         <w:t xml:space="preserve"> de </w:t>
       </w:r>
-      <w:proofErr w:type="spellStart"/>
       <w:r>
         <w:rPr>
           <w:lang w:val="fr-FR"/>
@@ -7262,57 +6826,14 @@
         <w:rPr>
           <w:lang w:val="fr-FR"/>
         </w:rPr>
-        <w:t>trecj</w:t>
-      </w:r>
-      <w:proofErr w:type="spellEnd"/>
+        <w:t xml:space="preserve">trecj celle-ci </w:t>
+      </w:r>
       <w:r>
         <w:rPr>
           <w:lang w:val="fr-FR"/>
         </w:rPr>
-        <w:t xml:space="preserve"> celle-ci </w:t>
-      </w:r>
-      <w:r>
-        <w:rPr>
-          <w:lang w:val="fr-FR"/>
-        </w:rPr>
-        <w:t xml:space="preserve">est superposé à la courbe de </w:t>
-      </w:r>
-      <w:proofErr w:type="spellStart"/>
-      <w:r>
-        <w:rPr>
-          <w:lang w:val="fr-FR"/>
-        </w:rPr>
-        <w:t>Broida</w:t>
-      </w:r>
-      <w:proofErr w:type="spellEnd"/>
-      <w:r>
-        <w:rPr>
-          <w:lang w:val="fr-FR"/>
-        </w:rPr>
-        <w:t xml:space="preserve"> 1 ceci est logique car nous avons les mêmes paramètres pour </w:t>
-      </w:r>
-      <w:proofErr w:type="spellStart"/>
-      <w:r>
-        <w:rPr>
-          <w:lang w:val="fr-FR"/>
-        </w:rPr>
-        <w:t>Broida</w:t>
-      </w:r>
-      <w:proofErr w:type="spellEnd"/>
-      <w:r>
-        <w:rPr>
-          <w:lang w:val="fr-FR"/>
-        </w:rPr>
-        <w:t xml:space="preserve"> 1 et </w:t>
-      </w:r>
-      <w:proofErr w:type="spellStart"/>
-      <w:r>
-        <w:rPr>
-          <w:lang w:val="fr-FR"/>
-        </w:rPr>
-        <w:t>Strecj</w:t>
-      </w:r>
-      <w:proofErr w:type="spellEnd"/>
+        <w:t>est superposé à la courbe de Broida 1 ceci est logique car nous avons les mêmes paramètres pour Broida 1 et Strecj</w:t>
+      </w:r>
       <w:r>
         <w:rPr>
           <w:lang w:val="fr-FR"/>
@@ -7346,7 +6867,7 @@
           <w:lang w:eastAsia="fr-FR"/>
         </w:rPr>
       </w:pPr>
-      <w:bookmarkStart w:id="8" w:name="_Toc131265427"/>
+      <w:bookmarkStart w:id="7" w:name="_Toc131265427"/>
       <w:r>
         <w:rPr>
           <w:lang w:eastAsia="fr-FR"/>
@@ -7354,7 +6875,7 @@
         <w:lastRenderedPageBreak/>
         <w:t>Comparaison des diagrammes de Bode :</w:t>
       </w:r>
-      <w:bookmarkEnd w:id="8"/>
+      <w:bookmarkEnd w:id="7"/>
       <w:r>
         <w:rPr>
           <w:lang w:eastAsia="fr-FR"/>
@@ -7373,240 +6894,71 @@
           <w:highlight w:val="yellow"/>
           <w:lang w:eastAsia="fr-FR"/>
         </w:rPr>
-        <w:t>(</w:t>
-      </w:r>
-      <w:proofErr w:type="gramStart"/>
-      <w:r>
-        <w:rPr>
-          <w:highlight w:val="yellow"/>
-          <w:lang w:eastAsia="fr-FR"/>
-        </w:rPr>
-        <w:t>il</w:t>
-      </w:r>
-      <w:proofErr w:type="gramEnd"/>
-      <w:r>
-        <w:rPr>
-          <w:highlight w:val="yellow"/>
-          <w:lang w:eastAsia="fr-FR"/>
-        </w:rPr>
-        <w:t xml:space="preserve"> faut changer les valeurs de dB et le graphe )</w:t>
+        <w:t>(il faut changer les valeurs de dB et le graphe )</w:t>
       </w:r>
     </w:p>
     <w:p>
       <w:r>
         <w:rPr>
-          <w:noProof/>
-          <w:lang w:eastAsia="fr-FR"/>
-        </w:rPr>
-        <w:drawing>
-          <wp:anchor distT="0" distB="0" distL="114300" distR="114300" simplePos="0" relativeHeight="251663360" behindDoc="1" locked="0" layoutInCell="1" allowOverlap="1" wp14:anchorId="594DD2C6" wp14:editId="199BEBA5">
-            <wp:simplePos x="0" y="0"/>
-            <wp:positionH relativeFrom="column">
-              <wp:posOffset>-248713</wp:posOffset>
-            </wp:positionH>
-            <wp:positionV relativeFrom="paragraph">
-              <wp:posOffset>1532964</wp:posOffset>
-            </wp:positionV>
-            <wp:extent cx="6909526" cy="3742660"/>
-            <wp:effectExtent l="0" t="0" r="0" b="0"/>
-            <wp:wrapTight wrapText="bothSides">
-              <wp:wrapPolygon edited="0">
-                <wp:start x="0" y="0"/>
-                <wp:lineTo x="0" y="21442"/>
-                <wp:lineTo x="21558" y="21442"/>
-                <wp:lineTo x="21558" y="0"/>
-                <wp:lineTo x="0" y="0"/>
-              </wp:wrapPolygon>
-            </wp:wrapTight>
-            <wp:docPr id="10" name="Picture 10"/>
-            <wp:cNvGraphicFramePr>
-              <a:graphicFrameLocks xmlns:a="http://schemas.openxmlformats.org/drawingml/2006/main" noChangeAspect="1"/>
-            </wp:cNvGraphicFramePr>
-            <a:graphic xmlns:a="http://schemas.openxmlformats.org/drawingml/2006/main">
-              <a:graphicData uri="http://schemas.openxmlformats.org/drawingml/2006/picture">
-                <pic:pic xmlns:pic="http://schemas.openxmlformats.org/drawingml/2006/picture">
-                  <pic:nvPicPr>
-                    <pic:cNvPr id="0" name="Picture 1"/>
-                    <pic:cNvPicPr>
-                      <a:picLocks noChangeAspect="1" noChangeArrowheads="1"/>
-                    </pic:cNvPicPr>
-                  </pic:nvPicPr>
-                  <pic:blipFill>
-                    <a:blip r:embed="rId15">
-                      <a:extLst>
-                        <a:ext uri="{28A0092B-C50C-407E-A947-70E740481C1C}">
-                          <a14:useLocalDpi xmlns:a14="http://schemas.microsoft.com/office/drawing/2010/main" val="0"/>
-                        </a:ext>
-                      </a:extLst>
-                    </a:blip>
-                    <a:srcRect/>
-                    <a:stretch>
-                      <a:fillRect/>
-                    </a:stretch>
-                  </pic:blipFill>
-                  <pic:spPr bwMode="auto">
-                    <a:xfrm>
-                      <a:off x="0" y="0"/>
-                      <a:ext cx="6909526" cy="3742660"/>
-                    </a:xfrm>
-                    <a:prstGeom prst="rect">
-                      <a:avLst/>
-                    </a:prstGeom>
-                    <a:noFill/>
-                    <a:ln>
-                      <a:noFill/>
-                    </a:ln>
-                  </pic:spPr>
-                </pic:pic>
-              </a:graphicData>
-            </a:graphic>
-          </wp:anchor>
-        </w:drawing>
-      </w:r>
-      <w:r>
-        <w:t>Dans le premier diagramme de Bode les simulations de premier et</w:t>
-      </w:r>
-      <w:r>
-        <w:t xml:space="preserve"> </w:t>
-      </w:r>
-      <w:r>
-        <w:t xml:space="preserve">deuxième ordre sont superposées. On peut </w:t>
-      </w:r>
-      <w:r>
-        <w:t>conclure</w:t>
-      </w:r>
-      <w:r>
-        <w:t xml:space="preserve"> que notre approche</w:t>
-      </w:r>
-      <w:r>
-        <w:t xml:space="preserve"> </w:t>
-      </w:r>
-      <w:r>
-        <w:t xml:space="preserve">graphique </w:t>
-      </w:r>
-      <w:r>
-        <w:t>basé</w:t>
-      </w:r>
-      <w:r>
-        <w:t xml:space="preserve"> </w:t>
-      </w:r>
-      <w:r>
-        <w:t xml:space="preserve">sur le </w:t>
-      </w:r>
-      <w:r>
-        <w:t xml:space="preserve">modèle de </w:t>
-      </w:r>
-      <w:proofErr w:type="spellStart"/>
-      <w:r>
-        <w:t>Broida</w:t>
-      </w:r>
-      <w:proofErr w:type="spellEnd"/>
-      <w:r>
-        <w:t xml:space="preserve"> qui ressemble le plus aux courbes</w:t>
-      </w:r>
-      <w:r>
-        <w:t xml:space="preserve"> </w:t>
-      </w:r>
-      <w:r>
-        <w:t xml:space="preserve">optimales. De plus Le modèle de </w:t>
-      </w:r>
-      <w:proofErr w:type="spellStart"/>
-      <w:r>
-        <w:t>Broida</w:t>
-      </w:r>
-      <w:proofErr w:type="spellEnd"/>
-      <w:r>
-        <w:t xml:space="preserve"> décroît de 20 </w:t>
+          <w:highlight w:val="yellow"/>
+        </w:rPr>
+        <w:t xml:space="preserve">Dans le premier diagramme de Bode les simulations de premier et deuxième ordre sont superposées. On peut conclure que notre approche graphique basé sur le modèle de Broida qui ressemble le plus aux courbes optimales. De plus Le modèle de Broida décroît de 20 </w:t>
       </w:r>
       <w:r>
         <w:rPr>
           <w:b/>
           <w:bCs/>
+          <w:highlight w:val="yellow"/>
         </w:rPr>
         <w:t xml:space="preserve">dB </w:t>
       </w:r>
       <w:r>
-        <w:t>par décade et à bien une</w:t>
-      </w:r>
-      <w:r>
-        <w:t xml:space="preserve"> </w:t>
-      </w:r>
-      <w:r>
-        <w:t>chute de -3</w:t>
+        <w:rPr>
+          <w:highlight w:val="yellow"/>
+        </w:rPr>
+        <w:t>par décade et à bien une chute de -3</w:t>
       </w:r>
       <w:r>
         <w:rPr>
           <w:b/>
           <w:bCs/>
-        </w:rPr>
-        <w:t>d</w:t>
+          <w:highlight w:val="yellow"/>
+        </w:rPr>
+        <w:t>dB</w:t>
+      </w:r>
+      <w:r>
+        <w:rPr>
+          <w:highlight w:val="yellow"/>
+        </w:rPr>
+        <w:t xml:space="preserve"> à la fréquence de coupure (gain de 9.5 </w:t>
       </w:r>
       <w:r>
         <w:rPr>
           <w:b/>
           <w:bCs/>
-        </w:rPr>
-        <w:t>B</w:t>
-      </w:r>
-      <w:r>
-        <w:t xml:space="preserve"> à la fréquence de coupure (gain de 9.5 </w:t>
+          <w:highlight w:val="yellow"/>
+        </w:rPr>
+        <w:t xml:space="preserve">dB </w:t>
+      </w:r>
+      <w:r>
+        <w:rPr>
+          <w:highlight w:val="yellow"/>
+        </w:rPr>
+        <w:t xml:space="preserve">à fc moins les 6,5 </w:t>
       </w:r>
       <w:r>
         <w:rPr>
           <w:b/>
           <w:bCs/>
-        </w:rPr>
-        <w:t>d</w:t>
-      </w:r>
-      <w:r>
-        <w:rPr>
-          <w:b/>
-          <w:bCs/>
-        </w:rPr>
-        <w:t>B</w:t>
-      </w:r>
-      <w:r>
-        <w:rPr>
-          <w:b/>
-          <w:bCs/>
-        </w:rPr>
-        <w:t xml:space="preserve"> </w:t>
-      </w:r>
-      <w:r>
-        <w:t xml:space="preserve">à </w:t>
-      </w:r>
-      <w:proofErr w:type="spellStart"/>
-      <w:r>
-        <w:t>fc</w:t>
-      </w:r>
-      <w:proofErr w:type="spellEnd"/>
-      <w:r>
-        <w:t xml:space="preserve"> moins les 6,5</w:t>
-      </w:r>
-      <w:r>
-        <w:t xml:space="preserve"> </w:t>
-      </w:r>
-      <w:r>
-        <w:rPr>
-          <w:b/>
-          <w:bCs/>
+          <w:highlight w:val="yellow"/>
         </w:rPr>
         <w:t xml:space="preserve">dB </w:t>
       </w:r>
       <w:r>
-        <w:t>de</w:t>
-      </w:r>
-      <w:r>
-        <w:t xml:space="preserve"> </w:t>
-      </w:r>
-      <w:r>
-        <w:t>gain statique, déterminer graphiquement). Si on regarde le diagramme de phase ces</w:t>
-      </w:r>
-      <w:r>
-        <w:t xml:space="preserve"> </w:t>
-      </w:r>
-      <w:r>
-        <w:t>résultats sont plausibles pour un ordre 1.</w:t>
+        <w:rPr>
+          <w:highlight w:val="yellow"/>
+        </w:rPr>
+        <w:t>de gain statique, déterminer graphiquement). Si on regarde le diagramme de phase ces résultats sont plausibles pour un ordre 1.</w:t>
       </w:r>
     </w:p>
     <w:p>
@@ -7614,12 +6966,11 @@
         <w:rPr>
           <w:noProof/>
         </w:rPr>
-        <w:lastRenderedPageBreak/>
         <w:drawing>
-          <wp:inline distT="0" distB="0" distL="0" distR="0" wp14:anchorId="0DABDA22" wp14:editId="14DBFEE1">
-            <wp:extent cx="5760720" cy="3108325"/>
+          <wp:inline distT="0" distB="0" distL="0" distR="0" wp14:anchorId="2BA63A90" wp14:editId="26436D07">
+            <wp:extent cx="5760720" cy="3187700"/>
             <wp:effectExtent l="0" t="0" r="0" b="0"/>
-            <wp:docPr id="12" name="Picture 12"/>
+            <wp:docPr id="6" name="Image 6"/>
             <wp:cNvGraphicFramePr>
               <a:graphicFrameLocks xmlns:a="http://schemas.openxmlformats.org/drawingml/2006/main" noChangeAspect="1"/>
             </wp:cNvGraphicFramePr>
@@ -7631,7 +6982,7 @@
                     <pic:cNvPicPr/>
                   </pic:nvPicPr>
                   <pic:blipFill>
-                    <a:blip r:embed="rId16"/>
+                    <a:blip r:embed="rId15"/>
                     <a:stretch>
                       <a:fillRect/>
                     </a:stretch>
@@ -7639,7 +6990,7 @@
                   <pic:spPr>
                     <a:xfrm>
                       <a:off x="0" y="0"/>
-                      <a:ext cx="5760720" cy="3108325"/>
+                      <a:ext cx="5760720" cy="3187700"/>
                     </a:xfrm>
                     <a:prstGeom prst="rect">
                       <a:avLst/>
@@ -7656,120 +7007,75 @@
       <w:pPr>
         <w:pStyle w:val="Sous-titre"/>
         <w:rPr>
+          <w:highlight w:val="yellow"/>
           <w:lang w:eastAsia="fr-FR"/>
         </w:rPr>
       </w:pPr>
       <w:r>
         <w:rPr>
+          <w:highlight w:val="yellow"/>
           <w:lang w:eastAsia="fr-FR"/>
         </w:rPr>
         <w:t>Diagramme de Bode</w:t>
+      </w:r>
+    </w:p>
+    <w:p>
+      <w:pPr>
+        <w:rPr>
+          <w:highlight w:val="yellow"/>
+        </w:rPr>
+      </w:pPr>
+    </w:p>
+    <w:p>
+      <w:pPr>
+        <w:rPr>
+          <w:highlight w:val="yellow"/>
+        </w:rPr>
+      </w:pPr>
+      <w:r>
+        <w:rPr>
+          <w:highlight w:val="yellow"/>
+        </w:rPr>
+        <w:t xml:space="preserve">On peut aussi observer que diagramme de phase du modèle de van der Grinten est assez similaire à celui de Broida bien qu’il soit d’ordre 2 (il y a juste un petit Delay). On observe aussi une décroissance du gain de 40 </w:t>
+      </w:r>
+      <w:r>
+        <w:rPr>
+          <w:b/>
+          <w:bCs/>
+          <w:highlight w:val="yellow"/>
+        </w:rPr>
+        <w:t>dB</w:t>
+      </w:r>
+      <w:r>
+        <w:rPr>
+          <w:highlight w:val="yellow"/>
+        </w:rPr>
+        <w:t xml:space="preserve"> par décade ce qui est caractéristique d’un ordre 2.</w:t>
+      </w:r>
+    </w:p>
+    <w:p>
+      <w:r>
+        <w:rPr>
+          <w:highlight w:val="yellow"/>
+        </w:rPr>
+        <w:t>Quant aux simulations optimales, elles se ressemblent car la simulation d’ordre 2 a une deuxième constante de temps est très faible ce qui revient à un ordre 1.</w:t>
       </w:r>
     </w:p>
     <w:p/>
     <w:p>
-      <w:r>
-        <w:t xml:space="preserve">On peut aussi observer que diagramme de phase du modèle de van der </w:t>
-      </w:r>
-      <w:proofErr w:type="spellStart"/>
-      <w:r>
-        <w:t>Grinten</w:t>
-      </w:r>
-      <w:proofErr w:type="spellEnd"/>
-      <w:r>
-        <w:t xml:space="preserve"> est assez similaire</w:t>
-      </w:r>
-      <w:r>
-        <w:t xml:space="preserve"> à celui de </w:t>
-      </w:r>
-      <w:proofErr w:type="spellStart"/>
-      <w:r>
-        <w:t>Broida</w:t>
-      </w:r>
-      <w:proofErr w:type="spellEnd"/>
-      <w:r>
-        <w:t xml:space="preserve"> bien qu’il soit d’ordre 2</w:t>
-      </w:r>
-      <w:r>
-        <w:t xml:space="preserve"> (</w:t>
-      </w:r>
-      <w:r>
-        <w:t>il y a juste un petit</w:t>
-      </w:r>
-      <w:r>
-        <w:t xml:space="preserve"> </w:t>
-      </w:r>
-      <w:r>
-        <w:t>Delay</w:t>
-      </w:r>
-      <w:r>
-        <w:t>)</w:t>
-      </w:r>
-      <w:r>
-        <w:t>. On observe aussi une décroissance du</w:t>
-      </w:r>
-      <w:r>
-        <w:t xml:space="preserve"> </w:t>
-      </w:r>
-      <w:r>
-        <w:t>gain de 40</w:t>
-      </w:r>
-      <w:r>
-        <w:t xml:space="preserve"> </w:t>
-      </w:r>
-      <w:r>
-        <w:rPr>
-          <w:b/>
-          <w:bCs/>
-        </w:rPr>
-        <w:t>dB</w:t>
-      </w:r>
-      <w:r>
-        <w:t xml:space="preserve"> par décade ce qui est caractéristique d’un ordre 2.</w:t>
-      </w:r>
-    </w:p>
-    <w:p>
-      <w:r>
-        <w:t>Quant aux simulations optimales, elles se ressemblent car la simulation d’ordre 2</w:t>
-      </w:r>
-      <w:r>
-        <w:t xml:space="preserve"> </w:t>
-      </w:r>
-      <w:r>
-        <w:t>a une deuxième constante de temps est très faible ce qui revient à un ordre 1.</w:t>
-      </w:r>
+      <w:pPr>
+        <w:pStyle w:val="Titre2"/>
+      </w:pPr>
+      <w:bookmarkStart w:id="8" w:name="_Toc131265428"/>
+      <w:r>
+        <w:t>Identification de la fonction de transfert D(s) :</w:t>
+      </w:r>
+      <w:bookmarkEnd w:id="8"/>
     </w:p>
     <w:p/>
     <w:p>
-      <w:pPr>
-        <w:pStyle w:val="Titre2"/>
-      </w:pPr>
-      <w:bookmarkStart w:id="9" w:name="_Toc131265428"/>
-      <w:r>
-        <w:t>Identification de la fonction de transfert D(s) :</w:t>
-      </w:r>
-      <w:bookmarkEnd w:id="9"/>
-    </w:p>
-    <w:p/>
-    <w:p>
-      <w:r>
-        <w:t xml:space="preserve">Dans le but de réaliser une simulation de notre plateforme </w:t>
-      </w:r>
-      <w:proofErr w:type="spellStart"/>
-      <w:r>
-        <w:t>TCLab</w:t>
-      </w:r>
-      <w:proofErr w:type="spellEnd"/>
-      <w:r>
-        <w:t xml:space="preserve"> et également d’implémenter un </w:t>
-      </w:r>
-      <w:proofErr w:type="spellStart"/>
-      <w:r>
-        <w:t>FeedForward</w:t>
-      </w:r>
-      <w:proofErr w:type="spellEnd"/>
-      <w:r>
-        <w:t xml:space="preserve"> nous cherchons à estimer la fonction de transfert D(s). Pour ce faire nous fixons une valeur de DV=50% et MV=50%, lorsque le régime est atteint nous étudions la réponse unitaire sur DV. Concrètement la valeur de DV passe de 50% à 70%, à l’aide des outils d’identification numérique fournis dans le laboratoire nous pouvons déterminer si le processus D(s) est du premier ordre ou deuxième ordre, la valeur du gain statique, les constantes de temps et le délai. </w:t>
+      <w:r>
+        <w:t xml:space="preserve">Dans le but de réaliser une simulation de notre plateforme TCLab et également d’implémenter un FeedForward nous cherchons à estimer la fonction de transfert D(s). Pour ce faire nous fixons une valeur de DV=50% et MV=50%, lorsque le régime est atteint nous étudions la réponse unitaire sur DV. Concrètement la valeur de DV passe de 50% à 70%, à l’aide des outils d’identification numérique fournis dans le laboratoire nous pouvons déterminer si le processus D(s) est du premier ordre ou deuxième ordre, la valeur du gain statique, les constantes de temps et le délai. </w:t>
       </w:r>
     </w:p>
     <w:tbl>
@@ -7797,11 +7103,9 @@
             <w:tcW w:w="1842" w:type="dxa"/>
           </w:tcPr>
           <w:p>
-            <w:proofErr w:type="spellStart"/>
             <w:r>
               <w:t>Kp</w:t>
             </w:r>
-            <w:proofErr w:type="spellEnd"/>
           </w:p>
         </w:tc>
         <w:tc>
@@ -7924,6 +7228,7 @@
           </w:tcPr>
           <w:p>
             <w:r>
+              <w:lastRenderedPageBreak/>
               <w:t>2</w:t>
             </w:r>
             <w:r>
@@ -8011,15 +7316,58 @@
     <w:p/>
     <w:p>
       <w:r>
-        <w:t xml:space="preserve">Nous pouvons conclure que nous sommes en présence d’un processus du deuxième ordre car il existe une constante de temps T2 non négligeable.  </w:t>
+        <w:drawing>
+          <wp:inline distT="0" distB="0" distL="0" distR="0" wp14:anchorId="638B4BA4" wp14:editId="70552796">
+            <wp:extent cx="5760720" cy="3532505"/>
+            <wp:effectExtent l="0" t="0" r="0" b="0"/>
+            <wp:docPr id="10" name="Image 10"/>
+            <wp:cNvGraphicFramePr>
+              <a:graphicFrameLocks xmlns:a="http://schemas.openxmlformats.org/drawingml/2006/main" noChangeAspect="1"/>
+            </wp:cNvGraphicFramePr>
+            <a:graphic xmlns:a="http://schemas.openxmlformats.org/drawingml/2006/main">
+              <a:graphicData uri="http://schemas.openxmlformats.org/drawingml/2006/picture">
+                <pic:pic xmlns:pic="http://schemas.openxmlformats.org/drawingml/2006/picture">
+                  <pic:nvPicPr>
+                    <pic:cNvPr id="1" name=""/>
+                    <pic:cNvPicPr/>
+                  </pic:nvPicPr>
+                  <pic:blipFill>
+                    <a:blip r:embed="rId16"/>
+                    <a:stretch>
+                      <a:fillRect/>
+                    </a:stretch>
+                  </pic:blipFill>
+                  <pic:spPr>
+                    <a:xfrm>
+                      <a:off x="0" y="0"/>
+                      <a:ext cx="5760720" cy="3532505"/>
+                    </a:xfrm>
+                    <a:prstGeom prst="rect">
+                      <a:avLst/>
+                    </a:prstGeom>
+                  </pic:spPr>
+                </pic:pic>
+              </a:graphicData>
+            </a:graphic>
+          </wp:inline>
+        </w:drawing>
+      </w:r>
+    </w:p>
+    <w:p>
+      <w:r>
+        <w:t>Nous pouvons conclure que nous sommes en présence d’un processus du deuxième ordre car il existe une constante de temps T2 non négligeable</w:t>
+      </w:r>
+      <w:r>
+        <w:t xml:space="preserve"> et a fortiori la courbe du deuxième ordre se superpose parfaitement sur la courbe expérimentale dans le démarrage de la pente autour de 0secondes.</w:t>
       </w:r>
     </w:p>
     <w:p/>
+    <w:p/>
     <w:p>
       <w:pPr>
         <w:pStyle w:val="Titre2"/>
       </w:pPr>
-      <w:bookmarkStart w:id="10" w:name="_Toc131265429"/>
+      <w:bookmarkStart w:id="9" w:name="_Toc131265429"/>
       <w:r>
         <w:t>Etude</w:t>
       </w:r>
@@ -8044,7 +7392,7 @@
       <w:r>
         <w:t> :</w:t>
       </w:r>
-      <w:bookmarkEnd w:id="10"/>
+      <w:bookmarkEnd w:id="9"/>
     </w:p>
     <w:p>
       <w:pPr>
@@ -8066,7 +7414,6 @@
           <w:szCs w:val="26"/>
           <w:lang w:eastAsia="fr-FR"/>
         </w:rPr>
-        <w:lastRenderedPageBreak/>
         <w:t>Dans cette rubrique nous avons décidé d’étudier l’influence du point de fonctionnement MV (30%, 40%, 50%, 60%, 70%) sur le processus nous avons également réaliser l’étude du point de fonctionnement avec plusieurs delta (20%, 30%, 40%), nous avons également dans la même démarche réaliser l’étude du processus sur DV.</w:t>
       </w:r>
     </w:p>
@@ -8084,7 +7431,6 @@
         </w:rPr>
         <w:t>Les données des gains statique, des constantes de temps et les délais sont obtenues grâce aux méthodes d’identification numérique fournis dans le laboratoire (</w:t>
       </w:r>
-      <w:proofErr w:type="spellStart"/>
       <w:r>
         <w:rPr>
           <w:i/>
@@ -8093,9 +7439,8 @@
           <w:szCs w:val="20"/>
           <w:lang w:eastAsia="fr-FR"/>
         </w:rPr>
-        <w:t>Identification_FOPDT.ipynb</w:t>
-      </w:r>
-      <w:proofErr w:type="spellEnd"/>
+        <w:t xml:space="preserve">Identification_FOPDT.ipynb </w:t>
+      </w:r>
       <w:r>
         <w:rPr>
           <w:i/>
@@ -8104,7 +7449,7 @@
           <w:szCs w:val="20"/>
           <w:lang w:eastAsia="fr-FR"/>
         </w:rPr>
-        <w:t xml:space="preserve"> </w:t>
+        <w:t>et</w:t>
       </w:r>
       <w:r>
         <w:rPr>
@@ -8114,30 +7459,8 @@
           <w:szCs w:val="20"/>
           <w:lang w:eastAsia="fr-FR"/>
         </w:rPr>
-        <w:t>et</w:t>
-      </w:r>
-      <w:r>
-        <w:rPr>
-          <w:i/>
-          <w:iCs/>
-          <w:sz w:val="20"/>
-          <w:szCs w:val="20"/>
-          <w:lang w:eastAsia="fr-FR"/>
-        </w:rPr>
-        <w:t xml:space="preserve"> </w:t>
-      </w:r>
-      <w:proofErr w:type="spellStart"/>
-      <w:r>
-        <w:rPr>
-          <w:i/>
-          <w:iCs/>
-          <w:sz w:val="20"/>
-          <w:szCs w:val="20"/>
-          <w:lang w:eastAsia="fr-FR"/>
-        </w:rPr>
-        <w:t>Identification_SOPDT.ipynb</w:t>
-      </w:r>
-      <w:proofErr w:type="spellEnd"/>
+        <w:t xml:space="preserve"> Identification_SOPDT.ipynb</w:t>
+      </w:r>
       <w:r>
         <w:rPr>
           <w:szCs w:val="26"/>
@@ -8165,14 +7488,14 @@
           <w:lang w:eastAsia="fr-FR"/>
         </w:rPr>
       </w:pPr>
-      <w:bookmarkStart w:id="11" w:name="_Toc131265430"/>
+      <w:bookmarkStart w:id="10" w:name="_Toc131265430"/>
       <w:r>
         <w:rPr>
           <w:lang w:eastAsia="fr-FR"/>
         </w:rPr>
         <w:t>Etude sur MV :</w:t>
       </w:r>
-      <w:bookmarkEnd w:id="11"/>
+      <w:bookmarkEnd w:id="10"/>
     </w:p>
     <w:p>
       <w:pPr>
@@ -8526,33 +7849,8 @@
                 <w:color w:val="000000"/>
                 <w:lang w:val="en-GB" w:eastAsia="fr-FR"/>
               </w:rPr>
-              <w:t>Numerical method 1st order (</w:t>
-            </w:r>
-            <w:proofErr w:type="spellStart"/>
-            <w:r>
-              <w:rPr>
-                <w:rFonts w:ascii="Calibri" w:eastAsia="Times New Roman" w:hAnsi="Calibri" w:cs="Calibri"/>
-                <w:b/>
-                <w:bCs/>
-                <w:i/>
-                <w:iCs/>
-                <w:color w:val="000000"/>
-                <w:lang w:val="en-GB" w:eastAsia="fr-FR"/>
-              </w:rPr>
-              <w:t>Broida</w:t>
-            </w:r>
-            <w:proofErr w:type="spellEnd"/>
-            <w:r>
-              <w:rPr>
-                <w:rFonts w:ascii="Calibri" w:eastAsia="Times New Roman" w:hAnsi="Calibri" w:cs="Calibri"/>
-                <w:b/>
-                <w:bCs/>
-                <w:i/>
-                <w:iCs/>
-                <w:color w:val="000000"/>
-                <w:lang w:val="en-GB" w:eastAsia="fr-FR"/>
-              </w:rPr>
-              <w:t>) - MV Delta 20% - DV 50%</w:t>
+              <w:lastRenderedPageBreak/>
+              <w:t>Numerical method 1st order (Broida) - MV Delta 20% - DV 50%</w:t>
             </w:r>
           </w:p>
         </w:tc>
@@ -9395,7 +8693,6 @@
                 <w:lang w:val="fr-FR" w:eastAsia="fr-FR"/>
               </w:rPr>
             </w:pPr>
-            <w:proofErr w:type="gramStart"/>
             <w:r>
               <w:rPr>
                 <w:rFonts w:ascii="Calibri" w:eastAsia="Times New Roman" w:hAnsi="Calibri" w:cs="Calibri"/>
@@ -9404,7 +8701,6 @@
               </w:rPr>
               <w:t>erreur</w:t>
             </w:r>
-            <w:proofErr w:type="gramEnd"/>
           </w:p>
         </w:tc>
         <w:tc>
@@ -9627,7 +8923,6 @@
                 <w:lang w:val="fr-FR" w:eastAsia="fr-FR"/>
               </w:rPr>
             </w:pPr>
-            <w:proofErr w:type="gramStart"/>
             <w:r>
               <w:rPr>
                 <w:rFonts w:ascii="Calibri" w:eastAsia="Times New Roman" w:hAnsi="Calibri" w:cs="Calibri"/>
@@ -9636,7 +8931,6 @@
               </w:rPr>
               <w:t>erreur</w:t>
             </w:r>
-            <w:proofErr w:type="gramEnd"/>
           </w:p>
         </w:tc>
         <w:tc>
@@ -9859,7 +9153,6 @@
                 <w:lang w:val="fr-FR" w:eastAsia="fr-FR"/>
               </w:rPr>
             </w:pPr>
-            <w:proofErr w:type="gramStart"/>
             <w:r>
               <w:rPr>
                 <w:rFonts w:ascii="Calibri" w:eastAsia="Times New Roman" w:hAnsi="Calibri" w:cs="Calibri"/>
@@ -9868,7 +9161,6 @@
               </w:rPr>
               <w:t>erreur</w:t>
             </w:r>
-            <w:proofErr w:type="gramEnd"/>
           </w:p>
         </w:tc>
         <w:tc>
@@ -10111,7 +9403,6 @@
                 <w:lang w:val="fr-FR" w:eastAsia="fr-FR"/>
               </w:rPr>
             </w:pPr>
-            <w:proofErr w:type="gramStart"/>
             <w:r>
               <w:rPr>
                 <w:rFonts w:ascii="Calibri" w:eastAsia="Times New Roman" w:hAnsi="Calibri" w:cs="Calibri"/>
@@ -10120,7 +9411,6 @@
               </w:rPr>
               <w:t>erreur</w:t>
             </w:r>
-            <w:proofErr w:type="gramEnd"/>
           </w:p>
         </w:tc>
         <w:tc>
@@ -10394,7 +9684,6 @@
                 <w:lang w:val="fr-FR" w:eastAsia="fr-FR"/>
               </w:rPr>
             </w:pPr>
-            <w:proofErr w:type="gramStart"/>
             <w:r>
               <w:rPr>
                 <w:rFonts w:ascii="Arial Unicode MS" w:eastAsia="Times New Roman" w:hAnsi="Arial Unicode MS" w:cs="Calibri"/>
@@ -10405,7 +9694,6 @@
               </w:rPr>
               <w:t>x</w:t>
             </w:r>
-            <w:proofErr w:type="gramEnd"/>
           </w:p>
         </w:tc>
         <w:tc>
@@ -10548,7 +9836,6 @@
                 <w:lang w:val="fr-FR" w:eastAsia="fr-FR"/>
               </w:rPr>
             </w:pPr>
-            <w:proofErr w:type="gramStart"/>
             <w:r>
               <w:rPr>
                 <w:rFonts w:ascii="Arial Unicode MS" w:eastAsia="Times New Roman" w:hAnsi="Arial Unicode MS" w:cs="Calibri"/>
@@ -10559,7 +9846,6 @@
               </w:rPr>
               <w:t>x</w:t>
             </w:r>
-            <w:proofErr w:type="gramEnd"/>
           </w:p>
         </w:tc>
       </w:tr>
@@ -10632,7 +9918,6 @@
                 <w:lang w:val="fr-FR" w:eastAsia="fr-FR"/>
               </w:rPr>
             </w:pPr>
-            <w:proofErr w:type="gramStart"/>
             <w:r>
               <w:rPr>
                 <w:rFonts w:ascii="Arial Unicode MS" w:eastAsia="Times New Roman" w:hAnsi="Arial Unicode MS" w:cs="Calibri"/>
@@ -10643,7 +9928,6 @@
               </w:rPr>
               <w:t>x</w:t>
             </w:r>
-            <w:proofErr w:type="gramEnd"/>
           </w:p>
         </w:tc>
         <w:tc>
@@ -10786,7 +10070,6 @@
                 <w:lang w:val="fr-FR" w:eastAsia="fr-FR"/>
               </w:rPr>
             </w:pPr>
-            <w:proofErr w:type="gramStart"/>
             <w:r>
               <w:rPr>
                 <w:rFonts w:ascii="Arial Unicode MS" w:eastAsia="Times New Roman" w:hAnsi="Arial Unicode MS" w:cs="Calibri"/>
@@ -10797,7 +10080,6 @@
               </w:rPr>
               <w:t>x</w:t>
             </w:r>
-            <w:proofErr w:type="gramEnd"/>
           </w:p>
         </w:tc>
       </w:tr>
@@ -10890,7 +10172,6 @@
                 <w:lang w:val="fr-FR" w:eastAsia="fr-FR"/>
               </w:rPr>
             </w:pPr>
-            <w:proofErr w:type="gramStart"/>
             <w:r>
               <w:rPr>
                 <w:rFonts w:ascii="Arial Unicode MS" w:eastAsia="Times New Roman" w:hAnsi="Arial Unicode MS" w:cs="Calibri"/>
@@ -10901,7 +10182,6 @@
               </w:rPr>
               <w:t>x</w:t>
             </w:r>
-            <w:proofErr w:type="gramEnd"/>
           </w:p>
         </w:tc>
         <w:tc>
@@ -11044,7 +10324,6 @@
                 <w:lang w:val="fr-FR" w:eastAsia="fr-FR"/>
               </w:rPr>
             </w:pPr>
-            <w:proofErr w:type="gramStart"/>
             <w:r>
               <w:rPr>
                 <w:rFonts w:ascii="Arial Unicode MS" w:eastAsia="Times New Roman" w:hAnsi="Arial Unicode MS" w:cs="Calibri"/>
@@ -11055,7 +10334,6 @@
               </w:rPr>
               <w:t>x</w:t>
             </w:r>
-            <w:proofErr w:type="gramEnd"/>
           </w:p>
         </w:tc>
       </w:tr>
@@ -11175,7 +10453,6 @@
                 <w:lang w:val="fr-FR" w:eastAsia="fr-FR"/>
               </w:rPr>
             </w:pPr>
-            <w:proofErr w:type="gramStart"/>
             <w:r>
               <w:rPr>
                 <w:rFonts w:ascii="Calibri" w:eastAsia="Times New Roman" w:hAnsi="Calibri" w:cs="Calibri"/>
@@ -11184,7 +10461,6 @@
               </w:rPr>
               <w:t>x</w:t>
             </w:r>
-            <w:proofErr w:type="gramEnd"/>
           </w:p>
         </w:tc>
         <w:tc>
@@ -11211,7 +10487,6 @@
                 <w:lang w:val="fr-FR" w:eastAsia="fr-FR"/>
               </w:rPr>
             </w:pPr>
-            <w:proofErr w:type="gramStart"/>
             <w:r>
               <w:rPr>
                 <w:rFonts w:ascii="Calibri" w:eastAsia="Times New Roman" w:hAnsi="Calibri" w:cs="Calibri"/>
@@ -11220,7 +10495,6 @@
               </w:rPr>
               <w:t>erreur</w:t>
             </w:r>
-            <w:proofErr w:type="gramEnd"/>
           </w:p>
         </w:tc>
         <w:tc>
@@ -11247,7 +10521,6 @@
                 <w:lang w:val="fr-FR" w:eastAsia="fr-FR"/>
               </w:rPr>
             </w:pPr>
-            <w:proofErr w:type="gramStart"/>
             <w:r>
               <w:rPr>
                 <w:rFonts w:ascii="Calibri" w:eastAsia="Times New Roman" w:hAnsi="Calibri" w:cs="Calibri"/>
@@ -11256,7 +10529,6 @@
               </w:rPr>
               <w:t>erreur</w:t>
             </w:r>
-            <w:proofErr w:type="gramEnd"/>
           </w:p>
         </w:tc>
         <w:tc>
@@ -11321,7 +10593,6 @@
                 <w:lang w:val="fr-FR" w:eastAsia="fr-FR"/>
               </w:rPr>
             </w:pPr>
-            <w:proofErr w:type="gramStart"/>
             <w:r>
               <w:rPr>
                 <w:rFonts w:ascii="Calibri" w:eastAsia="Times New Roman" w:hAnsi="Calibri" w:cs="Calibri"/>
@@ -11330,7 +10601,6 @@
               </w:rPr>
               <w:t>x</w:t>
             </w:r>
-            <w:proofErr w:type="gramEnd"/>
           </w:p>
         </w:tc>
       </w:tr>
@@ -11401,7 +10671,6 @@
                 <w:lang w:val="fr-FR" w:eastAsia="fr-FR"/>
               </w:rPr>
             </w:pPr>
-            <w:proofErr w:type="gramStart"/>
             <w:r>
               <w:rPr>
                 <w:rFonts w:ascii="Calibri" w:eastAsia="Times New Roman" w:hAnsi="Calibri" w:cs="Calibri"/>
@@ -11410,7 +10679,6 @@
               </w:rPr>
               <w:t>x</w:t>
             </w:r>
-            <w:proofErr w:type="gramEnd"/>
           </w:p>
         </w:tc>
         <w:tc>
@@ -11437,7 +10705,6 @@
                 <w:lang w:val="fr-FR" w:eastAsia="fr-FR"/>
               </w:rPr>
             </w:pPr>
-            <w:proofErr w:type="gramStart"/>
             <w:r>
               <w:rPr>
                 <w:rFonts w:ascii="Calibri" w:eastAsia="Times New Roman" w:hAnsi="Calibri" w:cs="Calibri"/>
@@ -11446,7 +10713,6 @@
               </w:rPr>
               <w:t>erreur</w:t>
             </w:r>
-            <w:proofErr w:type="gramEnd"/>
           </w:p>
         </w:tc>
         <w:tc>
@@ -11473,7 +10739,6 @@
                 <w:lang w:val="fr-FR" w:eastAsia="fr-FR"/>
               </w:rPr>
             </w:pPr>
-            <w:proofErr w:type="gramStart"/>
             <w:r>
               <w:rPr>
                 <w:rFonts w:ascii="Calibri" w:eastAsia="Times New Roman" w:hAnsi="Calibri" w:cs="Calibri"/>
@@ -11482,7 +10747,6 @@
               </w:rPr>
               <w:t>erreur</w:t>
             </w:r>
-            <w:proofErr w:type="gramEnd"/>
           </w:p>
         </w:tc>
         <w:tc>
@@ -11547,7 +10811,6 @@
                 <w:lang w:val="fr-FR" w:eastAsia="fr-FR"/>
               </w:rPr>
             </w:pPr>
-            <w:proofErr w:type="gramStart"/>
             <w:r>
               <w:rPr>
                 <w:rFonts w:ascii="Calibri" w:eastAsia="Times New Roman" w:hAnsi="Calibri" w:cs="Calibri"/>
@@ -11556,7 +10819,6 @@
               </w:rPr>
               <w:t>x</w:t>
             </w:r>
-            <w:proofErr w:type="gramEnd"/>
           </w:p>
         </w:tc>
       </w:tr>
@@ -11627,7 +10889,6 @@
                 <w:lang w:val="fr-FR" w:eastAsia="fr-FR"/>
               </w:rPr>
             </w:pPr>
-            <w:proofErr w:type="gramStart"/>
             <w:r>
               <w:rPr>
                 <w:rFonts w:ascii="Calibri" w:eastAsia="Times New Roman" w:hAnsi="Calibri" w:cs="Calibri"/>
@@ -11636,7 +10897,6 @@
               </w:rPr>
               <w:t>x</w:t>
             </w:r>
-            <w:proofErr w:type="gramEnd"/>
           </w:p>
         </w:tc>
         <w:tc>
@@ -11663,7 +10923,6 @@
                 <w:lang w:val="fr-FR" w:eastAsia="fr-FR"/>
               </w:rPr>
             </w:pPr>
-            <w:proofErr w:type="gramStart"/>
             <w:r>
               <w:rPr>
                 <w:rFonts w:ascii="Calibri" w:eastAsia="Times New Roman" w:hAnsi="Calibri" w:cs="Calibri"/>
@@ -11672,7 +10931,6 @@
               </w:rPr>
               <w:t>erreur</w:t>
             </w:r>
-            <w:proofErr w:type="gramEnd"/>
           </w:p>
         </w:tc>
         <w:tc>
@@ -11699,7 +10957,6 @@
                 <w:lang w:val="fr-FR" w:eastAsia="fr-FR"/>
               </w:rPr>
             </w:pPr>
-            <w:proofErr w:type="gramStart"/>
             <w:r>
               <w:rPr>
                 <w:rFonts w:ascii="Calibri" w:eastAsia="Times New Roman" w:hAnsi="Calibri" w:cs="Calibri"/>
@@ -11708,7 +10965,6 @@
               </w:rPr>
               <w:t>erreur</w:t>
             </w:r>
-            <w:proofErr w:type="gramEnd"/>
           </w:p>
         </w:tc>
         <w:tc>
@@ -11773,7 +11029,6 @@
                 <w:lang w:val="fr-FR" w:eastAsia="fr-FR"/>
               </w:rPr>
             </w:pPr>
-            <w:proofErr w:type="gramStart"/>
             <w:r>
               <w:rPr>
                 <w:rFonts w:ascii="Calibri" w:eastAsia="Times New Roman" w:hAnsi="Calibri" w:cs="Calibri"/>
@@ -11782,7 +11037,6 @@
               </w:rPr>
               <w:t>x</w:t>
             </w:r>
-            <w:proofErr w:type="gramEnd"/>
           </w:p>
         </w:tc>
       </w:tr>
@@ -11873,7 +11127,6 @@
                 <w:lang w:val="fr-FR" w:eastAsia="fr-FR"/>
               </w:rPr>
             </w:pPr>
-            <w:proofErr w:type="gramStart"/>
             <w:r>
               <w:rPr>
                 <w:rFonts w:ascii="Calibri" w:eastAsia="Times New Roman" w:hAnsi="Calibri" w:cs="Calibri"/>
@@ -11882,7 +11135,6 @@
               </w:rPr>
               <w:t>x</w:t>
             </w:r>
-            <w:proofErr w:type="gramEnd"/>
           </w:p>
         </w:tc>
         <w:tc>
@@ -11909,7 +11161,6 @@
                 <w:lang w:val="fr-FR" w:eastAsia="fr-FR"/>
               </w:rPr>
             </w:pPr>
-            <w:proofErr w:type="gramStart"/>
             <w:r>
               <w:rPr>
                 <w:rFonts w:ascii="Calibri" w:eastAsia="Times New Roman" w:hAnsi="Calibri" w:cs="Calibri"/>
@@ -11918,7 +11169,6 @@
               </w:rPr>
               <w:t>erreur</w:t>
             </w:r>
-            <w:proofErr w:type="gramEnd"/>
           </w:p>
         </w:tc>
         <w:tc>
@@ -11945,7 +11195,6 @@
                 <w:lang w:val="fr-FR" w:eastAsia="fr-FR"/>
               </w:rPr>
             </w:pPr>
-            <w:proofErr w:type="gramStart"/>
             <w:r>
               <w:rPr>
                 <w:rFonts w:ascii="Calibri" w:eastAsia="Times New Roman" w:hAnsi="Calibri" w:cs="Calibri"/>
@@ -11954,7 +11203,6 @@
               </w:rPr>
               <w:t>erreur</w:t>
             </w:r>
-            <w:proofErr w:type="gramEnd"/>
           </w:p>
         </w:tc>
         <w:tc>
@@ -12019,7 +11267,6 @@
                 <w:lang w:val="fr-FR" w:eastAsia="fr-FR"/>
               </w:rPr>
             </w:pPr>
-            <w:proofErr w:type="gramStart"/>
             <w:r>
               <w:rPr>
                 <w:rFonts w:ascii="Calibri" w:eastAsia="Times New Roman" w:hAnsi="Calibri" w:cs="Calibri"/>
@@ -12028,7 +11275,6 @@
               </w:rPr>
               <w:t>x</w:t>
             </w:r>
-            <w:proofErr w:type="gramEnd"/>
           </w:p>
         </w:tc>
       </w:tr>
@@ -12148,7 +11394,6 @@
                 <w:lang w:val="fr-FR" w:eastAsia="fr-FR"/>
               </w:rPr>
             </w:pPr>
-            <w:proofErr w:type="gramStart"/>
             <w:r>
               <w:rPr>
                 <w:rFonts w:ascii="Calibri" w:eastAsia="Times New Roman" w:hAnsi="Calibri" w:cs="Calibri"/>
@@ -12157,7 +11402,6 @@
               </w:rPr>
               <w:t>x</w:t>
             </w:r>
-            <w:proofErr w:type="gramEnd"/>
           </w:p>
         </w:tc>
         <w:tc>
@@ -12184,7 +11428,6 @@
                 <w:lang w:val="fr-FR" w:eastAsia="fr-FR"/>
               </w:rPr>
             </w:pPr>
-            <w:proofErr w:type="gramStart"/>
             <w:r>
               <w:rPr>
                 <w:rFonts w:ascii="Calibri" w:eastAsia="Times New Roman" w:hAnsi="Calibri" w:cs="Calibri"/>
@@ -12193,7 +11436,6 @@
               </w:rPr>
               <w:t>x</w:t>
             </w:r>
-            <w:proofErr w:type="gramEnd"/>
           </w:p>
         </w:tc>
         <w:tc>
@@ -12260,7 +11502,6 @@
                 <w:lang w:val="fr-FR" w:eastAsia="fr-FR"/>
               </w:rPr>
             </w:pPr>
-            <w:proofErr w:type="gramStart"/>
             <w:r>
               <w:rPr>
                 <w:rFonts w:ascii="Arial Unicode MS" w:eastAsia="Times New Roman" w:hAnsi="Arial Unicode MS" w:cs="Calibri"/>
@@ -12271,7 +11512,6 @@
               </w:rPr>
               <w:t>x</w:t>
             </w:r>
-            <w:proofErr w:type="gramEnd"/>
           </w:p>
         </w:tc>
         <w:tc>
@@ -12298,7 +11538,6 @@
                 <w:lang w:val="fr-FR" w:eastAsia="fr-FR"/>
               </w:rPr>
             </w:pPr>
-            <w:proofErr w:type="gramStart"/>
             <w:r>
               <w:rPr>
                 <w:rFonts w:ascii="Calibri" w:eastAsia="Times New Roman" w:hAnsi="Calibri" w:cs="Calibri"/>
@@ -12307,7 +11546,6 @@
               </w:rPr>
               <w:t>x</w:t>
             </w:r>
-            <w:proofErr w:type="gramEnd"/>
           </w:p>
         </w:tc>
       </w:tr>
@@ -12378,7 +11616,6 @@
                 <w:lang w:val="fr-FR" w:eastAsia="fr-FR"/>
               </w:rPr>
             </w:pPr>
-            <w:proofErr w:type="gramStart"/>
             <w:r>
               <w:rPr>
                 <w:rFonts w:ascii="Calibri" w:eastAsia="Times New Roman" w:hAnsi="Calibri" w:cs="Calibri"/>
@@ -12387,7 +11624,6 @@
               </w:rPr>
               <w:t>x</w:t>
             </w:r>
-            <w:proofErr w:type="gramEnd"/>
           </w:p>
         </w:tc>
         <w:tc>
@@ -12414,7 +11650,6 @@
                 <w:lang w:val="fr-FR" w:eastAsia="fr-FR"/>
               </w:rPr>
             </w:pPr>
-            <w:proofErr w:type="gramStart"/>
             <w:r>
               <w:rPr>
                 <w:rFonts w:ascii="Calibri" w:eastAsia="Times New Roman" w:hAnsi="Calibri" w:cs="Calibri"/>
@@ -12423,7 +11658,6 @@
               </w:rPr>
               <w:t>x</w:t>
             </w:r>
-            <w:proofErr w:type="gramEnd"/>
           </w:p>
         </w:tc>
         <w:tc>
@@ -12490,7 +11724,6 @@
                 <w:lang w:val="fr-FR" w:eastAsia="fr-FR"/>
               </w:rPr>
             </w:pPr>
-            <w:proofErr w:type="gramStart"/>
             <w:r>
               <w:rPr>
                 <w:rFonts w:ascii="Arial Unicode MS" w:eastAsia="Times New Roman" w:hAnsi="Arial Unicode MS" w:cs="Calibri"/>
@@ -12501,7 +11734,6 @@
               </w:rPr>
               <w:t>x</w:t>
             </w:r>
-            <w:proofErr w:type="gramEnd"/>
           </w:p>
         </w:tc>
         <w:tc>
@@ -12528,7 +11760,6 @@
                 <w:lang w:val="fr-FR" w:eastAsia="fr-FR"/>
               </w:rPr>
             </w:pPr>
-            <w:proofErr w:type="gramStart"/>
             <w:r>
               <w:rPr>
                 <w:rFonts w:ascii="Calibri" w:eastAsia="Times New Roman" w:hAnsi="Calibri" w:cs="Calibri"/>
@@ -12537,7 +11768,6 @@
               </w:rPr>
               <w:t>x</w:t>
             </w:r>
-            <w:proofErr w:type="gramEnd"/>
           </w:p>
         </w:tc>
       </w:tr>
@@ -12628,7 +11858,6 @@
                 <w:lang w:val="fr-FR" w:eastAsia="fr-FR"/>
               </w:rPr>
             </w:pPr>
-            <w:proofErr w:type="gramStart"/>
             <w:r>
               <w:rPr>
                 <w:rFonts w:ascii="Calibri" w:eastAsia="Times New Roman" w:hAnsi="Calibri" w:cs="Calibri"/>
@@ -12637,7 +11866,6 @@
               </w:rPr>
               <w:t>x</w:t>
             </w:r>
-            <w:proofErr w:type="gramEnd"/>
           </w:p>
         </w:tc>
         <w:tc>
@@ -12664,7 +11892,6 @@
                 <w:lang w:val="fr-FR" w:eastAsia="fr-FR"/>
               </w:rPr>
             </w:pPr>
-            <w:proofErr w:type="gramStart"/>
             <w:r>
               <w:rPr>
                 <w:rFonts w:ascii="Calibri" w:eastAsia="Times New Roman" w:hAnsi="Calibri" w:cs="Calibri"/>
@@ -12673,7 +11900,6 @@
               </w:rPr>
               <w:t>x</w:t>
             </w:r>
-            <w:proofErr w:type="gramEnd"/>
           </w:p>
         </w:tc>
         <w:tc>
@@ -12740,7 +11966,6 @@
                 <w:lang w:val="fr-FR" w:eastAsia="fr-FR"/>
               </w:rPr>
             </w:pPr>
-            <w:proofErr w:type="gramStart"/>
             <w:r>
               <w:rPr>
                 <w:rFonts w:ascii="Arial Unicode MS" w:eastAsia="Times New Roman" w:hAnsi="Arial Unicode MS" w:cs="Calibri"/>
@@ -12751,7 +11976,6 @@
               </w:rPr>
               <w:t>x</w:t>
             </w:r>
-            <w:proofErr w:type="gramEnd"/>
           </w:p>
         </w:tc>
         <w:tc>
@@ -12778,7 +12002,6 @@
                 <w:lang w:val="fr-FR" w:eastAsia="fr-FR"/>
               </w:rPr>
             </w:pPr>
-            <w:proofErr w:type="gramStart"/>
             <w:r>
               <w:rPr>
                 <w:rFonts w:ascii="Calibri" w:eastAsia="Times New Roman" w:hAnsi="Calibri" w:cs="Calibri"/>
@@ -12787,7 +12010,6 @@
               </w:rPr>
               <w:t>x</w:t>
             </w:r>
-            <w:proofErr w:type="gramEnd"/>
           </w:p>
         </w:tc>
       </w:tr>
@@ -12907,7 +12129,6 @@
                 <w:lang w:val="fr-FR" w:eastAsia="fr-FR"/>
               </w:rPr>
             </w:pPr>
-            <w:proofErr w:type="gramStart"/>
             <w:r>
               <w:rPr>
                 <w:rFonts w:ascii="Calibri" w:eastAsia="Times New Roman" w:hAnsi="Calibri" w:cs="Calibri"/>
@@ -12916,7 +12137,6 @@
               </w:rPr>
               <w:t>x</w:t>
             </w:r>
-            <w:proofErr w:type="gramEnd"/>
           </w:p>
         </w:tc>
         <w:tc>
@@ -12943,7 +12163,6 @@
                 <w:lang w:val="fr-FR" w:eastAsia="fr-FR"/>
               </w:rPr>
             </w:pPr>
-            <w:proofErr w:type="gramStart"/>
             <w:r>
               <w:rPr>
                 <w:rFonts w:ascii="Calibri" w:eastAsia="Times New Roman" w:hAnsi="Calibri" w:cs="Calibri"/>
@@ -12952,7 +12171,6 @@
               </w:rPr>
               <w:t>x</w:t>
             </w:r>
-            <w:proofErr w:type="gramEnd"/>
           </w:p>
         </w:tc>
         <w:tc>
@@ -13019,7 +12237,6 @@
                 <w:lang w:val="fr-FR" w:eastAsia="fr-FR"/>
               </w:rPr>
             </w:pPr>
-            <w:proofErr w:type="gramStart"/>
             <w:r>
               <w:rPr>
                 <w:rFonts w:ascii="Arial Unicode MS" w:eastAsia="Times New Roman" w:hAnsi="Arial Unicode MS" w:cs="Calibri"/>
@@ -13030,7 +12247,6 @@
               </w:rPr>
               <w:t>x</w:t>
             </w:r>
-            <w:proofErr w:type="gramEnd"/>
           </w:p>
         </w:tc>
         <w:tc>
@@ -13057,7 +12273,6 @@
                 <w:lang w:val="fr-FR" w:eastAsia="fr-FR"/>
               </w:rPr>
             </w:pPr>
-            <w:proofErr w:type="gramStart"/>
             <w:r>
               <w:rPr>
                 <w:rFonts w:ascii="Calibri" w:eastAsia="Times New Roman" w:hAnsi="Calibri" w:cs="Calibri"/>
@@ -13066,7 +12281,6 @@
               </w:rPr>
               <w:t>x</w:t>
             </w:r>
-            <w:proofErr w:type="gramEnd"/>
           </w:p>
         </w:tc>
       </w:tr>
@@ -13137,7 +12351,6 @@
                 <w:lang w:val="fr-FR" w:eastAsia="fr-FR"/>
               </w:rPr>
             </w:pPr>
-            <w:proofErr w:type="gramStart"/>
             <w:r>
               <w:rPr>
                 <w:rFonts w:ascii="Calibri" w:eastAsia="Times New Roman" w:hAnsi="Calibri" w:cs="Calibri"/>
@@ -13146,7 +12359,6 @@
               </w:rPr>
               <w:t>x</w:t>
             </w:r>
-            <w:proofErr w:type="gramEnd"/>
           </w:p>
         </w:tc>
         <w:tc>
@@ -13173,7 +12385,6 @@
                 <w:lang w:val="fr-FR" w:eastAsia="fr-FR"/>
               </w:rPr>
             </w:pPr>
-            <w:proofErr w:type="gramStart"/>
             <w:r>
               <w:rPr>
                 <w:rFonts w:ascii="Calibri" w:eastAsia="Times New Roman" w:hAnsi="Calibri" w:cs="Calibri"/>
@@ -13182,7 +12393,6 @@
               </w:rPr>
               <w:t>x</w:t>
             </w:r>
-            <w:proofErr w:type="gramEnd"/>
           </w:p>
         </w:tc>
         <w:tc>
@@ -13249,7 +12459,6 @@
                 <w:lang w:val="fr-FR" w:eastAsia="fr-FR"/>
               </w:rPr>
             </w:pPr>
-            <w:proofErr w:type="gramStart"/>
             <w:r>
               <w:rPr>
                 <w:rFonts w:ascii="Arial Unicode MS" w:eastAsia="Times New Roman" w:hAnsi="Arial Unicode MS" w:cs="Calibri"/>
@@ -13260,7 +12469,6 @@
               </w:rPr>
               <w:t>x</w:t>
             </w:r>
-            <w:proofErr w:type="gramEnd"/>
           </w:p>
         </w:tc>
         <w:tc>
@@ -13287,7 +12495,6 @@
                 <w:lang w:val="fr-FR" w:eastAsia="fr-FR"/>
               </w:rPr>
             </w:pPr>
-            <w:proofErr w:type="gramStart"/>
             <w:r>
               <w:rPr>
                 <w:rFonts w:ascii="Calibri" w:eastAsia="Times New Roman" w:hAnsi="Calibri" w:cs="Calibri"/>
@@ -13296,7 +12503,6 @@
               </w:rPr>
               <w:t>x</w:t>
             </w:r>
-            <w:proofErr w:type="gramEnd"/>
           </w:p>
         </w:tc>
       </w:tr>
@@ -13367,7 +12573,6 @@
                 <w:lang w:val="fr-FR" w:eastAsia="fr-FR"/>
               </w:rPr>
             </w:pPr>
-            <w:proofErr w:type="gramStart"/>
             <w:r>
               <w:rPr>
                 <w:rFonts w:ascii="Calibri" w:eastAsia="Times New Roman" w:hAnsi="Calibri" w:cs="Calibri"/>
@@ -13376,7 +12581,6 @@
               </w:rPr>
               <w:t>x</w:t>
             </w:r>
-            <w:proofErr w:type="gramEnd"/>
           </w:p>
         </w:tc>
         <w:tc>
@@ -13403,7 +12607,6 @@
                 <w:lang w:val="fr-FR" w:eastAsia="fr-FR"/>
               </w:rPr>
             </w:pPr>
-            <w:proofErr w:type="gramStart"/>
             <w:r>
               <w:rPr>
                 <w:rFonts w:ascii="Calibri" w:eastAsia="Times New Roman" w:hAnsi="Calibri" w:cs="Calibri"/>
@@ -13412,7 +12615,6 @@
               </w:rPr>
               <w:t>x</w:t>
             </w:r>
-            <w:proofErr w:type="gramEnd"/>
           </w:p>
         </w:tc>
         <w:tc>
@@ -13479,7 +12681,6 @@
                 <w:lang w:val="fr-FR" w:eastAsia="fr-FR"/>
               </w:rPr>
             </w:pPr>
-            <w:proofErr w:type="gramStart"/>
             <w:r>
               <w:rPr>
                 <w:rFonts w:ascii="Arial Unicode MS" w:eastAsia="Times New Roman" w:hAnsi="Arial Unicode MS" w:cs="Calibri"/>
@@ -13490,7 +12691,6 @@
               </w:rPr>
               <w:t>x</w:t>
             </w:r>
-            <w:proofErr w:type="gramEnd"/>
           </w:p>
         </w:tc>
         <w:tc>
@@ -13517,7 +12717,6 @@
                 <w:lang w:val="fr-FR" w:eastAsia="fr-FR"/>
               </w:rPr>
             </w:pPr>
-            <w:proofErr w:type="gramStart"/>
             <w:r>
               <w:rPr>
                 <w:rFonts w:ascii="Calibri" w:eastAsia="Times New Roman" w:hAnsi="Calibri" w:cs="Calibri"/>
@@ -13526,7 +12725,6 @@
               </w:rPr>
               <w:t>x</w:t>
             </w:r>
-            <w:proofErr w:type="gramEnd"/>
           </w:p>
         </w:tc>
       </w:tr>
@@ -13617,7 +12815,6 @@
                 <w:lang w:val="fr-FR" w:eastAsia="fr-FR"/>
               </w:rPr>
             </w:pPr>
-            <w:proofErr w:type="gramStart"/>
             <w:r>
               <w:rPr>
                 <w:rFonts w:ascii="Calibri" w:eastAsia="Times New Roman" w:hAnsi="Calibri" w:cs="Calibri"/>
@@ -13626,7 +12823,6 @@
               </w:rPr>
               <w:t>x</w:t>
             </w:r>
-            <w:proofErr w:type="gramEnd"/>
           </w:p>
         </w:tc>
         <w:tc>
@@ -13653,7 +12849,6 @@
                 <w:lang w:val="fr-FR" w:eastAsia="fr-FR"/>
               </w:rPr>
             </w:pPr>
-            <w:proofErr w:type="gramStart"/>
             <w:r>
               <w:rPr>
                 <w:rFonts w:ascii="Calibri" w:eastAsia="Times New Roman" w:hAnsi="Calibri" w:cs="Calibri"/>
@@ -13662,7 +12857,6 @@
               </w:rPr>
               <w:t>x</w:t>
             </w:r>
-            <w:proofErr w:type="gramEnd"/>
           </w:p>
         </w:tc>
         <w:tc>
@@ -13729,7 +12923,6 @@
                 <w:lang w:val="fr-FR" w:eastAsia="fr-FR"/>
               </w:rPr>
             </w:pPr>
-            <w:proofErr w:type="gramStart"/>
             <w:r>
               <w:rPr>
                 <w:rFonts w:ascii="Arial Unicode MS" w:eastAsia="Times New Roman" w:hAnsi="Arial Unicode MS" w:cs="Calibri"/>
@@ -13740,7 +12933,6 @@
               </w:rPr>
               <w:t>x</w:t>
             </w:r>
-            <w:proofErr w:type="gramEnd"/>
           </w:p>
         </w:tc>
         <w:tc>
@@ -13767,7 +12959,6 @@
                 <w:lang w:val="fr-FR" w:eastAsia="fr-FR"/>
               </w:rPr>
             </w:pPr>
-            <w:proofErr w:type="gramStart"/>
             <w:r>
               <w:rPr>
                 <w:rFonts w:ascii="Calibri" w:eastAsia="Times New Roman" w:hAnsi="Calibri" w:cs="Calibri"/>
@@ -13776,7 +12967,6 @@
               </w:rPr>
               <w:t>x</w:t>
             </w:r>
-            <w:proofErr w:type="gramEnd"/>
           </w:p>
         </w:tc>
       </w:tr>
@@ -13985,17 +13175,16 @@
         </w:numPr>
       </w:pPr>
       <w:r>
-        <w:lastRenderedPageBreak/>
         <w:t xml:space="preserve"> </w:t>
       </w:r>
-      <w:bookmarkStart w:id="12" w:name="_Toc131265431"/>
+      <w:bookmarkStart w:id="11" w:name="_Toc131265431"/>
       <w:r>
         <w:t>Gain</w:t>
       </w:r>
       <w:r>
         <w:t xml:space="preserve"> statique :</w:t>
       </w:r>
-      <w:bookmarkEnd w:id="12"/>
+      <w:bookmarkEnd w:id="11"/>
     </w:p>
     <w:p>
       <w:pPr>
@@ -14041,181 +13230,84 @@
           <w:szCs w:val="26"/>
           <w:lang w:eastAsia="fr-FR"/>
         </w:rPr>
-        <w:t xml:space="preserve">Le graphique ci-dessus montre les valeurs de </w:t>
-      </w:r>
-      <w:proofErr w:type="spellStart"/>
+        <w:lastRenderedPageBreak/>
+        <w:t>Le graphique ci-dessus montre les valeurs de Kp sous plusieurs points de fonctionnement de MV, nous pouvons observer que le point de fonctionnement du processus n’a que peu d’influence sur la valeur de Kp</w:t>
+      </w:r>
       <w:r>
         <w:rPr>
           <w:szCs w:val="26"/>
           <w:lang w:eastAsia="fr-FR"/>
         </w:rPr>
-        <w:t>Kp</w:t>
-      </w:r>
-      <w:proofErr w:type="spellEnd"/>
+        <w:t>,</w:t>
+      </w:r>
       <w:r>
         <w:rPr>
           <w:szCs w:val="26"/>
           <w:lang w:eastAsia="fr-FR"/>
         </w:rPr>
-        <w:t xml:space="preserve"> sous plusieurs points de fonctionnement de MV, nous pouvons observer que le point de fonctionnement du processus n’a que peu d’influence sur la valeur de </w:t>
-      </w:r>
-      <w:proofErr w:type="spellStart"/>
+        <w:t xml:space="preserve"> les seuls points qui semblent sortir d’une valeur </w:t>
+      </w:r>
       <w:r>
         <w:rPr>
           <w:szCs w:val="26"/>
           <w:lang w:eastAsia="fr-FR"/>
         </w:rPr>
-        <w:t>Kp</w:t>
-      </w:r>
-      <w:proofErr w:type="spellEnd"/>
+        <w:t>de</w:t>
+      </w:r>
       <w:r>
         <w:rPr>
           <w:szCs w:val="26"/>
           <w:lang w:eastAsia="fr-FR"/>
         </w:rPr>
-        <w:t>,</w:t>
+        <w:t xml:space="preserve"> Kp</w:t>
       </w:r>
       <w:r>
         <w:rPr>
           <w:szCs w:val="26"/>
           <w:lang w:eastAsia="fr-FR"/>
         </w:rPr>
-        <w:t xml:space="preserve"> les seuls points qui semblent sortir d’une valeur </w:t>
+        <w:t xml:space="preserve"> autour de</w:t>
       </w:r>
       <w:r>
         <w:rPr>
           <w:szCs w:val="26"/>
           <w:lang w:eastAsia="fr-FR"/>
         </w:rPr>
-        <w:t>de</w:t>
+        <w:t xml:space="preserve"> 0,5 °C/% sont les points MV=40% avec delta=30% (Kp=1,1) et le point MV=30% avec delta=20% (Kp =0,86). Le point commun entre les deux Kp est que pour être déterminé ils ont inclus le point de fonctionnement MV=10% pour être calculé. Nous pouvons donc estimer que la valeur Kp autour de MV=10% est plus grande. </w:t>
       </w:r>
       <w:r>
         <w:rPr>
           <w:szCs w:val="26"/>
           <w:lang w:eastAsia="fr-FR"/>
         </w:rPr>
-        <w:t xml:space="preserve"> </w:t>
-      </w:r>
-      <w:proofErr w:type="spellStart"/>
-      <w:r>
+        <w:t>Ceci met en exergue le principe de non linéarité du processus dans des MV inferieur ou égale à 10%.</w:t>
+      </w:r>
+    </w:p>
+    <w:p>
+      <w:pPr>
         <w:rPr>
           <w:szCs w:val="26"/>
           <w:lang w:eastAsia="fr-FR"/>
         </w:rPr>
-        <w:t>Kp</w:t>
-      </w:r>
-      <w:proofErr w:type="spellEnd"/>
-      <w:r>
+      </w:pPr>
+    </w:p>
+    <w:p>
+      <w:pPr>
         <w:rPr>
           <w:szCs w:val="26"/>
           <w:lang w:eastAsia="fr-FR"/>
         </w:rPr>
-        <w:t xml:space="preserve"> autour de</w:t>
-      </w:r>
-      <w:r>
-        <w:rPr>
-          <w:szCs w:val="26"/>
-          <w:lang w:eastAsia="fr-FR"/>
-        </w:rPr>
-        <w:t xml:space="preserve"> 0,5 °C/% sont les points MV=40% avec delta=30% (</w:t>
-      </w:r>
-      <w:proofErr w:type="spellStart"/>
-      <w:r>
-        <w:rPr>
-          <w:szCs w:val="26"/>
-          <w:lang w:eastAsia="fr-FR"/>
-        </w:rPr>
-        <w:t>Kp</w:t>
-      </w:r>
-      <w:proofErr w:type="spellEnd"/>
-      <w:r>
-        <w:rPr>
-          <w:szCs w:val="26"/>
-          <w:lang w:eastAsia="fr-FR"/>
-        </w:rPr>
-        <w:t>=1,1) et le point MV=30% avec delta=20% (</w:t>
-      </w:r>
-      <w:proofErr w:type="spellStart"/>
-      <w:r>
-        <w:rPr>
-          <w:szCs w:val="26"/>
-          <w:lang w:eastAsia="fr-FR"/>
-        </w:rPr>
-        <w:t>Kp</w:t>
-      </w:r>
-      <w:proofErr w:type="spellEnd"/>
-      <w:r>
-        <w:rPr>
-          <w:szCs w:val="26"/>
-          <w:lang w:eastAsia="fr-FR"/>
-        </w:rPr>
-        <w:t xml:space="preserve"> =0,86). Le point commun entre les deux </w:t>
-      </w:r>
-      <w:proofErr w:type="spellStart"/>
-      <w:r>
-        <w:rPr>
-          <w:szCs w:val="26"/>
-          <w:lang w:eastAsia="fr-FR"/>
-        </w:rPr>
-        <w:t>Kp</w:t>
-      </w:r>
-      <w:proofErr w:type="spellEnd"/>
-      <w:r>
-        <w:rPr>
-          <w:szCs w:val="26"/>
-          <w:lang w:eastAsia="fr-FR"/>
-        </w:rPr>
-        <w:t xml:space="preserve"> est que pour être déterminé ils ont inclus le point de fonctionnement MV=10% pour être calculé. Nous pouvons donc estimer que la valeur </w:t>
-      </w:r>
-      <w:proofErr w:type="spellStart"/>
-      <w:r>
-        <w:rPr>
-          <w:szCs w:val="26"/>
-          <w:lang w:eastAsia="fr-FR"/>
-        </w:rPr>
-        <w:t>Kp</w:t>
-      </w:r>
-      <w:proofErr w:type="spellEnd"/>
-      <w:r>
-        <w:rPr>
-          <w:szCs w:val="26"/>
-          <w:lang w:eastAsia="fr-FR"/>
-        </w:rPr>
-        <w:t xml:space="preserve"> autour de MV=10% est plus grande. </w:t>
-      </w:r>
-      <w:r>
-        <w:rPr>
-          <w:szCs w:val="26"/>
-          <w:lang w:eastAsia="fr-FR"/>
-        </w:rPr>
-        <w:t>Ceci met en exergue le principe de non linéarité du processus dans des MV inferieur ou égale à 10%.</w:t>
-      </w:r>
+      </w:pPr>
     </w:p>
     <w:p>
       <w:pPr>
-        <w:rPr>
-          <w:szCs w:val="26"/>
-          <w:lang w:eastAsia="fr-FR"/>
-        </w:rPr>
-      </w:pPr>
-    </w:p>
-    <w:p>
-      <w:pPr>
-        <w:rPr>
-          <w:szCs w:val="26"/>
-          <w:lang w:eastAsia="fr-FR"/>
-        </w:rPr>
-      </w:pPr>
-    </w:p>
-    <w:p>
-      <w:pPr>
         <w:pStyle w:val="Titre4"/>
       </w:pPr>
-      <w:bookmarkStart w:id="13" w:name="_Toc131265432"/>
+      <w:bookmarkStart w:id="12" w:name="_Toc131265432"/>
       <w:r>
         <w:t>Constante de temps :</w:t>
       </w:r>
-      <w:bookmarkEnd w:id="13"/>
+      <w:bookmarkEnd w:id="12"/>
     </w:p>
     <w:p>
       <w:pPr>
@@ -14269,7 +13361,6 @@
           <w:szCs w:val="26"/>
           <w:lang w:eastAsia="fr-FR"/>
         </w:rPr>
-        <w:lastRenderedPageBreak/>
         <w:t>Le graphique ci-dessus montre les constantes de temps obtenu</w:t>
       </w:r>
       <w:r>
@@ -14284,67 +13375,52 @@
           <w:szCs w:val="26"/>
           <w:lang w:eastAsia="fr-FR"/>
         </w:rPr>
-        <w:t xml:space="preserve"> par l’identification numérique d’ordre 1 sous plusieurs points de fonctionnement de MV. Nous remarquons la similitude des courbes avec celles de </w:t>
-      </w:r>
-      <w:proofErr w:type="spellStart"/>
+        <w:t xml:space="preserve"> par l’identification numérique d’ordre 1 sous plusieurs points de fonctionnement de MV. Nous remarquons la similitude des courbes avec celles de Kp nous tirons les mêmes conclusions, les constantes de temps sont similaires sauf </w:t>
+      </w:r>
       <w:r>
         <w:rPr>
           <w:szCs w:val="26"/>
           <w:lang w:eastAsia="fr-FR"/>
         </w:rPr>
-        <w:t>Kp</w:t>
-      </w:r>
-      <w:proofErr w:type="spellEnd"/>
+        <w:t>lorsqu’elles inclus le</w:t>
+      </w:r>
       <w:r>
         <w:rPr>
           <w:szCs w:val="26"/>
           <w:lang w:eastAsia="fr-FR"/>
         </w:rPr>
-        <w:t xml:space="preserve"> nous tirons les mêmes conclusions, les constantes de temps sont similaires sauf </w:t>
-      </w:r>
-      <w:r>
+        <w:t xml:space="preserve"> point MV=10%.</w:t>
+      </w:r>
+    </w:p>
+    <w:p>
+      <w:pPr>
+        <w:pStyle w:val="Titre4"/>
+      </w:pPr>
+      <w:bookmarkStart w:id="13" w:name="_Toc131265433"/>
+      <w:r>
+        <w:t>Délais thêta</w:t>
+      </w:r>
+      <w:bookmarkEnd w:id="13"/>
+    </w:p>
+    <w:p>
+      <w:pPr>
+        <w:rPr>
+          <w:lang w:eastAsia="fr-FR"/>
+        </w:rPr>
+      </w:pPr>
+    </w:p>
+    <w:p>
+      <w:pPr>
         <w:rPr>
           <w:szCs w:val="26"/>
           <w:lang w:eastAsia="fr-FR"/>
         </w:rPr>
-        <w:t>lorsqu’elles inclus le</w:t>
-      </w:r>
-      <w:r>
-        <w:rPr>
-          <w:szCs w:val="26"/>
-          <w:lang w:eastAsia="fr-FR"/>
-        </w:rPr>
-        <w:t xml:space="preserve"> point MV=10%.</w:t>
-      </w:r>
-    </w:p>
-    <w:p>
-      <w:pPr>
-        <w:pStyle w:val="Titre4"/>
-      </w:pPr>
-      <w:bookmarkStart w:id="14" w:name="_Toc131265433"/>
-      <w:r>
-        <w:t>Délais thêta</w:t>
-      </w:r>
-      <w:bookmarkEnd w:id="14"/>
-    </w:p>
-    <w:p>
-      <w:pPr>
-        <w:rPr>
-          <w:lang w:eastAsia="fr-FR"/>
-        </w:rPr>
-      </w:pPr>
-    </w:p>
-    <w:p>
-      <w:pPr>
-        <w:rPr>
-          <w:szCs w:val="26"/>
-          <w:lang w:eastAsia="fr-FR"/>
-        </w:rPr>
       </w:pPr>
       <w:r>
         <w:rPr>
           <w:noProof/>
         </w:rPr>
+        <w:lastRenderedPageBreak/>
         <w:drawing>
           <wp:inline distT="0" distB="0" distL="0" distR="0" wp14:anchorId="0B1D4B0A" wp14:editId="7DD473FA">
             <wp:extent cx="5933440" cy="2790825"/>
@@ -14407,14 +13483,14 @@
       <w:pPr>
         <w:pStyle w:val="Titre4"/>
       </w:pPr>
-      <w:bookmarkStart w:id="15" w:name="_Toc131265434"/>
+      <w:bookmarkStart w:id="14" w:name="_Toc131265434"/>
       <w:r>
         <w:t>Observation générale</w:t>
       </w:r>
       <w:r>
         <w:t> :</w:t>
       </w:r>
-      <w:bookmarkEnd w:id="15"/>
+      <w:bookmarkEnd w:id="14"/>
       <w:r>
         <w:t xml:space="preserve"> </w:t>
       </w:r>
@@ -14449,21 +13525,7 @@
         <w:rPr>
           <w:lang w:eastAsia="fr-FR"/>
         </w:rPr>
-        <w:t xml:space="preserve">L’étude que nous venons de réaliser sur MV à parcourue un range de MV allant de 10% à 90% de MV et comme les </w:t>
-      </w:r>
-      <w:proofErr w:type="spellStart"/>
-      <w:r>
-        <w:rPr>
-          <w:lang w:eastAsia="fr-FR"/>
-        </w:rPr>
-        <w:t>Kp</w:t>
-      </w:r>
-      <w:proofErr w:type="spellEnd"/>
-      <w:r>
-        <w:rPr>
-          <w:lang w:eastAsia="fr-FR"/>
-        </w:rPr>
-        <w:t xml:space="preserve"> semblent similaire sur pour la plage de MV= ]10% ;90%] nous pouvons appréhender le comportement sur cette plage de MV par un modèle linéaire. </w:t>
+        <w:t xml:space="preserve">L’étude que nous venons de réaliser sur MV à parcourue un range de MV allant de 10% à 90% de MV et comme les Kp semblent similaire sur pour la plage de MV= ]10% ;90%] nous pouvons appréhender le comportement sur cette plage de MV par un modèle linéaire. </w:t>
       </w:r>
     </w:p>
     <w:p>
@@ -14480,14 +13542,14 @@
           <w:lang w:eastAsia="fr-FR"/>
         </w:rPr>
       </w:pPr>
-      <w:bookmarkStart w:id="16" w:name="_Toc131265435"/>
+      <w:bookmarkStart w:id="15" w:name="_Toc131265435"/>
       <w:r>
         <w:rPr>
           <w:lang w:eastAsia="fr-FR"/>
         </w:rPr>
         <w:t>Etude sur DV :</w:t>
       </w:r>
-      <w:bookmarkEnd w:id="16"/>
+      <w:bookmarkEnd w:id="15"/>
       <w:r>
         <w:rPr>
           <w:lang w:eastAsia="fr-FR"/>
@@ -14823,33 +13885,7 @@
                 <w:color w:val="000000"/>
                 <w:lang w:val="en-GB" w:eastAsia="fr-FR"/>
               </w:rPr>
-              <w:t>Numerical method 1st order (</w:t>
-            </w:r>
-            <w:proofErr w:type="spellStart"/>
-            <w:r>
-              <w:rPr>
-                <w:rFonts w:ascii="Calibri" w:eastAsia="Times New Roman" w:hAnsi="Calibri" w:cs="Calibri"/>
-                <w:b/>
-                <w:bCs/>
-                <w:i/>
-                <w:iCs/>
-                <w:color w:val="000000"/>
-                <w:lang w:val="en-GB" w:eastAsia="fr-FR"/>
-              </w:rPr>
-              <w:t>Broida</w:t>
-            </w:r>
-            <w:proofErr w:type="spellEnd"/>
-            <w:r>
-              <w:rPr>
-                <w:rFonts w:ascii="Calibri" w:eastAsia="Times New Roman" w:hAnsi="Calibri" w:cs="Calibri"/>
-                <w:b/>
-                <w:bCs/>
-                <w:i/>
-                <w:iCs/>
-                <w:color w:val="000000"/>
-                <w:lang w:val="en-GB" w:eastAsia="fr-FR"/>
-              </w:rPr>
-              <w:t>) - DV Delta 20% - MV 50%</w:t>
+              <w:t>Numerical method 1st order (Broida) - DV Delta 20% - MV 50%</w:t>
             </w:r>
           </w:p>
         </w:tc>
@@ -14885,7 +13921,6 @@
                 <w:lang w:val="fr-FR" w:eastAsia="fr-FR"/>
               </w:rPr>
             </w:pPr>
-            <w:proofErr w:type="spellStart"/>
             <w:r>
               <w:rPr>
                 <w:rFonts w:ascii="Calibri" w:eastAsia="Times New Roman" w:hAnsi="Calibri" w:cs="Calibri"/>
@@ -14894,7 +13929,6 @@
                 <w:color w:val="000000"/>
                 <w:lang w:val="fr-FR" w:eastAsia="fr-FR"/>
               </w:rPr>
-              <w:lastRenderedPageBreak/>
               <w:t>K</w:t>
             </w:r>
             <w:r>
@@ -14907,7 +13941,6 @@
               </w:rPr>
               <w:t>d</w:t>
             </w:r>
-            <w:proofErr w:type="spellEnd"/>
           </w:p>
         </w:tc>
         <w:tc>
@@ -15366,7 +14399,6 @@
                 <w:lang w:val="fr-FR" w:eastAsia="fr-FR"/>
               </w:rPr>
             </w:pPr>
-            <w:proofErr w:type="spellStart"/>
             <w:r>
               <w:rPr>
                 <w:rFonts w:ascii="Calibri" w:eastAsia="Times New Roman" w:hAnsi="Calibri" w:cs="Calibri"/>
@@ -15377,7 +14409,6 @@
               </w:rPr>
               <w:t>Theta</w:t>
             </w:r>
-            <w:proofErr w:type="spellEnd"/>
           </w:p>
         </w:tc>
         <w:tc>
@@ -15651,7 +14682,6 @@
                 <w:lang w:val="fr-FR" w:eastAsia="fr-FR"/>
               </w:rPr>
             </w:pPr>
-            <w:proofErr w:type="spellStart"/>
             <w:r>
               <w:rPr>
                 <w:rFonts w:ascii="Calibri" w:eastAsia="Times New Roman" w:hAnsi="Calibri" w:cs="Calibri"/>
@@ -15672,7 +14702,6 @@
               </w:rPr>
               <w:t>d</w:t>
             </w:r>
-            <w:proofErr w:type="spellEnd"/>
           </w:p>
         </w:tc>
         <w:tc>
@@ -16139,6 +15168,7 @@
                 <w:color w:val="000000"/>
                 <w:lang w:val="fr-FR" w:eastAsia="fr-FR"/>
               </w:rPr>
+              <w:lastRenderedPageBreak/>
               <w:t>T2</w:t>
             </w:r>
           </w:p>
@@ -16361,7 +15391,6 @@
                 <w:lang w:val="fr-FR" w:eastAsia="fr-FR"/>
               </w:rPr>
             </w:pPr>
-            <w:proofErr w:type="spellStart"/>
             <w:r>
               <w:rPr>
                 <w:rFonts w:ascii="Calibri" w:eastAsia="Times New Roman" w:hAnsi="Calibri" w:cs="Calibri"/>
@@ -16372,7 +15401,6 @@
               </w:rPr>
               <w:t>Theta</w:t>
             </w:r>
-            <w:proofErr w:type="spellEnd"/>
           </w:p>
         </w:tc>
         <w:tc>
@@ -16584,11 +15612,11 @@
           <w:numId w:val="33"/>
         </w:numPr>
       </w:pPr>
-      <w:bookmarkStart w:id="17" w:name="_Toc131265436"/>
+      <w:bookmarkStart w:id="16" w:name="_Toc131265436"/>
       <w:r>
         <w:t>Gain statique :</w:t>
       </w:r>
-      <w:bookmarkEnd w:id="17"/>
+      <w:bookmarkEnd w:id="16"/>
     </w:p>
     <w:p>
       <w:pPr>
@@ -16641,73 +15669,54 @@
           <w:szCs w:val="26"/>
           <w:lang w:eastAsia="fr-FR"/>
         </w:rPr>
-        <w:t xml:space="preserve">Le graphique ci-dessus montre les valeurs de </w:t>
-      </w:r>
-      <w:proofErr w:type="spellStart"/>
+        <w:t>Le graphique ci-dessus montre les valeurs de K</w:t>
+      </w:r>
       <w:r>
         <w:rPr>
           <w:szCs w:val="26"/>
           <w:lang w:eastAsia="fr-FR"/>
         </w:rPr>
-        <w:t>K</w:t>
+        <w:t>d</w:t>
       </w:r>
       <w:r>
         <w:rPr>
           <w:szCs w:val="26"/>
           <w:lang w:eastAsia="fr-FR"/>
         </w:rPr>
-        <w:t>d</w:t>
-      </w:r>
-      <w:proofErr w:type="spellEnd"/>
+        <w:t xml:space="preserve"> sous plusieurs points de fonctionnement de DV. Nous pouvons observer que les valeurs de K</w:t>
+      </w:r>
       <w:r>
         <w:rPr>
           <w:szCs w:val="26"/>
           <w:lang w:eastAsia="fr-FR"/>
         </w:rPr>
-        <w:t xml:space="preserve"> sous plusieurs points de fonctionnement de DV. Nous pouvons observer que les valeurs de </w:t>
-      </w:r>
-      <w:proofErr w:type="spellStart"/>
+        <w:t>d</w:t>
+      </w:r>
       <w:r>
         <w:rPr>
           <w:szCs w:val="26"/>
           <w:lang w:eastAsia="fr-FR"/>
         </w:rPr>
-        <w:t>K</w:t>
-      </w:r>
-      <w:r>
+        <w:t xml:space="preserve"> sont similaires sur les points de fonctionnement testé.</w:t>
+      </w:r>
+    </w:p>
+    <w:p>
+      <w:pPr>
         <w:rPr>
           <w:szCs w:val="26"/>
           <w:lang w:eastAsia="fr-FR"/>
         </w:rPr>
-        <w:t>d</w:t>
-      </w:r>
-      <w:proofErr w:type="spellEnd"/>
-      <w:r>
-        <w:rPr>
-          <w:szCs w:val="26"/>
-          <w:lang w:eastAsia="fr-FR"/>
-        </w:rPr>
-        <w:t xml:space="preserve"> sont similaires sur les points de fonctionnement testé.</w:t>
-      </w:r>
+      </w:pPr>
     </w:p>
     <w:p>
       <w:pPr>
-        <w:rPr>
-          <w:szCs w:val="26"/>
-          <w:lang w:eastAsia="fr-FR"/>
-        </w:rPr>
-      </w:pPr>
-    </w:p>
-    <w:p>
-      <w:pPr>
         <w:pStyle w:val="Titre4"/>
       </w:pPr>
-      <w:bookmarkStart w:id="18" w:name="_Toc131265437"/>
-      <w:r>
-        <w:lastRenderedPageBreak/>
+      <w:bookmarkStart w:id="17" w:name="_Toc131265437"/>
+      <w:r>
         <w:t>Constante de temps :</w:t>
       </w:r>
-      <w:bookmarkEnd w:id="18"/>
+      <w:bookmarkEnd w:id="17"/>
       <w:r>
         <w:t xml:space="preserve"> </w:t>
       </w:r>
@@ -16755,6 +15764,7 @@
           <w:szCs w:val="26"/>
           <w:lang w:eastAsia="fr-FR"/>
         </w:rPr>
+        <w:lastRenderedPageBreak/>
         <w:t>Le graphique ci-dessus montre les constantes de temps sous plusieurs points de fonctionnement de DV. Nous avions précédemment identifié le processus DV comme étant du deuxième ordre, nous observons que les constantes de temps pour la série du deuxième ordre ne permet pas d’identifier une tendance en fonction du point de fonctionnement de plus les constantes de temps varient très peu entre elles (delta max pour T1=76s et T2=18s). De ces données nous tirons la conclusion que le point de fonctionnement de DV n’influence pas les constantes de temps.</w:t>
       </w:r>
     </w:p>
@@ -16770,11 +15780,11 @@
       <w:pPr>
         <w:pStyle w:val="Titre4"/>
       </w:pPr>
-      <w:bookmarkStart w:id="19" w:name="_Toc131265438"/>
+      <w:bookmarkStart w:id="18" w:name="_Toc131265438"/>
       <w:r>
         <w:t>Délais thêta :</w:t>
       </w:r>
-      <w:bookmarkEnd w:id="19"/>
+      <w:bookmarkEnd w:id="18"/>
       <w:r>
         <w:t xml:space="preserve">   </w:t>
       </w:r>
@@ -16822,7 +15832,6 @@
           <w:szCs w:val="26"/>
           <w:lang w:eastAsia="fr-FR"/>
         </w:rPr>
-        <w:lastRenderedPageBreak/>
         <w:t>Le graphique ci-dessus montre les délais thêta obtenu par identification numérique d’ordre 1 et d’ordre 2 sous plusieurs points de fonctionnement DV. Nous observons que les valeurs de thêta ne varient pas (delta thêta max 2</w:t>
       </w:r>
       <w:r>
@@ -16852,14 +15861,14 @@
       <w:pPr>
         <w:pStyle w:val="Titre4"/>
       </w:pPr>
-      <w:bookmarkStart w:id="20" w:name="_Toc131265439"/>
+      <w:bookmarkStart w:id="19" w:name="_Toc131265439"/>
       <w:r>
         <w:t>Observation générale </w:t>
       </w:r>
       <w:r>
         <w:t>:</w:t>
       </w:r>
-      <w:bookmarkEnd w:id="20"/>
+      <w:bookmarkEnd w:id="19"/>
       <w:r>
         <w:t xml:space="preserve"> </w:t>
       </w:r>
@@ -16888,21 +15897,7 @@
         <w:rPr>
           <w:lang w:eastAsia="fr-FR"/>
         </w:rPr>
-        <w:t xml:space="preserve">Nous venons de voir que les </w:t>
-      </w:r>
-      <w:proofErr w:type="spellStart"/>
-      <w:r>
-        <w:rPr>
-          <w:lang w:eastAsia="fr-FR"/>
-        </w:rPr>
-        <w:t>Kp</w:t>
-      </w:r>
-      <w:proofErr w:type="spellEnd"/>
-      <w:r>
-        <w:rPr>
-          <w:lang w:eastAsia="fr-FR"/>
-        </w:rPr>
-        <w:t>, les constantes de temps et thêta ne varient pas significativement entre les points de fonctionnement de DV, nous concluons que le processus D(s) aura le même comportement sous tous les points de fonctionnement.</w:t>
+        <w:t>Nous venons de voir que les Kp, les constantes de temps et thêta ne varient pas significativement entre les points de fonctionnement de DV, nous concluons que le processus D(s) aura le même comportement sous tous les points de fonctionnement.</w:t>
       </w:r>
     </w:p>
     <w:p>
@@ -16922,35 +15917,14 @@
         <w:rPr>
           <w:lang w:eastAsia="fr-FR"/>
         </w:rPr>
-        <w:t xml:space="preserve">Nous avons estimé en observant </w:t>
-      </w:r>
-      <w:proofErr w:type="spellStart"/>
+        <w:t xml:space="preserve">Nous avons estimé en observant Kp et Kd que nous pouvions appréhender par des modèles linéaires sur des plages de chauffe allant de ]10% ; 90%] pour MV et [10% ; 90%] pour DV. Pour montrer de manière plus directe nos propos nous devrions réaliser des graphiques de PV0 en fonction MV. Pour montrer </w:t>
+      </w:r>
       <w:r>
         <w:rPr>
           <w:lang w:eastAsia="fr-FR"/>
         </w:rPr>
-        <w:t>Kp</w:t>
-      </w:r>
-      <w:proofErr w:type="spellEnd"/>
-      <w:r>
-        <w:rPr>
-          <w:lang w:eastAsia="fr-FR"/>
-        </w:rPr>
-        <w:t xml:space="preserve"> et </w:t>
-      </w:r>
-      <w:proofErr w:type="spellStart"/>
-      <w:r>
-        <w:rPr>
-          <w:lang w:eastAsia="fr-FR"/>
-        </w:rPr>
-        <w:t>Kd</w:t>
-      </w:r>
-      <w:proofErr w:type="spellEnd"/>
-      <w:r>
-        <w:rPr>
-          <w:lang w:eastAsia="fr-FR"/>
-        </w:rPr>
-        <w:t xml:space="preserve"> que nous pouvions appréhender par des modèles linéaires sur des plages de chauffe allant de ]10% ; 90%] pour MV et [10% ; 90%] pour DV. Pour montrer de manière plus directe nos propos nous devrions réaliser des graphiques de PV0 en fonction MV. Pour montrer l’indépendance de DV sur la plage linéaire de MV nous devrions réaliser les graphiques sous plusieurs DV0 (20,30,40,50%…). Ces graphiques devraient être réalisé réciproquement pour DV soit PV0 en fonction de DV. </w:t>
+        <w:lastRenderedPageBreak/>
+        <w:t xml:space="preserve">l’indépendance de DV sur la plage linéaire de MV nous devrions réaliser les graphiques sous plusieurs DV0 (20,30,40,50%…). Ces graphiques devraient être réalisé réciproquement pour DV soit PV0 en fonction de DV. </w:t>
       </w:r>
     </w:p>
     <w:p>
@@ -16963,63 +15937,7 @@
         <w:rPr>
           <w:lang w:eastAsia="fr-FR"/>
         </w:rPr>
-        <w:t xml:space="preserve">Malheureusement nous n’avons pas suffisamment de temps pour réaliser ces graphiques néanmoins, Pour illustrer nos conclusions sur le principe de similarité du comportement de MV et DV (pour des points de fonctionnements MV &gt;10 % et DV &gt; 10%) nous avons réalisé une expérimentation </w:t>
-      </w:r>
-      <w:proofErr w:type="spellStart"/>
-      <w:r>
-        <w:rPr>
-          <w:lang w:eastAsia="fr-FR"/>
-        </w:rPr>
-        <w:t>TCLab</w:t>
-      </w:r>
-      <w:proofErr w:type="spellEnd"/>
-      <w:r>
-        <w:rPr>
-          <w:lang w:eastAsia="fr-FR"/>
-        </w:rPr>
-        <w:t xml:space="preserve"> pour MV0= 60% et DV0= 30% (PV0=50°C) en gardant les paramètres </w:t>
-      </w:r>
-      <w:proofErr w:type="spellStart"/>
-      <w:r>
-        <w:rPr>
-          <w:lang w:eastAsia="fr-FR"/>
-        </w:rPr>
-        <w:t>Kp</w:t>
-      </w:r>
-      <w:proofErr w:type="spellEnd"/>
-      <w:r>
-        <w:rPr>
-          <w:lang w:eastAsia="fr-FR"/>
-        </w:rPr>
-        <w:t xml:space="preserve">, </w:t>
-      </w:r>
-      <w:proofErr w:type="spellStart"/>
-      <w:r>
-        <w:rPr>
-          <w:lang w:eastAsia="fr-FR"/>
-        </w:rPr>
-        <w:t>Kd</w:t>
-      </w:r>
-      <w:proofErr w:type="spellEnd"/>
-      <w:r>
-        <w:rPr>
-          <w:lang w:eastAsia="fr-FR"/>
-        </w:rPr>
-        <w:t xml:space="preserve">, T1p, T1d, T2p et T2d pour MV=50% et DV=50%. Nous observons que le fonctionnement du </w:t>
-      </w:r>
-      <w:proofErr w:type="spellStart"/>
-      <w:r>
-        <w:rPr>
-          <w:lang w:eastAsia="fr-FR"/>
-        </w:rPr>
-        <w:t>FeedForward</w:t>
-      </w:r>
-      <w:proofErr w:type="spellEnd"/>
-      <w:r>
-        <w:rPr>
-          <w:lang w:eastAsia="fr-FR"/>
-        </w:rPr>
-        <w:t xml:space="preserve"> fonctionne parfaitement et de même pour le comportement général du PID. (Document en Annexe)</w:t>
+        <w:t>Malheureusement nous n’avons pas suffisamment de temps pour réaliser ces graphiques néanmoins, Pour illustrer nos conclusions sur le principe de similarité du comportement de MV et DV (pour des points de fonctionnements MV &gt;10 % et DV &gt; 10%) nous avons réalisé une expérimentation TCLab pour MV0= 60% et DV0= 30% (PV0=50°C) en gardant les paramètres Kp, Kd, T1p, T1d, T2p et T2d pour MV=50% et DV=50%. Nous observons que le fonctionnement du FeedForward fonctionne parfaitement et de même pour le comportement général du PID. (Document en Annexe)</w:t>
       </w:r>
     </w:p>
     <w:p>
@@ -17036,22 +15954,14 @@
           <w:rStyle w:val="Titredulivre"/>
         </w:rPr>
       </w:pPr>
-      <w:bookmarkStart w:id="21" w:name="_Toc131265440"/>
+      <w:bookmarkStart w:id="20" w:name="_Toc131265440"/>
       <w:r>
         <w:rPr>
           <w:rStyle w:val="Titredulivre"/>
         </w:rPr>
-        <w:t xml:space="preserve">Modélisation, PID, </w:t>
-      </w:r>
-      <w:proofErr w:type="spellStart"/>
-      <w:r>
-        <w:rPr>
-          <w:rStyle w:val="Titredulivre"/>
-        </w:rPr>
-        <w:t>FeedForward</w:t>
-      </w:r>
-      <w:bookmarkEnd w:id="21"/>
-      <w:proofErr w:type="spellEnd"/>
+        <w:t>Modélisation, PID, FeedForward</w:t>
+      </w:r>
+      <w:bookmarkEnd w:id="20"/>
     </w:p>
     <w:p>
       <w:pPr>
@@ -17127,19 +16037,7 @@
         </w:drawing>
       </w:r>
       <w:r>
-        <w:t xml:space="preserve">Le but de notre laboratoire est de contrôler notre processus, qu’on vient de déterminer ces paramètres en boucle ouverte, via un régulateur PID discret parallèle.  Nous allons réaliser un système de contrôle en boucle fermer avec un PID discret (parallèle) et un </w:t>
-      </w:r>
-      <w:proofErr w:type="spellStart"/>
-      <w:r>
-        <w:t>feedforward</w:t>
-      </w:r>
-      <w:proofErr w:type="spellEnd"/>
-      <w:r>
-        <w:t xml:space="preserve">, ces points seront abordés plus bas </w:t>
-      </w:r>
-      <w:r>
-        <w:lastRenderedPageBreak/>
-        <w:t>dans le rapport. Cette section du rapport est dédiée à l’implémentation du PID, déterminer ses paramètres et vérifier sa robustesse. Le PID parallèle est le plus utilisé en industrie :</w:t>
+        <w:t>Le but de notre laboratoire est de contrôler notre processus, qu’on vient de déterminer ces paramètres en boucle ouverte, via un régulateur PID discret parallèle.  Nous allons réaliser un système de contrôle en boucle fermer avec un PID discret (parallèle) et un feedforward, ces points seront abordés plus bas dans le rapport. Cette section du rapport est dédiée à l’implémentation du PID, déterminer ses paramètres et vérifier sa robustesse. Le PID parallèle est le plus utilisé en industrie :</w:t>
       </w:r>
     </w:p>
     <w:p>
@@ -17185,6 +16083,7 @@
         <w:rPr>
           <w:noProof/>
         </w:rPr>
+        <w:lastRenderedPageBreak/>
         <w:drawing>
           <wp:anchor distT="0" distB="0" distL="114300" distR="114300" simplePos="0" relativeHeight="251667456" behindDoc="1" locked="0" layoutInCell="1" allowOverlap="1" wp14:anchorId="5DC2AE56" wp14:editId="10A7067E">
             <wp:simplePos x="0" y="0"/>
@@ -17268,42 +16167,12 @@
           <w:lang w:val="en-GB"/>
         </w:rPr>
       </w:pPr>
-      <w:proofErr w:type="spellStart"/>
       <w:r>
         <w:rPr>
           <w:lang w:val="en-GB"/>
         </w:rPr>
-        <w:t>schéma</w:t>
-      </w:r>
-      <w:proofErr w:type="spellEnd"/>
-      <w:r>
-        <w:rPr>
-          <w:lang w:val="en-GB"/>
-        </w:rPr>
-        <w:t xml:space="preserve"> </w:t>
-      </w:r>
-      <w:proofErr w:type="spellStart"/>
-      <w:r>
-        <w:rPr>
-          <w:lang w:val="en-GB"/>
-        </w:rPr>
-        <w:t>en</w:t>
-      </w:r>
-      <w:proofErr w:type="spellEnd"/>
-      <w:r>
-        <w:rPr>
-          <w:lang w:val="en-GB"/>
-        </w:rPr>
-        <w:t xml:space="preserve"> boucle </w:t>
-      </w:r>
-      <w:proofErr w:type="spellStart"/>
-      <w:r>
-        <w:rPr>
-          <w:lang w:val="en-GB"/>
-        </w:rPr>
-        <w:t>fermée</w:t>
-      </w:r>
-      <w:proofErr w:type="spellEnd"/>
+        <w:t>schéma en boucle fermée</w:t>
+      </w:r>
     </w:p>
     <w:p>
       <w:pPr>
@@ -17314,7 +16183,6 @@
     </w:p>
     <w:p>
       <w:r>
-        <w:lastRenderedPageBreak/>
         <w:t>Le schéma de notre régulateur est séparé en 3 parties,</w:t>
       </w:r>
       <w:r>
@@ -17327,15 +16195,7 @@
         <w:t xml:space="preserve"> </w:t>
       </w:r>
       <w:r>
-        <w:t xml:space="preserve">du </w:t>
-      </w:r>
-      <w:proofErr w:type="spellStart"/>
-      <w:r>
-        <w:t>Tclab</w:t>
-      </w:r>
-      <w:proofErr w:type="spellEnd"/>
-      <w:r>
-        <w:t xml:space="preserve">, on peut voir qu’il reçoit en entrées la valeur de </w:t>
+        <w:t xml:space="preserve">du Tclab, on peut voir qu’il reçoit en entrées la valeur de </w:t>
       </w:r>
       <w:r>
         <w:rPr>
@@ -17385,13 +16245,41 @@
         <w:t xml:space="preserve"> qu’est représenté </w:t>
       </w:r>
       <w:r>
-        <w:t xml:space="preserve">en rouge, celui-ci calcule la différence entre le </w:t>
-      </w:r>
-      <w:proofErr w:type="spellStart"/>
-      <w:r>
-        <w:t>Setpoint</w:t>
-      </w:r>
-      <w:proofErr w:type="spellEnd"/>
+        <w:t xml:space="preserve">en rouge, celui-ci calcule la différence entre le Setpoint </w:t>
+      </w:r>
+      <w:r>
+        <w:rPr>
+          <w:rFonts w:ascii="SFBX1200" w:hAnsi="SFBX1200" w:cs="SFBX1200"/>
+        </w:rPr>
+        <w:t xml:space="preserve">SP </w:t>
+      </w:r>
+      <w:r>
+        <w:t xml:space="preserve">et la valeur </w:t>
+      </w:r>
+      <w:r>
+        <w:rPr>
+          <w:rFonts w:ascii="SFBX1200" w:hAnsi="SFBX1200" w:cs="SFBX1200"/>
+        </w:rPr>
+        <w:t>PV</w:t>
+      </w:r>
+      <w:r>
+        <w:t xml:space="preserve">. </w:t>
+      </w:r>
+      <w:r>
+        <w:t>L’</w:t>
+      </w:r>
+      <w:r>
+        <w:t xml:space="preserve">erreur E </w:t>
+      </w:r>
+      <w:r>
+        <w:t xml:space="preserve">est utilisé </w:t>
+      </w:r>
+      <w:r>
+        <w:t xml:space="preserve">pour déduire </w:t>
+      </w:r>
+      <w:r>
+        <w:t>la valeur de</w:t>
+      </w:r>
       <w:r>
         <w:t xml:space="preserve"> </w:t>
       </w:r>
@@ -17399,58 +16287,17 @@
         <w:rPr>
           <w:rFonts w:ascii="SFBX1200" w:hAnsi="SFBX1200" w:cs="SFBX1200"/>
         </w:rPr>
-        <w:t xml:space="preserve">SP </w:t>
-      </w:r>
-      <w:r>
-        <w:t xml:space="preserve">et la valeur </w:t>
-      </w:r>
-      <w:r>
-        <w:rPr>
-          <w:rFonts w:ascii="SFBX1200" w:hAnsi="SFBX1200" w:cs="SFBX1200"/>
-        </w:rPr>
-        <w:t>PV</w:t>
-      </w:r>
-      <w:r>
-        <w:t xml:space="preserve">. </w:t>
-      </w:r>
-      <w:r>
-        <w:t>L’</w:t>
-      </w:r>
-      <w:r>
-        <w:t xml:space="preserve">erreur E </w:t>
-      </w:r>
-      <w:r>
-        <w:t xml:space="preserve">est utilisé </w:t>
-      </w:r>
-      <w:r>
-        <w:t xml:space="preserve">pour déduire </w:t>
-      </w:r>
-      <w:r>
-        <w:t>la valeur de</w:t>
+        <w:t xml:space="preserve">MV </w:t>
+      </w:r>
+      <w:r>
+        <w:t>à envoyer au</w:t>
       </w:r>
       <w:r>
         <w:t xml:space="preserve"> </w:t>
       </w:r>
       <w:r>
-        <w:rPr>
-          <w:rFonts w:ascii="SFBX1200" w:hAnsi="SFBX1200" w:cs="SFBX1200"/>
-        </w:rPr>
-        <w:t xml:space="preserve">MV </w:t>
-      </w:r>
-      <w:r>
-        <w:t>à envoyer au</w:t>
-      </w:r>
-      <w:r>
-        <w:t xml:space="preserve"> </w:t>
-      </w:r>
-      <w:r>
-        <w:t xml:space="preserve">système. Le bloc en vert est le </w:t>
-      </w:r>
-      <w:proofErr w:type="spellStart"/>
-      <w:r>
-        <w:t>feedforward</w:t>
-      </w:r>
-      <w:proofErr w:type="spellEnd"/>
+        <w:t>système. Le bloc en vert est le feedforward</w:t>
+      </w:r>
       <w:r>
         <w:t xml:space="preserve"> qui</w:t>
       </w:r>
@@ -17484,17 +16331,12 @@
           <w:numId w:val="42"/>
         </w:numPr>
       </w:pPr>
-      <w:bookmarkStart w:id="22" w:name="_Toc131265441"/>
+      <w:bookmarkStart w:id="21" w:name="_Toc131265441"/>
       <w:r>
         <w:lastRenderedPageBreak/>
-        <w:t xml:space="preserve">Fonction de transfert du </w:t>
-      </w:r>
-      <w:proofErr w:type="spellStart"/>
-      <w:r>
-        <w:t>Tclab</w:t>
-      </w:r>
-      <w:bookmarkEnd w:id="22"/>
-      <w:proofErr w:type="spellEnd"/>
+        <w:t>Fonction de transfert du Tclab</w:t>
+      </w:r>
+      <w:bookmarkEnd w:id="21"/>
     </w:p>
     <w:p>
       <w:r>
@@ -17540,13 +16382,8 @@
         <w:t xml:space="preserve"> déterminé avec le modèle</w:t>
       </w:r>
       <w:r>
-        <w:t xml:space="preserve"> de van der </w:t>
-      </w:r>
-      <w:proofErr w:type="spellStart"/>
-      <w:r>
-        <w:t>Grinten</w:t>
-      </w:r>
-      <w:proofErr w:type="spellEnd"/>
+        <w:t xml:space="preserve"> de van der Grinten</w:t>
+      </w:r>
       <w:r>
         <w:t xml:space="preserve">, </w:t>
       </w:r>
@@ -17595,12 +16432,12 @@
       <w:pPr>
         <w:pStyle w:val="Titre2"/>
       </w:pPr>
-      <w:bookmarkStart w:id="23" w:name="_Toc131265442"/>
+      <w:bookmarkStart w:id="22" w:name="_Toc131265442"/>
       <w:r>
         <w:lastRenderedPageBreak/>
         <w:t>PID</w:t>
       </w:r>
-      <w:bookmarkEnd w:id="23"/>
+      <w:bookmarkEnd w:id="22"/>
     </w:p>
     <w:p>
       <w:r>
@@ -17638,15 +16475,7 @@
         <w:t>L’action proportionnelle P</w:t>
       </w:r>
       <w:r>
-        <w:t xml:space="preserve"> est un changement de </w:t>
-      </w:r>
-      <w:proofErr w:type="spellStart"/>
-      <w:r>
-        <w:t>setpoint</w:t>
-      </w:r>
-      <w:proofErr w:type="spellEnd"/>
-      <w:r>
-        <w:t xml:space="preserve"> et influence la responsivité</w:t>
+        <w:t xml:space="preserve"> est un changement de setpoint et influence la responsivité</w:t>
       </w:r>
       <w:r>
         <w:t xml:space="preserve"> d</w:t>
@@ -17726,37 +16555,27 @@
           <w:szCs w:val="24"/>
         </w:rPr>
       </w:pPr>
-      <w:proofErr w:type="gramStart"/>
       <w:r>
         <w:rPr>
           <w:rFonts w:ascii="Cambria Math" w:hAnsi="Cambria Math" w:cs="Cambria Math"/>
           <w:sz w:val="28"/>
           <w:szCs w:val="24"/>
         </w:rPr>
-        <w:t>𝑀𝑉</w:t>
-      </w:r>
-      <w:proofErr w:type="gramEnd"/>
+        <w:t xml:space="preserve">𝑀𝑉 </w:t>
+      </w:r>
+      <w:r>
+        <w:rPr>
+          <w:sz w:val="28"/>
+          <w:szCs w:val="24"/>
+        </w:rPr>
+        <w:t xml:space="preserve">= </w:t>
+      </w:r>
       <w:r>
         <w:rPr>
           <w:rFonts w:ascii="Cambria Math" w:hAnsi="Cambria Math" w:cs="Cambria Math"/>
           <w:sz w:val="28"/>
           <w:szCs w:val="24"/>
         </w:rPr>
-        <w:t xml:space="preserve"> </w:t>
-      </w:r>
-      <w:r>
-        <w:rPr>
-          <w:sz w:val="28"/>
-          <w:szCs w:val="24"/>
-        </w:rPr>
-        <w:t xml:space="preserve">= </w:t>
-      </w:r>
-      <w:r>
-        <w:rPr>
-          <w:rFonts w:ascii="Cambria Math" w:hAnsi="Cambria Math" w:cs="Cambria Math"/>
-          <w:sz w:val="28"/>
-          <w:szCs w:val="24"/>
-        </w:rPr>
         <w:t xml:space="preserve">𝐾𝑐 </w:t>
       </w:r>
       <w:r>
@@ -17836,23 +16655,13 @@
         </w:rPr>
         <w:t>𝑠 / (𝑇</w:t>
       </w:r>
-      <w:proofErr w:type="spellStart"/>
       <w:r>
         <w:rPr>
           <w:rFonts w:ascii="Cambria Math" w:hAnsi="Cambria Math" w:cs="Cambria Math"/>
           <w:sz w:val="32"/>
           <w:szCs w:val="32"/>
         </w:rPr>
-        <w:t>fd</w:t>
-      </w:r>
-      <w:proofErr w:type="spellEnd"/>
-      <w:r>
-        <w:rPr>
-          <w:rFonts w:ascii="Cambria Math" w:hAnsi="Cambria Math" w:cs="Cambria Math"/>
-          <w:sz w:val="32"/>
-          <w:szCs w:val="32"/>
-        </w:rPr>
-        <w:t xml:space="preserve"> * </w:t>
+        <w:t xml:space="preserve">fd * </w:t>
       </w:r>
       <w:r>
         <w:rPr>
@@ -17937,13 +16746,8 @@
           <w:numId w:val="20"/>
         </w:numPr>
       </w:pPr>
-      <w:proofErr w:type="spellStart"/>
-      <w:r>
-        <w:t>Kc</w:t>
-      </w:r>
-      <w:proofErr w:type="spellEnd"/>
-      <w:r>
-        <w:t xml:space="preserve"> = gain du contrôleur</w:t>
+      <w:r>
+        <w:t>Kc = gain du contrôleur</w:t>
       </w:r>
     </w:p>
     <w:p>
@@ -17987,35 +16791,14 @@
           <w:sz w:val="28"/>
         </w:rPr>
       </w:pPr>
-      <w:proofErr w:type="spellStart"/>
-      <w:r>
-        <w:t>Tfd</w:t>
-      </w:r>
-      <w:proofErr w:type="spellEnd"/>
-      <w:r>
-        <w:t xml:space="preserve"> = filtre de l’action dérivée</w:t>
+      <w:r>
+        <w:t>Tfd = filtre de l’action dérivée</w:t>
       </w:r>
     </w:p>
     <w:p/>
     <w:p>
       <w:r>
-        <w:t xml:space="preserve">Pour discrétiser cette équation on va utiliser la méthode « Euler </w:t>
-      </w:r>
-      <w:proofErr w:type="spellStart"/>
-      <w:r>
-        <w:t>Backward</w:t>
-      </w:r>
-      <w:proofErr w:type="spellEnd"/>
-      <w:r>
-        <w:t xml:space="preserve"> </w:t>
-      </w:r>
-      <w:proofErr w:type="spellStart"/>
-      <w:r>
-        <w:t>difference</w:t>
-      </w:r>
-      <w:proofErr w:type="spellEnd"/>
-      <w:r>
-        <w:t xml:space="preserve"> », voici les équations de discrétisations : </w:t>
+        <w:t xml:space="preserve">Pour discrétiser cette équation on va utiliser la méthode « Euler Backward difference », voici les équations de discrétisations : </w:t>
       </w:r>
     </w:p>
     <w:p>
@@ -18107,14 +16890,12 @@
       <w:r>
         <w:t xml:space="preserve"> </w:t>
       </w:r>
-      <w:proofErr w:type="spellStart"/>
       <w:r>
         <w:rPr>
           <w:rFonts w:ascii="SFTI1200" w:hAnsi="SFTI1200" w:cs="SFTI1200"/>
         </w:rPr>
         <w:t>Package_LAB</w:t>
       </w:r>
-      <w:proofErr w:type="spellEnd"/>
       <w:r>
         <w:t>, voici quelques résultats sur notre système après avoir implémenté</w:t>
       </w:r>
@@ -18446,21 +17227,7 @@
         <w:rPr>
           <w:highlight w:val="yellow"/>
         </w:rPr>
-        <w:t>(</w:t>
-      </w:r>
-      <w:proofErr w:type="gramStart"/>
-      <w:r>
-        <w:rPr>
-          <w:highlight w:val="yellow"/>
-        </w:rPr>
-        <w:t>graphe</w:t>
-      </w:r>
-      <w:proofErr w:type="gramEnd"/>
-      <w:r>
-        <w:rPr>
-          <w:highlight w:val="yellow"/>
-        </w:rPr>
-        <w:t xml:space="preserve"> pour la boucle fermée)</w:t>
+        <w:t>(graphe pour la boucle fermée)</w:t>
       </w:r>
     </w:p>
     <w:p/>
@@ -18513,15 +17280,7 @@
     </w:p>
     <w:p>
       <w:r>
-        <w:t xml:space="preserve">Le </w:t>
-      </w:r>
-      <w:proofErr w:type="spellStart"/>
-      <w:r>
-        <w:t>feedforward</w:t>
-      </w:r>
-      <w:proofErr w:type="spellEnd"/>
-      <w:r>
-        <w:t xml:space="preserve"> anticipe bien la montée du DV en diminuant le MV de sortie</w:t>
+        <w:t>Le feedforward anticipe bien la montée du DV en diminuant le MV de sortie</w:t>
       </w:r>
       <w:r>
         <w:t xml:space="preserve"> </w:t>
@@ -18547,7 +17306,7 @@
           <w:lang w:val="fr-FR"/>
         </w:rPr>
       </w:pPr>
-      <w:bookmarkStart w:id="24" w:name="_Toc131265443"/>
+      <w:bookmarkStart w:id="23" w:name="_Toc131265443"/>
       <w:r>
         <w:rPr>
           <w:lang w:val="fr-FR"/>
@@ -18555,7 +17314,7 @@
         <w:lastRenderedPageBreak/>
         <w:t>IMC tuning</w:t>
       </w:r>
-      <w:bookmarkEnd w:id="24"/>
+      <w:bookmarkEnd w:id="23"/>
       <w:r>
         <w:rPr>
           <w:lang w:val="fr-FR"/>
@@ -18804,7 +17563,6 @@
           <w:numId w:val="24"/>
         </w:numPr>
       </w:pPr>
-      <w:proofErr w:type="spellStart"/>
       <w:r>
         <w:t>K</w:t>
       </w:r>
@@ -18815,7 +17573,6 @@
         </w:rPr>
         <w:t>c</w:t>
       </w:r>
-      <w:proofErr w:type="spellEnd"/>
       <w:r>
         <w:t xml:space="preserve"> =</w:t>
       </w:r>
@@ -18903,19 +17660,11 @@
           <w:lang w:val="en-GB"/>
         </w:rPr>
       </w:pPr>
-      <w:proofErr w:type="gramStart"/>
       <w:r>
         <w:rPr>
           <w:lang w:val="en-GB"/>
         </w:rPr>
-        <w:t>Bode :</w:t>
-      </w:r>
-      <w:proofErr w:type="gramEnd"/>
-      <w:r>
-        <w:rPr>
-          <w:lang w:val="en-GB"/>
-        </w:rPr>
-        <w:t xml:space="preserve"> </w:t>
+        <w:t xml:space="preserve">Bode : </w:t>
       </w:r>
     </w:p>
     <w:p>
@@ -18937,7 +17686,6 @@
           <w:lang w:val="en-GB" w:eastAsia="fr-FR"/>
         </w:rPr>
       </w:pPr>
-      <w:proofErr w:type="spellStart"/>
       <w:r>
         <w:rPr>
           <w:rFonts w:ascii="Consolas" w:eastAsia="Times New Roman" w:hAnsi="Consolas" w:cs="Times New Roman"/>
@@ -18946,10 +17694,13 @@
           <w:szCs w:val="21"/>
           <w:lang w:val="en-GB" w:eastAsia="fr-FR"/>
         </w:rPr>
-        <w:t>indiceGain</w:t>
-      </w:r>
-      <w:proofErr w:type="spellEnd"/>
-      <w:r>
+        <w:t>indiceGain:  None</w:t>
+      </w:r>
+    </w:p>
+    <w:p>
+      <w:pPr>
+        <w:spacing w:after="0" w:line="240" w:lineRule="auto"/>
+        <w:jc w:val="left"/>
         <w:rPr>
           <w:rFonts w:ascii="Consolas" w:eastAsia="Times New Roman" w:hAnsi="Consolas" w:cs="Times New Roman"/>
           <w:color w:val="D4D4D4"/>
@@ -18957,13 +17708,8 @@
           <w:szCs w:val="21"/>
           <w:lang w:val="en-GB" w:eastAsia="fr-FR"/>
         </w:rPr>
-        <w:t>:  None</w:t>
-      </w:r>
-    </w:p>
-    <w:p>
-      <w:pPr>
-        <w:spacing w:after="0" w:line="240" w:lineRule="auto"/>
-        <w:jc w:val="left"/>
+      </w:pPr>
+      <w:r>
         <w:rPr>
           <w:rFonts w:ascii="Consolas" w:eastAsia="Times New Roman" w:hAnsi="Consolas" w:cs="Times New Roman"/>
           <w:color w:val="D4D4D4"/>
@@ -18971,9 +17717,13 @@
           <w:szCs w:val="21"/>
           <w:lang w:val="en-GB" w:eastAsia="fr-FR"/>
         </w:rPr>
-      </w:pPr>
-      <w:proofErr w:type="spellStart"/>
-      <w:r>
+        <w:t>indicePhase:  3512</w:t>
+      </w:r>
+    </w:p>
+    <w:p>
+      <w:pPr>
+        <w:spacing w:after="0" w:line="240" w:lineRule="auto"/>
+        <w:jc w:val="left"/>
         <w:rPr>
           <w:rFonts w:ascii="Consolas" w:eastAsia="Times New Roman" w:hAnsi="Consolas" w:cs="Times New Roman"/>
           <w:color w:val="D4D4D4"/>
@@ -18981,9 +17731,7 @@
           <w:szCs w:val="21"/>
           <w:lang w:val="en-GB" w:eastAsia="fr-FR"/>
         </w:rPr>
-        <w:t>indicePhase</w:t>
-      </w:r>
-      <w:proofErr w:type="spellEnd"/>
+      </w:pPr>
       <w:r>
         <w:rPr>
           <w:rFonts w:ascii="Consolas" w:eastAsia="Times New Roman" w:hAnsi="Consolas" w:cs="Times New Roman"/>
@@ -18992,13 +17740,16 @@
           <w:szCs w:val="21"/>
           <w:lang w:val="en-GB" w:eastAsia="fr-FR"/>
         </w:rPr>
-        <w:t>:  3512</w:t>
+        <w:t xml:space="preserve">Gain margin :  57.82645263683891 dB at  0.2538285413400334 rad/s </w:t>
       </w:r>
     </w:p>
     <w:p>
       <w:pPr>
-        <w:spacing w:after="0" w:line="240" w:lineRule="auto"/>
-        <w:jc w:val="left"/>
+        <w:rPr>
+          <w:lang w:val="en-GB"/>
+        </w:rPr>
+      </w:pPr>
+      <w:r>
         <w:rPr>
           <w:rFonts w:ascii="Consolas" w:eastAsia="Times New Roman" w:hAnsi="Consolas" w:cs="Times New Roman"/>
           <w:color w:val="D4D4D4"/>
@@ -19006,77 +17757,7 @@
           <w:szCs w:val="21"/>
           <w:lang w:val="en-GB" w:eastAsia="fr-FR"/>
         </w:rPr>
-      </w:pPr>
-      <w:r>
-        <w:rPr>
-          <w:rFonts w:ascii="Consolas" w:eastAsia="Times New Roman" w:hAnsi="Consolas" w:cs="Times New Roman"/>
-          <w:color w:val="D4D4D4"/>
-          <w:sz w:val="21"/>
-          <w:szCs w:val="21"/>
-          <w:lang w:val="en-GB" w:eastAsia="fr-FR"/>
-        </w:rPr>
-        <w:t xml:space="preserve">Gain </w:t>
-      </w:r>
-      <w:proofErr w:type="gramStart"/>
-      <w:r>
-        <w:rPr>
-          <w:rFonts w:ascii="Consolas" w:eastAsia="Times New Roman" w:hAnsi="Consolas" w:cs="Times New Roman"/>
-          <w:color w:val="D4D4D4"/>
-          <w:sz w:val="21"/>
-          <w:szCs w:val="21"/>
-          <w:lang w:val="en-GB" w:eastAsia="fr-FR"/>
-        </w:rPr>
-        <w:t>margin :</w:t>
-      </w:r>
-      <w:proofErr w:type="gramEnd"/>
-      <w:r>
-        <w:rPr>
-          <w:rFonts w:ascii="Consolas" w:eastAsia="Times New Roman" w:hAnsi="Consolas" w:cs="Times New Roman"/>
-          <w:color w:val="D4D4D4"/>
-          <w:sz w:val="21"/>
-          <w:szCs w:val="21"/>
-          <w:lang w:val="en-GB" w:eastAsia="fr-FR"/>
-        </w:rPr>
-        <w:t xml:space="preserve">  57.82645263683891 dB at  0.2538285413400334 rad/s </w:t>
-      </w:r>
-    </w:p>
-    <w:p>
-      <w:pPr>
-        <w:rPr>
-          <w:lang w:val="en-GB"/>
-        </w:rPr>
-      </w:pPr>
-      <w:r>
-        <w:rPr>
-          <w:rFonts w:ascii="Consolas" w:eastAsia="Times New Roman" w:hAnsi="Consolas" w:cs="Times New Roman"/>
-          <w:color w:val="D4D4D4"/>
-          <w:sz w:val="21"/>
-          <w:szCs w:val="21"/>
-          <w:lang w:val="en-GB" w:eastAsia="fr-FR"/>
-        </w:rPr>
-        <w:t xml:space="preserve">Error in the frequency </w:t>
-      </w:r>
-      <w:proofErr w:type="spellStart"/>
-      <w:r>
-        <w:rPr>
-          <w:rFonts w:ascii="Consolas" w:eastAsia="Times New Roman" w:hAnsi="Consolas" w:cs="Times New Roman"/>
-          <w:color w:val="D4D4D4"/>
-          <w:sz w:val="21"/>
-          <w:szCs w:val="21"/>
-          <w:lang w:val="en-GB" w:eastAsia="fr-FR"/>
-        </w:rPr>
-        <w:t>pahse</w:t>
-      </w:r>
-      <w:proofErr w:type="spellEnd"/>
-      <w:r>
-        <w:rPr>
-          <w:rFonts w:ascii="Consolas" w:eastAsia="Times New Roman" w:hAnsi="Consolas" w:cs="Times New Roman"/>
-          <w:color w:val="D4D4D4"/>
-          <w:sz w:val="21"/>
-          <w:szCs w:val="21"/>
-          <w:lang w:val="en-GB" w:eastAsia="fr-FR"/>
-        </w:rPr>
-        <w:t xml:space="preserve"> computation</w:t>
+        <w:t>Error in the frequency pahse computation</w:t>
       </w:r>
     </w:p>
     <w:p>
@@ -19159,7 +17840,7 @@
           <w:iCs w:val="0"/>
         </w:rPr>
       </w:pPr>
-      <w:bookmarkStart w:id="25" w:name="_Toc131265444"/>
+      <w:bookmarkStart w:id="24" w:name="_Toc131265444"/>
       <w:r>
         <w:rPr>
           <w:rStyle w:val="Titredulivre"/>
@@ -19209,7 +17890,7 @@
         </w:rPr>
         <w:t>Fermé</w:t>
       </w:r>
-      <w:bookmarkEnd w:id="25"/>
+      <w:bookmarkEnd w:id="24"/>
     </w:p>
     <w:p>
       <w:pPr>
@@ -19219,16 +17900,11 @@
           <w:numId w:val="41"/>
         </w:numPr>
       </w:pPr>
-      <w:bookmarkStart w:id="26" w:name="_Toc131265445"/>
-      <w:r>
-        <w:t xml:space="preserve">Simulation du </w:t>
-      </w:r>
-      <w:proofErr w:type="spellStart"/>
-      <w:r>
-        <w:t>TCLab</w:t>
-      </w:r>
-      <w:bookmarkEnd w:id="26"/>
-      <w:proofErr w:type="spellEnd"/>
+      <w:bookmarkStart w:id="25" w:name="_Toc131265445"/>
+      <w:r>
+        <w:t>Simulation du TCLab</w:t>
+      </w:r>
+      <w:bookmarkEnd w:id="25"/>
     </w:p>
     <w:p>
       <w:pPr>
@@ -19249,25 +17925,7 @@
           <w:sz w:val="24"/>
           <w:szCs w:val="24"/>
         </w:rPr>
-        <w:t xml:space="preserve">Pour tester le changement d’un </w:t>
-      </w:r>
-      <w:proofErr w:type="spellStart"/>
-      <w:r>
-        <w:rPr>
-          <w:rFonts w:ascii="SFRM1200" w:hAnsi="SFRM1200" w:cs="SFRM1200"/>
-          <w:sz w:val="24"/>
-          <w:szCs w:val="24"/>
-        </w:rPr>
-        <w:t>setpoint</w:t>
-      </w:r>
-      <w:proofErr w:type="spellEnd"/>
-      <w:r>
-        <w:rPr>
-          <w:rFonts w:ascii="SFRM1200" w:hAnsi="SFRM1200" w:cs="SFRM1200"/>
-          <w:sz w:val="24"/>
-          <w:szCs w:val="24"/>
-        </w:rPr>
-        <w:t xml:space="preserve"> ainsi que la réponse au DV, nous appliquons</w:t>
+        <w:t>Pour tester le changement d’un setpoint ainsi que la réponse au DV, nous appliquons</w:t>
       </w:r>
       <w:r>
         <w:rPr>
@@ -19475,7 +18133,6 @@
         </w:rPr>
         <w:t>(</w:t>
       </w:r>
-      <w:proofErr w:type="gramStart"/>
       <w:r>
         <w:rPr>
           <w:rFonts w:ascii="SFRM1200" w:hAnsi="SFRM1200" w:cs="SFRM1200"/>
@@ -19483,17 +18140,7 @@
           <w:szCs w:val="24"/>
           <w:highlight w:val="yellow"/>
         </w:rPr>
-        <w:t>encore</w:t>
-      </w:r>
-      <w:proofErr w:type="gramEnd"/>
-      <w:r>
-        <w:rPr>
-          <w:rFonts w:ascii="SFRM1200" w:hAnsi="SFRM1200" w:cs="SFRM1200"/>
-          <w:sz w:val="24"/>
-          <w:szCs w:val="24"/>
-          <w:highlight w:val="yellow"/>
-        </w:rPr>
-        <w:t xml:space="preserve"> il faut décrire le système)</w:t>
+        <w:t>encore il faut décrire le système)</w:t>
       </w:r>
       <w:r>
         <w:br w:type="page"/>
@@ -19613,19 +18260,11 @@
           <w:numId w:val="39"/>
         </w:numPr>
       </w:pPr>
-      <w:bookmarkStart w:id="27" w:name="_Toc131265446"/>
-      <w:r>
-        <w:t xml:space="preserve">Boucle ouverte sans </w:t>
-      </w:r>
-      <w:proofErr w:type="spellStart"/>
-      <w:r>
-        <w:t>feedforward</w:t>
-      </w:r>
-      <w:proofErr w:type="spellEnd"/>
-      <w:r>
-        <w:t> :</w:t>
-      </w:r>
-      <w:bookmarkEnd w:id="27"/>
+      <w:bookmarkStart w:id="26" w:name="_Toc131265446"/>
+      <w:r>
+        <w:t>Boucle ouverte sans feedforward :</w:t>
+      </w:r>
+      <w:bookmarkEnd w:id="26"/>
     </w:p>
     <w:p/>
     <w:p>
@@ -19641,21 +18280,8 @@
         <w:pStyle w:val="Sous-titre"/>
       </w:pPr>
       <w:r>
-        <w:t xml:space="preserve">Simulation du PID sans </w:t>
-      </w:r>
-      <w:proofErr w:type="spellStart"/>
-      <w:r>
-        <w:t>Feed</w:t>
-      </w:r>
-      <w:proofErr w:type="spellEnd"/>
-      <w:r>
-        <w:t xml:space="preserve"> </w:t>
-      </w:r>
-      <w:proofErr w:type="spellStart"/>
-      <w:r>
-        <w:t>Forward</w:t>
-      </w:r>
-      <w:proofErr w:type="spellEnd"/>
+        <w:t>Simulation du PID sans Feed Forward</w:t>
+      </w:r>
     </w:p>
     <w:p>
       <w:pPr>
@@ -19687,7 +18313,7 @@
           <w:lang w:val="en-GB"/>
         </w:rPr>
       </w:pPr>
-      <w:bookmarkStart w:id="28" w:name="_Toc131265447"/>
+      <w:bookmarkStart w:id="27" w:name="_Toc131265447"/>
       <w:r>
         <w:rPr>
           <w:noProof/>
@@ -19825,7 +18451,7 @@
         </w:rPr>
         <w:t xml:space="preserve"> Feedforward</w:t>
       </w:r>
-      <w:bookmarkEnd w:id="28"/>
+      <w:bookmarkEnd w:id="27"/>
       <w:r>
         <w:rPr>
           <w:lang w:val="en-GB"/>
@@ -19858,21 +18484,8 @@
         <w:t>S</w:t>
       </w:r>
       <w:r>
-        <w:t xml:space="preserve">imulation du PID avec </w:t>
-      </w:r>
-      <w:proofErr w:type="spellStart"/>
-      <w:r>
-        <w:t>Feed</w:t>
-      </w:r>
-      <w:proofErr w:type="spellEnd"/>
-      <w:r>
-        <w:t xml:space="preserve"> </w:t>
-      </w:r>
-      <w:proofErr w:type="spellStart"/>
-      <w:r>
-        <w:t>Forward</w:t>
-      </w:r>
-      <w:proofErr w:type="spellEnd"/>
+        <w:t>imulation du PID avec Feed Forward</w:t>
+      </w:r>
     </w:p>
     <w:p>
       <w:pPr>
@@ -19901,25 +18514,23 @@
           <w:sz w:val="24"/>
           <w:szCs w:val="24"/>
         </w:rPr>
-        <w:t xml:space="preserve">râce au </w:t>
-      </w:r>
-      <w:proofErr w:type="spellStart"/>
+        <w:t>râce au feedforward on voit que la variation du PV générée par le changement</w:t>
+      </w:r>
       <w:r>
         <w:rPr>
           <w:rFonts w:ascii="SFRM1200" w:hAnsi="SFRM1200" w:cs="SFRM1200"/>
           <w:sz w:val="24"/>
           <w:szCs w:val="24"/>
         </w:rPr>
-        <w:t>feedforward</w:t>
-      </w:r>
-      <w:proofErr w:type="spellEnd"/>
+        <w:t xml:space="preserve"> </w:t>
+      </w:r>
       <w:r>
         <w:rPr>
           <w:rFonts w:ascii="SFRM1200" w:hAnsi="SFRM1200" w:cs="SFRM1200"/>
           <w:sz w:val="24"/>
           <w:szCs w:val="24"/>
         </w:rPr>
-        <w:t xml:space="preserve"> on voit que la variation du PV générée par le changement</w:t>
+        <w:t>du DV est</w:t>
       </w:r>
       <w:r>
         <w:rPr>
@@ -19927,7 +18538,7 @@
           <w:sz w:val="24"/>
           <w:szCs w:val="24"/>
         </w:rPr>
-        <w:t xml:space="preserve"> </w:t>
+        <w:t xml:space="preserve"> fortement</w:t>
       </w:r>
       <w:r>
         <w:rPr>
@@ -19935,7 +18546,7 @@
           <w:sz w:val="24"/>
           <w:szCs w:val="24"/>
         </w:rPr>
-        <w:t>du DV est</w:t>
+        <w:t xml:space="preserve"> atténuée</w:t>
       </w:r>
       <w:r>
         <w:rPr>
@@ -19943,22 +18554,6 @@
           <w:sz w:val="24"/>
           <w:szCs w:val="24"/>
         </w:rPr>
-        <w:t xml:space="preserve"> fortement</w:t>
-      </w:r>
-      <w:r>
-        <w:rPr>
-          <w:rFonts w:ascii="SFRM1200" w:hAnsi="SFRM1200" w:cs="SFRM1200"/>
-          <w:sz w:val="24"/>
-          <w:szCs w:val="24"/>
-        </w:rPr>
-        <w:t xml:space="preserve"> atténuée</w:t>
-      </w:r>
-      <w:r>
-        <w:rPr>
-          <w:rFonts w:ascii="SFRM1200" w:hAnsi="SFRM1200" w:cs="SFRM1200"/>
-          <w:sz w:val="24"/>
-          <w:szCs w:val="24"/>
-        </w:rPr>
         <w:t>.</w:t>
       </w:r>
     </w:p>
@@ -19974,7 +18569,7 @@
       <w:r>
         <w:br w:type="page"/>
       </w:r>
-      <w:bookmarkStart w:id="29" w:name="_Toc131265448"/>
+      <w:bookmarkStart w:id="28" w:name="_Toc131265448"/>
       <w:r>
         <w:rPr>
           <w:noProof/>
@@ -20121,15 +18716,13 @@
       <w:r>
         <w:t xml:space="preserve"> sans </w:t>
       </w:r>
-      <w:proofErr w:type="spellStart"/>
       <w:r>
         <w:t>F</w:t>
       </w:r>
       <w:r>
         <w:t>eedforward</w:t>
       </w:r>
-      <w:bookmarkEnd w:id="29"/>
-      <w:proofErr w:type="spellEnd"/>
+      <w:bookmarkEnd w:id="28"/>
     </w:p>
     <w:p>
       <w:pPr>
@@ -20156,7 +18749,7 @@
           <w:lang w:val="fr-FR"/>
         </w:rPr>
       </w:pPr>
-      <w:bookmarkStart w:id="30" w:name="_Toc131265449"/>
+      <w:bookmarkStart w:id="29" w:name="_Toc131265449"/>
       <w:r>
         <w:rPr>
           <w:noProof/>
@@ -20289,26 +18882,16 @@
           </wp:anchor>
         </w:drawing>
       </w:r>
-      <w:proofErr w:type="gramStart"/>
       <w:r>
         <w:t>boucle</w:t>
       </w:r>
-      <w:proofErr w:type="gramEnd"/>
       <w:r>
         <w:rPr>
           <w:lang w:val="fr-FR"/>
         </w:rPr>
-        <w:t xml:space="preserve"> fermée avec </w:t>
-      </w:r>
-      <w:proofErr w:type="spellStart"/>
-      <w:r>
-        <w:rPr>
-          <w:lang w:val="fr-FR"/>
-        </w:rPr>
-        <w:t>feedforward</w:t>
-      </w:r>
-      <w:bookmarkEnd w:id="30"/>
-      <w:proofErr w:type="spellEnd"/>
+        <w:t xml:space="preserve"> fermée avec feedforward</w:t>
+      </w:r>
+      <w:bookmarkEnd w:id="29"/>
     </w:p>
     <w:p>
       <w:pPr>
@@ -20377,10 +18960,10 @@
       <w:pPr>
         <w:pStyle w:val="Titre2"/>
         <w:rPr>
-          <w:lang w:val="en-GB"/>
-        </w:rPr>
-      </w:pPr>
-      <w:bookmarkStart w:id="31" w:name="_Toc131265450"/>
+          <w:lang w:val="fr-FR"/>
+        </w:rPr>
+      </w:pPr>
+      <w:bookmarkStart w:id="30" w:name="_Toc131265450"/>
       <w:r>
         <w:rPr>
           <w:lang w:val="fr-FR"/>
@@ -20390,28 +18973,14 @@
       </w:r>
       <w:r>
         <w:rPr>
-          <w:lang w:val="en-GB"/>
-        </w:rPr>
-        <w:t xml:space="preserve"> sur </w:t>
-      </w:r>
-      <w:proofErr w:type="spellStart"/>
-      <w:r>
-        <w:rPr>
-          <w:lang w:val="en-GB"/>
-        </w:rPr>
-        <w:t>TCLab</w:t>
-      </w:r>
-      <w:proofErr w:type="spellEnd"/>
-      <w:r>
-        <w:rPr>
-          <w:lang w:val="en-GB"/>
-        </w:rPr>
-        <w:t xml:space="preserve"> :</w:t>
-      </w:r>
-      <w:bookmarkEnd w:id="31"/>
-      <w:r>
-        <w:rPr>
-          <w:lang w:val="en-GB"/>
+          <w:lang w:val="fr-FR"/>
+        </w:rPr>
+        <w:t xml:space="preserve"> sur TCLab :</w:t>
+      </w:r>
+      <w:bookmarkEnd w:id="30"/>
+      <w:r>
+        <w:rPr>
+          <w:lang w:val="fr-FR"/>
         </w:rPr>
         <w:t xml:space="preserve"> </w:t>
       </w:r>
@@ -20419,14 +18988,14 @@
     <w:p>
       <w:pPr>
         <w:rPr>
-          <w:lang w:val="en-GB"/>
+          <w:lang w:val="fr-FR"/>
         </w:rPr>
       </w:pPr>
     </w:p>
     <w:p>
       <w:pPr>
         <w:rPr>
-          <w:lang w:val="en-GB"/>
+          <w:lang w:val="fr-FR"/>
         </w:rPr>
       </w:pPr>
     </w:p>
@@ -20435,7 +19004,7 @@
         <w:pStyle w:val="Titre3"/>
         <w:ind w:left="360"/>
         <w:rPr>
-          <w:lang w:val="en-GB"/>
+          <w:lang w:val="fr-FR"/>
         </w:rPr>
       </w:pPr>
     </w:p>
@@ -20450,7 +19019,7 @@
           <w:lang w:val="en-GB"/>
         </w:rPr>
       </w:pPr>
-      <w:bookmarkStart w:id="32" w:name="_Toc131265451"/>
+      <w:bookmarkStart w:id="31" w:name="_Toc131265451"/>
       <w:r>
         <w:rPr>
           <w:lang w:val="en-GB"/>
@@ -20461,17 +19030,9 @@
         <w:rPr>
           <w:lang w:val="en-GB"/>
         </w:rPr>
-        <w:t xml:space="preserve">sans </w:t>
-      </w:r>
-      <w:proofErr w:type="spellStart"/>
-      <w:r>
-        <w:rPr>
-          <w:lang w:val="en-GB"/>
-        </w:rPr>
-        <w:t>FeedForward</w:t>
-      </w:r>
-      <w:bookmarkEnd w:id="32"/>
-      <w:proofErr w:type="spellEnd"/>
+        <w:t>sans FeedForward</w:t>
+      </w:r>
+      <w:bookmarkEnd w:id="31"/>
     </w:p>
     <w:p>
       <w:pPr>
@@ -20479,15 +19040,23 @@
           <w:lang w:val="en-GB"/>
         </w:rPr>
       </w:pPr>
+    </w:p>
+    <w:p>
+      <w:pPr>
+        <w:rPr>
+          <w:lang w:val="en-GB"/>
+        </w:rPr>
+      </w:pPr>
       <w:r>
         <w:rPr>
           <w:noProof/>
+          <w:lang w:val="en-GB"/>
         </w:rPr>
         <w:drawing>
-          <wp:inline distT="0" distB="0" distL="0" distR="0" wp14:anchorId="6653A858" wp14:editId="326E12EF">
-            <wp:extent cx="5760720" cy="3143250"/>
+          <wp:inline distT="0" distB="0" distL="0" distR="0" wp14:anchorId="5235F21D" wp14:editId="5D30D11B">
+            <wp:extent cx="5760720" cy="3164205"/>
             <wp:effectExtent l="0" t="0" r="0" b="0"/>
-            <wp:docPr id="30" name="Picture 30"/>
+            <wp:docPr id="5" name="Image 5"/>
             <wp:cNvGraphicFramePr>
               <a:graphicFrameLocks xmlns:a="http://schemas.openxmlformats.org/drawingml/2006/main" noChangeAspect="1"/>
             </wp:cNvGraphicFramePr>
@@ -20495,36 +19064,23 @@
               <a:graphicData uri="http://schemas.openxmlformats.org/drawingml/2006/picture">
                 <pic:pic xmlns:pic="http://schemas.openxmlformats.org/drawingml/2006/picture">
                   <pic:nvPicPr>
-                    <pic:cNvPr id="0" name="Picture 15"/>
-                    <pic:cNvPicPr>
-                      <a:picLocks noChangeAspect="1" noChangeArrowheads="1"/>
-                    </pic:cNvPicPr>
+                    <pic:cNvPr id="1" name=""/>
+                    <pic:cNvPicPr/>
                   </pic:nvPicPr>
                   <pic:blipFill>
-                    <a:blip r:embed="rId35" cstate="print">
-                      <a:extLst>
-                        <a:ext uri="{28A0092B-C50C-407E-A947-70E740481C1C}">
-                          <a14:useLocalDpi xmlns:a14="http://schemas.microsoft.com/office/drawing/2010/main" val="0"/>
-                        </a:ext>
-                      </a:extLst>
-                    </a:blip>
-                    <a:srcRect/>
+                    <a:blip r:embed="rId35"/>
                     <a:stretch>
                       <a:fillRect/>
                     </a:stretch>
                   </pic:blipFill>
-                  <pic:spPr bwMode="auto">
+                  <pic:spPr>
                     <a:xfrm>
                       <a:off x="0" y="0"/>
-                      <a:ext cx="5760720" cy="3143250"/>
+                      <a:ext cx="5760720" cy="3164205"/>
                     </a:xfrm>
                     <a:prstGeom prst="rect">
                       <a:avLst/>
                     </a:prstGeom>
-                    <a:noFill/>
-                    <a:ln>
-                      <a:noFill/>
-                    </a:ln>
                   </pic:spPr>
                 </pic:pic>
               </a:graphicData>
@@ -20544,7 +19100,7 @@
           <w:lang w:val="en-GB"/>
         </w:rPr>
       </w:pPr>
-      <w:bookmarkStart w:id="33" w:name="_Toc131265452"/>
+      <w:bookmarkStart w:id="32" w:name="_Toc131265452"/>
       <w:r>
         <w:rPr>
           <w:lang w:val="en-GB"/>
@@ -20564,7 +19120,7 @@
         </w:rPr>
         <w:t xml:space="preserve"> Feedforward</w:t>
       </w:r>
-      <w:bookmarkEnd w:id="33"/>
+      <w:bookmarkEnd w:id="32"/>
     </w:p>
     <w:p>
       <w:pPr>
@@ -20575,10 +19131,10 @@
           <w:noProof/>
         </w:rPr>
         <w:drawing>
-          <wp:inline distT="0" distB="0" distL="0" distR="0" wp14:anchorId="43D921EE" wp14:editId="7BF78FC2">
-            <wp:extent cx="5760720" cy="3143250"/>
+          <wp:inline distT="0" distB="0" distL="0" distR="0" wp14:anchorId="7DF487B1" wp14:editId="444AAE56">
+            <wp:extent cx="5760720" cy="3164205"/>
             <wp:effectExtent l="0" t="0" r="0" b="0"/>
-            <wp:docPr id="29" name="Picture 29"/>
+            <wp:docPr id="8" name="Image 8"/>
             <wp:cNvGraphicFramePr>
               <a:graphicFrameLocks xmlns:a="http://schemas.openxmlformats.org/drawingml/2006/main" noChangeAspect="1"/>
             </wp:cNvGraphicFramePr>
@@ -20586,36 +19142,23 @@
               <a:graphicData uri="http://schemas.openxmlformats.org/drawingml/2006/picture">
                 <pic:pic xmlns:pic="http://schemas.openxmlformats.org/drawingml/2006/picture">
                   <pic:nvPicPr>
-                    <pic:cNvPr id="0" name="Picture 13"/>
-                    <pic:cNvPicPr>
-                      <a:picLocks noChangeAspect="1" noChangeArrowheads="1"/>
-                    </pic:cNvPicPr>
+                    <pic:cNvPr id="1" name=""/>
+                    <pic:cNvPicPr/>
                   </pic:nvPicPr>
                   <pic:blipFill>
-                    <a:blip r:embed="rId36" cstate="print">
-                      <a:extLst>
-                        <a:ext uri="{28A0092B-C50C-407E-A947-70E740481C1C}">
-                          <a14:useLocalDpi xmlns:a14="http://schemas.microsoft.com/office/drawing/2010/main" val="0"/>
-                        </a:ext>
-                      </a:extLst>
-                    </a:blip>
-                    <a:srcRect/>
+                    <a:blip r:embed="rId36"/>
                     <a:stretch>
                       <a:fillRect/>
                     </a:stretch>
                   </pic:blipFill>
-                  <pic:spPr bwMode="auto">
+                  <pic:spPr>
                     <a:xfrm>
                       <a:off x="0" y="0"/>
-                      <a:ext cx="5760720" cy="3143250"/>
+                      <a:ext cx="5760720" cy="3164205"/>
                     </a:xfrm>
                     <a:prstGeom prst="rect">
                       <a:avLst/>
                     </a:prstGeom>
-                    <a:noFill/>
-                    <a:ln>
-                      <a:noFill/>
-                    </a:ln>
                   </pic:spPr>
                 </pic:pic>
               </a:graphicData>
@@ -20635,14 +19178,14 @@
           <w:lang w:val="en-GB"/>
         </w:rPr>
       </w:pPr>
-      <w:bookmarkStart w:id="34" w:name="_Toc131265453"/>
+      <w:bookmarkStart w:id="33" w:name="_Toc131265453"/>
       <w:r>
         <w:rPr>
           <w:lang w:val="en-GB"/>
         </w:rPr>
         <w:t>Close loop no feedforward</w:t>
       </w:r>
-      <w:bookmarkEnd w:id="34"/>
+      <w:bookmarkEnd w:id="33"/>
     </w:p>
     <w:p>
       <w:pPr>
@@ -20653,6 +19196,7 @@
       <w:r>
         <w:rPr>
           <w:noProof/>
+          <w:highlight w:val="yellow"/>
         </w:rPr>
         <w:drawing>
           <wp:inline distT="0" distB="0" distL="0" distR="0" wp14:anchorId="6352FFAF" wp14:editId="0227C04F">
@@ -20715,7 +19259,7 @@
           <w:lang w:val="en-GB"/>
         </w:rPr>
       </w:pPr>
-      <w:bookmarkStart w:id="35" w:name="_Toc131265454"/>
+      <w:bookmarkStart w:id="34" w:name="_Toc131265454"/>
       <w:r>
         <w:rPr>
           <w:lang w:val="en-GB"/>
@@ -20723,7 +19267,7 @@
         <w:lastRenderedPageBreak/>
         <w:t>Close loop + feedforward</w:t>
       </w:r>
-      <w:bookmarkEnd w:id="35"/>
+      <w:bookmarkEnd w:id="34"/>
     </w:p>
     <w:p>
       <w:pPr>
@@ -20810,14 +19354,14 @@
           <w:iCs w:val="0"/>
         </w:rPr>
       </w:pPr>
-      <w:bookmarkStart w:id="36" w:name="_Toc131265455"/>
+      <w:bookmarkStart w:id="35" w:name="_Toc131265455"/>
       <w:r>
         <w:rPr>
           <w:rStyle w:val="Titredulivre"/>
         </w:rPr>
         <w:t>Conclusion</w:t>
       </w:r>
-      <w:bookmarkEnd w:id="36"/>
+      <w:bookmarkEnd w:id="35"/>
     </w:p>
     <w:p>
       <w:pPr>
@@ -20830,7 +19374,7 @@
           <w:iCs w:val="0"/>
         </w:rPr>
       </w:pPr>
-      <w:bookmarkStart w:id="37" w:name="_Toc131265456"/>
+      <w:bookmarkStart w:id="36" w:name="_Toc131265456"/>
       <w:r>
         <w:rPr>
           <w:rStyle w:val="Titredulivre"/>
@@ -20842,7 +19386,7 @@
         </w:rPr>
         <w:t>Références :</w:t>
       </w:r>
-      <w:bookmarkEnd w:id="37"/>
+      <w:bookmarkEnd w:id="36"/>
     </w:p>
     <w:p>
       <w:pPr>
@@ -20892,11 +19436,11 @@
       <w:pPr>
         <w:pStyle w:val="TitreChapitre"/>
       </w:pPr>
-      <w:bookmarkStart w:id="38" w:name="_Toc131265457"/>
+      <w:bookmarkStart w:id="37" w:name="_Toc131265457"/>
       <w:r>
         <w:t>Annexes :</w:t>
       </w:r>
-      <w:bookmarkEnd w:id="38"/>
+      <w:bookmarkEnd w:id="37"/>
     </w:p>
     <w:p/>
     <w:p/>
@@ -20911,7 +19455,7 @@
           <w:noProof/>
         </w:rPr>
       </w:pPr>
-      <w:bookmarkStart w:id="39" w:name="_Toc131265458"/>
+      <w:bookmarkStart w:id="38" w:name="_Toc131265458"/>
       <w:r>
         <w:rPr>
           <w:noProof/>
@@ -20919,7 +19463,7 @@
         <w:lastRenderedPageBreak/>
         <w:t>Détermination de PV0 pour MV0=60% et DV0=30%</w:t>
       </w:r>
-      <w:bookmarkEnd w:id="39"/>
+      <w:bookmarkEnd w:id="38"/>
     </w:p>
     <w:p>
       <w:r>
@@ -20983,11 +19527,11 @@
       <w:pPr>
         <w:pStyle w:val="Titre2"/>
       </w:pPr>
-      <w:bookmarkStart w:id="40" w:name="_Toc131265459"/>
+      <w:bookmarkStart w:id="39" w:name="_Toc131265459"/>
       <w:r>
         <w:t>Expérimentation pour MV0=60% et DV0=30% pour une modélisation de MV0=50% et DV0=50%</w:t>
       </w:r>
-      <w:bookmarkEnd w:id="40"/>
+      <w:bookmarkEnd w:id="39"/>
     </w:p>
     <w:p>
       <w:pPr>
@@ -21057,7 +19601,7 @@
           <w:lang w:eastAsia="fr-FR"/>
         </w:rPr>
       </w:pPr>
-      <w:bookmarkStart w:id="41" w:name="_Toc131265460"/>
+      <w:bookmarkStart w:id="40" w:name="_Toc131265460"/>
       <w:r>
         <w:rPr>
           <w:lang w:eastAsia="fr-FR"/>
@@ -21065,7 +19609,7 @@
         <w:lastRenderedPageBreak/>
         <w:t>Réponse indicielle sur MV pour MV0=50% et DV0=50% :</w:t>
       </w:r>
-      <w:bookmarkEnd w:id="41"/>
+      <w:bookmarkEnd w:id="40"/>
     </w:p>
     <w:p>
       <w:r>

</xml_diff>

<commit_message>
Update Rapport REKIK LEONARD 2023.docx
</commit_message>
<xml_diff>
--- a/Rapport REKIK LEONARD 2023.docx
+++ b/Rapport REKIK LEONARD 2023.docx
@@ -5382,7 +5382,6 @@
                 <w:szCs w:val="24"/>
               </w:rPr>
             </w:pPr>
-            <w:proofErr w:type="gramStart"/>
             <w:r>
               <w:rPr>
                 <w:rFonts w:ascii="SFRM1200" w:hAnsi="SFRM1200" w:cs="SFRM1200"/>
@@ -5391,7 +5390,6 @@
               </w:rPr>
               <w:t>a</w:t>
             </w:r>
-            <w:proofErr w:type="gramEnd"/>
           </w:p>
         </w:tc>
         <w:tc>
@@ -5436,23 +5434,13 @@
                 <w:szCs w:val="24"/>
               </w:rPr>
             </w:pPr>
-            <w:proofErr w:type="gramStart"/>
             <w:r>
               <w:rPr>
                 <w:rFonts w:ascii="SFRM1200" w:hAnsi="SFRM1200" w:cs="SFRM1200"/>
                 <w:sz w:val="24"/>
                 <w:szCs w:val="24"/>
               </w:rPr>
-              <w:t>t</w:t>
-            </w:r>
-            <w:proofErr w:type="gramEnd"/>
-            <w:r>
-              <w:rPr>
-                <w:rFonts w:ascii="SFRM1200" w:hAnsi="SFRM1200" w:cs="SFRM1200"/>
-                <w:sz w:val="24"/>
-                <w:szCs w:val="24"/>
-              </w:rPr>
-              <w:t>1</w:t>
+              <w:t>t1</w:t>
             </w:r>
           </w:p>
         </w:tc>
@@ -5498,23 +5486,13 @@
                 <w:szCs w:val="24"/>
               </w:rPr>
             </w:pPr>
-            <w:proofErr w:type="gramStart"/>
             <w:r>
               <w:rPr>
                 <w:rFonts w:ascii="SFRM1200" w:hAnsi="SFRM1200" w:cs="SFRM1200"/>
                 <w:sz w:val="24"/>
                 <w:szCs w:val="24"/>
               </w:rPr>
-              <w:t>t</w:t>
-            </w:r>
-            <w:proofErr w:type="gramEnd"/>
-            <w:r>
-              <w:rPr>
-                <w:rFonts w:ascii="SFRM1200" w:hAnsi="SFRM1200" w:cs="SFRM1200"/>
-                <w:sz w:val="24"/>
-                <w:szCs w:val="24"/>
-              </w:rPr>
-              <w:t>2</w:t>
+              <w:t>t2</w:t>
             </w:r>
           </w:p>
         </w:tc>
@@ -6387,21 +6365,7 @@
         <w:rPr>
           <w:lang w:val="fr-FR"/>
         </w:rPr>
-        <w:t xml:space="preserve"> nous avons </w:t>
-      </w:r>
-      <w:proofErr w:type="gramStart"/>
-      <w:r>
-        <w:rPr>
-          <w:lang w:val="fr-FR"/>
-        </w:rPr>
-        <w:t>identifié  que</w:t>
-      </w:r>
-      <w:proofErr w:type="gramEnd"/>
-      <w:r>
-        <w:rPr>
-          <w:lang w:val="fr-FR"/>
-        </w:rPr>
-        <w:t xml:space="preserve"> nous étions en présence d’un système du premier ordre car Tu/Tg étant = 0,036 &lt; 0,10 soit </w:t>
+        <w:t xml:space="preserve"> nous avons identifié  que nous étions en présence d’un système du premier ordre car Tu/Tg étant = 0,036 &lt; 0,10 soit </w:t>
       </w:r>
       <m:oMath>
         <m:sSub>
@@ -8822,7 +8786,6 @@
                 <w:lang w:val="fr-FR" w:eastAsia="fr-FR"/>
               </w:rPr>
             </w:pPr>
-            <w:proofErr w:type="gramStart"/>
             <w:r>
               <w:rPr>
                 <w:rFonts w:ascii="Calibri" w:eastAsia="Times New Roman" w:hAnsi="Calibri" w:cs="Calibri"/>
@@ -8831,7 +8794,6 @@
               </w:rPr>
               <w:t>erreur</w:t>
             </w:r>
-            <w:proofErr w:type="gramEnd"/>
           </w:p>
         </w:tc>
         <w:tc>
@@ -9054,7 +9016,6 @@
                 <w:lang w:val="fr-FR" w:eastAsia="fr-FR"/>
               </w:rPr>
             </w:pPr>
-            <w:proofErr w:type="gramStart"/>
             <w:r>
               <w:rPr>
                 <w:rFonts w:ascii="Calibri" w:eastAsia="Times New Roman" w:hAnsi="Calibri" w:cs="Calibri"/>
@@ -9063,7 +9024,6 @@
               </w:rPr>
               <w:t>erreur</w:t>
             </w:r>
-            <w:proofErr w:type="gramEnd"/>
           </w:p>
         </w:tc>
         <w:tc>
@@ -9286,7 +9246,6 @@
                 <w:lang w:val="fr-FR" w:eastAsia="fr-FR"/>
               </w:rPr>
             </w:pPr>
-            <w:proofErr w:type="gramStart"/>
             <w:r>
               <w:rPr>
                 <w:rFonts w:ascii="Calibri" w:eastAsia="Times New Roman" w:hAnsi="Calibri" w:cs="Calibri"/>
@@ -9295,7 +9254,6 @@
               </w:rPr>
               <w:t>erreur</w:t>
             </w:r>
-            <w:proofErr w:type="gramEnd"/>
           </w:p>
         </w:tc>
         <w:tc>
@@ -9538,7 +9496,6 @@
                 <w:lang w:val="fr-FR" w:eastAsia="fr-FR"/>
               </w:rPr>
             </w:pPr>
-            <w:proofErr w:type="gramStart"/>
             <w:r>
               <w:rPr>
                 <w:rFonts w:ascii="Calibri" w:eastAsia="Times New Roman" w:hAnsi="Calibri" w:cs="Calibri"/>
@@ -9547,7 +9504,6 @@
               </w:rPr>
               <w:t>erreur</w:t>
             </w:r>
-            <w:proofErr w:type="gramEnd"/>
           </w:p>
         </w:tc>
         <w:tc>
@@ -9821,7 +9777,6 @@
                 <w:lang w:val="fr-FR" w:eastAsia="fr-FR"/>
               </w:rPr>
             </w:pPr>
-            <w:proofErr w:type="gramStart"/>
             <w:r>
               <w:rPr>
                 <w:rFonts w:ascii="Arial Unicode MS" w:eastAsia="Times New Roman" w:hAnsi="Arial Unicode MS" w:cs="Calibri"/>
@@ -9832,7 +9787,6 @@
               </w:rPr>
               <w:t>x</w:t>
             </w:r>
-            <w:proofErr w:type="gramEnd"/>
           </w:p>
         </w:tc>
         <w:tc>
@@ -9975,7 +9929,6 @@
                 <w:lang w:val="fr-FR" w:eastAsia="fr-FR"/>
               </w:rPr>
             </w:pPr>
-            <w:proofErr w:type="gramStart"/>
             <w:r>
               <w:rPr>
                 <w:rFonts w:ascii="Arial Unicode MS" w:eastAsia="Times New Roman" w:hAnsi="Arial Unicode MS" w:cs="Calibri"/>
@@ -9986,7 +9939,6 @@
               </w:rPr>
               <w:t>x</w:t>
             </w:r>
-            <w:proofErr w:type="gramEnd"/>
           </w:p>
         </w:tc>
       </w:tr>
@@ -10059,7 +10011,6 @@
                 <w:lang w:val="fr-FR" w:eastAsia="fr-FR"/>
               </w:rPr>
             </w:pPr>
-            <w:proofErr w:type="gramStart"/>
             <w:r>
               <w:rPr>
                 <w:rFonts w:ascii="Arial Unicode MS" w:eastAsia="Times New Roman" w:hAnsi="Arial Unicode MS" w:cs="Calibri"/>
@@ -10070,7 +10021,6 @@
               </w:rPr>
               <w:t>x</w:t>
             </w:r>
-            <w:proofErr w:type="gramEnd"/>
           </w:p>
         </w:tc>
         <w:tc>
@@ -10213,7 +10163,6 @@
                 <w:lang w:val="fr-FR" w:eastAsia="fr-FR"/>
               </w:rPr>
             </w:pPr>
-            <w:proofErr w:type="gramStart"/>
             <w:r>
               <w:rPr>
                 <w:rFonts w:ascii="Arial Unicode MS" w:eastAsia="Times New Roman" w:hAnsi="Arial Unicode MS" w:cs="Calibri"/>
@@ -10224,7 +10173,6 @@
               </w:rPr>
               <w:t>x</w:t>
             </w:r>
-            <w:proofErr w:type="gramEnd"/>
           </w:p>
         </w:tc>
       </w:tr>
@@ -10317,7 +10265,6 @@
                 <w:lang w:val="fr-FR" w:eastAsia="fr-FR"/>
               </w:rPr>
             </w:pPr>
-            <w:proofErr w:type="gramStart"/>
             <w:r>
               <w:rPr>
                 <w:rFonts w:ascii="Arial Unicode MS" w:eastAsia="Times New Roman" w:hAnsi="Arial Unicode MS" w:cs="Calibri"/>
@@ -10328,7 +10275,6 @@
               </w:rPr>
               <w:t>x</w:t>
             </w:r>
-            <w:proofErr w:type="gramEnd"/>
           </w:p>
         </w:tc>
         <w:tc>
@@ -10471,7 +10417,6 @@
                 <w:lang w:val="fr-FR" w:eastAsia="fr-FR"/>
               </w:rPr>
             </w:pPr>
-            <w:proofErr w:type="gramStart"/>
             <w:r>
               <w:rPr>
                 <w:rFonts w:ascii="Arial Unicode MS" w:eastAsia="Times New Roman" w:hAnsi="Arial Unicode MS" w:cs="Calibri"/>
@@ -10482,7 +10427,6 @@
               </w:rPr>
               <w:t>x</w:t>
             </w:r>
-            <w:proofErr w:type="gramEnd"/>
           </w:p>
         </w:tc>
       </w:tr>
@@ -10602,7 +10546,6 @@
                 <w:lang w:val="fr-FR" w:eastAsia="fr-FR"/>
               </w:rPr>
             </w:pPr>
-            <w:proofErr w:type="gramStart"/>
             <w:r>
               <w:rPr>
                 <w:rFonts w:ascii="Calibri" w:eastAsia="Times New Roman" w:hAnsi="Calibri" w:cs="Calibri"/>
@@ -10611,7 +10554,6 @@
               </w:rPr>
               <w:t>x</w:t>
             </w:r>
-            <w:proofErr w:type="gramEnd"/>
           </w:p>
         </w:tc>
         <w:tc>
@@ -10638,7 +10580,6 @@
                 <w:lang w:val="fr-FR" w:eastAsia="fr-FR"/>
               </w:rPr>
             </w:pPr>
-            <w:proofErr w:type="gramStart"/>
             <w:r>
               <w:rPr>
                 <w:rFonts w:ascii="Calibri" w:eastAsia="Times New Roman" w:hAnsi="Calibri" w:cs="Calibri"/>
@@ -10647,7 +10588,6 @@
               </w:rPr>
               <w:t>erreur</w:t>
             </w:r>
-            <w:proofErr w:type="gramEnd"/>
           </w:p>
         </w:tc>
         <w:tc>
@@ -10674,7 +10614,6 @@
                 <w:lang w:val="fr-FR" w:eastAsia="fr-FR"/>
               </w:rPr>
             </w:pPr>
-            <w:proofErr w:type="gramStart"/>
             <w:r>
               <w:rPr>
                 <w:rFonts w:ascii="Calibri" w:eastAsia="Times New Roman" w:hAnsi="Calibri" w:cs="Calibri"/>
@@ -10683,7 +10622,6 @@
               </w:rPr>
               <w:t>erreur</w:t>
             </w:r>
-            <w:proofErr w:type="gramEnd"/>
           </w:p>
         </w:tc>
         <w:tc>
@@ -10748,7 +10686,6 @@
                 <w:lang w:val="fr-FR" w:eastAsia="fr-FR"/>
               </w:rPr>
             </w:pPr>
-            <w:proofErr w:type="gramStart"/>
             <w:r>
               <w:rPr>
                 <w:rFonts w:ascii="Calibri" w:eastAsia="Times New Roman" w:hAnsi="Calibri" w:cs="Calibri"/>
@@ -10757,7 +10694,6 @@
               </w:rPr>
               <w:t>x</w:t>
             </w:r>
-            <w:proofErr w:type="gramEnd"/>
           </w:p>
         </w:tc>
       </w:tr>
@@ -10828,7 +10764,6 @@
                 <w:lang w:val="fr-FR" w:eastAsia="fr-FR"/>
               </w:rPr>
             </w:pPr>
-            <w:proofErr w:type="gramStart"/>
             <w:r>
               <w:rPr>
                 <w:rFonts w:ascii="Calibri" w:eastAsia="Times New Roman" w:hAnsi="Calibri" w:cs="Calibri"/>
@@ -10837,7 +10772,6 @@
               </w:rPr>
               <w:t>x</w:t>
             </w:r>
-            <w:proofErr w:type="gramEnd"/>
           </w:p>
         </w:tc>
         <w:tc>
@@ -10864,7 +10798,6 @@
                 <w:lang w:val="fr-FR" w:eastAsia="fr-FR"/>
               </w:rPr>
             </w:pPr>
-            <w:proofErr w:type="gramStart"/>
             <w:r>
               <w:rPr>
                 <w:rFonts w:ascii="Calibri" w:eastAsia="Times New Roman" w:hAnsi="Calibri" w:cs="Calibri"/>
@@ -10873,7 +10806,6 @@
               </w:rPr>
               <w:t>erreur</w:t>
             </w:r>
-            <w:proofErr w:type="gramEnd"/>
           </w:p>
         </w:tc>
         <w:tc>
@@ -10900,7 +10832,6 @@
                 <w:lang w:val="fr-FR" w:eastAsia="fr-FR"/>
               </w:rPr>
             </w:pPr>
-            <w:proofErr w:type="gramStart"/>
             <w:r>
               <w:rPr>
                 <w:rFonts w:ascii="Calibri" w:eastAsia="Times New Roman" w:hAnsi="Calibri" w:cs="Calibri"/>
@@ -10909,7 +10840,6 @@
               </w:rPr>
               <w:t>erreur</w:t>
             </w:r>
-            <w:proofErr w:type="gramEnd"/>
           </w:p>
         </w:tc>
         <w:tc>
@@ -10974,7 +10904,6 @@
                 <w:lang w:val="fr-FR" w:eastAsia="fr-FR"/>
               </w:rPr>
             </w:pPr>
-            <w:proofErr w:type="gramStart"/>
             <w:r>
               <w:rPr>
                 <w:rFonts w:ascii="Calibri" w:eastAsia="Times New Roman" w:hAnsi="Calibri" w:cs="Calibri"/>
@@ -10983,7 +10912,6 @@
               </w:rPr>
               <w:t>x</w:t>
             </w:r>
-            <w:proofErr w:type="gramEnd"/>
           </w:p>
         </w:tc>
       </w:tr>
@@ -11054,7 +10982,6 @@
                 <w:lang w:val="fr-FR" w:eastAsia="fr-FR"/>
               </w:rPr>
             </w:pPr>
-            <w:proofErr w:type="gramStart"/>
             <w:r>
               <w:rPr>
                 <w:rFonts w:ascii="Calibri" w:eastAsia="Times New Roman" w:hAnsi="Calibri" w:cs="Calibri"/>
@@ -11063,7 +10990,6 @@
               </w:rPr>
               <w:t>x</w:t>
             </w:r>
-            <w:proofErr w:type="gramEnd"/>
           </w:p>
         </w:tc>
         <w:tc>
@@ -11090,7 +11016,6 @@
                 <w:lang w:val="fr-FR" w:eastAsia="fr-FR"/>
               </w:rPr>
             </w:pPr>
-            <w:proofErr w:type="gramStart"/>
             <w:r>
               <w:rPr>
                 <w:rFonts w:ascii="Calibri" w:eastAsia="Times New Roman" w:hAnsi="Calibri" w:cs="Calibri"/>
@@ -11099,7 +11024,6 @@
               </w:rPr>
               <w:t>erreur</w:t>
             </w:r>
-            <w:proofErr w:type="gramEnd"/>
           </w:p>
         </w:tc>
         <w:tc>
@@ -11126,7 +11050,6 @@
                 <w:lang w:val="fr-FR" w:eastAsia="fr-FR"/>
               </w:rPr>
             </w:pPr>
-            <w:proofErr w:type="gramStart"/>
             <w:r>
               <w:rPr>
                 <w:rFonts w:ascii="Calibri" w:eastAsia="Times New Roman" w:hAnsi="Calibri" w:cs="Calibri"/>
@@ -11135,7 +11058,6 @@
               </w:rPr>
               <w:t>erreur</w:t>
             </w:r>
-            <w:proofErr w:type="gramEnd"/>
           </w:p>
         </w:tc>
         <w:tc>
@@ -11200,7 +11122,6 @@
                 <w:lang w:val="fr-FR" w:eastAsia="fr-FR"/>
               </w:rPr>
             </w:pPr>
-            <w:proofErr w:type="gramStart"/>
             <w:r>
               <w:rPr>
                 <w:rFonts w:ascii="Calibri" w:eastAsia="Times New Roman" w:hAnsi="Calibri" w:cs="Calibri"/>
@@ -11209,7 +11130,6 @@
               </w:rPr>
               <w:t>x</w:t>
             </w:r>
-            <w:proofErr w:type="gramEnd"/>
           </w:p>
         </w:tc>
       </w:tr>
@@ -11300,7 +11220,6 @@
                 <w:lang w:val="fr-FR" w:eastAsia="fr-FR"/>
               </w:rPr>
             </w:pPr>
-            <w:proofErr w:type="gramStart"/>
             <w:r>
               <w:rPr>
                 <w:rFonts w:ascii="Calibri" w:eastAsia="Times New Roman" w:hAnsi="Calibri" w:cs="Calibri"/>
@@ -11309,7 +11228,6 @@
               </w:rPr>
               <w:t>x</w:t>
             </w:r>
-            <w:proofErr w:type="gramEnd"/>
           </w:p>
         </w:tc>
         <w:tc>
@@ -11336,7 +11254,6 @@
                 <w:lang w:val="fr-FR" w:eastAsia="fr-FR"/>
               </w:rPr>
             </w:pPr>
-            <w:proofErr w:type="gramStart"/>
             <w:r>
               <w:rPr>
                 <w:rFonts w:ascii="Calibri" w:eastAsia="Times New Roman" w:hAnsi="Calibri" w:cs="Calibri"/>
@@ -11345,7 +11262,6 @@
               </w:rPr>
               <w:t>erreur</w:t>
             </w:r>
-            <w:proofErr w:type="gramEnd"/>
           </w:p>
         </w:tc>
         <w:tc>
@@ -11372,7 +11288,6 @@
                 <w:lang w:val="fr-FR" w:eastAsia="fr-FR"/>
               </w:rPr>
             </w:pPr>
-            <w:proofErr w:type="gramStart"/>
             <w:r>
               <w:rPr>
                 <w:rFonts w:ascii="Calibri" w:eastAsia="Times New Roman" w:hAnsi="Calibri" w:cs="Calibri"/>
@@ -11381,7 +11296,6 @@
               </w:rPr>
               <w:t>erreur</w:t>
             </w:r>
-            <w:proofErr w:type="gramEnd"/>
           </w:p>
         </w:tc>
         <w:tc>
@@ -11446,7 +11360,6 @@
                 <w:lang w:val="fr-FR" w:eastAsia="fr-FR"/>
               </w:rPr>
             </w:pPr>
-            <w:proofErr w:type="gramStart"/>
             <w:r>
               <w:rPr>
                 <w:rFonts w:ascii="Calibri" w:eastAsia="Times New Roman" w:hAnsi="Calibri" w:cs="Calibri"/>
@@ -11455,7 +11368,6 @@
               </w:rPr>
               <w:t>x</w:t>
             </w:r>
-            <w:proofErr w:type="gramEnd"/>
           </w:p>
         </w:tc>
       </w:tr>
@@ -11575,7 +11487,6 @@
                 <w:lang w:val="fr-FR" w:eastAsia="fr-FR"/>
               </w:rPr>
             </w:pPr>
-            <w:proofErr w:type="gramStart"/>
             <w:r>
               <w:rPr>
                 <w:rFonts w:ascii="Calibri" w:eastAsia="Times New Roman" w:hAnsi="Calibri" w:cs="Calibri"/>
@@ -11584,7 +11495,6 @@
               </w:rPr>
               <w:t>x</w:t>
             </w:r>
-            <w:proofErr w:type="gramEnd"/>
           </w:p>
         </w:tc>
         <w:tc>
@@ -11611,7 +11521,6 @@
                 <w:lang w:val="fr-FR" w:eastAsia="fr-FR"/>
               </w:rPr>
             </w:pPr>
-            <w:proofErr w:type="gramStart"/>
             <w:r>
               <w:rPr>
                 <w:rFonts w:ascii="Calibri" w:eastAsia="Times New Roman" w:hAnsi="Calibri" w:cs="Calibri"/>
@@ -11620,7 +11529,6 @@
               </w:rPr>
               <w:t>x</w:t>
             </w:r>
-            <w:proofErr w:type="gramEnd"/>
           </w:p>
         </w:tc>
         <w:tc>
@@ -11687,7 +11595,6 @@
                 <w:lang w:val="fr-FR" w:eastAsia="fr-FR"/>
               </w:rPr>
             </w:pPr>
-            <w:proofErr w:type="gramStart"/>
             <w:r>
               <w:rPr>
                 <w:rFonts w:ascii="Arial Unicode MS" w:eastAsia="Times New Roman" w:hAnsi="Arial Unicode MS" w:cs="Calibri"/>
@@ -11698,7 +11605,6 @@
               </w:rPr>
               <w:t>x</w:t>
             </w:r>
-            <w:proofErr w:type="gramEnd"/>
           </w:p>
         </w:tc>
         <w:tc>
@@ -11725,7 +11631,6 @@
                 <w:lang w:val="fr-FR" w:eastAsia="fr-FR"/>
               </w:rPr>
             </w:pPr>
-            <w:proofErr w:type="gramStart"/>
             <w:r>
               <w:rPr>
                 <w:rFonts w:ascii="Calibri" w:eastAsia="Times New Roman" w:hAnsi="Calibri" w:cs="Calibri"/>
@@ -11734,7 +11639,6 @@
               </w:rPr>
               <w:t>x</w:t>
             </w:r>
-            <w:proofErr w:type="gramEnd"/>
           </w:p>
         </w:tc>
       </w:tr>
@@ -11805,7 +11709,6 @@
                 <w:lang w:val="fr-FR" w:eastAsia="fr-FR"/>
               </w:rPr>
             </w:pPr>
-            <w:proofErr w:type="gramStart"/>
             <w:r>
               <w:rPr>
                 <w:rFonts w:ascii="Calibri" w:eastAsia="Times New Roman" w:hAnsi="Calibri" w:cs="Calibri"/>
@@ -11814,7 +11717,6 @@
               </w:rPr>
               <w:t>x</w:t>
             </w:r>
-            <w:proofErr w:type="gramEnd"/>
           </w:p>
         </w:tc>
         <w:tc>
@@ -11841,7 +11743,6 @@
                 <w:lang w:val="fr-FR" w:eastAsia="fr-FR"/>
               </w:rPr>
             </w:pPr>
-            <w:proofErr w:type="gramStart"/>
             <w:r>
               <w:rPr>
                 <w:rFonts w:ascii="Calibri" w:eastAsia="Times New Roman" w:hAnsi="Calibri" w:cs="Calibri"/>
@@ -11850,7 +11751,6 @@
               </w:rPr>
               <w:t>x</w:t>
             </w:r>
-            <w:proofErr w:type="gramEnd"/>
           </w:p>
         </w:tc>
         <w:tc>
@@ -11917,7 +11817,6 @@
                 <w:lang w:val="fr-FR" w:eastAsia="fr-FR"/>
               </w:rPr>
             </w:pPr>
-            <w:proofErr w:type="gramStart"/>
             <w:r>
               <w:rPr>
                 <w:rFonts w:ascii="Arial Unicode MS" w:eastAsia="Times New Roman" w:hAnsi="Arial Unicode MS" w:cs="Calibri"/>
@@ -11928,7 +11827,6 @@
               </w:rPr>
               <w:t>x</w:t>
             </w:r>
-            <w:proofErr w:type="gramEnd"/>
           </w:p>
         </w:tc>
         <w:tc>
@@ -11955,7 +11853,6 @@
                 <w:lang w:val="fr-FR" w:eastAsia="fr-FR"/>
               </w:rPr>
             </w:pPr>
-            <w:proofErr w:type="gramStart"/>
             <w:r>
               <w:rPr>
                 <w:rFonts w:ascii="Calibri" w:eastAsia="Times New Roman" w:hAnsi="Calibri" w:cs="Calibri"/>
@@ -11964,7 +11861,6 @@
               </w:rPr>
               <w:t>x</w:t>
             </w:r>
-            <w:proofErr w:type="gramEnd"/>
           </w:p>
         </w:tc>
       </w:tr>
@@ -12055,7 +11951,6 @@
                 <w:lang w:val="fr-FR" w:eastAsia="fr-FR"/>
               </w:rPr>
             </w:pPr>
-            <w:proofErr w:type="gramStart"/>
             <w:r>
               <w:rPr>
                 <w:rFonts w:ascii="Calibri" w:eastAsia="Times New Roman" w:hAnsi="Calibri" w:cs="Calibri"/>
@@ -12064,7 +11959,6 @@
               </w:rPr>
               <w:t>x</w:t>
             </w:r>
-            <w:proofErr w:type="gramEnd"/>
           </w:p>
         </w:tc>
         <w:tc>
@@ -12091,7 +11985,6 @@
                 <w:lang w:val="fr-FR" w:eastAsia="fr-FR"/>
               </w:rPr>
             </w:pPr>
-            <w:proofErr w:type="gramStart"/>
             <w:r>
               <w:rPr>
                 <w:rFonts w:ascii="Calibri" w:eastAsia="Times New Roman" w:hAnsi="Calibri" w:cs="Calibri"/>
@@ -12100,7 +11993,6 @@
               </w:rPr>
               <w:t>x</w:t>
             </w:r>
-            <w:proofErr w:type="gramEnd"/>
           </w:p>
         </w:tc>
         <w:tc>
@@ -12167,7 +12059,6 @@
                 <w:lang w:val="fr-FR" w:eastAsia="fr-FR"/>
               </w:rPr>
             </w:pPr>
-            <w:proofErr w:type="gramStart"/>
             <w:r>
               <w:rPr>
                 <w:rFonts w:ascii="Arial Unicode MS" w:eastAsia="Times New Roman" w:hAnsi="Arial Unicode MS" w:cs="Calibri"/>
@@ -12178,7 +12069,6 @@
               </w:rPr>
               <w:t>x</w:t>
             </w:r>
-            <w:proofErr w:type="gramEnd"/>
           </w:p>
         </w:tc>
         <w:tc>
@@ -12205,7 +12095,6 @@
                 <w:lang w:val="fr-FR" w:eastAsia="fr-FR"/>
               </w:rPr>
             </w:pPr>
-            <w:proofErr w:type="gramStart"/>
             <w:r>
               <w:rPr>
                 <w:rFonts w:ascii="Calibri" w:eastAsia="Times New Roman" w:hAnsi="Calibri" w:cs="Calibri"/>
@@ -12214,7 +12103,6 @@
               </w:rPr>
               <w:t>x</w:t>
             </w:r>
-            <w:proofErr w:type="gramEnd"/>
           </w:p>
         </w:tc>
       </w:tr>
@@ -12334,7 +12222,6 @@
                 <w:lang w:val="fr-FR" w:eastAsia="fr-FR"/>
               </w:rPr>
             </w:pPr>
-            <w:proofErr w:type="gramStart"/>
             <w:r>
               <w:rPr>
                 <w:rFonts w:ascii="Calibri" w:eastAsia="Times New Roman" w:hAnsi="Calibri" w:cs="Calibri"/>
@@ -12343,7 +12230,6 @@
               </w:rPr>
               <w:t>x</w:t>
             </w:r>
-            <w:proofErr w:type="gramEnd"/>
           </w:p>
         </w:tc>
         <w:tc>
@@ -12370,7 +12256,6 @@
                 <w:lang w:val="fr-FR" w:eastAsia="fr-FR"/>
               </w:rPr>
             </w:pPr>
-            <w:proofErr w:type="gramStart"/>
             <w:r>
               <w:rPr>
                 <w:rFonts w:ascii="Calibri" w:eastAsia="Times New Roman" w:hAnsi="Calibri" w:cs="Calibri"/>
@@ -12379,7 +12264,6 @@
               </w:rPr>
               <w:t>x</w:t>
             </w:r>
-            <w:proofErr w:type="gramEnd"/>
           </w:p>
         </w:tc>
         <w:tc>
@@ -12446,7 +12330,6 @@
                 <w:lang w:val="fr-FR" w:eastAsia="fr-FR"/>
               </w:rPr>
             </w:pPr>
-            <w:proofErr w:type="gramStart"/>
             <w:r>
               <w:rPr>
                 <w:rFonts w:ascii="Arial Unicode MS" w:eastAsia="Times New Roman" w:hAnsi="Arial Unicode MS" w:cs="Calibri"/>
@@ -12457,7 +12340,6 @@
               </w:rPr>
               <w:t>x</w:t>
             </w:r>
-            <w:proofErr w:type="gramEnd"/>
           </w:p>
         </w:tc>
         <w:tc>
@@ -12484,7 +12366,6 @@
                 <w:lang w:val="fr-FR" w:eastAsia="fr-FR"/>
               </w:rPr>
             </w:pPr>
-            <w:proofErr w:type="gramStart"/>
             <w:r>
               <w:rPr>
                 <w:rFonts w:ascii="Calibri" w:eastAsia="Times New Roman" w:hAnsi="Calibri" w:cs="Calibri"/>
@@ -12493,7 +12374,6 @@
               </w:rPr>
               <w:t>x</w:t>
             </w:r>
-            <w:proofErr w:type="gramEnd"/>
           </w:p>
         </w:tc>
       </w:tr>
@@ -12564,7 +12444,6 @@
                 <w:lang w:val="fr-FR" w:eastAsia="fr-FR"/>
               </w:rPr>
             </w:pPr>
-            <w:proofErr w:type="gramStart"/>
             <w:r>
               <w:rPr>
                 <w:rFonts w:ascii="Calibri" w:eastAsia="Times New Roman" w:hAnsi="Calibri" w:cs="Calibri"/>
@@ -12573,7 +12452,6 @@
               </w:rPr>
               <w:t>x</w:t>
             </w:r>
-            <w:proofErr w:type="gramEnd"/>
           </w:p>
         </w:tc>
         <w:tc>
@@ -12600,7 +12478,6 @@
                 <w:lang w:val="fr-FR" w:eastAsia="fr-FR"/>
               </w:rPr>
             </w:pPr>
-            <w:proofErr w:type="gramStart"/>
             <w:r>
               <w:rPr>
                 <w:rFonts w:ascii="Calibri" w:eastAsia="Times New Roman" w:hAnsi="Calibri" w:cs="Calibri"/>
@@ -12609,7 +12486,6 @@
               </w:rPr>
               <w:t>x</w:t>
             </w:r>
-            <w:proofErr w:type="gramEnd"/>
           </w:p>
         </w:tc>
         <w:tc>
@@ -12676,7 +12552,6 @@
                 <w:lang w:val="fr-FR" w:eastAsia="fr-FR"/>
               </w:rPr>
             </w:pPr>
-            <w:proofErr w:type="gramStart"/>
             <w:r>
               <w:rPr>
                 <w:rFonts w:ascii="Arial Unicode MS" w:eastAsia="Times New Roman" w:hAnsi="Arial Unicode MS" w:cs="Calibri"/>
@@ -12687,7 +12562,6 @@
               </w:rPr>
               <w:t>x</w:t>
             </w:r>
-            <w:proofErr w:type="gramEnd"/>
           </w:p>
         </w:tc>
         <w:tc>
@@ -12714,7 +12588,6 @@
                 <w:lang w:val="fr-FR" w:eastAsia="fr-FR"/>
               </w:rPr>
             </w:pPr>
-            <w:proofErr w:type="gramStart"/>
             <w:r>
               <w:rPr>
                 <w:rFonts w:ascii="Calibri" w:eastAsia="Times New Roman" w:hAnsi="Calibri" w:cs="Calibri"/>
@@ -12723,7 +12596,6 @@
               </w:rPr>
               <w:t>x</w:t>
             </w:r>
-            <w:proofErr w:type="gramEnd"/>
           </w:p>
         </w:tc>
       </w:tr>
@@ -12794,7 +12666,6 @@
                 <w:lang w:val="fr-FR" w:eastAsia="fr-FR"/>
               </w:rPr>
             </w:pPr>
-            <w:proofErr w:type="gramStart"/>
             <w:r>
               <w:rPr>
                 <w:rFonts w:ascii="Calibri" w:eastAsia="Times New Roman" w:hAnsi="Calibri" w:cs="Calibri"/>
@@ -12803,7 +12674,6 @@
               </w:rPr>
               <w:t>x</w:t>
             </w:r>
-            <w:proofErr w:type="gramEnd"/>
           </w:p>
         </w:tc>
         <w:tc>
@@ -12830,7 +12700,6 @@
                 <w:lang w:val="fr-FR" w:eastAsia="fr-FR"/>
               </w:rPr>
             </w:pPr>
-            <w:proofErr w:type="gramStart"/>
             <w:r>
               <w:rPr>
                 <w:rFonts w:ascii="Calibri" w:eastAsia="Times New Roman" w:hAnsi="Calibri" w:cs="Calibri"/>
@@ -12839,7 +12708,6 @@
               </w:rPr>
               <w:t>x</w:t>
             </w:r>
-            <w:proofErr w:type="gramEnd"/>
           </w:p>
         </w:tc>
         <w:tc>
@@ -12906,7 +12774,6 @@
                 <w:lang w:val="fr-FR" w:eastAsia="fr-FR"/>
               </w:rPr>
             </w:pPr>
-            <w:proofErr w:type="gramStart"/>
             <w:r>
               <w:rPr>
                 <w:rFonts w:ascii="Arial Unicode MS" w:eastAsia="Times New Roman" w:hAnsi="Arial Unicode MS" w:cs="Calibri"/>
@@ -12917,7 +12784,6 @@
               </w:rPr>
               <w:t>x</w:t>
             </w:r>
-            <w:proofErr w:type="gramEnd"/>
           </w:p>
         </w:tc>
         <w:tc>
@@ -12944,7 +12810,6 @@
                 <w:lang w:val="fr-FR" w:eastAsia="fr-FR"/>
               </w:rPr>
             </w:pPr>
-            <w:proofErr w:type="gramStart"/>
             <w:r>
               <w:rPr>
                 <w:rFonts w:ascii="Calibri" w:eastAsia="Times New Roman" w:hAnsi="Calibri" w:cs="Calibri"/>
@@ -12953,7 +12818,6 @@
               </w:rPr>
               <w:t>x</w:t>
             </w:r>
-            <w:proofErr w:type="gramEnd"/>
           </w:p>
         </w:tc>
       </w:tr>
@@ -13044,7 +12908,6 @@
                 <w:lang w:val="fr-FR" w:eastAsia="fr-FR"/>
               </w:rPr>
             </w:pPr>
-            <w:proofErr w:type="gramStart"/>
             <w:r>
               <w:rPr>
                 <w:rFonts w:ascii="Calibri" w:eastAsia="Times New Roman" w:hAnsi="Calibri" w:cs="Calibri"/>
@@ -13053,7 +12916,6 @@
               </w:rPr>
               <w:t>x</w:t>
             </w:r>
-            <w:proofErr w:type="gramEnd"/>
           </w:p>
         </w:tc>
         <w:tc>
@@ -13080,7 +12942,6 @@
                 <w:lang w:val="fr-FR" w:eastAsia="fr-FR"/>
               </w:rPr>
             </w:pPr>
-            <w:proofErr w:type="gramStart"/>
             <w:r>
               <w:rPr>
                 <w:rFonts w:ascii="Calibri" w:eastAsia="Times New Roman" w:hAnsi="Calibri" w:cs="Calibri"/>
@@ -13089,7 +12950,6 @@
               </w:rPr>
               <w:t>x</w:t>
             </w:r>
-            <w:proofErr w:type="gramEnd"/>
           </w:p>
         </w:tc>
         <w:tc>
@@ -13156,7 +13016,6 @@
                 <w:lang w:val="fr-FR" w:eastAsia="fr-FR"/>
               </w:rPr>
             </w:pPr>
-            <w:proofErr w:type="gramStart"/>
             <w:r>
               <w:rPr>
                 <w:rFonts w:ascii="Arial Unicode MS" w:eastAsia="Times New Roman" w:hAnsi="Arial Unicode MS" w:cs="Calibri"/>
@@ -13167,7 +13026,6 @@
               </w:rPr>
               <w:t>x</w:t>
             </w:r>
-            <w:proofErr w:type="gramEnd"/>
           </w:p>
         </w:tc>
         <w:tc>
@@ -13194,7 +13052,6 @@
                 <w:lang w:val="fr-FR" w:eastAsia="fr-FR"/>
               </w:rPr>
             </w:pPr>
-            <w:proofErr w:type="gramStart"/>
             <w:r>
               <w:rPr>
                 <w:rFonts w:ascii="Calibri" w:eastAsia="Times New Roman" w:hAnsi="Calibri" w:cs="Calibri"/>
@@ -13203,7 +13060,6 @@
               </w:rPr>
               <w:t>x</w:t>
             </w:r>
-            <w:proofErr w:type="gramEnd"/>
           </w:p>
         </w:tc>
       </w:tr>
@@ -14003,21 +13859,7 @@
         <w:rPr>
           <w:lang w:eastAsia="fr-FR"/>
         </w:rPr>
-        <w:t xml:space="preserve">Pour l’étude sur DV nous nous sommes </w:t>
-      </w:r>
-      <w:proofErr w:type="gramStart"/>
-      <w:r>
-        <w:rPr>
-          <w:lang w:eastAsia="fr-FR"/>
-        </w:rPr>
-        <w:t>basé</w:t>
-      </w:r>
-      <w:proofErr w:type="gramEnd"/>
-      <w:r>
-        <w:rPr>
-          <w:lang w:eastAsia="fr-FR"/>
-        </w:rPr>
-        <w:t xml:space="preserve"> sur un point de fonctionnement de MV=50% et nous avons </w:t>
+        <w:t xml:space="preserve">Pour l’étude sur DV nous nous sommes basé sur un point de fonctionnement de MV=50% et nous avons </w:t>
       </w:r>
       <w:r>
         <w:rPr>
@@ -17114,15 +16956,7 @@
         </w:drawing>
       </w:r>
       <w:r>
-        <w:t xml:space="preserve"> La partie dérivé est très sensible au bruit qui pourrait </w:t>
-      </w:r>
-      <w:proofErr w:type="gramStart"/>
-      <w:r>
-        <w:t>ce</w:t>
-      </w:r>
-      <w:proofErr w:type="gramEnd"/>
-      <w:r>
-        <w:t xml:space="preserve"> produire, il est donc nécessaire d’atténué l’influence du bruit c’est pourquoi nous divisons par le terme (Tfd+1). </w:t>
+        <w:t xml:space="preserve"> La partie dérivé est très sensible au bruit qui pourrait ce produire, il est donc nécessaire d’atténué l’influence du bruit c’est pourquoi nous divisons par le terme (Tfd+1). </w:t>
       </w:r>
       <w:r>
         <w:t xml:space="preserve"> </w:t>
@@ -17148,15 +16982,7 @@
         <w:t xml:space="preserve"> en multipliant Td par un coefficient alpha [</w:t>
       </w:r>
       <w:r>
-        <w:t>0,</w:t>
-      </w:r>
-      <w:proofErr w:type="gramStart"/>
-      <w:r>
-        <w:t>2;</w:t>
-      </w:r>
-      <w:proofErr w:type="gramEnd"/>
-      <w:r>
-        <w:t>0,9</w:t>
+        <w:t>0,2;0,9</w:t>
       </w:r>
       <w:r>
         <w:t xml:space="preserve">] plus alpha est grand plus la dérivée est </w:t>
@@ -17198,7 +17024,13 @@
         <w:t xml:space="preserve"> puis le Ti. </w:t>
       </w:r>
       <w:r>
-        <w:t xml:space="preserve">Apres ces opération nous pouvons nous occuper de l’action dérivé et fixer sont alpha. </w:t>
+        <w:t>Apres ces opération nous pouvons nous occuper de l’action dérivé et fixer sont alpha</w:t>
+      </w:r>
+      <w:r>
+        <w:t>, le rapport Td/Ti dois être inférieur à 0,25</w:t>
+      </w:r>
+      <w:r>
+        <w:t xml:space="preserve">. </w:t>
       </w:r>
     </w:p>
     <w:p>
@@ -17356,12 +17188,112 @@
         <w:t xml:space="preserve">uning : </w:t>
       </w:r>
     </w:p>
+    <w:p>
+      <w:r>
+        <w:t xml:space="preserve">La méthode IMC Tuning est utilisé pour les systèmes qui se stabilise autour d’un point de fonctionnement en régime. </w:t>
+      </w:r>
+      <w:r>
+        <w:t xml:space="preserve">Cette fonction permet de trouver les paramètres optimaux Kc, Ti, Td pour un régulateur PID. Dans cette méthode d’optimisation des paramètres il est possible de jouer sur un paramètre gamme qui agit sur l’agressivité du contrôleur </w:t>
+      </w:r>
+      <w:r>
+        <w:t xml:space="preserve">en agissant sur </w:t>
+      </w:r>
+      <m:oMath>
+        <m:sSub>
+          <m:sSubPr>
+            <m:ctrlPr>
+              <w:rPr>
+                <w:rFonts w:ascii="Cambria Math" w:hAnsi="Cambria Math"/>
+                <w:i/>
+              </w:rPr>
+            </m:ctrlPr>
+          </m:sSubPr>
+          <m:e>
+            <m:r>
+              <w:rPr>
+                <w:rFonts w:ascii="Cambria Math" w:hAnsi="Cambria Math"/>
+              </w:rPr>
+              <m:t>τ</m:t>
+            </m:r>
+          </m:e>
+          <m:sub>
+            <m:r>
+              <w:rPr>
+                <w:rFonts w:ascii="Cambria Math" w:hAnsi="Cambria Math"/>
+              </w:rPr>
+              <m:t>c</m:t>
+            </m:r>
+          </m:sub>
+        </m:sSub>
+        <m:r>
+          <w:rPr>
+            <w:rFonts w:ascii="Cambria Math" w:hAnsi="Cambria Math"/>
+          </w:rPr>
+          <m:t xml:space="preserve">= γ </m:t>
+        </m:r>
+        <m:sSub>
+          <m:sSubPr>
+            <m:ctrlPr>
+              <w:rPr>
+                <w:rFonts w:ascii="Cambria Math" w:hAnsi="Cambria Math"/>
+                <w:i/>
+              </w:rPr>
+            </m:ctrlPr>
+          </m:sSubPr>
+          <m:e>
+            <m:r>
+              <w:rPr>
+                <w:rFonts w:ascii="Cambria Math" w:hAnsi="Cambria Math"/>
+              </w:rPr>
+              <m:t>T</m:t>
+            </m:r>
+          </m:e>
+          <m:sub>
+            <m:r>
+              <w:rPr>
+                <w:rFonts w:ascii="Cambria Math" w:hAnsi="Cambria Math"/>
+              </w:rPr>
+              <m:t>OPL</m:t>
+            </m:r>
+          </m:sub>
+        </m:sSub>
+      </m:oMath>
+      <w:r>
+        <w:rPr>
+          <w:rFonts w:eastAsiaTheme="minorEastAsia"/>
+        </w:rPr>
+        <w:t>.</w:t>
+      </w:r>
+    </w:p>
     <w:p/>
     <w:p>
       <w:r>
+        <w:lastRenderedPageBreak/>
         <w:t>Marge de gain marge de phase :</w:t>
       </w:r>
     </w:p>
+    <w:p>
+      <w:r>
+        <w:t xml:space="preserve">Remarque lorsque </w:t>
+      </w:r>
+      <w:proofErr w:type="spellStart"/>
+      <w:r>
+        <w:t>lon</w:t>
+      </w:r>
+      <w:proofErr w:type="spellEnd"/>
+      <w:r>
+        <w:t xml:space="preserve"> change gamma et alpha changement de mage d </w:t>
+      </w:r>
+      <w:proofErr w:type="spellStart"/>
+      <w:r>
+        <w:t>gzin</w:t>
+      </w:r>
+      <w:proofErr w:type="spellEnd"/>
+      <w:r>
+        <w:t xml:space="preserve"> et marge de phase</w:t>
+      </w:r>
+    </w:p>
+    <w:p/>
     <w:p>
       <w:proofErr w:type="spellStart"/>
       <w:r>
@@ -17812,23 +17744,13 @@
           <w:szCs w:val="24"/>
         </w:rPr>
       </w:pPr>
-      <w:proofErr w:type="gramStart"/>
       <w:r>
         <w:rPr>
           <w:rFonts w:ascii="Cambria Math" w:hAnsi="Cambria Math" w:cs="Cambria Math"/>
           <w:sz w:val="28"/>
           <w:szCs w:val="24"/>
         </w:rPr>
-        <w:t>𝑀𝑉</w:t>
-      </w:r>
-      <w:proofErr w:type="gramEnd"/>
-      <w:r>
-        <w:rPr>
-          <w:rFonts w:ascii="Cambria Math" w:hAnsi="Cambria Math" w:cs="Cambria Math"/>
-          <w:sz w:val="28"/>
-          <w:szCs w:val="24"/>
-        </w:rPr>
-        <w:t xml:space="preserve"> </w:t>
+        <w:t xml:space="preserve">𝑀𝑉 </w:t>
       </w:r>
       <w:r>
         <w:rPr>
@@ -18532,21 +18454,7 @@
         <w:rPr>
           <w:highlight w:val="yellow"/>
         </w:rPr>
-        <w:t>(</w:t>
-      </w:r>
-      <w:proofErr w:type="gramStart"/>
-      <w:r>
-        <w:rPr>
-          <w:highlight w:val="yellow"/>
-        </w:rPr>
-        <w:t>graphe</w:t>
-      </w:r>
-      <w:proofErr w:type="gramEnd"/>
-      <w:r>
-        <w:rPr>
-          <w:highlight w:val="yellow"/>
-        </w:rPr>
-        <w:t xml:space="preserve"> pour la boucle fermée)</w:t>
+        <w:t>(graphe pour la boucle fermée)</w:t>
       </w:r>
     </w:p>
     <w:p/>
@@ -18990,19 +18898,11 @@
           <w:lang w:val="en-GB"/>
         </w:rPr>
       </w:pPr>
-      <w:proofErr w:type="gramStart"/>
       <w:r>
         <w:rPr>
           <w:lang w:val="en-GB"/>
         </w:rPr>
-        <w:t>Bode :</w:t>
-      </w:r>
-      <w:proofErr w:type="gramEnd"/>
-      <w:r>
-        <w:rPr>
-          <w:lang w:val="en-GB"/>
-        </w:rPr>
-        <w:t xml:space="preserve"> </w:t>
+        <w:t xml:space="preserve">Bode : </w:t>
       </w:r>
     </w:p>
     <w:p>
@@ -19102,29 +19002,7 @@
           <w:szCs w:val="21"/>
           <w:lang w:val="en-GB" w:eastAsia="fr-FR"/>
         </w:rPr>
-        <w:t xml:space="preserve">Gain </w:t>
-      </w:r>
-      <w:proofErr w:type="gramStart"/>
-      <w:r>
-        <w:rPr>
-          <w:rFonts w:ascii="Consolas" w:eastAsia="Times New Roman" w:hAnsi="Consolas" w:cs="Times New Roman"/>
-          <w:color w:val="D4D4D4"/>
-          <w:sz w:val="21"/>
-          <w:szCs w:val="21"/>
-          <w:lang w:val="en-GB" w:eastAsia="fr-FR"/>
-        </w:rPr>
-        <w:t>margin :</w:t>
-      </w:r>
-      <w:proofErr w:type="gramEnd"/>
-      <w:r>
-        <w:rPr>
-          <w:rFonts w:ascii="Consolas" w:eastAsia="Times New Roman" w:hAnsi="Consolas" w:cs="Times New Roman"/>
-          <w:color w:val="D4D4D4"/>
-          <w:sz w:val="21"/>
-          <w:szCs w:val="21"/>
-          <w:lang w:val="en-GB" w:eastAsia="fr-FR"/>
-        </w:rPr>
-        <w:t xml:space="preserve">  57.82645263683891 dB at  0.2538285413400334 rad/s </w:t>
+        <w:t xml:space="preserve">Gain margin :  57.82645263683891 dB at  0.2538285413400334 rad/s </w:t>
       </w:r>
     </w:p>
     <w:p>
@@ -19562,7 +19440,6 @@
         </w:rPr>
         <w:t>(</w:t>
       </w:r>
-      <w:proofErr w:type="gramStart"/>
       <w:r>
         <w:rPr>
           <w:rFonts w:ascii="SFRM1200" w:hAnsi="SFRM1200" w:cs="SFRM1200"/>
@@ -19570,17 +19447,7 @@
           <w:szCs w:val="24"/>
           <w:highlight w:val="yellow"/>
         </w:rPr>
-        <w:t>encore</w:t>
-      </w:r>
-      <w:proofErr w:type="gramEnd"/>
-      <w:r>
-        <w:rPr>
-          <w:rFonts w:ascii="SFRM1200" w:hAnsi="SFRM1200" w:cs="SFRM1200"/>
-          <w:sz w:val="24"/>
-          <w:szCs w:val="24"/>
-          <w:highlight w:val="yellow"/>
-        </w:rPr>
-        <w:t xml:space="preserve"> il faut décrire le système)</w:t>
+        <w:t>encore il faut décrire le système)</w:t>
       </w:r>
       <w:r>
         <w:br w:type="page"/>
@@ -20376,11 +20243,9 @@
           </wp:anchor>
         </w:drawing>
       </w:r>
-      <w:proofErr w:type="gramStart"/>
       <w:r>
         <w:t>boucle</w:t>
       </w:r>
-      <w:proofErr w:type="gramEnd"/>
       <w:r>
         <w:rPr>
           <w:lang w:val="fr-FR"/>
@@ -25432,6 +25297,16 @@
       <w:szCs w:val="32"/>
       <w:lang w:val="fr-BE"/>
       <w14:ligatures w14:val="none"/>
+    </w:rPr>
+  </w:style>
+  <w:style w:type="character" w:styleId="Textedelespacerserv">
+    <w:name w:val="Placeholder Text"/>
+    <w:basedOn w:val="Policepardfaut"/>
+    <w:uiPriority w:val="99"/>
+    <w:semiHidden/>
+    <w:rsid w:val="00D4525D"/>
+    <w:rPr>
+      <w:color w:val="808080"/>
     </w:rPr>
   </w:style>
 </w:styles>

</xml_diff>

<commit_message>
order + rapport updated
</commit_message>
<xml_diff>
--- a/Rapport REKIK LEONARD 2023.docx
+++ b/Rapport REKIK LEONARD 2023.docx
@@ -364,7 +364,7 @@
           <w:r>
             <w:fldChar w:fldCharType="separate"/>
           </w:r>
-          <w:hyperlink w:anchor="_Toc131320785" w:history="1">
+          <w:hyperlink w:anchor="_Toc131322445" w:history="1">
             <w:r>
               <w:rPr>
                 <w:rStyle w:val="Lienhypertexte"/>
@@ -415,7 +415,7 @@
                 <w:noProof/>
                 <w:webHidden/>
               </w:rPr>
-              <w:instrText xml:space="preserve"> PAGEREF _Toc131320785 \h </w:instrText>
+              <w:instrText xml:space="preserve"> PAGEREF _Toc131322445 \h </w:instrText>
             </w:r>
             <w:r>
               <w:rPr>
@@ -464,7 +464,7 @@
               <w:lang w:val="fr-FR" w:eastAsia="fr-FR"/>
             </w:rPr>
           </w:pPr>
-          <w:hyperlink w:anchor="_Toc131320786" w:history="1">
+          <w:hyperlink w:anchor="_Toc131322446" w:history="1">
             <w:r>
               <w:rPr>
                 <w:rStyle w:val="Lienhypertexte"/>
@@ -517,7 +517,7 @@
                 <w:noProof/>
                 <w:webHidden/>
               </w:rPr>
-              <w:instrText xml:space="preserve"> PAGEREF _Toc131320786 \h </w:instrText>
+              <w:instrText xml:space="preserve"> PAGEREF _Toc131322446 \h </w:instrText>
             </w:r>
             <w:r>
               <w:rPr>
@@ -563,7 +563,7 @@
               <w:lang w:val="fr-FR" w:eastAsia="fr-FR"/>
             </w:rPr>
           </w:pPr>
-          <w:hyperlink w:anchor="_Toc131320787" w:history="1">
+          <w:hyperlink w:anchor="_Toc131322447" w:history="1">
             <w:r>
               <w:rPr>
                 <w:rStyle w:val="Lienhypertexte"/>
@@ -590,7 +590,7 @@
                 <w:noProof/>
                 <w:webHidden/>
               </w:rPr>
-              <w:instrText xml:space="preserve"> PAGEREF _Toc131320787 \h </w:instrText>
+              <w:instrText xml:space="preserve"> PAGEREF _Toc131322447 \h </w:instrText>
             </w:r>
             <w:r>
               <w:rPr>
@@ -637,7 +637,7 @@
               <w:lang w:val="fr-FR" w:eastAsia="fr-FR"/>
             </w:rPr>
           </w:pPr>
-          <w:hyperlink w:anchor="_Toc131320788" w:history="1">
+          <w:hyperlink w:anchor="_Toc131322448" w:history="1">
             <w:r>
               <w:rPr>
                 <w:rStyle w:val="Lienhypertexte"/>
@@ -682,7 +682,7 @@
                 <w:noProof/>
                 <w:webHidden/>
               </w:rPr>
-              <w:instrText xml:space="preserve"> PAGEREF _Toc131320788 \h </w:instrText>
+              <w:instrText xml:space="preserve"> PAGEREF _Toc131322448 \h </w:instrText>
             </w:r>
             <w:r>
               <w:rPr>
@@ -729,7 +729,7 @@
               <w:lang w:val="fr-FR" w:eastAsia="fr-FR"/>
             </w:rPr>
           </w:pPr>
-          <w:hyperlink w:anchor="_Toc131320789" w:history="1">
+          <w:hyperlink w:anchor="_Toc131322449" w:history="1">
             <w:r>
               <w:rPr>
                 <w:rStyle w:val="Lienhypertexte"/>
@@ -756,7 +756,7 @@
                 <w:noProof/>
                 <w:webHidden/>
               </w:rPr>
-              <w:instrText xml:space="preserve"> PAGEREF _Toc131320789 \h </w:instrText>
+              <w:instrText xml:space="preserve"> PAGEREF _Toc131322449 \h </w:instrText>
             </w:r>
             <w:r>
               <w:rPr>
@@ -802,7 +802,7 @@
               <w:lang w:val="fr-FR" w:eastAsia="fr-FR"/>
             </w:rPr>
           </w:pPr>
-          <w:hyperlink w:anchor="_Toc131320790" w:history="1">
+          <w:hyperlink w:anchor="_Toc131322450" w:history="1">
             <w:r>
               <w:rPr>
                 <w:rStyle w:val="Lienhypertexte"/>
@@ -829,7 +829,7 @@
                 <w:noProof/>
                 <w:webHidden/>
               </w:rPr>
-              <w:instrText xml:space="preserve"> PAGEREF _Toc131320790 \h </w:instrText>
+              <w:instrText xml:space="preserve"> PAGEREF _Toc131322450 \h </w:instrText>
             </w:r>
             <w:r>
               <w:rPr>
@@ -875,7 +875,7 @@
               <w:lang w:val="fr-FR" w:eastAsia="fr-FR"/>
             </w:rPr>
           </w:pPr>
-          <w:hyperlink w:anchor="_Toc131320791" w:history="1">
+          <w:hyperlink w:anchor="_Toc131322451" w:history="1">
             <w:r>
               <w:rPr>
                 <w:rStyle w:val="Lienhypertexte"/>
@@ -903,7 +903,7 @@
                 <w:noProof/>
                 <w:webHidden/>
               </w:rPr>
-              <w:instrText xml:space="preserve"> PAGEREF _Toc131320791 \h </w:instrText>
+              <w:instrText xml:space="preserve"> PAGEREF _Toc131322451 \h </w:instrText>
             </w:r>
             <w:r>
               <w:rPr>
@@ -949,7 +949,7 @@
               <w:lang w:val="fr-FR" w:eastAsia="fr-FR"/>
             </w:rPr>
           </w:pPr>
-          <w:hyperlink w:anchor="_Toc131320792" w:history="1">
+          <w:hyperlink w:anchor="_Toc131322452" w:history="1">
             <w:r>
               <w:rPr>
                 <w:rStyle w:val="Lienhypertexte"/>
@@ -976,7 +976,7 @@
                 <w:noProof/>
                 <w:webHidden/>
               </w:rPr>
-              <w:instrText xml:space="preserve"> PAGEREF _Toc131320792 \h </w:instrText>
+              <w:instrText xml:space="preserve"> PAGEREF _Toc131322452 \h </w:instrText>
             </w:r>
             <w:r>
               <w:rPr>
@@ -1022,7 +1022,7 @@
               <w:lang w:val="fr-FR" w:eastAsia="fr-FR"/>
             </w:rPr>
           </w:pPr>
-          <w:hyperlink w:anchor="_Toc131320793" w:history="1">
+          <w:hyperlink w:anchor="_Toc131322453" w:history="1">
             <w:r>
               <w:rPr>
                 <w:rStyle w:val="Lienhypertexte"/>
@@ -1049,7 +1049,7 @@
                 <w:noProof/>
                 <w:webHidden/>
               </w:rPr>
-              <w:instrText xml:space="preserve"> PAGEREF _Toc131320793 \h </w:instrText>
+              <w:instrText xml:space="preserve"> PAGEREF _Toc131322453 \h </w:instrText>
             </w:r>
             <w:r>
               <w:rPr>
@@ -1097,7 +1097,7 @@
               <w:lang w:val="fr-FR" w:eastAsia="fr-FR"/>
             </w:rPr>
           </w:pPr>
-          <w:hyperlink w:anchor="_Toc131320794" w:history="1">
+          <w:hyperlink w:anchor="_Toc131322454" w:history="1">
             <w:r>
               <w:rPr>
                 <w:rStyle w:val="Lienhypertexte"/>
@@ -1145,7 +1145,7 @@
                 <w:noProof/>
                 <w:webHidden/>
               </w:rPr>
-              <w:instrText xml:space="preserve"> PAGEREF _Toc131320794 \h </w:instrText>
+              <w:instrText xml:space="preserve"> PAGEREF _Toc131322454 \h </w:instrText>
             </w:r>
             <w:r>
               <w:rPr>
@@ -1191,7 +1191,7 @@
               <w:lang w:val="fr-FR" w:eastAsia="fr-FR"/>
             </w:rPr>
           </w:pPr>
-          <w:hyperlink w:anchor="_Toc131320795" w:history="1">
+          <w:hyperlink w:anchor="_Toc131322455" w:history="1">
             <w:r>
               <w:rPr>
                 <w:rStyle w:val="Lienhypertexte"/>
@@ -1235,7 +1235,7 @@
                 <w:noProof/>
                 <w:webHidden/>
               </w:rPr>
-              <w:instrText xml:space="preserve"> PAGEREF _Toc131320795 \h </w:instrText>
+              <w:instrText xml:space="preserve"> PAGEREF _Toc131322455 \h </w:instrText>
             </w:r>
             <w:r>
               <w:rPr>
@@ -1281,7 +1281,7 @@
               <w:lang w:val="fr-FR" w:eastAsia="fr-FR"/>
             </w:rPr>
           </w:pPr>
-          <w:hyperlink w:anchor="_Toc131320796" w:history="1">
+          <w:hyperlink w:anchor="_Toc131322456" w:history="1">
             <w:r>
               <w:rPr>
                 <w:rStyle w:val="Lienhypertexte"/>
@@ -1325,7 +1325,7 @@
                 <w:noProof/>
                 <w:webHidden/>
               </w:rPr>
-              <w:instrText xml:space="preserve"> PAGEREF _Toc131320796 \h </w:instrText>
+              <w:instrText xml:space="preserve"> PAGEREF _Toc131322456 \h </w:instrText>
             </w:r>
             <w:r>
               <w:rPr>
@@ -1371,7 +1371,7 @@
               <w:lang w:val="fr-FR" w:eastAsia="fr-FR"/>
             </w:rPr>
           </w:pPr>
-          <w:hyperlink w:anchor="_Toc131320797" w:history="1">
+          <w:hyperlink w:anchor="_Toc131322457" w:history="1">
             <w:r>
               <w:rPr>
                 <w:rStyle w:val="Lienhypertexte"/>
@@ -1415,7 +1415,7 @@
                 <w:noProof/>
                 <w:webHidden/>
               </w:rPr>
-              <w:instrText xml:space="preserve"> PAGEREF _Toc131320797 \h </w:instrText>
+              <w:instrText xml:space="preserve"> PAGEREF _Toc131322457 \h </w:instrText>
             </w:r>
             <w:r>
               <w:rPr>
@@ -1461,7 +1461,7 @@
               <w:lang w:val="fr-FR" w:eastAsia="fr-FR"/>
             </w:rPr>
           </w:pPr>
-          <w:hyperlink w:anchor="_Toc131320798" w:history="1">
+          <w:hyperlink w:anchor="_Toc131322458" w:history="1">
             <w:r>
               <w:rPr>
                 <w:rStyle w:val="Lienhypertexte"/>
@@ -1505,7 +1505,7 @@
                 <w:noProof/>
                 <w:webHidden/>
               </w:rPr>
-              <w:instrText xml:space="preserve"> PAGEREF _Toc131320798 \h </w:instrText>
+              <w:instrText xml:space="preserve"> PAGEREF _Toc131322458 \h </w:instrText>
             </w:r>
             <w:r>
               <w:rPr>
@@ -1552,7 +1552,7 @@
               <w:lang w:val="fr-FR" w:eastAsia="fr-FR"/>
             </w:rPr>
           </w:pPr>
-          <w:hyperlink w:anchor="_Toc131320799" w:history="1">
+          <w:hyperlink w:anchor="_Toc131322459" w:history="1">
             <w:r>
               <w:rPr>
                 <w:rStyle w:val="Lienhypertexte"/>
@@ -1580,7 +1580,7 @@
                 <w:noProof/>
                 <w:webHidden/>
               </w:rPr>
-              <w:instrText xml:space="preserve"> PAGEREF _Toc131320799 \h </w:instrText>
+              <w:instrText xml:space="preserve"> PAGEREF _Toc131322459 \h </w:instrText>
             </w:r>
             <w:r>
               <w:rPr>
@@ -1626,7 +1626,7 @@
               <w:lang w:val="fr-FR" w:eastAsia="fr-FR"/>
             </w:rPr>
           </w:pPr>
-          <w:hyperlink w:anchor="_Toc131320800" w:history="1">
+          <w:hyperlink w:anchor="_Toc131322460" w:history="1">
             <w:r>
               <w:rPr>
                 <w:rStyle w:val="Lienhypertexte"/>
@@ -1670,7 +1670,7 @@
                 <w:noProof/>
                 <w:webHidden/>
               </w:rPr>
-              <w:instrText xml:space="preserve"> PAGEREF _Toc131320800 \h </w:instrText>
+              <w:instrText xml:space="preserve"> PAGEREF _Toc131322460 \h </w:instrText>
             </w:r>
             <w:r>
               <w:rPr>
@@ -1716,7 +1716,7 @@
               <w:lang w:val="fr-FR" w:eastAsia="fr-FR"/>
             </w:rPr>
           </w:pPr>
-          <w:hyperlink w:anchor="_Toc131320801" w:history="1">
+          <w:hyperlink w:anchor="_Toc131322461" w:history="1">
             <w:r>
               <w:rPr>
                 <w:rStyle w:val="Lienhypertexte"/>
@@ -1760,7 +1760,7 @@
                 <w:noProof/>
                 <w:webHidden/>
               </w:rPr>
-              <w:instrText xml:space="preserve"> PAGEREF _Toc131320801 \h </w:instrText>
+              <w:instrText xml:space="preserve"> PAGEREF _Toc131322461 \h </w:instrText>
             </w:r>
             <w:r>
               <w:rPr>
@@ -1806,7 +1806,7 @@
               <w:lang w:val="fr-FR" w:eastAsia="fr-FR"/>
             </w:rPr>
           </w:pPr>
-          <w:hyperlink w:anchor="_Toc131320802" w:history="1">
+          <w:hyperlink w:anchor="_Toc131322462" w:history="1">
             <w:r>
               <w:rPr>
                 <w:rStyle w:val="Lienhypertexte"/>
@@ -1850,7 +1850,7 @@
                 <w:noProof/>
                 <w:webHidden/>
               </w:rPr>
-              <w:instrText xml:space="preserve"> PAGEREF _Toc131320802 \h </w:instrText>
+              <w:instrText xml:space="preserve"> PAGEREF _Toc131322462 \h </w:instrText>
             </w:r>
             <w:r>
               <w:rPr>
@@ -1896,7 +1896,7 @@
               <w:lang w:val="fr-FR" w:eastAsia="fr-FR"/>
             </w:rPr>
           </w:pPr>
-          <w:hyperlink w:anchor="_Toc131320803" w:history="1">
+          <w:hyperlink w:anchor="_Toc131322463" w:history="1">
             <w:r>
               <w:rPr>
                 <w:rStyle w:val="Lienhypertexte"/>
@@ -1940,7 +1940,7 @@
                 <w:noProof/>
                 <w:webHidden/>
               </w:rPr>
-              <w:instrText xml:space="preserve"> PAGEREF _Toc131320803 \h </w:instrText>
+              <w:instrText xml:space="preserve"> PAGEREF _Toc131322463 \h </w:instrText>
             </w:r>
             <w:r>
               <w:rPr>
@@ -1989,7 +1989,7 @@
               <w:lang w:val="fr-FR" w:eastAsia="fr-FR"/>
             </w:rPr>
           </w:pPr>
-          <w:hyperlink w:anchor="_Toc131320804" w:history="1">
+          <w:hyperlink w:anchor="_Toc131322464" w:history="1">
             <w:r>
               <w:rPr>
                 <w:rStyle w:val="Lienhypertexte"/>
@@ -2042,7 +2042,7 @@
                 <w:noProof/>
                 <w:webHidden/>
               </w:rPr>
-              <w:instrText xml:space="preserve"> PAGEREF _Toc131320804 \h </w:instrText>
+              <w:instrText xml:space="preserve"> PAGEREF _Toc131322464 \h </w:instrText>
             </w:r>
             <w:r>
               <w:rPr>
@@ -2088,7 +2088,7 @@
               <w:lang w:val="fr-FR" w:eastAsia="fr-FR"/>
             </w:rPr>
           </w:pPr>
-          <w:hyperlink w:anchor="_Toc131320805" w:history="1">
+          <w:hyperlink w:anchor="_Toc131322465" w:history="1">
             <w:r>
               <w:rPr>
                 <w:rStyle w:val="Lienhypertexte"/>
@@ -2116,7 +2116,7 @@
                 <w:noProof/>
                 <w:webHidden/>
               </w:rPr>
-              <w:instrText xml:space="preserve"> PAGEREF _Toc131320805 \h </w:instrText>
+              <w:instrText xml:space="preserve"> PAGEREF _Toc131322465 \h </w:instrText>
             </w:r>
             <w:r>
               <w:rPr>
@@ -2163,7 +2163,7 @@
               <w:lang w:val="fr-FR" w:eastAsia="fr-FR"/>
             </w:rPr>
           </w:pPr>
-          <w:hyperlink w:anchor="_Toc131320806" w:history="1">
+          <w:hyperlink w:anchor="_Toc131322466" w:history="1">
             <w:r>
               <w:rPr>
                 <w:rStyle w:val="Lienhypertexte"/>
@@ -2191,7 +2191,7 @@
                 <w:noProof/>
                 <w:webHidden/>
               </w:rPr>
-              <w:instrText xml:space="preserve"> PAGEREF _Toc131320806 \h </w:instrText>
+              <w:instrText xml:space="preserve"> PAGEREF _Toc131322466 \h </w:instrText>
             </w:r>
             <w:r>
               <w:rPr>
@@ -2238,7 +2238,7 @@
               <w:lang w:val="fr-FR" w:eastAsia="fr-FR"/>
             </w:rPr>
           </w:pPr>
-          <w:hyperlink w:anchor="_Toc131320807" w:history="1">
+          <w:hyperlink w:anchor="_Toc131322467" w:history="1">
             <w:r>
               <w:rPr>
                 <w:rStyle w:val="Lienhypertexte"/>
@@ -2265,7 +2265,7 @@
                 <w:noProof/>
                 <w:webHidden/>
               </w:rPr>
-              <w:instrText xml:space="preserve"> PAGEREF _Toc131320807 \h </w:instrText>
+              <w:instrText xml:space="preserve"> PAGEREF _Toc131322467 \h </w:instrText>
             </w:r>
             <w:r>
               <w:rPr>
@@ -2311,7 +2311,7 @@
               <w:lang w:val="fr-FR" w:eastAsia="fr-FR"/>
             </w:rPr>
           </w:pPr>
-          <w:hyperlink w:anchor="_Toc131320808" w:history="1">
+          <w:hyperlink w:anchor="_Toc131322468" w:history="1">
             <w:r>
               <w:rPr>
                 <w:rStyle w:val="Lienhypertexte"/>
@@ -2338,7 +2338,7 @@
                 <w:noProof/>
                 <w:webHidden/>
               </w:rPr>
-              <w:instrText xml:space="preserve"> PAGEREF _Toc131320808 \h </w:instrText>
+              <w:instrText xml:space="preserve"> PAGEREF _Toc131322468 \h </w:instrText>
             </w:r>
             <w:r>
               <w:rPr>
@@ -2384,7 +2384,7 @@
               <w:lang w:val="fr-FR" w:eastAsia="fr-FR"/>
             </w:rPr>
           </w:pPr>
-          <w:hyperlink w:anchor="_Toc131320809" w:history="1">
+          <w:hyperlink w:anchor="_Toc131322469" w:history="1">
             <w:r>
               <w:rPr>
                 <w:rStyle w:val="Lienhypertexte"/>
@@ -2411,7 +2411,7 @@
                 <w:noProof/>
                 <w:webHidden/>
               </w:rPr>
-              <w:instrText xml:space="preserve"> PAGEREF _Toc131320809 \h </w:instrText>
+              <w:instrText xml:space="preserve"> PAGEREF _Toc131322469 \h </w:instrText>
             </w:r>
             <w:r>
               <w:rPr>
@@ -2460,7 +2460,7 @@
               <w:lang w:val="fr-FR" w:eastAsia="fr-FR"/>
             </w:rPr>
           </w:pPr>
-          <w:hyperlink w:anchor="_Toc131320810" w:history="1">
+          <w:hyperlink w:anchor="_Toc131322470" w:history="1">
             <w:r>
               <w:rPr>
                 <w:rStyle w:val="Lienhypertexte"/>
@@ -2511,7 +2511,7 @@
                 <w:noProof/>
                 <w:webHidden/>
               </w:rPr>
-              <w:instrText xml:space="preserve"> PAGEREF _Toc131320810 \h </w:instrText>
+              <w:instrText xml:space="preserve"> PAGEREF _Toc131322470 \h </w:instrText>
             </w:r>
             <w:r>
               <w:rPr>
@@ -2558,7 +2558,7 @@
               <w:lang w:val="fr-FR" w:eastAsia="fr-FR"/>
             </w:rPr>
           </w:pPr>
-          <w:hyperlink w:anchor="_Toc131320811" w:history="1">
+          <w:hyperlink w:anchor="_Toc131322471" w:history="1">
             <w:r>
               <w:rPr>
                 <w:rStyle w:val="Lienhypertexte"/>
@@ -2603,7 +2603,7 @@
                 <w:noProof/>
                 <w:webHidden/>
               </w:rPr>
-              <w:instrText xml:space="preserve"> PAGEREF _Toc131320811 \h </w:instrText>
+              <w:instrText xml:space="preserve"> PAGEREF _Toc131322471 \h </w:instrText>
             </w:r>
             <w:r>
               <w:rPr>
@@ -2651,7 +2651,7 @@
               <w:lang w:val="fr-FR" w:eastAsia="fr-FR"/>
             </w:rPr>
           </w:pPr>
-          <w:hyperlink w:anchor="_Toc131320812" w:history="1">
+          <w:hyperlink w:anchor="_Toc131322472" w:history="1">
             <w:r>
               <w:rPr>
                 <w:rStyle w:val="Lienhypertexte"/>
@@ -2697,7 +2697,7 @@
                 <w:noProof/>
                 <w:webHidden/>
               </w:rPr>
-              <w:instrText xml:space="preserve"> PAGEREF _Toc131320812 \h </w:instrText>
+              <w:instrText xml:space="preserve"> PAGEREF _Toc131322472 \h </w:instrText>
             </w:r>
             <w:r>
               <w:rPr>
@@ -2717,7 +2717,7 @@
                 <w:noProof/>
                 <w:webHidden/>
               </w:rPr>
-              <w:t>22</w:t>
+              <w:t>21</w:t>
             </w:r>
             <w:r>
               <w:rPr>
@@ -2744,7 +2744,7 @@
               <w:lang w:val="fr-FR" w:eastAsia="fr-FR"/>
             </w:rPr>
           </w:pPr>
-          <w:hyperlink w:anchor="_Toc131320813" w:history="1">
+          <w:hyperlink w:anchor="_Toc131322473" w:history="1">
             <w:r>
               <w:rPr>
                 <w:rStyle w:val="Lienhypertexte"/>
@@ -2772,7 +2772,7 @@
                 <w:noProof/>
                 <w:webHidden/>
               </w:rPr>
-              <w:instrText xml:space="preserve"> PAGEREF _Toc131320813 \h </w:instrText>
+              <w:instrText xml:space="preserve"> PAGEREF _Toc131322473 \h </w:instrText>
             </w:r>
             <w:r>
               <w:rPr>
@@ -2819,13 +2819,14 @@
               <w:lang w:val="fr-FR" w:eastAsia="fr-FR"/>
             </w:rPr>
           </w:pPr>
-          <w:hyperlink w:anchor="_Toc131320814" w:history="1">
+          <w:hyperlink w:anchor="_Toc131322474" w:history="1">
             <w:r>
               <w:rPr>
                 <w:rStyle w:val="Lienhypertexte"/>
                 <w:noProof/>
-              </w:rPr>
-              <w:t>Boucle ouverte sans Feedforward</w:t>
+                <w:lang w:val="fr-FR"/>
+              </w:rPr>
+              <w:t>Boucle fermée sans Feedforward :</w:t>
             </w:r>
             <w:r>
               <w:rPr>
@@ -2846,7 +2847,7 @@
                 <w:noProof/>
                 <w:webHidden/>
               </w:rPr>
-              <w:instrText xml:space="preserve"> PAGEREF _Toc131320814 \h </w:instrText>
+              <w:instrText xml:space="preserve"> PAGEREF _Toc131322474 \h </w:instrText>
             </w:r>
             <w:r>
               <w:rPr>
@@ -2866,7 +2867,7 @@
                 <w:noProof/>
                 <w:webHidden/>
               </w:rPr>
-              <w:t>24</w:t>
+              <w:t>23</w:t>
             </w:r>
             <w:r>
               <w:rPr>
@@ -2893,21 +2894,13 @@
               <w:lang w:val="fr-FR" w:eastAsia="fr-FR"/>
             </w:rPr>
           </w:pPr>
-          <w:hyperlink w:anchor="_Toc131320815" w:history="1">
+          <w:hyperlink w:anchor="_Toc131322475" w:history="1">
             <w:r>
               <w:rPr>
                 <w:rStyle w:val="Lienhypertexte"/>
                 <w:noProof/>
               </w:rPr>
-              <w:t>boucle</w:t>
-            </w:r>
-            <w:r>
-              <w:rPr>
-                <w:rStyle w:val="Lienhypertexte"/>
-                <w:noProof/>
-                <w:lang w:val="fr-FR"/>
-              </w:rPr>
-              <w:t xml:space="preserve"> fermée avec feedforward</w:t>
+              <w:t>Boucle fermée avec Feedforward :</w:t>
             </w:r>
             <w:r>
               <w:rPr>
@@ -2928,7 +2921,7 @@
                 <w:noProof/>
                 <w:webHidden/>
               </w:rPr>
-              <w:instrText xml:space="preserve"> PAGEREF _Toc131320815 \h </w:instrText>
+              <w:instrText xml:space="preserve"> PAGEREF _Toc131322475 \h </w:instrText>
             </w:r>
             <w:r>
               <w:rPr>
@@ -2948,7 +2941,7 @@
                 <w:noProof/>
                 <w:webHidden/>
               </w:rPr>
-              <w:t>25</w:t>
+              <w:t>24</w:t>
             </w:r>
             <w:r>
               <w:rPr>
@@ -2974,7 +2967,7 @@
               <w:lang w:val="fr-FR" w:eastAsia="fr-FR"/>
             </w:rPr>
           </w:pPr>
-          <w:hyperlink w:anchor="_Toc131320816" w:history="1">
+          <w:hyperlink w:anchor="_Toc131322476" w:history="1">
             <w:r>
               <w:rPr>
                 <w:rStyle w:val="Lienhypertexte"/>
@@ -3002,7 +2995,7 @@
                 <w:noProof/>
                 <w:webHidden/>
               </w:rPr>
-              <w:instrText xml:space="preserve"> PAGEREF _Toc131320816 \h </w:instrText>
+              <w:instrText xml:space="preserve"> PAGEREF _Toc131322476 \h </w:instrText>
             </w:r>
             <w:r>
               <w:rPr>
@@ -3050,7 +3043,7 @@
               <w:lang w:val="fr-FR" w:eastAsia="fr-FR"/>
             </w:rPr>
           </w:pPr>
-          <w:hyperlink w:anchor="_Toc131320817" w:history="1">
+          <w:hyperlink w:anchor="_Toc131322477" w:history="1">
             <w:r>
               <w:rPr>
                 <w:rStyle w:val="Lienhypertexte"/>
@@ -3098,7 +3091,7 @@
                 <w:noProof/>
                 <w:webHidden/>
               </w:rPr>
-              <w:instrText xml:space="preserve"> PAGEREF _Toc131320817 \h </w:instrText>
+              <w:instrText xml:space="preserve"> PAGEREF _Toc131322477 \h </w:instrText>
             </w:r>
             <w:r>
               <w:rPr>
@@ -3146,7 +3139,7 @@
               <w:lang w:val="fr-FR" w:eastAsia="fr-FR"/>
             </w:rPr>
           </w:pPr>
-          <w:hyperlink w:anchor="_Toc131320818" w:history="1">
+          <w:hyperlink w:anchor="_Toc131322478" w:history="1">
             <w:r>
               <w:rPr>
                 <w:rStyle w:val="Lienhypertexte"/>
@@ -3194,7 +3187,7 @@
                 <w:noProof/>
                 <w:webHidden/>
               </w:rPr>
-              <w:instrText xml:space="preserve"> PAGEREF _Toc131320818 \h </w:instrText>
+              <w:instrText xml:space="preserve"> PAGEREF _Toc131322478 \h </w:instrText>
             </w:r>
             <w:r>
               <w:rPr>
@@ -3242,7 +3235,7 @@
               <w:lang w:val="fr-FR" w:eastAsia="fr-FR"/>
             </w:rPr>
           </w:pPr>
-          <w:hyperlink w:anchor="_Toc131320819" w:history="1">
+          <w:hyperlink w:anchor="_Toc131322479" w:history="1">
             <w:r>
               <w:rPr>
                 <w:rStyle w:val="Lienhypertexte"/>
@@ -3290,7 +3283,7 @@
                 <w:noProof/>
                 <w:webHidden/>
               </w:rPr>
-              <w:instrText xml:space="preserve"> PAGEREF _Toc131320819 \h </w:instrText>
+              <w:instrText xml:space="preserve"> PAGEREF _Toc131322479 \h </w:instrText>
             </w:r>
             <w:r>
               <w:rPr>
@@ -3338,7 +3331,7 @@
               <w:lang w:val="fr-FR" w:eastAsia="fr-FR"/>
             </w:rPr>
           </w:pPr>
-          <w:hyperlink w:anchor="_Toc131320820" w:history="1">
+          <w:hyperlink w:anchor="_Toc131322480" w:history="1">
             <w:r>
               <w:rPr>
                 <w:rStyle w:val="Lienhypertexte"/>
@@ -3386,7 +3379,7 @@
                 <w:noProof/>
                 <w:webHidden/>
               </w:rPr>
-              <w:instrText xml:space="preserve"> PAGEREF _Toc131320820 \h </w:instrText>
+              <w:instrText xml:space="preserve"> PAGEREF _Toc131322480 \h </w:instrText>
             </w:r>
             <w:r>
               <w:rPr>
@@ -3435,7 +3428,7 @@
               <w:lang w:val="fr-FR" w:eastAsia="fr-FR"/>
             </w:rPr>
           </w:pPr>
-          <w:hyperlink w:anchor="_Toc131320821" w:history="1">
+          <w:hyperlink w:anchor="_Toc131322481" w:history="1">
             <w:r>
               <w:rPr>
                 <w:rStyle w:val="Lienhypertexte"/>
@@ -3486,7 +3479,7 @@
                 <w:noProof/>
                 <w:webHidden/>
               </w:rPr>
-              <w:instrText xml:space="preserve"> PAGEREF _Toc131320821 \h </w:instrText>
+              <w:instrText xml:space="preserve"> PAGEREF _Toc131322481 \h </w:instrText>
             </w:r>
             <w:r>
               <w:rPr>
@@ -3535,7 +3528,7 @@
               <w:lang w:val="fr-FR" w:eastAsia="fr-FR"/>
             </w:rPr>
           </w:pPr>
-          <w:hyperlink w:anchor="_Toc131320822" w:history="1">
+          <w:hyperlink w:anchor="_Toc131322482" w:history="1">
             <w:r>
               <w:rPr>
                 <w:rStyle w:val="Lienhypertexte"/>
@@ -3584,7 +3577,7 @@
                 <w:noProof/>
                 <w:webHidden/>
               </w:rPr>
-              <w:instrText xml:space="preserve"> PAGEREF _Toc131320822 \h </w:instrText>
+              <w:instrText xml:space="preserve"> PAGEREF _Toc131322482 \h </w:instrText>
             </w:r>
             <w:r>
               <w:rPr>
@@ -3633,7 +3626,7 @@
               <w:lang w:val="fr-FR" w:eastAsia="fr-FR"/>
             </w:rPr>
           </w:pPr>
-          <w:hyperlink w:anchor="_Toc131320823" w:history="1">
+          <w:hyperlink w:anchor="_Toc131322483" w:history="1">
             <w:r>
               <w:rPr>
                 <w:rStyle w:val="Lienhypertexte"/>
@@ -3680,7 +3673,7 @@
                 <w:noProof/>
                 <w:webHidden/>
               </w:rPr>
-              <w:instrText xml:space="preserve"> PAGEREF _Toc131320823 \h </w:instrText>
+              <w:instrText xml:space="preserve"> PAGEREF _Toc131322483 \h </w:instrText>
             </w:r>
             <w:r>
               <w:rPr>
@@ -3727,7 +3720,7 @@
               <w:lang w:val="fr-FR" w:eastAsia="fr-FR"/>
             </w:rPr>
           </w:pPr>
-          <w:hyperlink w:anchor="_Toc131320824" w:history="1">
+          <w:hyperlink w:anchor="_Toc131322484" w:history="1">
             <w:r>
               <w:rPr>
                 <w:rStyle w:val="Lienhypertexte"/>
@@ -3772,7 +3765,7 @@
                 <w:noProof/>
                 <w:webHidden/>
               </w:rPr>
-              <w:instrText xml:space="preserve"> PAGEREF _Toc131320824 \h </w:instrText>
+              <w:instrText xml:space="preserve"> PAGEREF _Toc131322484 \h </w:instrText>
             </w:r>
             <w:r>
               <w:rPr>
@@ -3818,7 +3811,7 @@
               <w:lang w:val="fr-FR" w:eastAsia="fr-FR"/>
             </w:rPr>
           </w:pPr>
-          <w:hyperlink w:anchor="_Toc131320825" w:history="1">
+          <w:hyperlink w:anchor="_Toc131322485" w:history="1">
             <w:r>
               <w:rPr>
                 <w:rStyle w:val="Lienhypertexte"/>
@@ -3845,7 +3838,7 @@
                 <w:noProof/>
                 <w:webHidden/>
               </w:rPr>
-              <w:instrText xml:space="preserve"> PAGEREF _Toc131320825 \h </w:instrText>
+              <w:instrText xml:space="preserve"> PAGEREF _Toc131322485 \h </w:instrText>
             </w:r>
             <w:r>
               <w:rPr>
@@ -3891,7 +3884,7 @@
               <w:lang w:val="fr-FR" w:eastAsia="fr-FR"/>
             </w:rPr>
           </w:pPr>
-          <w:hyperlink w:anchor="_Toc131320826" w:history="1">
+          <w:hyperlink w:anchor="_Toc131322486" w:history="1">
             <w:r>
               <w:rPr>
                 <w:rStyle w:val="Lienhypertexte"/>
@@ -3919,7 +3912,7 @@
                 <w:noProof/>
                 <w:webHidden/>
               </w:rPr>
-              <w:instrText xml:space="preserve"> PAGEREF _Toc131320826 \h </w:instrText>
+              <w:instrText xml:space="preserve"> PAGEREF _Toc131322486 \h </w:instrText>
             </w:r>
             <w:r>
               <w:rPr>
@@ -3981,7 +3974,7 @@
           <w:iCs w:val="0"/>
         </w:rPr>
       </w:pPr>
-      <w:bookmarkStart w:id="1" w:name="_Toc131320785"/>
+      <w:bookmarkStart w:id="1" w:name="_Toc131322445"/>
       <w:r>
         <w:rPr>
           <w:rStyle w:val="Titredulivre"/>
@@ -4793,7 +4786,7 @@
           <w:rStyle w:val="Titredulivre"/>
         </w:rPr>
       </w:pPr>
-      <w:bookmarkStart w:id="2" w:name="_Toc131320786"/>
+      <w:bookmarkStart w:id="2" w:name="_Toc131322446"/>
       <w:r>
         <w:rPr>
           <w:rStyle w:val="Titredulivre"/>
@@ -4813,7 +4806,7 @@
       <w:pPr>
         <w:pStyle w:val="Titre2"/>
       </w:pPr>
-      <w:bookmarkStart w:id="3" w:name="_Toc131320787"/>
+      <w:bookmarkStart w:id="3" w:name="_Toc131322447"/>
       <w:r>
         <w:t>Identification de PV0</w:t>
       </w:r>
@@ -4950,7 +4943,7 @@
           <w:numId w:val="6"/>
         </w:numPr>
       </w:pPr>
-      <w:bookmarkStart w:id="4" w:name="_Toc131320788"/>
+      <w:bookmarkStart w:id="4" w:name="_Toc131322448"/>
       <w:r>
         <w:t>Identification de la fonction de transfert P(s)</w:t>
       </w:r>
@@ -5296,7 +5289,7 @@
         <w:lastRenderedPageBreak/>
         <w:t xml:space="preserve"> </w:t>
       </w:r>
-      <w:bookmarkStart w:id="5" w:name="_Toc131320789"/>
+      <w:bookmarkStart w:id="5" w:name="_Toc131322449"/>
       <w:r>
         <w:t>Valeurs des m</w:t>
       </w:r>
@@ -5854,7 +5847,7 @@
       <w:pPr>
         <w:pStyle w:val="Titre2"/>
       </w:pPr>
-      <w:bookmarkStart w:id="6" w:name="_Toc131320790"/>
+      <w:bookmarkStart w:id="6" w:name="_Toc131322450"/>
       <w:r>
         <w:t>Comparaison des graph</w:t>
       </w:r>
@@ -7041,7 +7034,7 @@
           <w:lang w:eastAsia="fr-FR"/>
         </w:rPr>
       </w:pPr>
-      <w:bookmarkStart w:id="7" w:name="_Toc131320791"/>
+      <w:bookmarkStart w:id="7" w:name="_Toc131322451"/>
       <w:r>
         <w:rPr>
           <w:lang w:eastAsia="fr-FR"/>
@@ -7172,7 +7165,7 @@
       <w:pPr>
         <w:pStyle w:val="Titre2"/>
       </w:pPr>
-      <w:bookmarkStart w:id="8" w:name="_Toc131320792"/>
+      <w:bookmarkStart w:id="8" w:name="_Toc131322452"/>
       <w:r>
         <w:t>Identification de la fonction de transfert D(s) :</w:t>
       </w:r>
@@ -7506,7 +7499,7 @@
       <w:pPr>
         <w:pStyle w:val="Titre2"/>
       </w:pPr>
-      <w:bookmarkStart w:id="9" w:name="_Toc131320793"/>
+      <w:bookmarkStart w:id="9" w:name="_Toc131322453"/>
       <w:r>
         <w:t>Etude</w:t>
       </w:r>
@@ -7721,7 +7714,7 @@
           <w:lang w:eastAsia="fr-FR"/>
         </w:rPr>
       </w:pPr>
-      <w:bookmarkStart w:id="10" w:name="_Toc131320794"/>
+      <w:bookmarkStart w:id="10" w:name="_Toc131322454"/>
       <w:r>
         <w:rPr>
           <w:lang w:eastAsia="fr-FR"/>
@@ -13544,7 +13537,7 @@
       <w:r>
         <w:t xml:space="preserve"> </w:t>
       </w:r>
-      <w:bookmarkStart w:id="11" w:name="_Toc131320795"/>
+      <w:bookmarkStart w:id="11" w:name="_Toc131322455"/>
       <w:r>
         <w:t>Gain</w:t>
       </w:r>
@@ -13768,7 +13761,7 @@
       <w:pPr>
         <w:pStyle w:val="Titre4"/>
       </w:pPr>
-      <w:bookmarkStart w:id="12" w:name="_Toc131320796"/>
+      <w:bookmarkStart w:id="12" w:name="_Toc131322456"/>
       <w:r>
         <w:t>Constante de temps :</w:t>
       </w:r>
@@ -13891,7 +13884,7 @@
       <w:pPr>
         <w:pStyle w:val="Titre4"/>
       </w:pPr>
-      <w:bookmarkStart w:id="13" w:name="_Toc131320797"/>
+      <w:bookmarkStart w:id="13" w:name="_Toc131322457"/>
       <w:r>
         <w:t>Délais thêta</w:t>
       </w:r>
@@ -13992,7 +13985,7 @@
       <w:pPr>
         <w:pStyle w:val="Titre4"/>
       </w:pPr>
-      <w:bookmarkStart w:id="14" w:name="_Toc131320798"/>
+      <w:bookmarkStart w:id="14" w:name="_Toc131322458"/>
       <w:r>
         <w:t>Observation générale</w:t>
       </w:r>
@@ -14101,7 +14094,7 @@
           <w:lang w:eastAsia="fr-FR"/>
         </w:rPr>
       </w:pPr>
-      <w:bookmarkStart w:id="15" w:name="_Toc131320799"/>
+      <w:bookmarkStart w:id="15" w:name="_Toc131322459"/>
       <w:r>
         <w:rPr>
           <w:lang w:eastAsia="fr-FR"/>
@@ -16219,7 +16212,7 @@
           <w:numId w:val="33"/>
         </w:numPr>
       </w:pPr>
-      <w:bookmarkStart w:id="16" w:name="_Toc131320800"/>
+      <w:bookmarkStart w:id="16" w:name="_Toc131322460"/>
       <w:r>
         <w:t>Gain statique :</w:t>
       </w:r>
@@ -16351,7 +16344,7 @@
       <w:pPr>
         <w:pStyle w:val="Titre4"/>
       </w:pPr>
-      <w:bookmarkStart w:id="17" w:name="_Toc131320801"/>
+      <w:bookmarkStart w:id="17" w:name="_Toc131322461"/>
       <w:r>
         <w:t>Constante de temps :</w:t>
       </w:r>
@@ -16475,7 +16468,7 @@
       <w:pPr>
         <w:pStyle w:val="Titre4"/>
       </w:pPr>
-      <w:bookmarkStart w:id="18" w:name="_Toc131320802"/>
+      <w:bookmarkStart w:id="18" w:name="_Toc131322462"/>
       <w:r>
         <w:t>Délais thêta :</w:t>
       </w:r>
@@ -16570,7 +16563,7 @@
       <w:pPr>
         <w:pStyle w:val="Titre4"/>
       </w:pPr>
-      <w:bookmarkStart w:id="19" w:name="_Toc131320803"/>
+      <w:bookmarkStart w:id="19" w:name="_Toc131322463"/>
       <w:r>
         <w:t>Observation générale </w:t>
       </w:r>
@@ -16773,7 +16766,7 @@
           <w:rStyle w:val="Titredulivre"/>
         </w:rPr>
       </w:pPr>
-      <w:bookmarkStart w:id="20" w:name="_Toc131320804"/>
+      <w:bookmarkStart w:id="20" w:name="_Toc131322464"/>
       <w:r>
         <w:rPr>
           <w:rStyle w:val="Titredulivre"/>
@@ -16797,7 +16790,7 @@
           <w:lang w:val="fr-FR" w:eastAsia="en-GB"/>
         </w:rPr>
       </w:pPr>
-      <w:bookmarkStart w:id="21" w:name="_Toc131320805"/>
+      <w:bookmarkStart w:id="21" w:name="_Toc131322465"/>
       <w:r>
         <w:rPr>
           <w:lang w:val="fr-FR" w:eastAsia="en-GB"/>
@@ -16819,7 +16812,7 @@
           <w:lang w:val="fr-FR" w:eastAsia="en-GB"/>
         </w:rPr>
       </w:pPr>
-      <w:bookmarkStart w:id="22" w:name="_Toc131320806"/>
+      <w:bookmarkStart w:id="22" w:name="_Toc131322466"/>
       <w:r>
         <w:rPr>
           <w:lang w:val="fr-FR" w:eastAsia="en-GB"/>
@@ -17357,7 +17350,7 @@
       <w:pPr>
         <w:pStyle w:val="Titre3"/>
       </w:pPr>
-      <w:bookmarkStart w:id="23" w:name="_Toc131320807"/>
+      <w:bookmarkStart w:id="23" w:name="_Toc131322467"/>
       <w:r>
         <w:t xml:space="preserve">Observation </w:t>
       </w:r>
@@ -17500,7 +17493,7 @@
       <w:pPr>
         <w:pStyle w:val="Titre2"/>
       </w:pPr>
-      <w:bookmarkStart w:id="24" w:name="_Toc131320808"/>
+      <w:bookmarkStart w:id="24" w:name="_Toc131322468"/>
       <w:r>
         <w:t>IMC</w:t>
       </w:r>
@@ -17516,6 +17509,11 @@
       </w:r>
     </w:p>
     <w:p>
+      <w:pPr>
+        <w:rPr>
+          <w:rFonts w:eastAsiaTheme="minorEastAsia"/>
+        </w:rPr>
+      </w:pPr>
       <w:r>
         <w:t xml:space="preserve">La méthode IMC Tuning est utilisé pour les systèmes qui se stabilise autour d’un point de fonctionnement en régime. </w:t>
       </w:r>
@@ -17592,63 +17590,70 @@
         <w:t>.</w:t>
       </w:r>
     </w:p>
-    <w:p/>
     <w:p>
-      <w:pPr>
-        <w:rPr>
-          <w:highlight w:val="yellow"/>
-        </w:rPr>
-      </w:pPr>
-      <w:r>
-        <w:rPr>
-          <w:highlight w:val="yellow"/>
-        </w:rPr>
-        <w:lastRenderedPageBreak/>
-        <w:t>Marge de gain marge de phase :</w:t>
-      </w:r>
-    </w:p>
-    <w:p>
-      <w:r>
-        <w:rPr>
-          <w:highlight w:val="yellow"/>
-        </w:rPr>
-        <w:t xml:space="preserve">Remarque lorsque </w:t>
-      </w:r>
-      <w:proofErr w:type="spellStart"/>
-      <w:r>
-        <w:rPr>
-          <w:highlight w:val="yellow"/>
-        </w:rPr>
-        <w:t>lon</w:t>
-      </w:r>
-      <w:proofErr w:type="spellEnd"/>
-      <w:r>
-        <w:rPr>
-          <w:highlight w:val="yellow"/>
-        </w:rPr>
-        <w:t xml:space="preserve"> change gamma et alpha changement de mage d </w:t>
-      </w:r>
-      <w:proofErr w:type="spellStart"/>
-      <w:r>
-        <w:rPr>
-          <w:highlight w:val="yellow"/>
-        </w:rPr>
-        <w:t>gzin</w:t>
-      </w:r>
-      <w:proofErr w:type="spellEnd"/>
-      <w:r>
-        <w:rPr>
-          <w:highlight w:val="yellow"/>
-        </w:rPr>
-        <w:t xml:space="preserve"> et marge de phase</w:t>
+      <w:r>
+        <w:rPr>
+          <w:rFonts w:eastAsiaTheme="minorEastAsia"/>
+        </w:rPr>
+        <w:t xml:space="preserve">Le paramètre gamma dois être compris entre [0,2 ;0,9] il s’agit la d’une règle de bonne pratique.  </w:t>
       </w:r>
     </w:p>
     <w:p/>
     <w:p>
       <w:pPr>
+        <w:rPr>
+          <w:highlight w:val="yellow"/>
+        </w:rPr>
+      </w:pPr>
+      <w:r>
+        <w:rPr>
+          <w:highlight w:val="yellow"/>
+        </w:rPr>
+        <w:t>Marge de gain marge de phase :</w:t>
+      </w:r>
+    </w:p>
+    <w:p>
+      <w:r>
+        <w:rPr>
+          <w:highlight w:val="yellow"/>
+        </w:rPr>
+        <w:t xml:space="preserve">Remarque lorsque </w:t>
+      </w:r>
+      <w:proofErr w:type="spellStart"/>
+      <w:r>
+        <w:rPr>
+          <w:highlight w:val="yellow"/>
+        </w:rPr>
+        <w:t>lon</w:t>
+      </w:r>
+      <w:proofErr w:type="spellEnd"/>
+      <w:r>
+        <w:rPr>
+          <w:highlight w:val="yellow"/>
+        </w:rPr>
+        <w:t xml:space="preserve"> change gamma et alpha changement de mage d </w:t>
+      </w:r>
+      <w:proofErr w:type="spellStart"/>
+      <w:r>
+        <w:rPr>
+          <w:highlight w:val="yellow"/>
+        </w:rPr>
+        <w:t>gzin</w:t>
+      </w:r>
+      <w:proofErr w:type="spellEnd"/>
+      <w:r>
+        <w:rPr>
+          <w:highlight w:val="yellow"/>
+        </w:rPr>
+        <w:t xml:space="preserve"> et marge de phase</w:t>
+      </w:r>
+    </w:p>
+    <w:p/>
+    <w:p>
+      <w:pPr>
         <w:pStyle w:val="Titre2"/>
       </w:pPr>
-      <w:bookmarkStart w:id="25" w:name="_Toc131320809"/>
+      <w:bookmarkStart w:id="25" w:name="_Toc131322469"/>
       <w:proofErr w:type="spellStart"/>
       <w:r>
         <w:t>Feedforward</w:t>
@@ -18447,9 +18452,45 @@
         </w:rPr>
       </w:pPr>
     </w:p>
+    <w:p>
+      <w:pPr>
+        <w:pStyle w:val="TitreChapitre"/>
+      </w:pPr>
+      <w:r>
+        <w:t xml:space="preserve">Implémentation PID </w:t>
+      </w:r>
+      <w:proofErr w:type="spellStart"/>
+      <w:r>
+        <w:t>Feedforward</w:t>
+      </w:r>
+      <w:proofErr w:type="spellEnd"/>
+      <w:r>
+        <w:t xml:space="preserve"> en simulation et en réel sur la plateforme </w:t>
+      </w:r>
+      <w:proofErr w:type="spellStart"/>
+      <w:r>
+        <w:t>TCLab</w:t>
+      </w:r>
+      <w:proofErr w:type="spellEnd"/>
+      <w:r>
+        <w:t xml:space="preserve"> : </w:t>
+      </w:r>
+    </w:p>
     <w:p/>
+    <w:p>
+      <w:pPr>
+        <w:pStyle w:val="Titre2"/>
+      </w:pPr>
+      <w:r>
+        <w:t xml:space="preserve">Paramètres : </w:t>
+      </w:r>
+    </w:p>
     <w:p/>
-    <w:p/>
+    <w:p>
+      <w:r>
+        <w:t xml:space="preserve">IMC Tuning </w:t>
+      </w:r>
+    </w:p>
     <w:p/>
     <w:p/>
     <w:p>
@@ -18493,7 +18534,7 @@
           <w:iCs w:val="0"/>
         </w:rPr>
       </w:pPr>
-      <w:bookmarkStart w:id="26" w:name="_Toc131320810"/>
+      <w:bookmarkStart w:id="26" w:name="_Toc131322470"/>
       <w:r>
         <w:rPr>
           <w:rStyle w:val="Titredulivre"/>
@@ -18552,7 +18593,7 @@
           <w:numId w:val="41"/>
         </w:numPr>
       </w:pPr>
-      <w:bookmarkStart w:id="27" w:name="_Toc131320811"/>
+      <w:bookmarkStart w:id="27" w:name="_Toc131322471"/>
       <w:r>
         <w:t xml:space="preserve">Simulation du </w:t>
       </w:r>
@@ -19062,67 +19103,44 @@
     <w:p/>
     <w:p/>
     <w:p/>
+    <w:p/>
     <w:p>
-      <w:r>
-        <w:rPr>
-          <w:noProof/>
-        </w:rPr>
+      <w:pPr>
+        <w:pStyle w:val="Titre3"/>
+        <w:numPr>
+          <w:ilvl w:val="0"/>
+          <w:numId w:val="39"/>
+        </w:numPr>
+      </w:pPr>
+      <w:bookmarkStart w:id="28" w:name="_Toc131322472"/>
+      <w:r>
+        <w:t>Simulation b</w:t>
+      </w:r>
+      <w:r>
+        <w:t xml:space="preserve">oucle ouverte sans </w:t>
+      </w:r>
+      <w:proofErr w:type="spellStart"/>
+      <w:r>
+        <w:t>feedforward</w:t>
+      </w:r>
+      <w:proofErr w:type="spellEnd"/>
+      <w:r>
+        <w:t> :</w:t>
+      </w:r>
+      <w:bookmarkEnd w:id="28"/>
+    </w:p>
+    <w:p/>
+    <w:p>
+      <w:pPr>
+        <w:ind w:firstLine="720"/>
+      </w:pPr>
+      <w:r>
         <w:lastRenderedPageBreak/>
         <w:drawing>
-          <wp:anchor distT="0" distB="0" distL="114300" distR="114300" simplePos="0" relativeHeight="251670528" behindDoc="1" locked="0" layoutInCell="1" allowOverlap="1" wp14:anchorId="47DED56B" wp14:editId="4AAE46A2">
-            <wp:simplePos x="0" y="0"/>
-            <wp:positionH relativeFrom="column">
-              <wp:posOffset>-504190</wp:posOffset>
-            </wp:positionH>
-            <wp:positionV relativeFrom="paragraph">
-              <wp:posOffset>205764</wp:posOffset>
-            </wp:positionV>
-            <wp:extent cx="6758609" cy="6758609"/>
+          <wp:inline distT="0" distB="0" distL="0" distR="0" wp14:anchorId="213817B7" wp14:editId="380BDB75">
+            <wp:extent cx="5760720" cy="5474970"/>
             <wp:effectExtent l="0" t="0" r="0" b="0"/>
-            <wp:wrapTight wrapText="bothSides">
-              <wp:wrapPolygon edited="0">
-                <wp:start x="8646" y="2131"/>
-                <wp:lineTo x="2801" y="2496"/>
-                <wp:lineTo x="1827" y="2679"/>
-                <wp:lineTo x="1887" y="5541"/>
-                <wp:lineTo x="2253" y="6149"/>
-                <wp:lineTo x="2496" y="6149"/>
-                <wp:lineTo x="2253" y="6880"/>
-                <wp:lineTo x="2253" y="7124"/>
-                <wp:lineTo x="2496" y="7124"/>
-                <wp:lineTo x="2192" y="7732"/>
-                <wp:lineTo x="2192" y="7976"/>
-                <wp:lineTo x="1887" y="8219"/>
-                <wp:lineTo x="1887" y="9011"/>
-                <wp:lineTo x="2496" y="9072"/>
-                <wp:lineTo x="2192" y="9315"/>
-                <wp:lineTo x="2496" y="10046"/>
-                <wp:lineTo x="2253" y="10046"/>
-                <wp:lineTo x="2253" y="10290"/>
-                <wp:lineTo x="2618" y="11020"/>
-                <wp:lineTo x="2253" y="11142"/>
-                <wp:lineTo x="2192" y="11994"/>
-                <wp:lineTo x="1887" y="12542"/>
-                <wp:lineTo x="1887" y="13212"/>
-                <wp:lineTo x="2314" y="13943"/>
-                <wp:lineTo x="2253" y="15343"/>
-                <wp:lineTo x="2009" y="15891"/>
-                <wp:lineTo x="2009" y="16378"/>
-                <wp:lineTo x="1766" y="16865"/>
-                <wp:lineTo x="1705" y="17230"/>
-                <wp:lineTo x="1948" y="17839"/>
-                <wp:lineTo x="1948" y="18326"/>
-                <wp:lineTo x="2253" y="18813"/>
-                <wp:lineTo x="2496" y="18813"/>
-                <wp:lineTo x="2496" y="19301"/>
-                <wp:lineTo x="19788" y="19301"/>
-                <wp:lineTo x="19727" y="2557"/>
-                <wp:lineTo x="19240" y="2496"/>
-                <wp:lineTo x="13516" y="2131"/>
-                <wp:lineTo x="8646" y="2131"/>
-              </wp:wrapPolygon>
-            </wp:wrapTight>
-            <wp:docPr id="27" name="Picture 27"/>
+            <wp:docPr id="669906471" name="Image 669906471"/>
             <wp:cNvGraphicFramePr>
               <a:graphicFrameLocks xmlns:a="http://schemas.openxmlformats.org/drawingml/2006/main" noChangeAspect="1"/>
             </wp:cNvGraphicFramePr>
@@ -19130,202 +19148,113 @@
               <a:graphicData uri="http://schemas.openxmlformats.org/drawingml/2006/picture">
                 <pic:pic xmlns:pic="http://schemas.openxmlformats.org/drawingml/2006/picture">
                   <pic:nvPicPr>
-                    <pic:cNvPr id="0" name="Picture 9"/>
-                    <pic:cNvPicPr>
-                      <a:picLocks noChangeAspect="1" noChangeArrowheads="1"/>
-                    </pic:cNvPicPr>
+                    <pic:cNvPr id="1" name=""/>
+                    <pic:cNvPicPr/>
                   </pic:nvPicPr>
                   <pic:blipFill>
-                    <a:blip r:embed="rId27">
-                      <a:extLst>
-                        <a:ext uri="{28A0092B-C50C-407E-A947-70E740481C1C}">
-                          <a14:useLocalDpi xmlns:a14="http://schemas.microsoft.com/office/drawing/2010/main" val="0"/>
-                        </a:ext>
-                      </a:extLst>
-                    </a:blip>
-                    <a:srcRect/>
+                    <a:blip r:embed="rId27"/>
                     <a:stretch>
                       <a:fillRect/>
                     </a:stretch>
                   </pic:blipFill>
-                  <pic:spPr bwMode="auto">
+                  <pic:spPr>
                     <a:xfrm>
                       <a:off x="0" y="0"/>
-                      <a:ext cx="6758609" cy="6758609"/>
+                      <a:ext cx="5760720" cy="5474970"/>
                     </a:xfrm>
                     <a:prstGeom prst="rect">
                       <a:avLst/>
                     </a:prstGeom>
-                    <a:noFill/>
-                    <a:ln>
-                      <a:noFill/>
-                    </a:ln>
                   </pic:spPr>
                 </pic:pic>
               </a:graphicData>
             </a:graphic>
-          </wp:anchor>
+          </wp:inline>
         </w:drawing>
       </w:r>
     </w:p>
     <w:p>
       <w:pPr>
-        <w:pStyle w:val="Titre3"/>
-        <w:numPr>
-          <w:ilvl w:val="0"/>
-          <w:numId w:val="39"/>
-        </w:numPr>
-      </w:pPr>
-      <w:bookmarkStart w:id="28" w:name="_Toc131320812"/>
-      <w:r>
-        <w:t xml:space="preserve">Boucle ouverte sans </w:t>
-      </w:r>
-      <w:proofErr w:type="spellStart"/>
-      <w:r>
-        <w:t>feedforward</w:t>
-      </w:r>
-      <w:proofErr w:type="spellEnd"/>
-      <w:r>
-        <w:t> :</w:t>
-      </w:r>
-      <w:bookmarkEnd w:id="28"/>
-    </w:p>
-    <w:p/>
-    <w:p>
-      <w:pPr>
         <w:ind w:firstLine="720"/>
-        <w:rPr>
-          <w:lang w:val="en-GB"/>
-        </w:rPr>
       </w:pPr>
     </w:p>
     <w:p>
       <w:pPr>
-        <w:pStyle w:val="Sous-titre"/>
-      </w:pPr>
-      <w:r>
-        <w:t xml:space="preserve">Simulation du PID sans </w:t>
-      </w:r>
-      <w:proofErr w:type="spellStart"/>
-      <w:r>
-        <w:t>Feed</w:t>
-      </w:r>
-      <w:proofErr w:type="spellEnd"/>
-      <w:r>
-        <w:t xml:space="preserve"> </w:t>
-      </w:r>
-      <w:proofErr w:type="spellStart"/>
-      <w:r>
-        <w:t>Forward</w:t>
-      </w:r>
-      <w:proofErr w:type="spellEnd"/>
+        <w:ind w:firstLine="720"/>
+      </w:pPr>
     </w:p>
     <w:p>
       <w:pPr>
         <w:ind w:firstLine="720"/>
       </w:pPr>
+      <w:r>
+        <w:br w:type="page"/>
+      </w:r>
     </w:p>
     <w:p>
       <w:pPr>
-        <w:ind w:firstLine="720"/>
-      </w:pPr>
+        <w:pStyle w:val="Titre3"/>
+        <w:rPr>
+          <w:lang w:val="fr-FR"/>
+        </w:rPr>
+      </w:pPr>
+      <w:bookmarkStart w:id="29" w:name="_Toc131322473"/>
+      <w:r>
+        <w:rPr>
+          <w:lang w:val="fr-FR"/>
+        </w:rPr>
+        <w:lastRenderedPageBreak/>
+        <w:t>Simulation b</w:t>
+      </w:r>
+      <w:r>
+        <w:rPr>
+          <w:lang w:val="fr-FR"/>
+        </w:rPr>
+        <w:t xml:space="preserve">oucle ouverte avec </w:t>
+      </w:r>
+      <w:proofErr w:type="spellStart"/>
+      <w:r>
+        <w:rPr>
+          <w:lang w:val="fr-FR"/>
+        </w:rPr>
+        <w:t>Feedforward</w:t>
+      </w:r>
+      <w:bookmarkEnd w:id="29"/>
+      <w:proofErr w:type="spellEnd"/>
+      <w:r>
+        <w:rPr>
+          <w:lang w:val="fr-FR"/>
+        </w:rPr>
+        <w:t xml:space="preserve"> </w:t>
+      </w:r>
+      <w:r>
+        <w:rPr>
+          <w:lang w:val="fr-FR"/>
+        </w:rPr>
+        <w:tab/>
+      </w:r>
     </w:p>
     <w:p>
       <w:pPr>
-        <w:ind w:firstLine="720"/>
+        <w:rPr>
+          <w:lang w:val="fr-FR"/>
+        </w:rPr>
       </w:pPr>
     </w:p>
     <w:p>
       <w:pPr>
-        <w:ind w:firstLine="720"/>
-      </w:pPr>
-      <w:r>
-        <w:br w:type="page"/>
-      </w:r>
+        <w:rPr>
+          <w:lang w:val="fr-FR"/>
+        </w:rPr>
+      </w:pPr>
     </w:p>
     <w:p>
-      <w:pPr>
-        <w:pStyle w:val="Titre3"/>
-        <w:rPr>
-          <w:lang w:val="en-GB"/>
-        </w:rPr>
-      </w:pPr>
-      <w:bookmarkStart w:id="29" w:name="_Toc131320813"/>
-      <w:r>
-        <w:rPr>
-          <w:noProof/>
-        </w:rPr>
-        <w:lastRenderedPageBreak/>
+      <w:r>
         <w:drawing>
-          <wp:anchor distT="0" distB="0" distL="114300" distR="114300" simplePos="0" relativeHeight="251671552" behindDoc="0" locked="0" layoutInCell="1" allowOverlap="1" wp14:anchorId="1AD889BF" wp14:editId="00293683">
-            <wp:simplePos x="0" y="0"/>
-            <wp:positionH relativeFrom="column">
-              <wp:posOffset>-783590</wp:posOffset>
-            </wp:positionH>
-            <wp:positionV relativeFrom="paragraph">
-              <wp:posOffset>-7884</wp:posOffset>
-            </wp:positionV>
-            <wp:extent cx="7323455" cy="7323455"/>
+          <wp:inline distT="0" distB="0" distL="0" distR="0" wp14:anchorId="2E253558" wp14:editId="4CEE2258">
+            <wp:extent cx="5760720" cy="5474970"/>
             <wp:effectExtent l="0" t="0" r="0" b="0"/>
-            <wp:wrapThrough wrapText="bothSides">
-              <wp:wrapPolygon edited="0">
-                <wp:start x="10563" y="2135"/>
-                <wp:lineTo x="2697" y="2360"/>
-                <wp:lineTo x="2191" y="2697"/>
-                <wp:lineTo x="2528" y="3146"/>
-                <wp:lineTo x="1967" y="3146"/>
-                <wp:lineTo x="1854" y="3315"/>
-                <wp:lineTo x="1910" y="5506"/>
-                <wp:lineTo x="2135" y="5843"/>
-                <wp:lineTo x="2528" y="5843"/>
-                <wp:lineTo x="2472" y="6461"/>
-                <wp:lineTo x="5282" y="6742"/>
-                <wp:lineTo x="2472" y="6742"/>
-                <wp:lineTo x="2191" y="6855"/>
-                <wp:lineTo x="2528" y="7641"/>
-                <wp:lineTo x="2304" y="7641"/>
-                <wp:lineTo x="1854" y="8259"/>
-                <wp:lineTo x="1854" y="8765"/>
-                <wp:lineTo x="2135" y="9439"/>
-                <wp:lineTo x="2191" y="10114"/>
-                <wp:lineTo x="2304" y="10338"/>
-                <wp:lineTo x="2528" y="10338"/>
-                <wp:lineTo x="2191" y="11237"/>
-                <wp:lineTo x="2191" y="11687"/>
-                <wp:lineTo x="2360" y="12136"/>
-                <wp:lineTo x="1910" y="12361"/>
-                <wp:lineTo x="1686" y="12586"/>
-                <wp:lineTo x="1686" y="13035"/>
-                <wp:lineTo x="2023" y="13934"/>
-                <wp:lineTo x="2023" y="14384"/>
-                <wp:lineTo x="2247" y="14833"/>
-                <wp:lineTo x="2472" y="14833"/>
-                <wp:lineTo x="1967" y="15732"/>
-                <wp:lineTo x="1967" y="16406"/>
-                <wp:lineTo x="2135" y="16631"/>
-                <wp:lineTo x="2528" y="16631"/>
-                <wp:lineTo x="1742" y="16912"/>
-                <wp:lineTo x="1742" y="17418"/>
-                <wp:lineTo x="1967" y="17755"/>
-                <wp:lineTo x="1967" y="18429"/>
-                <wp:lineTo x="2528" y="19272"/>
-                <wp:lineTo x="19721" y="19272"/>
-                <wp:lineTo x="19553" y="15732"/>
-                <wp:lineTo x="19778" y="14833"/>
-                <wp:lineTo x="19553" y="13934"/>
-                <wp:lineTo x="19721" y="10563"/>
-                <wp:lineTo x="19665" y="6799"/>
-                <wp:lineTo x="19216" y="6742"/>
-                <wp:lineTo x="16800" y="6742"/>
-                <wp:lineTo x="19778" y="6461"/>
-                <wp:lineTo x="19553" y="5843"/>
-                <wp:lineTo x="19665" y="2585"/>
-                <wp:lineTo x="17867" y="2360"/>
-                <wp:lineTo x="12136" y="2135"/>
-                <wp:lineTo x="10563" y="2135"/>
-              </wp:wrapPolygon>
-            </wp:wrapThrough>
-            <wp:docPr id="28" name="Picture 28"/>
+            <wp:docPr id="669906472" name="Image 669906472"/>
             <wp:cNvGraphicFramePr>
               <a:graphicFrameLocks xmlns:a="http://schemas.openxmlformats.org/drawingml/2006/main" noChangeAspect="1"/>
             </wp:cNvGraphicFramePr>
@@ -19333,298 +19262,101 @@
               <a:graphicData uri="http://schemas.openxmlformats.org/drawingml/2006/picture">
                 <pic:pic xmlns:pic="http://schemas.openxmlformats.org/drawingml/2006/picture">
                   <pic:nvPicPr>
-                    <pic:cNvPr id="0" name="Picture 11"/>
-                    <pic:cNvPicPr>
-                      <a:picLocks noChangeAspect="1" noChangeArrowheads="1"/>
-                    </pic:cNvPicPr>
+                    <pic:cNvPr id="1" name=""/>
+                    <pic:cNvPicPr/>
                   </pic:nvPicPr>
                   <pic:blipFill>
-                    <a:blip r:embed="rId28">
-                      <a:extLst>
-                        <a:ext uri="{28A0092B-C50C-407E-A947-70E740481C1C}">
-                          <a14:useLocalDpi xmlns:a14="http://schemas.microsoft.com/office/drawing/2010/main" val="0"/>
-                        </a:ext>
-                      </a:extLst>
-                    </a:blip>
-                    <a:srcRect/>
+                    <a:blip r:embed="rId28"/>
                     <a:stretch>
                       <a:fillRect/>
                     </a:stretch>
                   </pic:blipFill>
-                  <pic:spPr bwMode="auto">
+                  <pic:spPr>
                     <a:xfrm>
                       <a:off x="0" y="0"/>
-                      <a:ext cx="7323455" cy="7323455"/>
+                      <a:ext cx="5760720" cy="5474970"/>
                     </a:xfrm>
                     <a:prstGeom prst="rect">
                       <a:avLst/>
                     </a:prstGeom>
-                    <a:noFill/>
-                    <a:ln>
-                      <a:noFill/>
-                    </a:ln>
                   </pic:spPr>
                 </pic:pic>
               </a:graphicData>
             </a:graphic>
-            <wp14:sizeRelH relativeFrom="page">
-              <wp14:pctWidth>0</wp14:pctWidth>
-            </wp14:sizeRelH>
-            <wp14:sizeRelV relativeFrom="page">
-              <wp14:pctHeight>0</wp14:pctHeight>
-            </wp14:sizeRelV>
-          </wp:anchor>
+          </wp:inline>
         </w:drawing>
       </w:r>
-      <w:r>
-        <w:rPr>
-          <w:lang w:val="en-GB"/>
-        </w:rPr>
-        <w:t>Boucle ouverte avec</w:t>
-      </w:r>
-      <w:r>
-        <w:rPr>
-          <w:lang w:val="en-GB"/>
-        </w:rPr>
-        <w:t xml:space="preserve"> Feedforward</w:t>
-      </w:r>
-      <w:bookmarkEnd w:id="29"/>
-      <w:r>
-        <w:rPr>
-          <w:lang w:val="en-GB"/>
+    </w:p>
+    <w:p/>
+    <w:p/>
+    <w:p>
+      <w:pPr>
+        <w:pStyle w:val="Titre3"/>
+      </w:pPr>
+      <w:bookmarkStart w:id="30" w:name="_Toc131322474"/>
+      <w:r>
+        <w:rPr>
+          <w:lang w:val="fr-FR"/>
+        </w:rPr>
+        <w:t>Simulation b</w:t>
+      </w:r>
+      <w:r>
+        <w:rPr>
+          <w:lang w:val="fr-FR"/>
+        </w:rPr>
+        <w:t>oucle f</w:t>
+      </w:r>
+      <w:r>
+        <w:rPr>
+          <w:lang w:val="fr-FR"/>
+        </w:rPr>
+        <w:t>er</w:t>
+      </w:r>
+      <w:r>
+        <w:rPr>
+          <w:lang w:val="fr-FR"/>
+        </w:rPr>
+        <w:t xml:space="preserve">mée sans </w:t>
+      </w:r>
+      <w:proofErr w:type="spellStart"/>
+      <w:r>
+        <w:rPr>
+          <w:lang w:val="fr-FR"/>
+        </w:rPr>
+        <w:t>Feedforward</w:t>
+      </w:r>
+      <w:proofErr w:type="spellEnd"/>
+      <w:r>
+        <w:rPr>
+          <w:lang w:val="fr-FR"/>
+        </w:rPr>
+        <w:t xml:space="preserve"> :</w:t>
+      </w:r>
+      <w:bookmarkEnd w:id="30"/>
+      <w:r>
+        <w:rPr>
+          <w:lang w:val="fr-FR"/>
         </w:rPr>
         <w:t xml:space="preserve"> </w:t>
-      </w:r>
-      <w:r>
-        <w:rPr>
-          <w:lang w:val="en-GB"/>
-        </w:rPr>
-        <w:tab/>
       </w:r>
     </w:p>
     <w:p/>
     <w:p>
       <w:pPr>
-        <w:ind w:firstLine="720"/>
-      </w:pPr>
-    </w:p>
-    <w:p>
-      <w:pPr>
-        <w:ind w:firstLine="720"/>
-      </w:pPr>
-    </w:p>
-    <w:p>
-      <w:pPr>
-        <w:pStyle w:val="Sous-titre"/>
-      </w:pPr>
-      <w:r>
-        <w:t>S</w:t>
-      </w:r>
-      <w:r>
-        <w:t xml:space="preserve">imulation du PID avec </w:t>
-      </w:r>
-      <w:proofErr w:type="spellStart"/>
-      <w:r>
-        <w:t>Feed</w:t>
-      </w:r>
-      <w:proofErr w:type="spellEnd"/>
-      <w:r>
-        <w:t xml:space="preserve"> </w:t>
-      </w:r>
-      <w:proofErr w:type="spellStart"/>
-      <w:r>
-        <w:t>Forward</w:t>
-      </w:r>
-      <w:proofErr w:type="spellEnd"/>
-    </w:p>
-    <w:p>
-      <w:pPr>
-        <w:ind w:firstLine="720"/>
-      </w:pPr>
-    </w:p>
-    <w:p>
-      <w:pPr>
-        <w:autoSpaceDE w:val="0"/>
-        <w:autoSpaceDN w:val="0"/>
-        <w:adjustRightInd w:val="0"/>
-        <w:spacing w:after="0" w:line="240" w:lineRule="auto"/>
-        <w:jc w:val="left"/>
-      </w:pPr>
-      <w:r>
-        <w:rPr>
-          <w:rFonts w:ascii="SFRM1200" w:hAnsi="SFRM1200" w:cs="SFRM1200"/>
-          <w:sz w:val="24"/>
-          <w:szCs w:val="24"/>
-        </w:rPr>
-        <w:t>Il est évident que g</w:t>
-      </w:r>
-      <w:r>
-        <w:rPr>
-          <w:rFonts w:ascii="SFRM1200" w:hAnsi="SFRM1200" w:cs="SFRM1200"/>
-          <w:sz w:val="24"/>
-          <w:szCs w:val="24"/>
-        </w:rPr>
-        <w:t xml:space="preserve">râce au </w:t>
-      </w:r>
-      <w:proofErr w:type="spellStart"/>
-      <w:r>
-        <w:rPr>
-          <w:rFonts w:ascii="SFRM1200" w:hAnsi="SFRM1200" w:cs="SFRM1200"/>
-          <w:sz w:val="24"/>
-          <w:szCs w:val="24"/>
-        </w:rPr>
-        <w:t>feedforward</w:t>
-      </w:r>
-      <w:proofErr w:type="spellEnd"/>
-      <w:r>
-        <w:rPr>
-          <w:rFonts w:ascii="SFRM1200" w:hAnsi="SFRM1200" w:cs="SFRM1200"/>
-          <w:sz w:val="24"/>
-          <w:szCs w:val="24"/>
-        </w:rPr>
-        <w:t xml:space="preserve"> on voit que la variation du PV générée par le changement</w:t>
-      </w:r>
-      <w:r>
-        <w:rPr>
-          <w:rFonts w:ascii="SFRM1200" w:hAnsi="SFRM1200" w:cs="SFRM1200"/>
-          <w:sz w:val="24"/>
-          <w:szCs w:val="24"/>
-        </w:rPr>
-        <w:t xml:space="preserve"> </w:t>
-      </w:r>
-      <w:r>
-        <w:rPr>
-          <w:rFonts w:ascii="SFRM1200" w:hAnsi="SFRM1200" w:cs="SFRM1200"/>
-          <w:sz w:val="24"/>
-          <w:szCs w:val="24"/>
-        </w:rPr>
-        <w:t>du DV est</w:t>
-      </w:r>
-      <w:r>
-        <w:rPr>
-          <w:rFonts w:ascii="SFRM1200" w:hAnsi="SFRM1200" w:cs="SFRM1200"/>
-          <w:sz w:val="24"/>
-          <w:szCs w:val="24"/>
-        </w:rPr>
-        <w:t xml:space="preserve"> fortement</w:t>
-      </w:r>
-      <w:r>
-        <w:rPr>
-          <w:rFonts w:ascii="SFRM1200" w:hAnsi="SFRM1200" w:cs="SFRM1200"/>
-          <w:sz w:val="24"/>
-          <w:szCs w:val="24"/>
-        </w:rPr>
-        <w:t xml:space="preserve"> atténuée</w:t>
-      </w:r>
-      <w:r>
-        <w:rPr>
-          <w:rFonts w:ascii="SFRM1200" w:hAnsi="SFRM1200" w:cs="SFRM1200"/>
-          <w:sz w:val="24"/>
-          <w:szCs w:val="24"/>
-        </w:rPr>
-        <w:t>.</w:t>
-      </w:r>
-    </w:p>
-    <w:p>
-      <w:pPr>
-        <w:ind w:firstLine="720"/>
-      </w:pPr>
-    </w:p>
-    <w:p>
-      <w:pPr>
-        <w:pStyle w:val="Titre3"/>
-      </w:pPr>
-      <w:r>
-        <w:br w:type="page"/>
-      </w:r>
-      <w:bookmarkStart w:id="30" w:name="_Toc131320814"/>
-      <w:r>
-        <w:rPr>
-          <w:noProof/>
+        <w:rPr>
+          <w:lang w:val="fr-FR"/>
+        </w:rPr>
+      </w:pPr>
+      <w:r>
+        <w:rPr>
+          <w:lang w:val="fr-FR"/>
         </w:rPr>
         <w:lastRenderedPageBreak/>
         <w:drawing>
-          <wp:anchor distT="0" distB="0" distL="114300" distR="114300" simplePos="0" relativeHeight="251666432" behindDoc="1" locked="0" layoutInCell="1" allowOverlap="1" wp14:anchorId="481CF610" wp14:editId="1A189FAE">
-            <wp:simplePos x="0" y="0"/>
-            <wp:positionH relativeFrom="column">
-              <wp:posOffset>-846632</wp:posOffset>
-            </wp:positionH>
-            <wp:positionV relativeFrom="paragraph">
-              <wp:posOffset>226222</wp:posOffset>
-            </wp:positionV>
-            <wp:extent cx="7719238" cy="7719238"/>
-            <wp:effectExtent l="0" t="0" r="0" b="0"/>
-            <wp:wrapTight wrapText="bothSides">
-              <wp:wrapPolygon edited="0">
-                <wp:start x="10288" y="2132"/>
-                <wp:lineTo x="2559" y="2346"/>
-                <wp:lineTo x="2186" y="2559"/>
-                <wp:lineTo x="2559" y="3092"/>
-                <wp:lineTo x="1919" y="3145"/>
-                <wp:lineTo x="1866" y="5331"/>
-                <wp:lineTo x="1972" y="5651"/>
-                <wp:lineTo x="2186" y="5651"/>
-                <wp:lineTo x="2186" y="6397"/>
-                <wp:lineTo x="3518" y="6503"/>
-                <wp:lineTo x="10768" y="6503"/>
-                <wp:lineTo x="2612" y="6770"/>
-                <wp:lineTo x="2186" y="6877"/>
-                <wp:lineTo x="2559" y="7356"/>
-                <wp:lineTo x="2239" y="7730"/>
-                <wp:lineTo x="1919" y="8209"/>
-                <wp:lineTo x="1919" y="9009"/>
-                <wp:lineTo x="2239" y="9222"/>
-                <wp:lineTo x="2239" y="9489"/>
-                <wp:lineTo x="2559" y="9915"/>
-                <wp:lineTo x="2186" y="10128"/>
-                <wp:lineTo x="2505" y="10768"/>
-                <wp:lineTo x="10768" y="10768"/>
-                <wp:lineTo x="2559" y="10981"/>
-                <wp:lineTo x="2559" y="11621"/>
-                <wp:lineTo x="2292" y="11674"/>
-                <wp:lineTo x="2186" y="11941"/>
-                <wp:lineTo x="2239" y="12474"/>
-                <wp:lineTo x="1919" y="12474"/>
-                <wp:lineTo x="1919" y="13220"/>
-                <wp:lineTo x="2186" y="13327"/>
-                <wp:lineTo x="2292" y="14926"/>
-                <wp:lineTo x="3358" y="15192"/>
-                <wp:lineTo x="1972" y="15352"/>
-                <wp:lineTo x="1972" y="16419"/>
-                <wp:lineTo x="2186" y="16738"/>
-                <wp:lineTo x="1546" y="16845"/>
-                <wp:lineTo x="1546" y="17431"/>
-                <wp:lineTo x="1866" y="17591"/>
-                <wp:lineTo x="1812" y="18231"/>
-                <wp:lineTo x="1919" y="18444"/>
-                <wp:lineTo x="2559" y="19297"/>
-                <wp:lineTo x="19724" y="19297"/>
-                <wp:lineTo x="19777" y="19191"/>
-                <wp:lineTo x="19564" y="18444"/>
-                <wp:lineTo x="19670" y="15299"/>
-                <wp:lineTo x="19244" y="15246"/>
-                <wp:lineTo x="11568" y="15033"/>
-                <wp:lineTo x="19031" y="15033"/>
-                <wp:lineTo x="19830" y="14926"/>
-                <wp:lineTo x="19564" y="14180"/>
-                <wp:lineTo x="19670" y="11035"/>
-                <wp:lineTo x="19137" y="10981"/>
-                <wp:lineTo x="10768" y="10768"/>
-                <wp:lineTo x="19404" y="10768"/>
-                <wp:lineTo x="19884" y="10715"/>
-                <wp:lineTo x="19564" y="9915"/>
-                <wp:lineTo x="19670" y="6823"/>
-                <wp:lineTo x="19244" y="6770"/>
-                <wp:lineTo x="10768" y="6503"/>
-                <wp:lineTo x="19830" y="6450"/>
-                <wp:lineTo x="19564" y="5651"/>
-                <wp:lineTo x="19670" y="2505"/>
-                <wp:lineTo x="17751" y="2346"/>
-                <wp:lineTo x="11887" y="2132"/>
-                <wp:lineTo x="10288" y="2132"/>
-              </wp:wrapPolygon>
-            </wp:wrapTight>
-            <wp:docPr id="26" name="Picture 26"/>
+          <wp:inline distT="0" distB="0" distL="0" distR="0" wp14:anchorId="210C8A87" wp14:editId="29E9D547">
+            <wp:extent cx="5760720" cy="5480685"/>
+            <wp:effectExtent l="0" t="0" r="0" b="5715"/>
+            <wp:docPr id="669906473" name="Image 669906473"/>
             <wp:cNvGraphicFramePr>
               <a:graphicFrameLocks xmlns:a="http://schemas.openxmlformats.org/drawingml/2006/main" noChangeAspect="1"/>
             </wp:cNvGraphicFramePr>
@@ -19632,176 +19364,65 @@
               <a:graphicData uri="http://schemas.openxmlformats.org/drawingml/2006/picture">
                 <pic:pic xmlns:pic="http://schemas.openxmlformats.org/drawingml/2006/picture">
                   <pic:nvPicPr>
-                    <pic:cNvPr id="0" name="Picture 7"/>
-                    <pic:cNvPicPr>
-                      <a:picLocks noChangeAspect="1" noChangeArrowheads="1"/>
-                    </pic:cNvPicPr>
+                    <pic:cNvPr id="1" name=""/>
+                    <pic:cNvPicPr/>
                   </pic:nvPicPr>
                   <pic:blipFill>
-                    <a:blip r:embed="rId29">
-                      <a:extLst>
-                        <a:ext uri="{28A0092B-C50C-407E-A947-70E740481C1C}">
-                          <a14:useLocalDpi xmlns:a14="http://schemas.microsoft.com/office/drawing/2010/main" val="0"/>
-                        </a:ext>
-                      </a:extLst>
-                    </a:blip>
-                    <a:srcRect/>
+                    <a:blip r:embed="rId29"/>
                     <a:stretch>
                       <a:fillRect/>
                     </a:stretch>
                   </pic:blipFill>
-                  <pic:spPr bwMode="auto">
+                  <pic:spPr>
                     <a:xfrm>
                       <a:off x="0" y="0"/>
-                      <a:ext cx="7719238" cy="7719238"/>
+                      <a:ext cx="5760720" cy="5480685"/>
                     </a:xfrm>
                     <a:prstGeom prst="rect">
                       <a:avLst/>
                     </a:prstGeom>
-                    <a:noFill/>
-                    <a:ln>
-                      <a:noFill/>
-                    </a:ln>
                   </pic:spPr>
                 </pic:pic>
               </a:graphicData>
             </a:graphic>
-            <wp14:sizeRelH relativeFrom="margin">
-              <wp14:pctWidth>0</wp14:pctWidth>
-            </wp14:sizeRelH>
-            <wp14:sizeRelV relativeFrom="margin">
-              <wp14:pctHeight>0</wp14:pctHeight>
-            </wp14:sizeRelV>
-          </wp:anchor>
+          </wp:inline>
         </w:drawing>
       </w:r>
-      <w:r>
-        <w:t xml:space="preserve">Boucle </w:t>
-      </w:r>
-      <w:r>
-        <w:t>ouverte</w:t>
-      </w:r>
-      <w:r>
-        <w:t xml:space="preserve"> sans </w:t>
+    </w:p>
+    <w:p/>
+    <w:p>
+      <w:pPr>
+        <w:pStyle w:val="Titre3"/>
+      </w:pPr>
+      <w:bookmarkStart w:id="31" w:name="_Toc131322475"/>
+      <w:r>
+        <w:t>Simulation b</w:t>
+      </w:r>
+      <w:r>
+        <w:t xml:space="preserve">oucle fermée avec </w:t>
       </w:r>
       <w:proofErr w:type="spellStart"/>
       <w:r>
-        <w:t>F</w:t>
-      </w:r>
-      <w:r>
-        <w:t>eedforward</w:t>
-      </w:r>
-      <w:bookmarkEnd w:id="30"/>
+        <w:t>Feedforward</w:t>
+      </w:r>
       <w:proofErr w:type="spellEnd"/>
+      <w:r>
+        <w:t> :</w:t>
+      </w:r>
+      <w:bookmarkEnd w:id="31"/>
+      <w:r>
+        <w:t xml:space="preserve"> </w:t>
+      </w:r>
     </w:p>
+    <w:p/>
     <w:p>
-      <w:pPr>
-        <w:jc w:val="center"/>
-      </w:pPr>
-    </w:p>
-    <w:p>
-      <w:pPr>
-        <w:ind w:firstLine="720"/>
-      </w:pPr>
-    </w:p>
-    <w:p>
-      <w:pPr>
-        <w:ind w:firstLine="720"/>
-      </w:pPr>
-      <w:r>
-        <w:br w:type="page"/>
-      </w:r>
-    </w:p>
-    <w:p>
-      <w:pPr>
-        <w:pStyle w:val="Titre3"/>
-        <w:rPr>
-          <w:lang w:val="fr-FR"/>
-        </w:rPr>
-      </w:pPr>
-      <w:bookmarkStart w:id="31" w:name="_Toc131320815"/>
-      <w:r>
-        <w:rPr>
-          <w:noProof/>
-        </w:rPr>
+      <w:r>
         <w:lastRenderedPageBreak/>
         <w:drawing>
-          <wp:anchor distT="0" distB="0" distL="114300" distR="114300" simplePos="0" relativeHeight="251672576" behindDoc="1" locked="0" layoutInCell="1" allowOverlap="1" wp14:anchorId="3DB28C3C" wp14:editId="05BAB237">
-            <wp:simplePos x="0" y="0"/>
-            <wp:positionH relativeFrom="column">
-              <wp:posOffset>-3259587</wp:posOffset>
-            </wp:positionH>
-            <wp:positionV relativeFrom="paragraph">
-              <wp:posOffset>-70145</wp:posOffset>
-            </wp:positionV>
-            <wp:extent cx="7559675" cy="7559675"/>
-            <wp:effectExtent l="0" t="0" r="0" b="0"/>
-            <wp:wrapTight wrapText="bothSides">
-              <wp:wrapPolygon edited="0">
-                <wp:start x="10560" y="2123"/>
-                <wp:lineTo x="2667" y="2341"/>
-                <wp:lineTo x="2177" y="2776"/>
-                <wp:lineTo x="2558" y="3103"/>
-                <wp:lineTo x="1960" y="3157"/>
-                <wp:lineTo x="1851" y="3266"/>
-                <wp:lineTo x="1851" y="5498"/>
-                <wp:lineTo x="2014" y="5715"/>
-                <wp:lineTo x="2558" y="5715"/>
-                <wp:lineTo x="2558" y="6749"/>
-                <wp:lineTo x="2177" y="6913"/>
-                <wp:lineTo x="2558" y="7457"/>
-                <wp:lineTo x="2341" y="7620"/>
-                <wp:lineTo x="1851" y="8219"/>
-                <wp:lineTo x="1851" y="8872"/>
-                <wp:lineTo x="2123" y="9199"/>
-                <wp:lineTo x="2232" y="9525"/>
-                <wp:lineTo x="2558" y="10070"/>
-                <wp:lineTo x="2177" y="10070"/>
-                <wp:lineTo x="2395" y="10777"/>
-                <wp:lineTo x="2232" y="10941"/>
-                <wp:lineTo x="2177" y="11812"/>
-                <wp:lineTo x="2558" y="11812"/>
-                <wp:lineTo x="1687" y="12574"/>
-                <wp:lineTo x="1687" y="13172"/>
-                <wp:lineTo x="2068" y="13553"/>
-                <wp:lineTo x="2558" y="13553"/>
-                <wp:lineTo x="2068" y="13934"/>
-                <wp:lineTo x="2068" y="14043"/>
-                <wp:lineTo x="2341" y="14424"/>
-                <wp:lineTo x="2014" y="14533"/>
-                <wp:lineTo x="2613" y="15023"/>
-                <wp:lineTo x="10777" y="15295"/>
-                <wp:lineTo x="2885" y="15295"/>
-                <wp:lineTo x="2123" y="15350"/>
-                <wp:lineTo x="2123" y="16166"/>
-                <wp:lineTo x="1796" y="17037"/>
-                <wp:lineTo x="1796" y="17309"/>
-                <wp:lineTo x="2341" y="17908"/>
-                <wp:lineTo x="2232" y="17908"/>
-                <wp:lineTo x="2123" y="18125"/>
-                <wp:lineTo x="2123" y="18779"/>
-                <wp:lineTo x="2504" y="19214"/>
-                <wp:lineTo x="2558" y="19323"/>
-                <wp:lineTo x="19704" y="19323"/>
-                <wp:lineTo x="19704" y="15350"/>
-                <wp:lineTo x="19269" y="15295"/>
-                <wp:lineTo x="16765" y="15295"/>
-                <wp:lineTo x="19758" y="15023"/>
-                <wp:lineTo x="19704" y="11049"/>
-                <wp:lineTo x="19160" y="10995"/>
-                <wp:lineTo x="19813" y="10777"/>
-                <wp:lineTo x="19595" y="10070"/>
-                <wp:lineTo x="19704" y="6804"/>
-                <wp:lineTo x="19269" y="6749"/>
-                <wp:lineTo x="19813" y="6477"/>
-                <wp:lineTo x="19595" y="5715"/>
-                <wp:lineTo x="19704" y="2558"/>
-                <wp:lineTo x="17962" y="2341"/>
-                <wp:lineTo x="12138" y="2123"/>
-                <wp:lineTo x="10560" y="2123"/>
-              </wp:wrapPolygon>
-            </wp:wrapTight>
-            <wp:docPr id="25" name="Picture 25"/>
+          <wp:inline distT="0" distB="0" distL="0" distR="0" wp14:anchorId="53D69546" wp14:editId="6A297E56">
+            <wp:extent cx="5760720" cy="5480685"/>
+            <wp:effectExtent l="0" t="0" r="0" b="5715"/>
+            <wp:docPr id="669906474" name="Image 669906474"/>
             <wp:cNvGraphicFramePr>
               <a:graphicFrameLocks xmlns:a="http://schemas.openxmlformats.org/drawingml/2006/main" noChangeAspect="1"/>
             </wp:cNvGraphicFramePr>
@@ -19809,141 +19430,45 @@
               <a:graphicData uri="http://schemas.openxmlformats.org/drawingml/2006/picture">
                 <pic:pic xmlns:pic="http://schemas.openxmlformats.org/drawingml/2006/picture">
                   <pic:nvPicPr>
-                    <pic:cNvPr id="0" name="Picture 5"/>
-                    <pic:cNvPicPr>
-                      <a:picLocks noChangeAspect="1" noChangeArrowheads="1"/>
-                    </pic:cNvPicPr>
+                    <pic:cNvPr id="1" name=""/>
+                    <pic:cNvPicPr/>
                   </pic:nvPicPr>
                   <pic:blipFill>
-                    <a:blip r:embed="rId30">
-                      <a:extLst>
-                        <a:ext uri="{28A0092B-C50C-407E-A947-70E740481C1C}">
-                          <a14:useLocalDpi xmlns:a14="http://schemas.microsoft.com/office/drawing/2010/main" val="0"/>
-                        </a:ext>
-                      </a:extLst>
-                    </a:blip>
-                    <a:srcRect/>
+                    <a:blip r:embed="rId30"/>
                     <a:stretch>
                       <a:fillRect/>
                     </a:stretch>
                   </pic:blipFill>
-                  <pic:spPr bwMode="auto">
+                  <pic:spPr>
                     <a:xfrm>
                       <a:off x="0" y="0"/>
-                      <a:ext cx="7559675" cy="7559675"/>
+                      <a:ext cx="5760720" cy="5480685"/>
                     </a:xfrm>
                     <a:prstGeom prst="rect">
                       <a:avLst/>
                     </a:prstGeom>
-                    <a:noFill/>
-                    <a:ln>
-                      <a:noFill/>
-                    </a:ln>
                   </pic:spPr>
                 </pic:pic>
               </a:graphicData>
             </a:graphic>
-            <wp14:sizeRelH relativeFrom="margin">
-              <wp14:pctWidth>0</wp14:pctWidth>
-            </wp14:sizeRelH>
-            <wp14:sizeRelV relativeFrom="margin">
-              <wp14:pctHeight>0</wp14:pctHeight>
-            </wp14:sizeRelV>
-          </wp:anchor>
+          </wp:inline>
         </w:drawing>
       </w:r>
-      <w:proofErr w:type="gramStart"/>
-      <w:r>
-        <w:t>boucle</w:t>
-      </w:r>
-      <w:proofErr w:type="gramEnd"/>
-      <w:r>
-        <w:rPr>
-          <w:lang w:val="fr-FR"/>
-        </w:rPr>
-        <w:t xml:space="preserve"> fermée avec </w:t>
-      </w:r>
-      <w:proofErr w:type="spellStart"/>
-      <w:r>
-        <w:rPr>
-          <w:lang w:val="fr-FR"/>
-        </w:rPr>
-        <w:t>feedforward</w:t>
-      </w:r>
-      <w:bookmarkEnd w:id="31"/>
-      <w:proofErr w:type="spellEnd"/>
+      <w:r>
+        <w:t xml:space="preserve"> </w:t>
+      </w:r>
+      <w:r>
+        <w:br w:type="page"/>
+      </w:r>
     </w:p>
     <w:p>
       <w:pPr>
-        <w:jc w:val="center"/>
+        <w:pStyle w:val="Titre2"/>
         <w:rPr>
           <w:lang w:val="fr-FR"/>
         </w:rPr>
       </w:pPr>
-    </w:p>
-    <w:p>
-      <w:pPr>
-        <w:rPr>
-          <w:lang w:val="fr-FR"/>
-        </w:rPr>
-      </w:pPr>
-    </w:p>
-    <w:p>
-      <w:pPr>
-        <w:rPr>
-          <w:lang w:val="fr-FR"/>
-        </w:rPr>
-      </w:pPr>
-    </w:p>
-    <w:p>
-      <w:pPr>
-        <w:rPr>
-          <w:lang w:val="fr-FR"/>
-        </w:rPr>
-      </w:pPr>
-    </w:p>
-    <w:p>
-      <w:pPr>
-        <w:rPr>
-          <w:lang w:val="fr-FR"/>
-        </w:rPr>
-      </w:pPr>
-    </w:p>
-    <w:p>
-      <w:pPr>
-        <w:rPr>
-          <w:lang w:val="fr-FR"/>
-        </w:rPr>
-      </w:pPr>
-    </w:p>
-    <w:p>
-      <w:pPr>
-        <w:rPr>
-          <w:lang w:val="fr-FR"/>
-        </w:rPr>
-      </w:pPr>
-    </w:p>
-    <w:p>
-      <w:pPr>
-        <w:rPr>
-          <w:lang w:val="fr-FR"/>
-        </w:rPr>
-      </w:pPr>
-      <w:r>
-        <w:rPr>
-          <w:lang w:val="fr-FR"/>
-        </w:rPr>
-        <w:br w:type="page"/>
-      </w:r>
-    </w:p>
-    <w:p>
-      <w:pPr>
-        <w:pStyle w:val="Titre2"/>
-        <w:rPr>
-          <w:lang w:val="fr-FR"/>
-        </w:rPr>
-      </w:pPr>
-      <w:bookmarkStart w:id="32" w:name="_Toc131320816"/>
+      <w:bookmarkStart w:id="32" w:name="_Toc131322476"/>
       <w:r>
         <w:rPr>
           <w:lang w:val="fr-FR"/>
@@ -20010,26 +19535,26 @@
           <w:numId w:val="29"/>
         </w:numPr>
         <w:rPr>
-          <w:lang w:val="en-GB"/>
-        </w:rPr>
-      </w:pPr>
-      <w:bookmarkStart w:id="33" w:name="_Toc131320817"/>
-      <w:r>
-        <w:rPr>
-          <w:lang w:val="en-GB"/>
-        </w:rPr>
-        <w:t xml:space="preserve">Open loop </w:t>
-      </w:r>
-      <w:r>
-        <w:rPr>
-          <w:lang w:val="en-GB"/>
+          <w:lang w:val="fr-FR"/>
+        </w:rPr>
+      </w:pPr>
+      <w:bookmarkStart w:id="33" w:name="_Toc131322477"/>
+      <w:r>
+        <w:rPr>
+          <w:lang w:val="fr-FR"/>
+        </w:rPr>
+        <w:t xml:space="preserve">Expérimentation boucle ouverte </w:t>
+      </w:r>
+      <w:r>
+        <w:rPr>
+          <w:lang w:val="fr-FR"/>
         </w:rPr>
         <w:t xml:space="preserve">sans </w:t>
       </w:r>
       <w:proofErr w:type="spellStart"/>
       <w:r>
         <w:rPr>
-          <w:lang w:val="en-GB"/>
+          <w:lang w:val="fr-FR"/>
         </w:rPr>
         <w:t>FeedForward</w:t>
       </w:r>
@@ -20039,7 +19564,7 @@
     <w:p>
       <w:pPr>
         <w:rPr>
-          <w:lang w:val="en-GB"/>
+          <w:lang w:val="fr-FR"/>
         </w:rPr>
       </w:pPr>
     </w:p>
@@ -20102,7 +19627,7 @@
           <w:lang w:val="en-GB"/>
         </w:rPr>
       </w:pPr>
-      <w:bookmarkStart w:id="34" w:name="_Toc131320818"/>
+      <w:bookmarkStart w:id="34" w:name="_Toc131322478"/>
       <w:r>
         <w:rPr>
           <w:lang w:val="en-GB"/>
@@ -20180,7 +19705,7 @@
           <w:lang w:val="en-GB"/>
         </w:rPr>
       </w:pPr>
-      <w:bookmarkStart w:id="35" w:name="_Toc131320819"/>
+      <w:bookmarkStart w:id="35" w:name="_Toc131322479"/>
       <w:r>
         <w:rPr>
           <w:lang w:val="en-GB"/>
@@ -20261,7 +19786,7 @@
           <w:lang w:val="en-GB"/>
         </w:rPr>
       </w:pPr>
-      <w:bookmarkStart w:id="36" w:name="_Toc131320820"/>
+      <w:bookmarkStart w:id="36" w:name="_Toc131322480"/>
       <w:r>
         <w:rPr>
           <w:lang w:val="en-GB"/>
@@ -20356,7 +19881,7 @@
           <w:iCs w:val="0"/>
         </w:rPr>
       </w:pPr>
-      <w:bookmarkStart w:id="37" w:name="_Toc131320821"/>
+      <w:bookmarkStart w:id="37" w:name="_Toc131322481"/>
       <w:r>
         <w:rPr>
           <w:rStyle w:val="Titredulivre"/>
@@ -20376,7 +19901,7 @@
           <w:iCs w:val="0"/>
         </w:rPr>
       </w:pPr>
-      <w:bookmarkStart w:id="38" w:name="_Toc131320822"/>
+      <w:bookmarkStart w:id="38" w:name="_Toc131322482"/>
       <w:r>
         <w:rPr>
           <w:rStyle w:val="Titredulivre"/>
@@ -20438,7 +19963,7 @@
       <w:pPr>
         <w:pStyle w:val="TitreChapitre"/>
       </w:pPr>
-      <w:bookmarkStart w:id="39" w:name="_Toc131320823"/>
+      <w:bookmarkStart w:id="39" w:name="_Toc131322483"/>
       <w:r>
         <w:t>Annexes :</w:t>
       </w:r>
@@ -20457,7 +19982,7 @@
           <w:noProof/>
         </w:rPr>
       </w:pPr>
-      <w:bookmarkStart w:id="40" w:name="_Toc131320824"/>
+      <w:bookmarkStart w:id="40" w:name="_Toc131322484"/>
       <w:r>
         <w:rPr>
           <w:noProof/>
@@ -20529,7 +20054,7 @@
       <w:pPr>
         <w:pStyle w:val="Titre2"/>
       </w:pPr>
-      <w:bookmarkStart w:id="41" w:name="_Toc131320825"/>
+      <w:bookmarkStart w:id="41" w:name="_Toc131322485"/>
       <w:r>
         <w:t>Expérimentation pour MV0=60% et DV0=30% pour une modélisation de MV0=50% et DV0=50%</w:t>
       </w:r>
@@ -20603,7 +20128,7 @@
           <w:lang w:eastAsia="fr-FR"/>
         </w:rPr>
       </w:pPr>
-      <w:bookmarkStart w:id="42" w:name="_Toc131320826"/>
+      <w:bookmarkStart w:id="42" w:name="_Toc131322486"/>
       <w:r>
         <w:rPr>
           <w:lang w:eastAsia="fr-FR"/>

</xml_diff>

<commit_message>
Margins rapport doc updated
</commit_message>
<xml_diff>
--- a/Rapport REKIK LEONARD 2023.docx
+++ b/Rapport REKIK LEONARD 2023.docx
@@ -18485,588 +18485,221 @@
         <w:t xml:space="preserve">Paramètres : </w:t>
       </w:r>
     </w:p>
+    <w:p>
+      <w:pPr>
+        <w:rPr>
+          <w:rFonts w:eastAsiaTheme="minorEastAsia"/>
+        </w:rPr>
+      </w:pPr>
+      <w:r>
+        <w:t xml:space="preserve">Nous avons choisi arbitrairement de choisir comme coefficient </w:t>
+      </w:r>
+      <m:oMath>
+        <m:r>
+          <w:rPr>
+            <w:rFonts w:ascii="Cambria Math" w:hAnsi="Cambria Math"/>
+          </w:rPr>
+          <m:t>α=0,9</m:t>
+        </m:r>
+      </m:oMath>
+      <w:r>
+        <w:t xml:space="preserve">  ce qui filtre grandement la dérivé et réduit l’importance de MV_</w:t>
+      </w:r>
+      <w:proofErr w:type="gramStart"/>
+      <w:r>
+        <w:t>I ,</w:t>
+      </w:r>
+      <w:proofErr w:type="gramEnd"/>
+      <w:r>
+        <w:t xml:space="preserve"> nous avons choisi pour la méthode IMC tuning </w:t>
+      </w:r>
+      <m:oMath>
+        <m:r>
+          <w:rPr>
+            <w:rFonts w:ascii="Cambria Math" w:hAnsi="Cambria Math"/>
+          </w:rPr>
+          <m:t>γ</m:t>
+        </m:r>
+        <m:r>
+          <w:rPr>
+            <w:rFonts w:ascii="Cambria Math" w:hAnsi="Cambria Math"/>
+          </w:rPr>
+          <m:t>=0,9</m:t>
+        </m:r>
+      </m:oMath>
+      <w:r>
+        <w:rPr>
+          <w:rFonts w:eastAsiaTheme="minorEastAsia"/>
+        </w:rPr>
+        <w:t xml:space="preserve"> ce qui permet d’avoir un comportement du PID peu agressif. </w:t>
+      </w:r>
+    </w:p>
+    <w:p>
+      <w:r>
+        <w:t xml:space="preserve">La méthode </w:t>
+      </w:r>
+      <w:r>
+        <w:t xml:space="preserve">IMC Tuning </w:t>
+      </w:r>
+      <w:r>
+        <w:t xml:space="preserve">nous donnes les paramètres : </w:t>
+      </w:r>
+    </w:p>
+    <w:p>
+      <w:pPr>
+        <w:rPr>
+          <w:rFonts w:ascii="Consolas" w:hAnsi="Consolas"/>
+          <w:sz w:val="21"/>
+          <w:szCs w:val="21"/>
+        </w:rPr>
+      </w:pPr>
+      <w:proofErr w:type="spellStart"/>
+      <w:r>
+        <w:rPr>
+          <w:rFonts w:ascii="Consolas" w:hAnsi="Consolas"/>
+          <w:sz w:val="21"/>
+          <w:szCs w:val="21"/>
+        </w:rPr>
+        <w:t>Kc</w:t>
+      </w:r>
+      <w:proofErr w:type="spellEnd"/>
+      <w:r>
+        <w:rPr>
+          <w:rFonts w:ascii="Consolas" w:hAnsi="Consolas"/>
+          <w:sz w:val="21"/>
+          <w:szCs w:val="21"/>
+        </w:rPr>
+        <w:t xml:space="preserve"> :  1.93574448737583 </w:t>
+      </w:r>
+    </w:p>
+    <w:p>
+      <w:pPr>
+        <w:rPr>
+          <w:rFonts w:ascii="Consolas" w:hAnsi="Consolas"/>
+          <w:sz w:val="21"/>
+          <w:szCs w:val="21"/>
+        </w:rPr>
+      </w:pPr>
+      <w:r>
+        <w:rPr>
+          <w:rFonts w:ascii="Consolas" w:hAnsi="Consolas"/>
+          <w:sz w:val="21"/>
+          <w:szCs w:val="21"/>
+        </w:rPr>
+        <w:t>T_I :  184.5046842733446</w:t>
+      </w:r>
+    </w:p>
+    <w:p>
+      <w:r>
+        <w:rPr>
+          <w:rFonts w:ascii="Consolas" w:hAnsi="Consolas"/>
+          <w:sz w:val="21"/>
+          <w:szCs w:val="21"/>
+        </w:rPr>
+        <w:t>T_D 1.78243605578892e-07</w:t>
+      </w:r>
+    </w:p>
     <w:p/>
     <w:p>
       <w:r>
-        <w:t xml:space="preserve">IMC Tuning </w:t>
+        <w:t>Critiques : La valeur de Td est proche de 0, cependant nous sommes nous respectons bien la règle que Td/Ti&lt;0,25</w:t>
+      </w:r>
+      <w:r>
+        <w:t>.</w:t>
+      </w:r>
+    </w:p>
+    <w:p>
+      <w:pPr>
+        <w:rPr>
+          <w:rFonts w:eastAsiaTheme="minorEastAsia"/>
+        </w:rPr>
+      </w:pPr>
+      <w:r>
+        <w:t xml:space="preserve">Nous aurions pu descendre la valeur de </w:t>
+      </w:r>
+      <m:oMath>
+        <m:r>
+          <w:rPr>
+            <w:rFonts w:ascii="Cambria Math" w:hAnsi="Cambria Math"/>
+          </w:rPr>
+          <m:t>γ</m:t>
+        </m:r>
+      </m:oMath>
+      <w:r>
+        <w:rPr>
+          <w:rFonts w:eastAsiaTheme="minorEastAsia"/>
+        </w:rPr>
+        <w:t xml:space="preserve"> comme celle de </w:t>
+      </w:r>
+      <m:oMath>
+        <m:r>
+          <w:rPr>
+            <w:rFonts w:ascii="Cambria Math" w:hAnsi="Cambria Math"/>
+          </w:rPr>
+          <m:t>α</m:t>
+        </m:r>
+      </m:oMath>
+      <w:r>
+        <w:rPr>
+          <w:rFonts w:eastAsiaTheme="minorEastAsia"/>
+        </w:rPr>
+        <w:t xml:space="preserve"> pour rendre l’action le contrôleur plus agressif et plus réactif face à l’action dérivé. Dans les conditions actuels l’action dérivé est inexistante.</w:t>
       </w:r>
     </w:p>
     <w:p/>
+    <w:p>
+      <w:pPr>
+        <w:pStyle w:val="Titre2"/>
+      </w:pPr>
+      <w:r>
+        <w:lastRenderedPageBreak/>
+        <w:t>Marge de gain et marge de phase</w:t>
+      </w:r>
+      <w:r>
+        <w:t xml:space="preserve"> : </w:t>
+      </w:r>
+    </w:p>
+    <w:p>
+      <w:r>
+        <w:t xml:space="preserve">Pour chaque implémentation du PID il est intéressant de faire une étude sur le diagramme de Bode de L(s)=P(s)*C(s), nous pouvons voir ainsi voir le comportement de la plateforme dans le domaine fréquentiel. </w:t>
+      </w:r>
+    </w:p>
+    <w:p>
+      <w:r>
+        <w:t xml:space="preserve">Il nous est également possible de déterminer la marge de gain et la marge de phase qui sont respectivement </w:t>
+      </w:r>
+      <w:r>
+        <w:t xml:space="preserve">la robustesse au changement de </w:t>
+      </w:r>
+      <w:r>
+        <w:rPr>
+          <w:highlight w:val="yellow"/>
+        </w:rPr>
+        <w:t>………. Et au déphasage</w:t>
+      </w:r>
+      <w:proofErr w:type="gramStart"/>
+      <w:r>
+        <w:rPr>
+          <w:highlight w:val="yellow"/>
+        </w:rPr>
+        <w:t xml:space="preserve"> ….</w:t>
+      </w:r>
+      <w:proofErr w:type="gramEnd"/>
+      <w:r>
+        <w:rPr>
+          <w:highlight w:val="yellow"/>
+        </w:rPr>
+        <w:t>.changement de .</w:t>
+      </w:r>
+    </w:p>
     <w:p/>
     <w:p>
       <w:r>
-        <w:br w:type="page"/>
-      </w:r>
-    </w:p>
-    <w:p/>
-    <w:p/>
-    <w:p/>
-    <w:p/>
-    <w:p/>
-    <w:p/>
-    <w:p/>
-    <w:p/>
-    <w:p/>
-    <w:p/>
-    <w:p/>
-    <w:p>
-      <w:pPr>
-        <w:jc w:val="center"/>
-        <w:rPr>
-          <w:rStyle w:val="Titredulivre"/>
-        </w:rPr>
-      </w:pPr>
-      <w:r>
-        <w:rPr>
-          <w:rStyle w:val="Titredulivre"/>
-        </w:rPr>
-        <w:t>Résultats des réponses expérimentale</w:t>
-      </w:r>
-    </w:p>
-    <w:p>
-      <w:pPr>
-        <w:pStyle w:val="TitreChapitre"/>
-        <w:rPr>
-          <w:rStyle w:val="Titredulivre"/>
-          <w:b w:val="0"/>
-          <w:bCs w:val="0"/>
-          <w:i w:val="0"/>
-          <w:iCs w:val="0"/>
-        </w:rPr>
-      </w:pPr>
-      <w:bookmarkStart w:id="26" w:name="_Toc131322470"/>
-      <w:r>
-        <w:rPr>
-          <w:rStyle w:val="Titredulivre"/>
-        </w:rPr>
-        <w:t>S</w:t>
-      </w:r>
-      <w:r>
-        <w:rPr>
-          <w:rStyle w:val="Titredulivre"/>
-        </w:rPr>
-        <w:t>imulation</w:t>
-      </w:r>
-      <w:r>
-        <w:rPr>
-          <w:rStyle w:val="Titredulivre"/>
-        </w:rPr>
-        <w:t xml:space="preserve"> et e</w:t>
-      </w:r>
-      <w:r>
-        <w:rPr>
-          <w:rStyle w:val="Titredulivre"/>
-        </w:rPr>
-        <w:t>xpérimentation</w:t>
-      </w:r>
-      <w:r>
-        <w:rPr>
-          <w:rStyle w:val="Titredulivre"/>
-        </w:rPr>
-        <w:t xml:space="preserve"> en b</w:t>
-      </w:r>
-      <w:r>
-        <w:rPr>
-          <w:rStyle w:val="Titredulivre"/>
-        </w:rPr>
-        <w:t>oucle ouverte</w:t>
-      </w:r>
-      <w:r>
-        <w:rPr>
-          <w:rStyle w:val="Titredulivre"/>
-        </w:rPr>
-        <w:t xml:space="preserve"> et </w:t>
-      </w:r>
-      <w:r>
-        <w:rPr>
-          <w:rStyle w:val="Titredulivre"/>
-        </w:rPr>
-        <w:t>Fermé</w:t>
-      </w:r>
-      <w:bookmarkEnd w:id="26"/>
-    </w:p>
-    <w:p>
-      <w:pPr>
-        <w:pStyle w:val="Titre2"/>
-        <w:numPr>
-          <w:ilvl w:val="0"/>
-          <w:numId w:val="41"/>
-        </w:numPr>
-      </w:pPr>
-      <w:bookmarkStart w:id="27" w:name="_Toc131322471"/>
-      <w:r>
-        <w:t xml:space="preserve">Simulation du </w:t>
-      </w:r>
-      <w:proofErr w:type="spellStart"/>
-      <w:r>
-        <w:t>TCLab</w:t>
-      </w:r>
-      <w:bookmarkEnd w:id="27"/>
-      <w:proofErr w:type="spellEnd"/>
-    </w:p>
-    <w:p>
-      <w:pPr>
-        <w:autoSpaceDE w:val="0"/>
-        <w:autoSpaceDN w:val="0"/>
-        <w:adjustRightInd w:val="0"/>
-        <w:spacing w:after="0" w:line="240" w:lineRule="auto"/>
-        <w:jc w:val="left"/>
-        <w:rPr>
-          <w:rFonts w:ascii="SFRM1200" w:hAnsi="SFRM1200" w:cs="SFRM1200"/>
-          <w:sz w:val="24"/>
-          <w:szCs w:val="24"/>
-        </w:rPr>
-      </w:pPr>
-      <w:r>
-        <w:rPr>
-          <w:rFonts w:ascii="SFRM1200" w:hAnsi="SFRM1200" w:cs="SFRM1200"/>
-          <w:sz w:val="24"/>
-          <w:szCs w:val="24"/>
-        </w:rPr>
-        <w:t xml:space="preserve">Pour tester le changement d’un </w:t>
-      </w:r>
-      <w:proofErr w:type="spellStart"/>
-      <w:r>
-        <w:rPr>
-          <w:rFonts w:ascii="SFRM1200" w:hAnsi="SFRM1200" w:cs="SFRM1200"/>
-          <w:sz w:val="24"/>
-          <w:szCs w:val="24"/>
-        </w:rPr>
-        <w:t>setpoint</w:t>
-      </w:r>
-      <w:proofErr w:type="spellEnd"/>
-      <w:r>
-        <w:rPr>
-          <w:rFonts w:ascii="SFRM1200" w:hAnsi="SFRM1200" w:cs="SFRM1200"/>
-          <w:sz w:val="24"/>
-          <w:szCs w:val="24"/>
-        </w:rPr>
-        <w:t xml:space="preserve"> ainsi que la réponse au DV, nous appliquons</w:t>
-      </w:r>
-      <w:r>
-        <w:rPr>
-          <w:rFonts w:ascii="SFRM1200" w:hAnsi="SFRM1200" w:cs="SFRM1200"/>
-          <w:sz w:val="24"/>
-          <w:szCs w:val="24"/>
-        </w:rPr>
-        <w:t xml:space="preserve"> </w:t>
-      </w:r>
-      <w:r>
-        <w:rPr>
-          <w:rFonts w:ascii="SFRM1200" w:hAnsi="SFRM1200" w:cs="SFRM1200"/>
-          <w:sz w:val="24"/>
-          <w:szCs w:val="24"/>
-        </w:rPr>
-        <w:t>le</w:t>
-      </w:r>
-      <w:r>
-        <w:rPr>
-          <w:rFonts w:ascii="SFRM1200" w:hAnsi="SFRM1200" w:cs="SFRM1200"/>
-          <w:sz w:val="24"/>
-          <w:szCs w:val="24"/>
-        </w:rPr>
-        <w:t xml:space="preserve"> </w:t>
-      </w:r>
-      <w:r>
-        <w:rPr>
-          <w:rFonts w:ascii="SFRM1200" w:hAnsi="SFRM1200" w:cs="SFRM1200"/>
-          <w:sz w:val="24"/>
-          <w:szCs w:val="24"/>
-        </w:rPr>
-        <w:t>protocole suivant :</w:t>
-      </w:r>
-    </w:p>
-    <w:p>
-      <w:pPr>
-        <w:autoSpaceDE w:val="0"/>
-        <w:autoSpaceDN w:val="0"/>
-        <w:adjustRightInd w:val="0"/>
-        <w:spacing w:after="0" w:line="240" w:lineRule="auto"/>
-        <w:jc w:val="left"/>
-        <w:rPr>
-          <w:rFonts w:ascii="SFRM1200" w:hAnsi="SFRM1200" w:cs="SFRM1200"/>
-          <w:sz w:val="24"/>
-          <w:szCs w:val="24"/>
-        </w:rPr>
-      </w:pPr>
-      <w:r>
-        <w:rPr>
-          <w:rFonts w:ascii="SFRM1200" w:hAnsi="SFRM1200" w:cs="SFRM1200"/>
-          <w:sz w:val="24"/>
-          <w:szCs w:val="24"/>
-        </w:rPr>
-        <w:t xml:space="preserve">Nous démarrons notre système avec un </w:t>
-      </w:r>
-      <w:r>
-        <w:rPr>
-          <w:rFonts w:ascii="SFBX1200" w:hAnsi="SFBX1200" w:cs="SFBX1200"/>
-          <w:sz w:val="24"/>
-          <w:szCs w:val="24"/>
-        </w:rPr>
-        <w:t xml:space="preserve">PV </w:t>
-      </w:r>
-      <w:r>
-        <w:rPr>
-          <w:rFonts w:ascii="SFRM1200" w:hAnsi="SFRM1200" w:cs="SFRM1200"/>
-          <w:sz w:val="24"/>
-          <w:szCs w:val="24"/>
-        </w:rPr>
-        <w:t xml:space="preserve">d’environ </w:t>
-      </w:r>
-      <w:r>
-        <w:rPr>
-          <w:rFonts w:ascii="SFRM1200" w:hAnsi="SFRM1200" w:cs="SFRM1200"/>
-          <w:sz w:val="24"/>
-          <w:szCs w:val="24"/>
-        </w:rPr>
-        <w:t>18</w:t>
-      </w:r>
-      <w:r>
-        <w:rPr>
-          <w:rFonts w:ascii="SFRM1200" w:hAnsi="SFRM1200" w:cs="SFRM1200"/>
-          <w:sz w:val="24"/>
-          <w:szCs w:val="24"/>
-        </w:rPr>
-        <w:t xml:space="preserve">°C, un </w:t>
-      </w:r>
-      <w:r>
-        <w:rPr>
-          <w:rFonts w:ascii="SFBX1200" w:hAnsi="SFBX1200" w:cs="SFBX1200"/>
-          <w:sz w:val="24"/>
-          <w:szCs w:val="24"/>
-        </w:rPr>
-        <w:t xml:space="preserve">DV </w:t>
-      </w:r>
-      <w:r>
-        <w:rPr>
-          <w:rFonts w:ascii="SFRM1200" w:hAnsi="SFRM1200" w:cs="SFRM1200"/>
-          <w:sz w:val="24"/>
-          <w:szCs w:val="24"/>
-        </w:rPr>
-        <w:t xml:space="preserve">de 50 et le </w:t>
-      </w:r>
-      <w:r>
-        <w:rPr>
-          <w:rFonts w:ascii="SFBX1200" w:hAnsi="SFBX1200" w:cs="SFBX1200"/>
-          <w:sz w:val="24"/>
-          <w:szCs w:val="24"/>
-        </w:rPr>
-        <w:t xml:space="preserve">SP </w:t>
-      </w:r>
-      <w:r>
-        <w:rPr>
-          <w:rFonts w:ascii="SFRM1200" w:hAnsi="SFRM1200" w:cs="SFRM1200"/>
-          <w:sz w:val="24"/>
-          <w:szCs w:val="24"/>
-        </w:rPr>
-        <w:t xml:space="preserve">du PID à </w:t>
-      </w:r>
-      <w:r>
-        <w:rPr>
-          <w:rFonts w:ascii="SFRM1200" w:hAnsi="SFRM1200" w:cs="SFRM1200"/>
-          <w:sz w:val="24"/>
-          <w:szCs w:val="24"/>
-        </w:rPr>
-        <w:t>4</w:t>
-      </w:r>
-      <w:r>
-        <w:rPr>
-          <w:rFonts w:ascii="SFRM1200" w:hAnsi="SFRM1200" w:cs="SFRM1200"/>
-          <w:sz w:val="24"/>
-          <w:szCs w:val="24"/>
-        </w:rPr>
-        <w:t xml:space="preserve">0 </w:t>
-      </w:r>
-      <w:r>
-        <w:rPr>
-          <w:rFonts w:ascii="SFRM1200" w:hAnsi="SFRM1200" w:cs="SFRM1200"/>
-          <w:sz w:val="24"/>
-          <w:szCs w:val="24"/>
-        </w:rPr>
-        <w:t xml:space="preserve">et on laisse notre système </w:t>
-      </w:r>
-      <w:r>
-        <w:rPr>
-          <w:rFonts w:ascii="SFRM1200" w:hAnsi="SFRM1200" w:cs="SFRM1200"/>
-          <w:sz w:val="24"/>
-          <w:szCs w:val="24"/>
-        </w:rPr>
-        <w:t xml:space="preserve">pendant </w:t>
-      </w:r>
-      <w:r>
-        <w:rPr>
-          <w:rFonts w:ascii="SFRM1200" w:hAnsi="SFRM1200" w:cs="SFRM1200"/>
-          <w:sz w:val="24"/>
-          <w:szCs w:val="24"/>
-        </w:rPr>
-        <w:t>10</w:t>
-      </w:r>
-      <w:r>
-        <w:rPr>
-          <w:rFonts w:ascii="SFRM1200" w:hAnsi="SFRM1200" w:cs="SFRM1200"/>
-          <w:sz w:val="24"/>
-          <w:szCs w:val="24"/>
-        </w:rPr>
-        <w:t>00 secondes pour qu</w:t>
-      </w:r>
-      <w:r>
-        <w:rPr>
-          <w:rFonts w:ascii="SFRM1200" w:hAnsi="SFRM1200" w:cs="SFRM1200"/>
-          <w:sz w:val="24"/>
-          <w:szCs w:val="24"/>
-        </w:rPr>
-        <w:t xml:space="preserve">’il </w:t>
-      </w:r>
-      <w:r>
-        <w:rPr>
-          <w:rFonts w:ascii="SFRM1200" w:hAnsi="SFRM1200" w:cs="SFRM1200"/>
-          <w:sz w:val="24"/>
-          <w:szCs w:val="24"/>
-        </w:rPr>
-        <w:t>se stabilise.</w:t>
-      </w:r>
-    </w:p>
-    <w:p>
-      <w:pPr>
-        <w:autoSpaceDE w:val="0"/>
-        <w:autoSpaceDN w:val="0"/>
-        <w:adjustRightInd w:val="0"/>
-        <w:spacing w:after="0" w:line="240" w:lineRule="auto"/>
-        <w:jc w:val="left"/>
-        <w:rPr>
-          <w:rFonts w:ascii="SFRM1200" w:hAnsi="SFRM1200" w:cs="SFRM1200"/>
-          <w:sz w:val="24"/>
-          <w:szCs w:val="24"/>
-        </w:rPr>
-      </w:pPr>
-    </w:p>
-    <w:p>
-      <w:r>
-        <w:rPr>
-          <w:rFonts w:ascii="SFRM1200" w:hAnsi="SFRM1200" w:cs="SFRM1200"/>
-          <w:sz w:val="24"/>
-          <w:szCs w:val="24"/>
-        </w:rPr>
-        <w:t>(</w:t>
-      </w:r>
-      <w:proofErr w:type="gramStart"/>
-      <w:r>
-        <w:rPr>
-          <w:rFonts w:ascii="SFRM1200" w:hAnsi="SFRM1200" w:cs="SFRM1200"/>
-          <w:sz w:val="24"/>
-          <w:szCs w:val="24"/>
-          <w:highlight w:val="yellow"/>
-        </w:rPr>
-        <w:t>encore</w:t>
-      </w:r>
-      <w:proofErr w:type="gramEnd"/>
-      <w:r>
-        <w:rPr>
-          <w:rFonts w:ascii="SFRM1200" w:hAnsi="SFRM1200" w:cs="SFRM1200"/>
-          <w:sz w:val="24"/>
-          <w:szCs w:val="24"/>
-          <w:highlight w:val="yellow"/>
-        </w:rPr>
-        <w:t xml:space="preserve"> il faut décrire le système)</w:t>
-      </w:r>
-      <w:r>
-        <w:br w:type="page"/>
-      </w:r>
-    </w:p>
-    <w:p/>
-    <w:p/>
-    <w:p>
-      <w:pPr>
-        <w:rPr>
-          <w:lang w:val="en-GB"/>
-        </w:rPr>
-      </w:pPr>
-      <w:proofErr w:type="gramStart"/>
-      <w:r>
-        <w:rPr>
-          <w:lang w:val="en-GB"/>
-        </w:rPr>
-        <w:t>Bode :</w:t>
-      </w:r>
-      <w:proofErr w:type="gramEnd"/>
-      <w:r>
-        <w:rPr>
-          <w:lang w:val="en-GB"/>
-        </w:rPr>
-        <w:t xml:space="preserve"> </w:t>
-      </w:r>
-    </w:p>
-    <w:p>
-      <w:pPr>
-        <w:rPr>
-          <w:lang w:val="en-GB"/>
-        </w:rPr>
-      </w:pPr>
-    </w:p>
-    <w:p>
-      <w:pPr>
-        <w:spacing w:after="0" w:line="240" w:lineRule="auto"/>
-        <w:jc w:val="left"/>
-        <w:rPr>
-          <w:rFonts w:ascii="Consolas" w:eastAsia="Times New Roman" w:hAnsi="Consolas" w:cs="Times New Roman"/>
-          <w:color w:val="D4D4D4"/>
-          <w:sz w:val="21"/>
-          <w:szCs w:val="21"/>
-          <w:lang w:val="en-GB" w:eastAsia="fr-FR"/>
-        </w:rPr>
-      </w:pPr>
-      <w:proofErr w:type="spellStart"/>
-      <w:r>
-        <w:rPr>
-          <w:rFonts w:ascii="Consolas" w:eastAsia="Times New Roman" w:hAnsi="Consolas" w:cs="Times New Roman"/>
-          <w:color w:val="D4D4D4"/>
-          <w:sz w:val="21"/>
-          <w:szCs w:val="21"/>
-          <w:lang w:val="en-GB" w:eastAsia="fr-FR"/>
-        </w:rPr>
-        <w:t>indiceGain</w:t>
-      </w:r>
-      <w:proofErr w:type="spellEnd"/>
-      <w:r>
-        <w:rPr>
-          <w:rFonts w:ascii="Consolas" w:eastAsia="Times New Roman" w:hAnsi="Consolas" w:cs="Times New Roman"/>
-          <w:color w:val="D4D4D4"/>
-          <w:sz w:val="21"/>
-          <w:szCs w:val="21"/>
-          <w:lang w:val="en-GB" w:eastAsia="fr-FR"/>
-        </w:rPr>
-        <w:t>:  None</w:t>
-      </w:r>
-    </w:p>
-    <w:p>
-      <w:pPr>
-        <w:spacing w:after="0" w:line="240" w:lineRule="auto"/>
-        <w:jc w:val="left"/>
-        <w:rPr>
-          <w:rFonts w:ascii="Consolas" w:eastAsia="Times New Roman" w:hAnsi="Consolas" w:cs="Times New Roman"/>
-          <w:color w:val="D4D4D4"/>
-          <w:sz w:val="21"/>
-          <w:szCs w:val="21"/>
-          <w:lang w:val="en-GB" w:eastAsia="fr-FR"/>
-        </w:rPr>
-      </w:pPr>
-      <w:proofErr w:type="spellStart"/>
-      <w:r>
-        <w:rPr>
-          <w:rFonts w:ascii="Consolas" w:eastAsia="Times New Roman" w:hAnsi="Consolas" w:cs="Times New Roman"/>
-          <w:color w:val="D4D4D4"/>
-          <w:sz w:val="21"/>
-          <w:szCs w:val="21"/>
-          <w:lang w:val="en-GB" w:eastAsia="fr-FR"/>
-        </w:rPr>
-        <w:t>indicePhase</w:t>
-      </w:r>
-      <w:proofErr w:type="spellEnd"/>
-      <w:r>
-        <w:rPr>
-          <w:rFonts w:ascii="Consolas" w:eastAsia="Times New Roman" w:hAnsi="Consolas" w:cs="Times New Roman"/>
-          <w:color w:val="D4D4D4"/>
-          <w:sz w:val="21"/>
-          <w:szCs w:val="21"/>
-          <w:lang w:val="en-GB" w:eastAsia="fr-FR"/>
-        </w:rPr>
-        <w:t>:  3512</w:t>
-      </w:r>
-    </w:p>
-    <w:p>
-      <w:pPr>
-        <w:spacing w:after="0" w:line="240" w:lineRule="auto"/>
-        <w:jc w:val="left"/>
-        <w:rPr>
-          <w:rFonts w:ascii="Consolas" w:eastAsia="Times New Roman" w:hAnsi="Consolas" w:cs="Times New Roman"/>
-          <w:color w:val="D4D4D4"/>
-          <w:sz w:val="21"/>
-          <w:szCs w:val="21"/>
-          <w:lang w:val="en-GB" w:eastAsia="fr-FR"/>
-        </w:rPr>
-      </w:pPr>
-      <w:r>
-        <w:rPr>
-          <w:rFonts w:ascii="Consolas" w:eastAsia="Times New Roman" w:hAnsi="Consolas" w:cs="Times New Roman"/>
-          <w:color w:val="D4D4D4"/>
-          <w:sz w:val="21"/>
-          <w:szCs w:val="21"/>
-          <w:lang w:val="en-GB" w:eastAsia="fr-FR"/>
-        </w:rPr>
-        <w:t xml:space="preserve">Gain </w:t>
-      </w:r>
-      <w:proofErr w:type="gramStart"/>
-      <w:r>
-        <w:rPr>
-          <w:rFonts w:ascii="Consolas" w:eastAsia="Times New Roman" w:hAnsi="Consolas" w:cs="Times New Roman"/>
-          <w:color w:val="D4D4D4"/>
-          <w:sz w:val="21"/>
-          <w:szCs w:val="21"/>
-          <w:lang w:val="en-GB" w:eastAsia="fr-FR"/>
-        </w:rPr>
-        <w:t>margin :</w:t>
-      </w:r>
-      <w:proofErr w:type="gramEnd"/>
-      <w:r>
-        <w:rPr>
-          <w:rFonts w:ascii="Consolas" w:eastAsia="Times New Roman" w:hAnsi="Consolas" w:cs="Times New Roman"/>
-          <w:color w:val="D4D4D4"/>
-          <w:sz w:val="21"/>
-          <w:szCs w:val="21"/>
-          <w:lang w:val="en-GB" w:eastAsia="fr-FR"/>
-        </w:rPr>
-        <w:t xml:space="preserve">  57.82645263683891 dB at  0.2538285413400334 rad/s </w:t>
-      </w:r>
-    </w:p>
-    <w:p>
-      <w:pPr>
-        <w:rPr>
-          <w:lang w:val="en-GB"/>
-        </w:rPr>
-      </w:pPr>
-      <w:r>
-        <w:rPr>
-          <w:rFonts w:ascii="Consolas" w:eastAsia="Times New Roman" w:hAnsi="Consolas" w:cs="Times New Roman"/>
-          <w:color w:val="D4D4D4"/>
-          <w:sz w:val="21"/>
-          <w:szCs w:val="21"/>
-          <w:lang w:val="en-GB" w:eastAsia="fr-FR"/>
-        </w:rPr>
-        <w:t xml:space="preserve">Error in the frequency </w:t>
-      </w:r>
-      <w:proofErr w:type="spellStart"/>
-      <w:r>
-        <w:rPr>
-          <w:rFonts w:ascii="Consolas" w:eastAsia="Times New Roman" w:hAnsi="Consolas" w:cs="Times New Roman"/>
-          <w:color w:val="D4D4D4"/>
-          <w:sz w:val="21"/>
-          <w:szCs w:val="21"/>
-          <w:lang w:val="en-GB" w:eastAsia="fr-FR"/>
-        </w:rPr>
-        <w:t>pahse</w:t>
-      </w:r>
-      <w:proofErr w:type="spellEnd"/>
-      <w:r>
-        <w:rPr>
-          <w:rFonts w:ascii="Consolas" w:eastAsia="Times New Roman" w:hAnsi="Consolas" w:cs="Times New Roman"/>
-          <w:color w:val="D4D4D4"/>
-          <w:sz w:val="21"/>
-          <w:szCs w:val="21"/>
-          <w:lang w:val="en-GB" w:eastAsia="fr-FR"/>
-        </w:rPr>
-        <w:t xml:space="preserve"> computation</w:t>
-      </w:r>
-    </w:p>
-    <w:p>
-      <w:r>
-        <w:rPr>
-          <w:noProof/>
-        </w:rPr>
         <w:drawing>
-          <wp:inline distT="0" distB="0" distL="0" distR="0" wp14:anchorId="3A009384" wp14:editId="4327F636">
+          <wp:inline distT="0" distB="0" distL="0" distR="0" wp14:anchorId="5F493DB2" wp14:editId="62BCE698">
             <wp:extent cx="5760720" cy="3108325"/>
             <wp:effectExtent l="0" t="0" r="0" b="0"/>
-            <wp:docPr id="24" name="Picture 24"/>
+            <wp:docPr id="669906475" name="Image 669906475"/>
             <wp:cNvGraphicFramePr>
               <a:graphicFrameLocks xmlns:a="http://schemas.openxmlformats.org/drawingml/2006/main" noChangeAspect="1"/>
             </wp:cNvGraphicFramePr>
@@ -19099,48 +18732,1167 @@
         </w:drawing>
       </w:r>
     </w:p>
-    <w:p/>
-    <w:p/>
-    <w:p/>
+    <w:p>
+      <w:pPr>
+        <w:spacing w:after="0" w:line="240" w:lineRule="auto"/>
+        <w:jc w:val="left"/>
+        <w:rPr>
+          <w:rFonts w:ascii="Consolas" w:eastAsia="Times New Roman" w:hAnsi="Consolas" w:cs="Times New Roman"/>
+          <w:sz w:val="21"/>
+          <w:szCs w:val="21"/>
+          <w:lang w:val="en-GB" w:eastAsia="fr-FR"/>
+        </w:rPr>
+      </w:pPr>
+      <w:proofErr w:type="spellStart"/>
+      <w:r>
+        <w:rPr>
+          <w:rFonts w:ascii="Consolas" w:eastAsia="Times New Roman" w:hAnsi="Consolas" w:cs="Times New Roman"/>
+          <w:sz w:val="21"/>
+          <w:szCs w:val="21"/>
+          <w:lang w:val="en-GB" w:eastAsia="fr-FR"/>
+        </w:rPr>
+        <w:t>indiceGain</w:t>
+      </w:r>
+      <w:proofErr w:type="spellEnd"/>
+      <w:r>
+        <w:rPr>
+          <w:rFonts w:ascii="Consolas" w:eastAsia="Times New Roman" w:hAnsi="Consolas" w:cs="Times New Roman"/>
+          <w:sz w:val="21"/>
+          <w:szCs w:val="21"/>
+          <w:lang w:val="en-GB" w:eastAsia="fr-FR"/>
+        </w:rPr>
+        <w:t>:  None</w:t>
+      </w:r>
+    </w:p>
+    <w:p>
+      <w:pPr>
+        <w:spacing w:after="0" w:line="240" w:lineRule="auto"/>
+        <w:jc w:val="left"/>
+        <w:rPr>
+          <w:rFonts w:ascii="Consolas" w:eastAsia="Times New Roman" w:hAnsi="Consolas" w:cs="Times New Roman"/>
+          <w:sz w:val="21"/>
+          <w:szCs w:val="21"/>
+          <w:lang w:val="en-GB" w:eastAsia="fr-FR"/>
+        </w:rPr>
+      </w:pPr>
+      <w:proofErr w:type="spellStart"/>
+      <w:r>
+        <w:rPr>
+          <w:rFonts w:ascii="Consolas" w:eastAsia="Times New Roman" w:hAnsi="Consolas" w:cs="Times New Roman"/>
+          <w:sz w:val="21"/>
+          <w:szCs w:val="21"/>
+          <w:lang w:val="en-GB" w:eastAsia="fr-FR"/>
+        </w:rPr>
+        <w:t>indicePhase</w:t>
+      </w:r>
+      <w:proofErr w:type="spellEnd"/>
+      <w:r>
+        <w:rPr>
+          <w:rFonts w:ascii="Consolas" w:eastAsia="Times New Roman" w:hAnsi="Consolas" w:cs="Times New Roman"/>
+          <w:sz w:val="21"/>
+          <w:szCs w:val="21"/>
+          <w:lang w:val="en-GB" w:eastAsia="fr-FR"/>
+        </w:rPr>
+        <w:t>:  4259</w:t>
+      </w:r>
+    </w:p>
+    <w:p>
+      <w:pPr>
+        <w:spacing w:after="0" w:line="240" w:lineRule="auto"/>
+        <w:jc w:val="left"/>
+        <w:rPr>
+          <w:rFonts w:ascii="Consolas" w:eastAsia="Times New Roman" w:hAnsi="Consolas" w:cs="Times New Roman"/>
+          <w:sz w:val="21"/>
+          <w:szCs w:val="21"/>
+          <w:lang w:val="en-GB" w:eastAsia="fr-FR"/>
+        </w:rPr>
+      </w:pPr>
+      <w:r>
+        <w:rPr>
+          <w:rFonts w:ascii="Consolas" w:eastAsia="Times New Roman" w:hAnsi="Consolas" w:cs="Times New Roman"/>
+          <w:sz w:val="21"/>
+          <w:szCs w:val="21"/>
+          <w:lang w:val="en-GB" w:eastAsia="fr-FR"/>
+        </w:rPr>
+        <w:t xml:space="preserve">Gain </w:t>
+      </w:r>
+      <w:proofErr w:type="gramStart"/>
+      <w:r>
+        <w:rPr>
+          <w:rFonts w:ascii="Consolas" w:eastAsia="Times New Roman" w:hAnsi="Consolas" w:cs="Times New Roman"/>
+          <w:sz w:val="21"/>
+          <w:szCs w:val="21"/>
+          <w:lang w:val="en-GB" w:eastAsia="fr-FR"/>
+        </w:rPr>
+        <w:t>margin :</w:t>
+      </w:r>
+      <w:proofErr w:type="gramEnd"/>
+      <w:r>
+        <w:rPr>
+          <w:rFonts w:ascii="Consolas" w:eastAsia="Times New Roman" w:hAnsi="Consolas" w:cs="Times New Roman"/>
+          <w:sz w:val="21"/>
+          <w:szCs w:val="21"/>
+          <w:lang w:val="en-GB" w:eastAsia="fr-FR"/>
+        </w:rPr>
+        <w:t xml:space="preserve">  0.5975851446988621 dB at  0.5050918222052984 rad/s </w:t>
+      </w:r>
+    </w:p>
+    <w:p>
+      <w:pPr>
+        <w:rPr>
+          <w:lang w:val="en-GB"/>
+        </w:rPr>
+      </w:pPr>
+      <w:r>
+        <w:rPr>
+          <w:rFonts w:ascii="Consolas" w:eastAsia="Times New Roman" w:hAnsi="Consolas" w:cs="Times New Roman"/>
+          <w:sz w:val="21"/>
+          <w:szCs w:val="21"/>
+          <w:lang w:val="en-GB" w:eastAsia="fr-FR"/>
+        </w:rPr>
+        <w:t>Error in the frequency ph</w:t>
+      </w:r>
+      <w:r>
+        <w:rPr>
+          <w:rFonts w:ascii="Consolas" w:eastAsia="Times New Roman" w:hAnsi="Consolas" w:cs="Times New Roman"/>
+          <w:sz w:val="21"/>
+          <w:szCs w:val="21"/>
+          <w:lang w:val="en-GB" w:eastAsia="fr-FR"/>
+        </w:rPr>
+        <w:t>a</w:t>
+      </w:r>
+      <w:r>
+        <w:rPr>
+          <w:rFonts w:ascii="Consolas" w:eastAsia="Times New Roman" w:hAnsi="Consolas" w:cs="Times New Roman"/>
+          <w:sz w:val="21"/>
+          <w:szCs w:val="21"/>
+          <w:lang w:val="en-GB" w:eastAsia="fr-FR"/>
+        </w:rPr>
+        <w:t>se computation</w:t>
+      </w:r>
+    </w:p>
+    <w:p>
+      <w:pPr>
+        <w:rPr>
+          <w:lang w:val="en-GB"/>
+        </w:rPr>
+      </w:pPr>
+    </w:p>
+    <w:p>
+      <w:pPr>
+        <w:rPr>
+          <w:lang w:val="en-GB"/>
+        </w:rPr>
+      </w:pPr>
+    </w:p>
+    <w:p>
+      <w:pPr>
+        <w:rPr>
+          <w:lang w:val="fr-FR"/>
+        </w:rPr>
+      </w:pPr>
+      <w:r>
+        <w:rPr>
+          <w:lang w:val="fr-FR"/>
+        </w:rPr>
+        <w:t xml:space="preserve">Malheureusement comme nous pouvons </w:t>
+      </w:r>
+      <w:r>
+        <w:rPr>
+          <w:lang w:val="fr-FR"/>
+        </w:rPr>
+        <w:t>le constater</w:t>
+      </w:r>
+      <w:r>
+        <w:rPr>
+          <w:lang w:val="fr-FR"/>
+        </w:rPr>
+        <w:t xml:space="preserve"> </w:t>
+      </w:r>
+      <w:r>
+        <w:rPr>
+          <w:lang w:val="fr-FR"/>
+        </w:rPr>
+        <w:t xml:space="preserve">nous avons un problème dans l’implémentation de notre diagramme de Bode de L(s), nous nous sommes basé sur le fait que L(s)=P(s)*C(s)  </w:t>
+      </w:r>
+    </w:p>
+    <w:p>
+      <w:pPr>
+        <w:rPr>
+          <w:lang w:val="fr-FR" w:eastAsia="fr-FR"/>
+        </w:rPr>
+      </w:pPr>
+      <w:r>
+        <w:rPr>
+          <w:lang w:val="fr-FR"/>
+        </w:rPr>
+        <w:t xml:space="preserve">Soit </w:t>
+      </w:r>
+      <m:oMath>
+        <m:r>
+          <w:rPr>
+            <w:rFonts w:ascii="Cambria Math" w:hAnsi="Cambria Math"/>
+            <w:lang w:val="en-GB" w:eastAsia="fr-FR"/>
+          </w:rPr>
+          <m:t>L</m:t>
+        </m:r>
+        <m:r>
+          <w:rPr>
+            <w:rFonts w:ascii="Cambria Math" w:hAnsi="Cambria Math"/>
+            <w:lang w:val="fr-FR" w:eastAsia="fr-FR"/>
+          </w:rPr>
+          <m:t>(</m:t>
+        </m:r>
+        <m:r>
+          <w:rPr>
+            <w:rFonts w:ascii="Cambria Math" w:hAnsi="Cambria Math"/>
+            <w:lang w:val="en-GB" w:eastAsia="fr-FR"/>
+          </w:rPr>
+          <m:t>s</m:t>
+        </m:r>
+        <m:r>
+          <w:rPr>
+            <w:rFonts w:ascii="Cambria Math" w:hAnsi="Cambria Math"/>
+            <w:lang w:val="fr-FR" w:eastAsia="fr-FR"/>
+          </w:rPr>
+          <m:t>)=</m:t>
+        </m:r>
+        <m:f>
+          <m:fPr>
+            <m:ctrlPr>
+              <w:rPr>
+                <w:rFonts w:ascii="Cambria Math" w:hAnsi="Cambria Math"/>
+                <w:i/>
+                <w:lang w:val="fr-FR" w:eastAsia="fr-FR"/>
+              </w:rPr>
+            </m:ctrlPr>
+          </m:fPr>
+          <m:num>
+            <m:r>
+              <w:rPr>
+                <w:rFonts w:ascii="Cambria Math" w:hAnsi="Cambria Math"/>
+                <w:lang w:val="en-GB" w:eastAsia="fr-FR"/>
+              </w:rPr>
+              <m:t>Kp</m:t>
+            </m:r>
+            <m:r>
+              <w:rPr>
+                <w:rFonts w:ascii="Cambria Math" w:hAnsi="Cambria Math"/>
+                <w:lang w:val="fr-FR" w:eastAsia="fr-FR"/>
+              </w:rPr>
+              <m:t>*</m:t>
+            </m:r>
+            <m:r>
+              <w:rPr>
+                <w:rFonts w:ascii="Cambria Math" w:hAnsi="Cambria Math"/>
+                <w:lang w:val="en-GB" w:eastAsia="fr-FR"/>
+              </w:rPr>
+              <m:t>Kc</m:t>
+            </m:r>
+          </m:num>
+          <m:den>
+            <m:d>
+              <m:dPr>
+                <m:ctrlPr>
+                  <w:rPr>
+                    <w:rFonts w:ascii="Cambria Math" w:hAnsi="Cambria Math"/>
+                    <w:i/>
+                    <w:lang w:val="fr-FR" w:eastAsia="fr-FR"/>
+                  </w:rPr>
+                </m:ctrlPr>
+              </m:dPr>
+              <m:e>
+                <m:r>
+                  <w:rPr>
+                    <w:rFonts w:ascii="Cambria Math" w:hAnsi="Cambria Math"/>
+                    <w:lang w:val="en-GB" w:eastAsia="fr-FR"/>
+                  </w:rPr>
+                  <m:t>T</m:t>
+                </m:r>
+                <m:r>
+                  <w:rPr>
+                    <w:rFonts w:ascii="Cambria Math" w:hAnsi="Cambria Math"/>
+                    <w:lang w:val="fr-FR" w:eastAsia="fr-FR"/>
+                  </w:rPr>
+                  <m:t>1*</m:t>
+                </m:r>
+                <m:r>
+                  <w:rPr>
+                    <w:rFonts w:ascii="Cambria Math" w:hAnsi="Cambria Math"/>
+                    <w:lang w:val="en-GB" w:eastAsia="fr-FR"/>
+                  </w:rPr>
+                  <m:t>s</m:t>
+                </m:r>
+                <m:r>
+                  <w:rPr>
+                    <w:rFonts w:ascii="Cambria Math" w:hAnsi="Cambria Math"/>
+                    <w:lang w:val="fr-FR" w:eastAsia="fr-FR"/>
+                  </w:rPr>
+                  <m:t>+1</m:t>
+                </m:r>
+              </m:e>
+            </m:d>
+            <m:r>
+              <w:rPr>
+                <w:rFonts w:ascii="Cambria Math" w:hAnsi="Cambria Math"/>
+                <w:lang w:val="fr-FR" w:eastAsia="fr-FR"/>
+              </w:rPr>
+              <m:t>*</m:t>
+            </m:r>
+            <m:d>
+              <m:dPr>
+                <m:ctrlPr>
+                  <w:rPr>
+                    <w:rFonts w:ascii="Cambria Math" w:hAnsi="Cambria Math"/>
+                    <w:i/>
+                    <w:lang w:val="fr-FR" w:eastAsia="fr-FR"/>
+                  </w:rPr>
+                </m:ctrlPr>
+              </m:dPr>
+              <m:e>
+                <m:r>
+                  <w:rPr>
+                    <w:rFonts w:ascii="Cambria Math" w:hAnsi="Cambria Math"/>
+                    <w:lang w:val="en-GB" w:eastAsia="fr-FR"/>
+                  </w:rPr>
+                  <m:t>T</m:t>
+                </m:r>
+                <m:r>
+                  <w:rPr>
+                    <w:rFonts w:ascii="Cambria Math" w:hAnsi="Cambria Math"/>
+                    <w:lang w:val="fr-FR" w:eastAsia="fr-FR"/>
+                  </w:rPr>
+                  <m:t>2*</m:t>
+                </m:r>
+                <m:r>
+                  <w:rPr>
+                    <w:rFonts w:ascii="Cambria Math" w:hAnsi="Cambria Math"/>
+                    <w:lang w:val="en-GB" w:eastAsia="fr-FR"/>
+                  </w:rPr>
+                  <m:t>s</m:t>
+                </m:r>
+                <m:r>
+                  <w:rPr>
+                    <w:rFonts w:ascii="Cambria Math" w:hAnsi="Cambria Math"/>
+                    <w:lang w:val="fr-FR" w:eastAsia="fr-FR"/>
+                  </w:rPr>
+                  <m:t>+1</m:t>
+                </m:r>
+              </m:e>
+            </m:d>
+          </m:den>
+        </m:f>
+        <m:r>
+          <w:rPr>
+            <w:rFonts w:ascii="Cambria Math" w:hAnsi="Cambria Math"/>
+            <w:lang w:val="fr-FR" w:eastAsia="fr-FR"/>
+          </w:rPr>
+          <m:t>*</m:t>
+        </m:r>
+        <m:d>
+          <m:dPr>
+            <m:ctrlPr>
+              <w:rPr>
+                <w:rFonts w:ascii="Cambria Math" w:hAnsi="Cambria Math"/>
+                <w:i/>
+                <w:lang w:val="fr-FR" w:eastAsia="fr-FR"/>
+              </w:rPr>
+            </m:ctrlPr>
+          </m:dPr>
+          <m:e>
+            <m:r>
+              <w:rPr>
+                <w:rFonts w:ascii="Cambria Math" w:hAnsi="Cambria Math"/>
+                <w:lang w:val="fr-FR" w:eastAsia="fr-FR"/>
+              </w:rPr>
+              <m:t>1+</m:t>
+            </m:r>
+            <m:f>
+              <m:fPr>
+                <m:ctrlPr>
+                  <w:rPr>
+                    <w:rFonts w:ascii="Cambria Math" w:hAnsi="Cambria Math"/>
+                    <w:i/>
+                    <w:lang w:val="fr-FR" w:eastAsia="fr-FR"/>
+                  </w:rPr>
+                </m:ctrlPr>
+              </m:fPr>
+              <m:num>
+                <m:r>
+                  <w:rPr>
+                    <w:rFonts w:ascii="Cambria Math" w:hAnsi="Cambria Math"/>
+                    <w:lang w:val="fr-FR" w:eastAsia="fr-FR"/>
+                  </w:rPr>
+                  <m:t>1</m:t>
+                </m:r>
+              </m:num>
+              <m:den>
+                <m:r>
+                  <w:rPr>
+                    <w:rFonts w:ascii="Cambria Math" w:hAnsi="Cambria Math"/>
+                    <w:lang w:val="en-GB" w:eastAsia="fr-FR"/>
+                  </w:rPr>
+                  <m:t>Ti</m:t>
+                </m:r>
+                <m:r>
+                  <w:rPr>
+                    <w:rFonts w:ascii="Cambria Math" w:hAnsi="Cambria Math"/>
+                    <w:lang w:val="fr-FR" w:eastAsia="fr-FR"/>
+                  </w:rPr>
+                  <m:t>*</m:t>
+                </m:r>
+                <m:r>
+                  <w:rPr>
+                    <w:rFonts w:ascii="Cambria Math" w:hAnsi="Cambria Math"/>
+                    <w:lang w:val="en-GB" w:eastAsia="fr-FR"/>
+                  </w:rPr>
+                  <m:t>s</m:t>
+                </m:r>
+              </m:den>
+            </m:f>
+            <m:r>
+              <w:rPr>
+                <w:rFonts w:ascii="Cambria Math" w:hAnsi="Cambria Math"/>
+                <w:lang w:val="fr-FR" w:eastAsia="fr-FR"/>
+              </w:rPr>
+              <m:t>+</m:t>
+            </m:r>
+            <m:f>
+              <m:fPr>
+                <m:ctrlPr>
+                  <w:rPr>
+                    <w:rFonts w:ascii="Cambria Math" w:hAnsi="Cambria Math"/>
+                    <w:i/>
+                    <w:lang w:val="fr-FR" w:eastAsia="fr-FR"/>
+                  </w:rPr>
+                </m:ctrlPr>
+              </m:fPr>
+              <m:num>
+                <m:r>
+                  <w:rPr>
+                    <w:rFonts w:ascii="Cambria Math" w:hAnsi="Cambria Math"/>
+                    <w:lang w:val="en-GB" w:eastAsia="fr-FR"/>
+                  </w:rPr>
+                  <m:t>Td</m:t>
+                </m:r>
+                <m:r>
+                  <w:rPr>
+                    <w:rFonts w:ascii="Cambria Math" w:hAnsi="Cambria Math"/>
+                    <w:lang w:val="fr-FR" w:eastAsia="fr-FR"/>
+                  </w:rPr>
+                  <m:t>*</m:t>
+                </m:r>
+                <m:r>
+                  <w:rPr>
+                    <w:rFonts w:ascii="Cambria Math" w:hAnsi="Cambria Math"/>
+                    <w:lang w:val="en-GB" w:eastAsia="fr-FR"/>
+                  </w:rPr>
+                  <m:t>s</m:t>
+                </m:r>
+              </m:num>
+              <m:den>
+                <m:r>
+                  <w:rPr>
+                    <w:rFonts w:ascii="Cambria Math" w:hAnsi="Cambria Math"/>
+                    <w:lang w:val="en-GB" w:eastAsia="fr-FR"/>
+                  </w:rPr>
+                  <m:t>Tfd</m:t>
+                </m:r>
+                <m:r>
+                  <w:rPr>
+                    <w:rFonts w:ascii="Cambria Math" w:hAnsi="Cambria Math"/>
+                    <w:lang w:val="fr-FR" w:eastAsia="fr-FR"/>
+                  </w:rPr>
+                  <m:t>*</m:t>
+                </m:r>
+                <m:r>
+                  <w:rPr>
+                    <w:rFonts w:ascii="Cambria Math" w:hAnsi="Cambria Math"/>
+                    <w:lang w:val="en-GB" w:eastAsia="fr-FR"/>
+                  </w:rPr>
+                  <m:t>s</m:t>
+                </m:r>
+                <m:r>
+                  <w:rPr>
+                    <w:rFonts w:ascii="Cambria Math" w:hAnsi="Cambria Math"/>
+                    <w:lang w:val="fr-FR" w:eastAsia="fr-FR"/>
+                  </w:rPr>
+                  <m:t>+1</m:t>
+                </m:r>
+              </m:den>
+            </m:f>
+          </m:e>
+        </m:d>
+      </m:oMath>
+      <w:r>
+        <w:rPr>
+          <w:rFonts w:eastAsiaTheme="minorEastAsia"/>
+          <w:lang w:val="fr-FR" w:eastAsia="fr-FR"/>
+        </w:rPr>
+        <w:t xml:space="preserve">. </w:t>
+      </w:r>
+    </w:p>
+    <w:p>
+      <w:pPr>
+        <w:rPr>
+          <w:lang w:val="fr-FR"/>
+        </w:rPr>
+      </w:pPr>
+      <w:r>
+        <w:rPr>
+          <w:lang w:val="fr-FR"/>
+        </w:rPr>
+        <w:t xml:space="preserve">  </w:t>
+      </w:r>
+    </w:p>
+    <w:p>
+      <w:pPr>
+        <w:rPr>
+          <w:lang w:val="fr-FR"/>
+        </w:rPr>
+      </w:pPr>
+      <w:r>
+        <w:rPr>
+          <w:lang w:val="fr-FR"/>
+        </w:rPr>
+        <w:br w:type="page"/>
+      </w:r>
+    </w:p>
+    <w:p>
+      <w:pPr>
+        <w:rPr>
+          <w:lang w:val="fr-FR"/>
+        </w:rPr>
+      </w:pPr>
+    </w:p>
+    <w:p>
+      <w:pPr>
+        <w:rPr>
+          <w:lang w:val="fr-FR"/>
+        </w:rPr>
+      </w:pPr>
+    </w:p>
+    <w:p>
+      <w:pPr>
+        <w:rPr>
+          <w:lang w:val="fr-FR"/>
+        </w:rPr>
+      </w:pPr>
+    </w:p>
+    <w:p>
+      <w:pPr>
+        <w:rPr>
+          <w:lang w:val="fr-FR"/>
+        </w:rPr>
+      </w:pPr>
+    </w:p>
+    <w:p>
+      <w:pPr>
+        <w:rPr>
+          <w:lang w:val="fr-FR"/>
+        </w:rPr>
+      </w:pPr>
+    </w:p>
+    <w:p>
+      <w:pPr>
+        <w:rPr>
+          <w:lang w:val="fr-FR"/>
+        </w:rPr>
+      </w:pPr>
+    </w:p>
+    <w:p>
+      <w:pPr>
+        <w:rPr>
+          <w:lang w:val="fr-FR"/>
+        </w:rPr>
+      </w:pPr>
+    </w:p>
+    <w:p>
+      <w:pPr>
+        <w:rPr>
+          <w:lang w:val="fr-FR"/>
+        </w:rPr>
+      </w:pPr>
+    </w:p>
+    <w:p>
+      <w:pPr>
+        <w:rPr>
+          <w:lang w:val="fr-FR"/>
+        </w:rPr>
+      </w:pPr>
+    </w:p>
+    <w:p>
+      <w:pPr>
+        <w:rPr>
+          <w:lang w:val="fr-FR"/>
+        </w:rPr>
+      </w:pPr>
+    </w:p>
+    <w:p>
+      <w:pPr>
+        <w:rPr>
+          <w:lang w:val="fr-FR"/>
+        </w:rPr>
+      </w:pPr>
+    </w:p>
+    <w:p>
+      <w:pPr>
+        <w:jc w:val="center"/>
+        <w:rPr>
+          <w:rStyle w:val="Titredulivre"/>
+        </w:rPr>
+      </w:pPr>
+      <w:r>
+        <w:rPr>
+          <w:rStyle w:val="Titredulivre"/>
+        </w:rPr>
+        <w:t>Résultats des réponses expérimentale</w:t>
+      </w:r>
+    </w:p>
+    <w:p>
+      <w:pPr>
+        <w:pStyle w:val="TitreChapitre"/>
+        <w:rPr>
+          <w:rStyle w:val="Titredulivre"/>
+          <w:b w:val="0"/>
+          <w:bCs w:val="0"/>
+          <w:i w:val="0"/>
+          <w:iCs w:val="0"/>
+        </w:rPr>
+      </w:pPr>
+      <w:bookmarkStart w:id="26" w:name="_Toc131322470"/>
+      <w:r>
+        <w:rPr>
+          <w:rStyle w:val="Titredulivre"/>
+        </w:rPr>
+        <w:t>S</w:t>
+      </w:r>
+      <w:r>
+        <w:rPr>
+          <w:rStyle w:val="Titredulivre"/>
+        </w:rPr>
+        <w:t>imulation</w:t>
+      </w:r>
+      <w:r>
+        <w:rPr>
+          <w:rStyle w:val="Titredulivre"/>
+        </w:rPr>
+        <w:t xml:space="preserve"> et e</w:t>
+      </w:r>
+      <w:r>
+        <w:rPr>
+          <w:rStyle w:val="Titredulivre"/>
+        </w:rPr>
+        <w:t>xpérimentation</w:t>
+      </w:r>
+      <w:r>
+        <w:rPr>
+          <w:rStyle w:val="Titredulivre"/>
+        </w:rPr>
+        <w:t xml:space="preserve"> en b</w:t>
+      </w:r>
+      <w:r>
+        <w:rPr>
+          <w:rStyle w:val="Titredulivre"/>
+        </w:rPr>
+        <w:t>oucle ouverte</w:t>
+      </w:r>
+      <w:r>
+        <w:rPr>
+          <w:rStyle w:val="Titredulivre"/>
+        </w:rPr>
+        <w:t xml:space="preserve"> et </w:t>
+      </w:r>
+      <w:r>
+        <w:rPr>
+          <w:rStyle w:val="Titredulivre"/>
+        </w:rPr>
+        <w:t>Fermé</w:t>
+      </w:r>
+      <w:bookmarkEnd w:id="26"/>
+    </w:p>
+    <w:p>
+      <w:pPr>
+        <w:pStyle w:val="Titre2"/>
+        <w:numPr>
+          <w:ilvl w:val="0"/>
+          <w:numId w:val="41"/>
+        </w:numPr>
+      </w:pPr>
+      <w:bookmarkStart w:id="27" w:name="_Toc131322471"/>
+      <w:r>
+        <w:t xml:space="preserve">Simulation du </w:t>
+      </w:r>
+      <w:proofErr w:type="spellStart"/>
+      <w:r>
+        <w:t>TCLab</w:t>
+      </w:r>
+      <w:bookmarkEnd w:id="27"/>
+      <w:proofErr w:type="spellEnd"/>
+    </w:p>
+    <w:p>
+      <w:pPr>
+        <w:autoSpaceDE w:val="0"/>
+        <w:autoSpaceDN w:val="0"/>
+        <w:adjustRightInd w:val="0"/>
+        <w:spacing w:after="0" w:line="240" w:lineRule="auto"/>
+        <w:jc w:val="left"/>
+        <w:rPr>
+          <w:rFonts w:ascii="SFRM1200" w:hAnsi="SFRM1200" w:cs="SFRM1200"/>
+          <w:sz w:val="24"/>
+          <w:szCs w:val="24"/>
+        </w:rPr>
+      </w:pPr>
+      <w:r>
+        <w:rPr>
+          <w:rFonts w:ascii="SFRM1200" w:hAnsi="SFRM1200" w:cs="SFRM1200"/>
+          <w:sz w:val="24"/>
+          <w:szCs w:val="24"/>
+        </w:rPr>
+        <w:t xml:space="preserve">Pour tester le changement d’un </w:t>
+      </w:r>
+      <w:proofErr w:type="spellStart"/>
+      <w:r>
+        <w:rPr>
+          <w:rFonts w:ascii="SFRM1200" w:hAnsi="SFRM1200" w:cs="SFRM1200"/>
+          <w:sz w:val="24"/>
+          <w:szCs w:val="24"/>
+        </w:rPr>
+        <w:t>setpoint</w:t>
+      </w:r>
+      <w:proofErr w:type="spellEnd"/>
+      <w:r>
+        <w:rPr>
+          <w:rFonts w:ascii="SFRM1200" w:hAnsi="SFRM1200" w:cs="SFRM1200"/>
+          <w:sz w:val="24"/>
+          <w:szCs w:val="24"/>
+        </w:rPr>
+        <w:t xml:space="preserve"> ainsi que la réponse au DV, nous appliquons</w:t>
+      </w:r>
+      <w:r>
+        <w:rPr>
+          <w:rFonts w:ascii="SFRM1200" w:hAnsi="SFRM1200" w:cs="SFRM1200"/>
+          <w:sz w:val="24"/>
+          <w:szCs w:val="24"/>
+        </w:rPr>
+        <w:t xml:space="preserve"> </w:t>
+      </w:r>
+      <w:r>
+        <w:rPr>
+          <w:rFonts w:ascii="SFRM1200" w:hAnsi="SFRM1200" w:cs="SFRM1200"/>
+          <w:sz w:val="24"/>
+          <w:szCs w:val="24"/>
+        </w:rPr>
+        <w:t>le</w:t>
+      </w:r>
+      <w:r>
+        <w:rPr>
+          <w:rFonts w:ascii="SFRM1200" w:hAnsi="SFRM1200" w:cs="SFRM1200"/>
+          <w:sz w:val="24"/>
+          <w:szCs w:val="24"/>
+        </w:rPr>
+        <w:t xml:space="preserve"> </w:t>
+      </w:r>
+      <w:r>
+        <w:rPr>
+          <w:rFonts w:ascii="SFRM1200" w:hAnsi="SFRM1200" w:cs="SFRM1200"/>
+          <w:sz w:val="24"/>
+          <w:szCs w:val="24"/>
+        </w:rPr>
+        <w:t>protocole suivant :</w:t>
+      </w:r>
+    </w:p>
+    <w:p>
+      <w:pPr>
+        <w:autoSpaceDE w:val="0"/>
+        <w:autoSpaceDN w:val="0"/>
+        <w:adjustRightInd w:val="0"/>
+        <w:spacing w:after="0" w:line="240" w:lineRule="auto"/>
+        <w:jc w:val="left"/>
+        <w:rPr>
+          <w:rFonts w:ascii="SFRM1200" w:hAnsi="SFRM1200" w:cs="SFRM1200"/>
+          <w:sz w:val="24"/>
+          <w:szCs w:val="24"/>
+        </w:rPr>
+      </w:pPr>
+      <w:r>
+        <w:rPr>
+          <w:rFonts w:ascii="SFRM1200" w:hAnsi="SFRM1200" w:cs="SFRM1200"/>
+          <w:sz w:val="24"/>
+          <w:szCs w:val="24"/>
+        </w:rPr>
+        <w:t xml:space="preserve">Nous démarrons notre système avec un </w:t>
+      </w:r>
+      <w:r>
+        <w:rPr>
+          <w:rFonts w:ascii="SFBX1200" w:hAnsi="SFBX1200" w:cs="SFBX1200"/>
+          <w:sz w:val="24"/>
+          <w:szCs w:val="24"/>
+        </w:rPr>
+        <w:t xml:space="preserve">PV </w:t>
+      </w:r>
+      <w:r>
+        <w:rPr>
+          <w:rFonts w:ascii="SFRM1200" w:hAnsi="SFRM1200" w:cs="SFRM1200"/>
+          <w:sz w:val="24"/>
+          <w:szCs w:val="24"/>
+        </w:rPr>
+        <w:t xml:space="preserve">d’environ </w:t>
+      </w:r>
+      <w:r>
+        <w:rPr>
+          <w:rFonts w:ascii="SFRM1200" w:hAnsi="SFRM1200" w:cs="SFRM1200"/>
+          <w:sz w:val="24"/>
+          <w:szCs w:val="24"/>
+        </w:rPr>
+        <w:t>18</w:t>
+      </w:r>
+      <w:r>
+        <w:rPr>
+          <w:rFonts w:ascii="SFRM1200" w:hAnsi="SFRM1200" w:cs="SFRM1200"/>
+          <w:sz w:val="24"/>
+          <w:szCs w:val="24"/>
+        </w:rPr>
+        <w:t xml:space="preserve">°C, un </w:t>
+      </w:r>
+      <w:r>
+        <w:rPr>
+          <w:rFonts w:ascii="SFBX1200" w:hAnsi="SFBX1200" w:cs="SFBX1200"/>
+          <w:sz w:val="24"/>
+          <w:szCs w:val="24"/>
+        </w:rPr>
+        <w:t xml:space="preserve">DV </w:t>
+      </w:r>
+      <w:r>
+        <w:rPr>
+          <w:rFonts w:ascii="SFRM1200" w:hAnsi="SFRM1200" w:cs="SFRM1200"/>
+          <w:sz w:val="24"/>
+          <w:szCs w:val="24"/>
+        </w:rPr>
+        <w:t xml:space="preserve">de 50 et le </w:t>
+      </w:r>
+      <w:r>
+        <w:rPr>
+          <w:rFonts w:ascii="SFBX1200" w:hAnsi="SFBX1200" w:cs="SFBX1200"/>
+          <w:sz w:val="24"/>
+          <w:szCs w:val="24"/>
+        </w:rPr>
+        <w:t xml:space="preserve">SP </w:t>
+      </w:r>
+      <w:r>
+        <w:rPr>
+          <w:rFonts w:ascii="SFRM1200" w:hAnsi="SFRM1200" w:cs="SFRM1200"/>
+          <w:sz w:val="24"/>
+          <w:szCs w:val="24"/>
+        </w:rPr>
+        <w:t xml:space="preserve">du PID à </w:t>
+      </w:r>
+      <w:r>
+        <w:rPr>
+          <w:rFonts w:ascii="SFRM1200" w:hAnsi="SFRM1200" w:cs="SFRM1200"/>
+          <w:sz w:val="24"/>
+          <w:szCs w:val="24"/>
+        </w:rPr>
+        <w:t>4</w:t>
+      </w:r>
+      <w:r>
+        <w:rPr>
+          <w:rFonts w:ascii="SFRM1200" w:hAnsi="SFRM1200" w:cs="SFRM1200"/>
+          <w:sz w:val="24"/>
+          <w:szCs w:val="24"/>
+        </w:rPr>
+        <w:t xml:space="preserve">0 </w:t>
+      </w:r>
+      <w:r>
+        <w:rPr>
+          <w:rFonts w:ascii="SFRM1200" w:hAnsi="SFRM1200" w:cs="SFRM1200"/>
+          <w:sz w:val="24"/>
+          <w:szCs w:val="24"/>
+        </w:rPr>
+        <w:t xml:space="preserve">et on laisse notre système </w:t>
+      </w:r>
+      <w:r>
+        <w:rPr>
+          <w:rFonts w:ascii="SFRM1200" w:hAnsi="SFRM1200" w:cs="SFRM1200"/>
+          <w:sz w:val="24"/>
+          <w:szCs w:val="24"/>
+        </w:rPr>
+        <w:t xml:space="preserve">pendant </w:t>
+      </w:r>
+      <w:r>
+        <w:rPr>
+          <w:rFonts w:ascii="SFRM1200" w:hAnsi="SFRM1200" w:cs="SFRM1200"/>
+          <w:sz w:val="24"/>
+          <w:szCs w:val="24"/>
+        </w:rPr>
+        <w:t>10</w:t>
+      </w:r>
+      <w:r>
+        <w:rPr>
+          <w:rFonts w:ascii="SFRM1200" w:hAnsi="SFRM1200" w:cs="SFRM1200"/>
+          <w:sz w:val="24"/>
+          <w:szCs w:val="24"/>
+        </w:rPr>
+        <w:t>00 secondes pour qu</w:t>
+      </w:r>
+      <w:r>
+        <w:rPr>
+          <w:rFonts w:ascii="SFRM1200" w:hAnsi="SFRM1200" w:cs="SFRM1200"/>
+          <w:sz w:val="24"/>
+          <w:szCs w:val="24"/>
+        </w:rPr>
+        <w:t xml:space="preserve">’il </w:t>
+      </w:r>
+      <w:r>
+        <w:rPr>
+          <w:rFonts w:ascii="SFRM1200" w:hAnsi="SFRM1200" w:cs="SFRM1200"/>
+          <w:sz w:val="24"/>
+          <w:szCs w:val="24"/>
+        </w:rPr>
+        <w:t>se stabilise.</w:t>
+      </w:r>
+    </w:p>
+    <w:p>
+      <w:pPr>
+        <w:autoSpaceDE w:val="0"/>
+        <w:autoSpaceDN w:val="0"/>
+        <w:adjustRightInd w:val="0"/>
+        <w:spacing w:after="0" w:line="240" w:lineRule="auto"/>
+        <w:jc w:val="left"/>
+        <w:rPr>
+          <w:rFonts w:ascii="SFRM1200" w:hAnsi="SFRM1200" w:cs="SFRM1200"/>
+          <w:sz w:val="24"/>
+          <w:szCs w:val="24"/>
+        </w:rPr>
+      </w:pPr>
+    </w:p>
+    <w:p>
+      <w:r>
+        <w:rPr>
+          <w:rFonts w:ascii="SFRM1200" w:hAnsi="SFRM1200" w:cs="SFRM1200"/>
+          <w:sz w:val="24"/>
+          <w:szCs w:val="24"/>
+        </w:rPr>
+        <w:t>(</w:t>
+      </w:r>
+      <w:proofErr w:type="gramStart"/>
+      <w:r>
+        <w:rPr>
+          <w:rFonts w:ascii="SFRM1200" w:hAnsi="SFRM1200" w:cs="SFRM1200"/>
+          <w:sz w:val="24"/>
+          <w:szCs w:val="24"/>
+          <w:highlight w:val="yellow"/>
+        </w:rPr>
+        <w:t>encore</w:t>
+      </w:r>
+      <w:proofErr w:type="gramEnd"/>
+      <w:r>
+        <w:rPr>
+          <w:rFonts w:ascii="SFRM1200" w:hAnsi="SFRM1200" w:cs="SFRM1200"/>
+          <w:sz w:val="24"/>
+          <w:szCs w:val="24"/>
+          <w:highlight w:val="yellow"/>
+        </w:rPr>
+        <w:t xml:space="preserve"> il faut décrire le système)</w:t>
+      </w:r>
+      <w:r>
+        <w:br w:type="page"/>
+      </w:r>
+    </w:p>
     <w:p/>
     <w:p/>
     <w:p>
       <w:pPr>
-        <w:pStyle w:val="Titre3"/>
-        <w:numPr>
-          <w:ilvl w:val="0"/>
-          <w:numId w:val="39"/>
-        </w:numPr>
-      </w:pPr>
-      <w:bookmarkStart w:id="28" w:name="_Toc131322472"/>
-      <w:r>
-        <w:t>Simulation b</w:t>
-      </w:r>
-      <w:r>
-        <w:t xml:space="preserve">oucle ouverte sans </w:t>
-      </w:r>
+        <w:rPr>
+          <w:lang w:val="en-GB"/>
+        </w:rPr>
+      </w:pPr>
+      <w:proofErr w:type="gramStart"/>
+      <w:r>
+        <w:rPr>
+          <w:lang w:val="en-GB"/>
+        </w:rPr>
+        <w:t>Bode :</w:t>
+      </w:r>
+      <w:proofErr w:type="gramEnd"/>
+      <w:r>
+        <w:rPr>
+          <w:lang w:val="en-GB"/>
+        </w:rPr>
+        <w:t xml:space="preserve"> </w:t>
+      </w:r>
+    </w:p>
+    <w:p>
+      <w:pPr>
+        <w:rPr>
+          <w:lang w:val="en-GB"/>
+        </w:rPr>
+      </w:pPr>
+    </w:p>
+    <w:p>
+      <w:pPr>
+        <w:spacing w:after="0" w:line="240" w:lineRule="auto"/>
+        <w:jc w:val="left"/>
+        <w:rPr>
+          <w:rFonts w:ascii="Consolas" w:eastAsia="Times New Roman" w:hAnsi="Consolas" w:cs="Times New Roman"/>
+          <w:color w:val="D4D4D4"/>
+          <w:sz w:val="21"/>
+          <w:szCs w:val="21"/>
+          <w:lang w:val="en-GB" w:eastAsia="fr-FR"/>
+        </w:rPr>
+      </w:pPr>
       <w:proofErr w:type="spellStart"/>
       <w:r>
-        <w:t>feedforward</w:t>
+        <w:rPr>
+          <w:rFonts w:ascii="Consolas" w:eastAsia="Times New Roman" w:hAnsi="Consolas" w:cs="Times New Roman"/>
+          <w:color w:val="D4D4D4"/>
+          <w:sz w:val="21"/>
+          <w:szCs w:val="21"/>
+          <w:lang w:val="en-GB" w:eastAsia="fr-FR"/>
+        </w:rPr>
+        <w:t>indiceGain</w:t>
       </w:r>
       <w:proofErr w:type="spellEnd"/>
       <w:r>
-        <w:t> :</w:t>
-      </w:r>
-      <w:bookmarkEnd w:id="28"/>
+        <w:rPr>
+          <w:rFonts w:ascii="Consolas" w:eastAsia="Times New Roman" w:hAnsi="Consolas" w:cs="Times New Roman"/>
+          <w:color w:val="D4D4D4"/>
+          <w:sz w:val="21"/>
+          <w:szCs w:val="21"/>
+          <w:lang w:val="en-GB" w:eastAsia="fr-FR"/>
+        </w:rPr>
+        <w:t>:  None</w:t>
+      </w:r>
     </w:p>
-    <w:p/>
     <w:p>
       <w:pPr>
-        <w:ind w:firstLine="720"/>
-      </w:pPr>
-      <w:r>
-        <w:lastRenderedPageBreak/>
+        <w:spacing w:after="0" w:line="240" w:lineRule="auto"/>
+        <w:jc w:val="left"/>
+        <w:rPr>
+          <w:rFonts w:ascii="Consolas" w:eastAsia="Times New Roman" w:hAnsi="Consolas" w:cs="Times New Roman"/>
+          <w:color w:val="D4D4D4"/>
+          <w:sz w:val="21"/>
+          <w:szCs w:val="21"/>
+          <w:lang w:val="en-GB" w:eastAsia="fr-FR"/>
+        </w:rPr>
+      </w:pPr>
+      <w:proofErr w:type="spellStart"/>
+      <w:r>
+        <w:rPr>
+          <w:rFonts w:ascii="Consolas" w:eastAsia="Times New Roman" w:hAnsi="Consolas" w:cs="Times New Roman"/>
+          <w:color w:val="D4D4D4"/>
+          <w:sz w:val="21"/>
+          <w:szCs w:val="21"/>
+          <w:lang w:val="en-GB" w:eastAsia="fr-FR"/>
+        </w:rPr>
+        <w:t>indicePhase</w:t>
+      </w:r>
+      <w:proofErr w:type="spellEnd"/>
+      <w:r>
+        <w:rPr>
+          <w:rFonts w:ascii="Consolas" w:eastAsia="Times New Roman" w:hAnsi="Consolas" w:cs="Times New Roman"/>
+          <w:color w:val="D4D4D4"/>
+          <w:sz w:val="21"/>
+          <w:szCs w:val="21"/>
+          <w:lang w:val="en-GB" w:eastAsia="fr-FR"/>
+        </w:rPr>
+        <w:t>:  3512</w:t>
+      </w:r>
+    </w:p>
+    <w:p>
+      <w:pPr>
+        <w:spacing w:after="0" w:line="240" w:lineRule="auto"/>
+        <w:jc w:val="left"/>
+        <w:rPr>
+          <w:rFonts w:ascii="Consolas" w:eastAsia="Times New Roman" w:hAnsi="Consolas" w:cs="Times New Roman"/>
+          <w:color w:val="D4D4D4"/>
+          <w:sz w:val="21"/>
+          <w:szCs w:val="21"/>
+          <w:lang w:val="en-GB" w:eastAsia="fr-FR"/>
+        </w:rPr>
+      </w:pPr>
+      <w:r>
+        <w:rPr>
+          <w:rFonts w:ascii="Consolas" w:eastAsia="Times New Roman" w:hAnsi="Consolas" w:cs="Times New Roman"/>
+          <w:color w:val="D4D4D4"/>
+          <w:sz w:val="21"/>
+          <w:szCs w:val="21"/>
+          <w:lang w:val="en-GB" w:eastAsia="fr-FR"/>
+        </w:rPr>
+        <w:t xml:space="preserve">Gain </w:t>
+      </w:r>
+      <w:proofErr w:type="gramStart"/>
+      <w:r>
+        <w:rPr>
+          <w:rFonts w:ascii="Consolas" w:eastAsia="Times New Roman" w:hAnsi="Consolas" w:cs="Times New Roman"/>
+          <w:color w:val="D4D4D4"/>
+          <w:sz w:val="21"/>
+          <w:szCs w:val="21"/>
+          <w:lang w:val="en-GB" w:eastAsia="fr-FR"/>
+        </w:rPr>
+        <w:t>margin :</w:t>
+      </w:r>
+      <w:proofErr w:type="gramEnd"/>
+      <w:r>
+        <w:rPr>
+          <w:rFonts w:ascii="Consolas" w:eastAsia="Times New Roman" w:hAnsi="Consolas" w:cs="Times New Roman"/>
+          <w:color w:val="D4D4D4"/>
+          <w:sz w:val="21"/>
+          <w:szCs w:val="21"/>
+          <w:lang w:val="en-GB" w:eastAsia="fr-FR"/>
+        </w:rPr>
+        <w:t xml:space="preserve">  57.82645263683891 dB at  0.2538285413400334 rad/s </w:t>
+      </w:r>
+    </w:p>
+    <w:p>
+      <w:pPr>
+        <w:rPr>
+          <w:lang w:val="en-GB"/>
+        </w:rPr>
+      </w:pPr>
+      <w:r>
+        <w:rPr>
+          <w:rFonts w:ascii="Consolas" w:eastAsia="Times New Roman" w:hAnsi="Consolas" w:cs="Times New Roman"/>
+          <w:color w:val="D4D4D4"/>
+          <w:sz w:val="21"/>
+          <w:szCs w:val="21"/>
+          <w:lang w:val="en-GB" w:eastAsia="fr-FR"/>
+        </w:rPr>
+        <w:t xml:space="preserve">Error in the frequency </w:t>
+      </w:r>
+      <w:proofErr w:type="spellStart"/>
+      <w:r>
+        <w:rPr>
+          <w:rFonts w:ascii="Consolas" w:eastAsia="Times New Roman" w:hAnsi="Consolas" w:cs="Times New Roman"/>
+          <w:color w:val="D4D4D4"/>
+          <w:sz w:val="21"/>
+          <w:szCs w:val="21"/>
+          <w:lang w:val="en-GB" w:eastAsia="fr-FR"/>
+        </w:rPr>
+        <w:t>pahse</w:t>
+      </w:r>
+      <w:proofErr w:type="spellEnd"/>
+      <w:r>
+        <w:rPr>
+          <w:rFonts w:ascii="Consolas" w:eastAsia="Times New Roman" w:hAnsi="Consolas" w:cs="Times New Roman"/>
+          <w:color w:val="D4D4D4"/>
+          <w:sz w:val="21"/>
+          <w:szCs w:val="21"/>
+          <w:lang w:val="en-GB" w:eastAsia="fr-FR"/>
+        </w:rPr>
+        <w:t xml:space="preserve"> computation</w:t>
+      </w:r>
+    </w:p>
+    <w:p>
+      <w:r>
+        <w:rPr>
+          <w:noProof/>
+        </w:rPr>
         <w:drawing>
-          <wp:inline distT="0" distB="0" distL="0" distR="0" wp14:anchorId="213817B7" wp14:editId="380BDB75">
-            <wp:extent cx="5760720" cy="5474970"/>
+          <wp:inline distT="0" distB="0" distL="0" distR="0" wp14:anchorId="3A009384" wp14:editId="4327F636">
+            <wp:extent cx="5760720" cy="3108325"/>
             <wp:effectExtent l="0" t="0" r="0" b="0"/>
-            <wp:docPr id="669906471" name="Image 669906471"/>
+            <wp:docPr id="24" name="Picture 24"/>
             <wp:cNvGraphicFramePr>
               <a:graphicFrameLocks xmlns:a="http://schemas.openxmlformats.org/drawingml/2006/main" noChangeAspect="1"/>
             </wp:cNvGraphicFramePr>
@@ -19160,7 +19912,7 @@
                   <pic:spPr>
                     <a:xfrm>
                       <a:off x="0" y="0"/>
-                      <a:ext cx="5760720" cy="5474970"/>
+                      <a:ext cx="5760720" cy="3108325"/>
                     </a:xfrm>
                     <a:prstGeom prst="rect">
                       <a:avLst/>
@@ -19173,88 +19925,48 @@
         </w:drawing>
       </w:r>
     </w:p>
+    <w:p/>
+    <w:p/>
+    <w:p/>
+    <w:p/>
+    <w:p/>
     <w:p>
       <w:pPr>
+        <w:pStyle w:val="Titre3"/>
+        <w:numPr>
+          <w:ilvl w:val="0"/>
+          <w:numId w:val="39"/>
+        </w:numPr>
+      </w:pPr>
+      <w:bookmarkStart w:id="28" w:name="_Toc131322472"/>
+      <w:r>
+        <w:t>Simulation b</w:t>
+      </w:r>
+      <w:r>
+        <w:t xml:space="preserve">oucle ouverte sans </w:t>
+      </w:r>
+      <w:proofErr w:type="spellStart"/>
+      <w:r>
+        <w:t>feedforward</w:t>
+      </w:r>
+      <w:proofErr w:type="spellEnd"/>
+      <w:r>
+        <w:t> :</w:t>
+      </w:r>
+      <w:bookmarkEnd w:id="28"/>
+    </w:p>
+    <w:p/>
+    <w:p>
+      <w:pPr>
         <w:ind w:firstLine="720"/>
       </w:pPr>
-    </w:p>
-    <w:p>
-      <w:pPr>
-        <w:ind w:firstLine="720"/>
-      </w:pPr>
-    </w:p>
-    <w:p>
-      <w:pPr>
-        <w:ind w:firstLine="720"/>
-      </w:pPr>
-      <w:r>
-        <w:br w:type="page"/>
-      </w:r>
-    </w:p>
-    <w:p>
-      <w:pPr>
-        <w:pStyle w:val="Titre3"/>
-        <w:rPr>
-          <w:lang w:val="fr-FR"/>
-        </w:rPr>
-      </w:pPr>
-      <w:bookmarkStart w:id="29" w:name="_Toc131322473"/>
-      <w:r>
-        <w:rPr>
-          <w:lang w:val="fr-FR"/>
-        </w:rPr>
+      <w:r>
         <w:lastRenderedPageBreak/>
-        <w:t>Simulation b</w:t>
-      </w:r>
-      <w:r>
-        <w:rPr>
-          <w:lang w:val="fr-FR"/>
-        </w:rPr>
-        <w:t xml:space="preserve">oucle ouverte avec </w:t>
-      </w:r>
-      <w:proofErr w:type="spellStart"/>
-      <w:r>
-        <w:rPr>
-          <w:lang w:val="fr-FR"/>
-        </w:rPr>
-        <w:t>Feedforward</w:t>
-      </w:r>
-      <w:bookmarkEnd w:id="29"/>
-      <w:proofErr w:type="spellEnd"/>
-      <w:r>
-        <w:rPr>
-          <w:lang w:val="fr-FR"/>
-        </w:rPr>
-        <w:t xml:space="preserve"> </w:t>
-      </w:r>
-      <w:r>
-        <w:rPr>
-          <w:lang w:val="fr-FR"/>
-        </w:rPr>
-        <w:tab/>
-      </w:r>
-    </w:p>
-    <w:p>
-      <w:pPr>
-        <w:rPr>
-          <w:lang w:val="fr-FR"/>
-        </w:rPr>
-      </w:pPr>
-    </w:p>
-    <w:p>
-      <w:pPr>
-        <w:rPr>
-          <w:lang w:val="fr-FR"/>
-        </w:rPr>
-      </w:pPr>
-    </w:p>
-    <w:p>
-      <w:r>
         <w:drawing>
-          <wp:inline distT="0" distB="0" distL="0" distR="0" wp14:anchorId="2E253558" wp14:editId="4CEE2258">
+          <wp:inline distT="0" distB="0" distL="0" distR="0" wp14:anchorId="213817B7" wp14:editId="380BDB75">
             <wp:extent cx="5760720" cy="5474970"/>
             <wp:effectExtent l="0" t="0" r="0" b="0"/>
-            <wp:docPr id="669906472" name="Image 669906472"/>
+            <wp:docPr id="669906471" name="Image 669906471"/>
             <wp:cNvGraphicFramePr>
               <a:graphicFrameLocks xmlns:a="http://schemas.openxmlformats.org/drawingml/2006/main" noChangeAspect="1"/>
             </wp:cNvGraphicFramePr>
@@ -19287,76 +19999,88 @@
         </w:drawing>
       </w:r>
     </w:p>
-    <w:p/>
-    <w:p/>
     <w:p>
       <w:pPr>
+        <w:ind w:firstLine="720"/>
+      </w:pPr>
+    </w:p>
+    <w:p>
+      <w:pPr>
+        <w:ind w:firstLine="720"/>
+      </w:pPr>
+    </w:p>
+    <w:p>
+      <w:pPr>
+        <w:ind w:firstLine="720"/>
+      </w:pPr>
+      <w:r>
+        <w:br w:type="page"/>
+      </w:r>
+    </w:p>
+    <w:p>
+      <w:pPr>
         <w:pStyle w:val="Titre3"/>
-      </w:pPr>
-      <w:bookmarkStart w:id="30" w:name="_Toc131322474"/>
-      <w:r>
         <w:rPr>
           <w:lang w:val="fr-FR"/>
         </w:rPr>
+      </w:pPr>
+      <w:bookmarkStart w:id="29" w:name="_Toc131322473"/>
+      <w:r>
+        <w:rPr>
+          <w:lang w:val="fr-FR"/>
+        </w:rPr>
+        <w:lastRenderedPageBreak/>
         <w:t>Simulation b</w:t>
       </w:r>
       <w:r>
         <w:rPr>
           <w:lang w:val="fr-FR"/>
         </w:rPr>
-        <w:t>oucle f</w:t>
-      </w:r>
+        <w:t xml:space="preserve">oucle ouverte avec </w:t>
+      </w:r>
+      <w:proofErr w:type="spellStart"/>
       <w:r>
         <w:rPr>
           <w:lang w:val="fr-FR"/>
         </w:rPr>
-        <w:t>er</w:t>
-      </w:r>
+        <w:t>Feedforward</w:t>
+      </w:r>
+      <w:bookmarkEnd w:id="29"/>
+      <w:proofErr w:type="spellEnd"/>
       <w:r>
         <w:rPr>
           <w:lang w:val="fr-FR"/>
         </w:rPr>
-        <w:t xml:space="preserve">mée sans </w:t>
-      </w:r>
-      <w:proofErr w:type="spellStart"/>
+        <w:t xml:space="preserve"> </w:t>
+      </w:r>
       <w:r>
         <w:rPr>
           <w:lang w:val="fr-FR"/>
         </w:rPr>
-        <w:t>Feedforward</w:t>
-      </w:r>
-      <w:proofErr w:type="spellEnd"/>
-      <w:r>
+        <w:tab/>
+      </w:r>
+    </w:p>
+    <w:p>
+      <w:pPr>
         <w:rPr>
           <w:lang w:val="fr-FR"/>
         </w:rPr>
-        <w:t xml:space="preserve"> :</w:t>
-      </w:r>
-      <w:bookmarkEnd w:id="30"/>
-      <w:r>
+      </w:pPr>
+    </w:p>
+    <w:p>
+      <w:pPr>
         <w:rPr>
           <w:lang w:val="fr-FR"/>
         </w:rPr>
-        <w:t xml:space="preserve"> </w:t>
-      </w:r>
+      </w:pPr>
     </w:p>
-    <w:p/>
     <w:p>
-      <w:pPr>
-        <w:rPr>
-          <w:lang w:val="fr-FR"/>
-        </w:rPr>
-      </w:pPr>
-      <w:r>
-        <w:rPr>
-          <w:lang w:val="fr-FR"/>
-        </w:rPr>
-        <w:lastRenderedPageBreak/>
+      <w:r>
         <w:drawing>
-          <wp:inline distT="0" distB="0" distL="0" distR="0" wp14:anchorId="210C8A87" wp14:editId="29E9D547">
-            <wp:extent cx="5760720" cy="5480685"/>
-            <wp:effectExtent l="0" t="0" r="0" b="5715"/>
-            <wp:docPr id="669906473" name="Image 669906473"/>
+          <wp:inline distT="0" distB="0" distL="0" distR="0" wp14:anchorId="2E253558" wp14:editId="4CEE2258">
+            <wp:extent cx="5760720" cy="5474970"/>
+            <wp:effectExtent l="0" t="0" r="0" b="0"/>
+            <wp:docPr id="669906472" name="Image 669906472"/>
             <wp:cNvGraphicFramePr>
               <a:graphicFrameLocks xmlns:a="http://schemas.openxmlformats.org/drawingml/2006/main" noChangeAspect="1"/>
             </wp:cNvGraphicFramePr>
@@ -19376,7 +20100,7 @@
                   <pic:spPr>
                     <a:xfrm>
                       <a:off x="0" y="0"/>
-                      <a:ext cx="5760720" cy="5480685"/>
+                      <a:ext cx="5760720" cy="5474970"/>
                     </a:xfrm>
                     <a:prstGeom prst="rect">
                       <a:avLst/>
@@ -19390,39 +20114,75 @@
       </w:r>
     </w:p>
     <w:p/>
+    <w:p/>
     <w:p>
       <w:pPr>
         <w:pStyle w:val="Titre3"/>
       </w:pPr>
-      <w:bookmarkStart w:id="31" w:name="_Toc131322475"/>
-      <w:r>
+      <w:bookmarkStart w:id="30" w:name="_Toc131322474"/>
+      <w:r>
+        <w:rPr>
+          <w:lang w:val="fr-FR"/>
+        </w:rPr>
         <w:t>Simulation b</w:t>
       </w:r>
       <w:r>
-        <w:t xml:space="preserve">oucle fermée avec </w:t>
+        <w:rPr>
+          <w:lang w:val="fr-FR"/>
+        </w:rPr>
+        <w:t>oucle f</w:t>
+      </w:r>
+      <w:r>
+        <w:rPr>
+          <w:lang w:val="fr-FR"/>
+        </w:rPr>
+        <w:t>er</w:t>
+      </w:r>
+      <w:r>
+        <w:rPr>
+          <w:lang w:val="fr-FR"/>
+        </w:rPr>
+        <w:t xml:space="preserve">mée sans </w:t>
       </w:r>
       <w:proofErr w:type="spellStart"/>
       <w:r>
+        <w:rPr>
+          <w:lang w:val="fr-FR"/>
+        </w:rPr>
         <w:t>Feedforward</w:t>
       </w:r>
       <w:proofErr w:type="spellEnd"/>
       <w:r>
-        <w:t> :</w:t>
-      </w:r>
-      <w:bookmarkEnd w:id="31"/>
-      <w:r>
+        <w:rPr>
+          <w:lang w:val="fr-FR"/>
+        </w:rPr>
+        <w:t xml:space="preserve"> :</w:t>
+      </w:r>
+      <w:bookmarkEnd w:id="30"/>
+      <w:r>
+        <w:rPr>
+          <w:lang w:val="fr-FR"/>
+        </w:rPr>
         <w:t xml:space="preserve"> </w:t>
       </w:r>
     </w:p>
     <w:p/>
     <w:p>
-      <w:r>
+      <w:pPr>
+        <w:rPr>
+          <w:lang w:val="fr-FR"/>
+        </w:rPr>
+      </w:pPr>
+      <w:r>
+        <w:rPr>
+          <w:lang w:val="fr-FR"/>
+        </w:rPr>
         <w:lastRenderedPageBreak/>
         <w:drawing>
-          <wp:inline distT="0" distB="0" distL="0" distR="0" wp14:anchorId="53D69546" wp14:editId="6A297E56">
+          <wp:inline distT="0" distB="0" distL="0" distR="0" wp14:anchorId="210C8A87" wp14:editId="29E9D547">
             <wp:extent cx="5760720" cy="5480685"/>
             <wp:effectExtent l="0" t="0" r="0" b="5715"/>
-            <wp:docPr id="669906474" name="Image 669906474"/>
+            <wp:docPr id="669906473" name="Image 669906473"/>
             <wp:cNvGraphicFramePr>
               <a:graphicFrameLocks xmlns:a="http://schemas.openxmlformats.org/drawingml/2006/main" noChangeAspect="1"/>
             </wp:cNvGraphicFramePr>
@@ -19454,136 +20214,41 @@
           </wp:inline>
         </w:drawing>
       </w:r>
+    </w:p>
+    <w:p/>
+    <w:p>
+      <w:pPr>
+        <w:pStyle w:val="Titre3"/>
+      </w:pPr>
+      <w:bookmarkStart w:id="31" w:name="_Toc131322475"/>
+      <w:r>
+        <w:t>Simulation b</w:t>
+      </w:r>
+      <w:r>
+        <w:t xml:space="preserve">oucle fermée avec </w:t>
+      </w:r>
+      <w:proofErr w:type="spellStart"/>
+      <w:r>
+        <w:t>Feedforward</w:t>
+      </w:r>
+      <w:proofErr w:type="spellEnd"/>
+      <w:r>
+        <w:t> :</w:t>
+      </w:r>
+      <w:bookmarkEnd w:id="31"/>
       <w:r>
         <w:t xml:space="preserve"> </w:t>
       </w:r>
-      <w:r>
-        <w:br w:type="page"/>
-      </w:r>
     </w:p>
+    <w:p/>
     <w:p>
-      <w:pPr>
-        <w:pStyle w:val="Titre2"/>
-        <w:rPr>
-          <w:lang w:val="fr-FR"/>
-        </w:rPr>
-      </w:pPr>
-      <w:bookmarkStart w:id="32" w:name="_Toc131322476"/>
-      <w:r>
-        <w:rPr>
-          <w:lang w:val="fr-FR"/>
-        </w:rPr>
+      <w:r>
         <w:lastRenderedPageBreak/>
-        <w:t>Expérimentation</w:t>
-      </w:r>
-      <w:r>
-        <w:rPr>
-          <w:lang w:val="fr-FR"/>
-        </w:rPr>
-        <w:t xml:space="preserve"> sur </w:t>
-      </w:r>
-      <w:proofErr w:type="spellStart"/>
-      <w:r>
-        <w:rPr>
-          <w:lang w:val="fr-FR"/>
-        </w:rPr>
-        <w:t>TCLab</w:t>
-      </w:r>
-      <w:proofErr w:type="spellEnd"/>
-      <w:r>
-        <w:rPr>
-          <w:lang w:val="fr-FR"/>
-        </w:rPr>
-        <w:t xml:space="preserve"> :</w:t>
-      </w:r>
-      <w:bookmarkEnd w:id="32"/>
-      <w:r>
-        <w:rPr>
-          <w:lang w:val="fr-FR"/>
-        </w:rPr>
-        <w:t xml:space="preserve"> </w:t>
-      </w:r>
-    </w:p>
-    <w:p>
-      <w:pPr>
-        <w:rPr>
-          <w:lang w:val="fr-FR"/>
-        </w:rPr>
-      </w:pPr>
-    </w:p>
-    <w:p>
-      <w:pPr>
-        <w:rPr>
-          <w:lang w:val="fr-FR"/>
-        </w:rPr>
-      </w:pPr>
-    </w:p>
-    <w:p>
-      <w:pPr>
-        <w:pStyle w:val="Titre3"/>
-        <w:ind w:left="360"/>
-        <w:rPr>
-          <w:lang w:val="fr-FR"/>
-        </w:rPr>
-      </w:pPr>
-    </w:p>
-    <w:p>
-      <w:pPr>
-        <w:pStyle w:val="Titre3"/>
-        <w:numPr>
-          <w:ilvl w:val="0"/>
-          <w:numId w:val="29"/>
-        </w:numPr>
-        <w:rPr>
-          <w:lang w:val="fr-FR"/>
-        </w:rPr>
-      </w:pPr>
-      <w:bookmarkStart w:id="33" w:name="_Toc131322477"/>
-      <w:r>
-        <w:rPr>
-          <w:lang w:val="fr-FR"/>
-        </w:rPr>
-        <w:t xml:space="preserve">Expérimentation boucle ouverte </w:t>
-      </w:r>
-      <w:r>
-        <w:rPr>
-          <w:lang w:val="fr-FR"/>
-        </w:rPr>
-        <w:t xml:space="preserve">sans </w:t>
-      </w:r>
-      <w:proofErr w:type="spellStart"/>
-      <w:r>
-        <w:rPr>
-          <w:lang w:val="fr-FR"/>
-        </w:rPr>
-        <w:t>FeedForward</w:t>
-      </w:r>
-      <w:bookmarkEnd w:id="33"/>
-      <w:proofErr w:type="spellEnd"/>
-    </w:p>
-    <w:p>
-      <w:pPr>
-        <w:rPr>
-          <w:lang w:val="fr-FR"/>
-        </w:rPr>
-      </w:pPr>
-    </w:p>
-    <w:p>
-      <w:pPr>
-        <w:rPr>
-          <w:lang w:val="en-GB"/>
-        </w:rPr>
-      </w:pPr>
-      <w:r>
-        <w:rPr>
-          <w:noProof/>
-          <w:lang w:val="en-GB"/>
-        </w:rPr>
         <w:drawing>
-          <wp:inline distT="0" distB="0" distL="0" distR="0" wp14:anchorId="5235F21D" wp14:editId="5D30D11B">
-            <wp:extent cx="5760720" cy="3164205"/>
-            <wp:effectExtent l="0" t="0" r="0" b="0"/>
-            <wp:docPr id="5" name="Image 5"/>
+          <wp:inline distT="0" distB="0" distL="0" distR="0" wp14:anchorId="53D69546" wp14:editId="6A297E56">
+            <wp:extent cx="5760720" cy="5480685"/>
+            <wp:effectExtent l="0" t="0" r="0" b="5715"/>
+            <wp:docPr id="669906474" name="Image 669906474"/>
             <wp:cNvGraphicFramePr>
               <a:graphicFrameLocks xmlns:a="http://schemas.openxmlformats.org/drawingml/2006/main" noChangeAspect="1"/>
             </wp:cNvGraphicFramePr>
@@ -19603,7 +20268,7 @@
                   <pic:spPr>
                     <a:xfrm>
                       <a:off x="0" y="0"/>
-                      <a:ext cx="5760720" cy="3164205"/>
+                      <a:ext cx="5760720" cy="5480685"/>
                     </a:xfrm>
                     <a:prstGeom prst="rect">
                       <a:avLst/>
@@ -19615,6 +20280,78 @@
           </wp:inline>
         </w:drawing>
       </w:r>
+      <w:r>
+        <w:t xml:space="preserve"> </w:t>
+      </w:r>
+      <w:r>
+        <w:br w:type="page"/>
+      </w:r>
+    </w:p>
+    <w:p>
+      <w:pPr>
+        <w:pStyle w:val="Titre2"/>
+        <w:rPr>
+          <w:lang w:val="fr-FR"/>
+        </w:rPr>
+      </w:pPr>
+      <w:bookmarkStart w:id="32" w:name="_Toc131322476"/>
+      <w:r>
+        <w:rPr>
+          <w:lang w:val="fr-FR"/>
+        </w:rPr>
+        <w:lastRenderedPageBreak/>
+        <w:t>Expérimentation</w:t>
+      </w:r>
+      <w:r>
+        <w:rPr>
+          <w:lang w:val="fr-FR"/>
+        </w:rPr>
+        <w:t xml:space="preserve"> sur </w:t>
+      </w:r>
+      <w:proofErr w:type="spellStart"/>
+      <w:r>
+        <w:rPr>
+          <w:lang w:val="fr-FR"/>
+        </w:rPr>
+        <w:t>TCLab</w:t>
+      </w:r>
+      <w:proofErr w:type="spellEnd"/>
+      <w:r>
+        <w:rPr>
+          <w:lang w:val="fr-FR"/>
+        </w:rPr>
+        <w:t xml:space="preserve"> :</w:t>
+      </w:r>
+      <w:bookmarkEnd w:id="32"/>
+      <w:r>
+        <w:rPr>
+          <w:lang w:val="fr-FR"/>
+        </w:rPr>
+        <w:t xml:space="preserve"> </w:t>
+      </w:r>
+    </w:p>
+    <w:p>
+      <w:pPr>
+        <w:rPr>
+          <w:lang w:val="fr-FR"/>
+        </w:rPr>
+      </w:pPr>
+    </w:p>
+    <w:p>
+      <w:pPr>
+        <w:rPr>
+          <w:lang w:val="fr-FR"/>
+        </w:rPr>
+      </w:pPr>
+    </w:p>
+    <w:p>
+      <w:pPr>
+        <w:pStyle w:val="Titre3"/>
+        <w:ind w:left="360"/>
+        <w:rPr>
+          <w:lang w:val="fr-FR"/>
+        </w:rPr>
+      </w:pPr>
     </w:p>
     <w:p>
       <w:pPr>
@@ -19624,44 +20361,55 @@
           <w:numId w:val="29"/>
         </w:numPr>
         <w:rPr>
-          <w:lang w:val="en-GB"/>
-        </w:rPr>
-      </w:pPr>
-      <w:bookmarkStart w:id="34" w:name="_Toc131322478"/>
-      <w:r>
-        <w:rPr>
-          <w:lang w:val="en-GB"/>
-        </w:rPr>
-        <w:lastRenderedPageBreak/>
-        <w:t xml:space="preserve">Open loop </w:t>
-      </w:r>
-      <w:r>
-        <w:rPr>
-          <w:lang w:val="en-GB"/>
-        </w:rPr>
-        <w:t>avec</w:t>
-      </w:r>
-      <w:r>
-        <w:rPr>
-          <w:lang w:val="en-GB"/>
-        </w:rPr>
-        <w:t xml:space="preserve"> Feedforward</w:t>
-      </w:r>
-      <w:bookmarkEnd w:id="34"/>
+          <w:lang w:val="fr-FR"/>
+        </w:rPr>
+      </w:pPr>
+      <w:bookmarkStart w:id="33" w:name="_Toc131322477"/>
+      <w:r>
+        <w:rPr>
+          <w:lang w:val="fr-FR"/>
+        </w:rPr>
+        <w:t xml:space="preserve">Expérimentation boucle ouverte </w:t>
+      </w:r>
+      <w:r>
+        <w:rPr>
+          <w:lang w:val="fr-FR"/>
+        </w:rPr>
+        <w:t xml:space="preserve">sans </w:t>
+      </w:r>
+      <w:proofErr w:type="spellStart"/>
+      <w:r>
+        <w:rPr>
+          <w:lang w:val="fr-FR"/>
+        </w:rPr>
+        <w:t>FeedForward</w:t>
+      </w:r>
+      <w:bookmarkEnd w:id="33"/>
+      <w:proofErr w:type="spellEnd"/>
     </w:p>
     <w:p>
       <w:pPr>
-        <w:keepNext/>
+        <w:rPr>
+          <w:lang w:val="fr-FR"/>
+        </w:rPr>
+      </w:pPr>
+    </w:p>
+    <w:p>
+      <w:pPr>
+        <w:rPr>
+          <w:lang w:val="en-GB"/>
+        </w:rPr>
       </w:pPr>
       <w:r>
         <w:rPr>
           <w:noProof/>
+          <w:lang w:val="en-GB"/>
         </w:rPr>
         <w:drawing>
-          <wp:inline distT="0" distB="0" distL="0" distR="0" wp14:anchorId="7DF487B1" wp14:editId="444AAE56">
+          <wp:inline distT="0" distB="0" distL="0" distR="0" wp14:anchorId="5235F21D" wp14:editId="5D30D11B">
             <wp:extent cx="5760720" cy="3164205"/>
             <wp:effectExtent l="0" t="0" r="0" b="0"/>
-            <wp:docPr id="8" name="Image 8"/>
+            <wp:docPr id="5" name="Image 5"/>
             <wp:cNvGraphicFramePr>
               <a:graphicFrameLocks xmlns:a="http://schemas.openxmlformats.org/drawingml/2006/main" noChangeAspect="1"/>
             </wp:cNvGraphicFramePr>
@@ -19705,6 +20453,84 @@
           <w:lang w:val="en-GB"/>
         </w:rPr>
       </w:pPr>
+      <w:bookmarkStart w:id="34" w:name="_Toc131322478"/>
+      <w:r>
+        <w:rPr>
+          <w:lang w:val="en-GB"/>
+        </w:rPr>
+        <w:lastRenderedPageBreak/>
+        <w:t xml:space="preserve">Open loop </w:t>
+      </w:r>
+      <w:r>
+        <w:rPr>
+          <w:lang w:val="en-GB"/>
+        </w:rPr>
+        <w:t>avec</w:t>
+      </w:r>
+      <w:r>
+        <w:rPr>
+          <w:lang w:val="en-GB"/>
+        </w:rPr>
+        <w:t xml:space="preserve"> Feedforward</w:t>
+      </w:r>
+      <w:bookmarkEnd w:id="34"/>
+    </w:p>
+    <w:p>
+      <w:pPr>
+        <w:keepNext/>
+      </w:pPr>
+      <w:r>
+        <w:rPr>
+          <w:noProof/>
+        </w:rPr>
+        <w:drawing>
+          <wp:inline distT="0" distB="0" distL="0" distR="0" wp14:anchorId="7DF487B1" wp14:editId="444AAE56">
+            <wp:extent cx="5760720" cy="3164205"/>
+            <wp:effectExtent l="0" t="0" r="0" b="0"/>
+            <wp:docPr id="8" name="Image 8"/>
+            <wp:cNvGraphicFramePr>
+              <a:graphicFrameLocks xmlns:a="http://schemas.openxmlformats.org/drawingml/2006/main" noChangeAspect="1"/>
+            </wp:cNvGraphicFramePr>
+            <a:graphic xmlns:a="http://schemas.openxmlformats.org/drawingml/2006/main">
+              <a:graphicData uri="http://schemas.openxmlformats.org/drawingml/2006/picture">
+                <pic:pic xmlns:pic="http://schemas.openxmlformats.org/drawingml/2006/picture">
+                  <pic:nvPicPr>
+                    <pic:cNvPr id="1" name=""/>
+                    <pic:cNvPicPr/>
+                  </pic:nvPicPr>
+                  <pic:blipFill>
+                    <a:blip r:embed="rId33"/>
+                    <a:stretch>
+                      <a:fillRect/>
+                    </a:stretch>
+                  </pic:blipFill>
+                  <pic:spPr>
+                    <a:xfrm>
+                      <a:off x="0" y="0"/>
+                      <a:ext cx="5760720" cy="3164205"/>
+                    </a:xfrm>
+                    <a:prstGeom prst="rect">
+                      <a:avLst/>
+                    </a:prstGeom>
+                  </pic:spPr>
+                </pic:pic>
+              </a:graphicData>
+            </a:graphic>
+          </wp:inline>
+        </w:drawing>
+      </w:r>
+    </w:p>
+    <w:p>
+      <w:pPr>
+        <w:pStyle w:val="Titre3"/>
+        <w:numPr>
+          <w:ilvl w:val="0"/>
+          <w:numId w:val="29"/>
+        </w:numPr>
+        <w:rPr>
+          <w:lang w:val="en-GB"/>
+        </w:rPr>
+      </w:pPr>
       <w:bookmarkStart w:id="35" w:name="_Toc131322479"/>
       <w:r>
         <w:rPr>
@@ -19743,7 +20569,7 @@
                     </pic:cNvPicPr>
                   </pic:nvPicPr>
                   <pic:blipFill>
-                    <a:blip r:embed="rId33" cstate="print">
+                    <a:blip r:embed="rId34" cstate="print">
                       <a:extLst>
                         <a:ext uri="{28A0092B-C50C-407E-A947-70E740481C1C}">
                           <a14:useLocalDpi xmlns:a14="http://schemas.microsoft.com/office/drawing/2010/main" val="0"/>
@@ -19824,7 +20650,7 @@
                     <pic:cNvPicPr/>
                   </pic:nvPicPr>
                   <pic:blipFill>
-                    <a:blip r:embed="rId34"/>
+                    <a:blip r:embed="rId35"/>
                     <a:stretch>
                       <a:fillRect/>
                     </a:stretch>
@@ -20015,7 +20841,7 @@
                     </pic:cNvPicPr>
                   </pic:nvPicPr>
                   <pic:blipFill rotWithShape="1">
-                    <a:blip r:embed="rId35" cstate="print">
+                    <a:blip r:embed="rId36" cstate="print">
                       <a:extLst>
                         <a:ext uri="{28A0092B-C50C-407E-A947-70E740481C1C}">
                           <a14:useLocalDpi xmlns:a14="http://schemas.microsoft.com/office/drawing/2010/main" val="0"/>
@@ -20086,7 +20912,7 @@
                     <pic:cNvPicPr/>
                   </pic:nvPicPr>
                   <pic:blipFill>
-                    <a:blip r:embed="rId36"/>
+                    <a:blip r:embed="rId37"/>
                     <a:stretch>
                       <a:fillRect/>
                     </a:stretch>
@@ -20159,7 +20985,7 @@
                     <pic:cNvPicPr/>
                   </pic:nvPicPr>
                   <pic:blipFill>
-                    <a:blip r:embed="rId37"/>
+                    <a:blip r:embed="rId38"/>
                     <a:stretch>
                       <a:fillRect/>
                     </a:stretch>
@@ -23855,7 +24681,6 @@
   <w:style w:type="character" w:default="1" w:styleId="Policepardfaut">
     <w:name w:val="Default Paragraph Font"/>
     <w:uiPriority w:val="1"/>
-    <w:semiHidden/>
     <w:unhideWhenUsed/>
   </w:style>
   <w:style w:type="table" w:default="1" w:styleId="TableauNormal">

</xml_diff>

<commit_message>
comments simulation + real experience
</commit_message>
<xml_diff>
--- a/Rapport REKIK LEONARD 2023.docx
+++ b/Rapport REKIK LEONARD 2023.docx
@@ -5105,7 +5105,7 @@
         <w:pStyle w:val="Paragraphedeliste"/>
         <w:numPr>
           <w:ilvl w:val="0"/>
-          <w:numId w:val="43"/>
+          <w:numId w:val="10"/>
         </w:numPr>
       </w:pPr>
       <w:r>
@@ -5156,7 +5156,7 @@
         <w:pStyle w:val="Paragraphedeliste"/>
         <w:numPr>
           <w:ilvl w:val="1"/>
-          <w:numId w:val="43"/>
+          <w:numId w:val="10"/>
         </w:numPr>
       </w:pPr>
       <w:r>
@@ -5183,7 +5183,7 @@
         <w:pStyle w:val="Paragraphedeliste"/>
         <w:numPr>
           <w:ilvl w:val="2"/>
-          <w:numId w:val="43"/>
+          <w:numId w:val="10"/>
         </w:numPr>
       </w:pPr>
       <w:r>
@@ -5212,7 +5212,7 @@
         <w:pStyle w:val="Paragraphedeliste"/>
         <w:numPr>
           <w:ilvl w:val="2"/>
-          <w:numId w:val="43"/>
+          <w:numId w:val="10"/>
         </w:numPr>
       </w:pPr>
       <w:r>
@@ -5241,7 +5241,7 @@
         <w:pStyle w:val="Paragraphedeliste"/>
         <w:numPr>
           <w:ilvl w:val="1"/>
-          <w:numId w:val="43"/>
+          <w:numId w:val="10"/>
         </w:numPr>
       </w:pPr>
       <w:r>
@@ -5253,7 +5253,7 @@
         <w:pStyle w:val="Paragraphedeliste"/>
         <w:numPr>
           <w:ilvl w:val="2"/>
-          <w:numId w:val="43"/>
+          <w:numId w:val="10"/>
         </w:numPr>
       </w:pPr>
       <w:proofErr w:type="spellStart"/>
@@ -5278,7 +5278,7 @@
         <w:pStyle w:val="Paragraphedeliste"/>
         <w:numPr>
           <w:ilvl w:val="2"/>
-          <w:numId w:val="43"/>
+          <w:numId w:val="10"/>
         </w:numPr>
       </w:pPr>
       <w:r>
@@ -5295,7 +5295,7 @@
         <w:pStyle w:val="Paragraphedeliste"/>
         <w:numPr>
           <w:ilvl w:val="2"/>
-          <w:numId w:val="43"/>
+          <w:numId w:val="10"/>
         </w:numPr>
       </w:pPr>
       <w:proofErr w:type="spellStart"/>
@@ -5338,7 +5338,7 @@
         <w:pStyle w:val="Paragraphedeliste"/>
         <w:numPr>
           <w:ilvl w:val="0"/>
-          <w:numId w:val="43"/>
+          <w:numId w:val="10"/>
         </w:numPr>
       </w:pPr>
       <w:r>
@@ -5359,7 +5359,7 @@
         <w:pStyle w:val="Paragraphedeliste"/>
         <w:numPr>
           <w:ilvl w:val="0"/>
-          <w:numId w:val="43"/>
+          <w:numId w:val="10"/>
         </w:numPr>
       </w:pPr>
       <w:r>
@@ -5385,7 +5385,7 @@
         <w:pStyle w:val="Paragraphedeliste"/>
         <w:numPr>
           <w:ilvl w:val="0"/>
-          <w:numId w:val="43"/>
+          <w:numId w:val="10"/>
         </w:numPr>
       </w:pPr>
       <w:r>
@@ -5403,7 +5403,7 @@
         <w:pStyle w:val="Paragraphedeliste"/>
         <w:numPr>
           <w:ilvl w:val="0"/>
-          <w:numId w:val="43"/>
+          <w:numId w:val="10"/>
         </w:numPr>
       </w:pPr>
       <w:r>
@@ -5421,7 +5421,7 @@
         <w:pStyle w:val="Paragraphedeliste"/>
         <w:numPr>
           <w:ilvl w:val="0"/>
-          <w:numId w:val="43"/>
+          <w:numId w:val="10"/>
         </w:numPr>
       </w:pPr>
       <w:r>
@@ -5683,7 +5683,7 @@
         <w:pStyle w:val="Titre2"/>
         <w:numPr>
           <w:ilvl w:val="0"/>
-          <w:numId w:val="6"/>
+          <w:numId w:val="2"/>
         </w:numPr>
       </w:pPr>
       <w:bookmarkStart w:id="4" w:name="_Toc131328287"/>
@@ -8416,7 +8416,7 @@
         <w:pStyle w:val="Titre3"/>
         <w:numPr>
           <w:ilvl w:val="0"/>
-          <w:numId w:val="37"/>
+          <w:numId w:val="7"/>
         </w:numPr>
         <w:rPr>
           <w:lang w:eastAsia="fr-FR"/>
@@ -14239,7 +14239,7 @@
         <w:pStyle w:val="Titre4"/>
         <w:numPr>
           <w:ilvl w:val="0"/>
-          <w:numId w:val="38"/>
+          <w:numId w:val="8"/>
         </w:numPr>
       </w:pPr>
       <w:r>
@@ -16917,7 +16917,7 @@
         <w:pStyle w:val="Titre4"/>
         <w:numPr>
           <w:ilvl w:val="0"/>
-          <w:numId w:val="33"/>
+          <w:numId w:val="6"/>
         </w:numPr>
       </w:pPr>
       <w:bookmarkStart w:id="16" w:name="_Toc131328299"/>
@@ -17729,7 +17729,7 @@
         <w:pStyle w:val="Paragraphedeliste"/>
         <w:numPr>
           <w:ilvl w:val="0"/>
-          <w:numId w:val="46"/>
+          <w:numId w:val="12"/>
         </w:numPr>
       </w:pPr>
       <w:r>
@@ -17824,7 +17824,7 @@
         <w:pStyle w:val="Paragraphedeliste"/>
         <w:numPr>
           <w:ilvl w:val="0"/>
-          <w:numId w:val="46"/>
+          <w:numId w:val="12"/>
         </w:numPr>
       </w:pPr>
       <w:r>
@@ -17905,7 +17905,7 @@
         <w:pStyle w:val="Paragraphedeliste"/>
         <w:numPr>
           <w:ilvl w:val="0"/>
-          <w:numId w:val="46"/>
+          <w:numId w:val="12"/>
         </w:numPr>
       </w:pPr>
       <w:r>
@@ -20047,7 +20047,19 @@
         <w:rPr>
           <w:lang w:val="fr-FR" w:eastAsia="fr-FR"/>
         </w:rPr>
-        <w:t xml:space="preserve"> celui-ci n’est pas activer nous n’allons donc pas anticiper la variation de DV. Le système va donc se stabiliser autour du point de fonctionnement</w:t>
+        <w:t xml:space="preserve"> celui-ci n’est pas activ</w:t>
+      </w:r>
+      <w:r>
+        <w:rPr>
+          <w:lang w:val="fr-FR" w:eastAsia="fr-FR"/>
+        </w:rPr>
+        <w:t>é</w:t>
+      </w:r>
+      <w:r>
+        <w:rPr>
+          <w:lang w:val="fr-FR" w:eastAsia="fr-FR"/>
+        </w:rPr>
+        <w:t xml:space="preserve"> nous n’allons donc pas anticiper la variation de DV. Le système va donc se stabiliser autour du point de fonctionnement</w:t>
       </w:r>
       <w:r>
         <w:rPr>
@@ -20074,7 +20086,7 @@
         <w:pStyle w:val="Titre4"/>
         <w:numPr>
           <w:ilvl w:val="0"/>
-          <w:numId w:val="47"/>
+          <w:numId w:val="13"/>
         </w:numPr>
         <w:rPr>
           <w:lang w:val="fr-FR"/>
@@ -20387,14 +20399,14 @@
         <w:rPr>
           <w:lang w:val="fr-FR" w:eastAsia="fr-FR"/>
         </w:rPr>
-        <w:t>le f</w:t>
+        <w:t xml:space="preserve">le </w:t>
       </w:r>
       <w:proofErr w:type="spellStart"/>
       <w:r>
         <w:rPr>
           <w:lang w:val="fr-FR" w:eastAsia="fr-FR"/>
         </w:rPr>
-        <w:t>eedforward</w:t>
+        <w:t>feedforward</w:t>
       </w:r>
       <w:proofErr w:type="spellEnd"/>
       <w:r>
@@ -20413,7 +20425,19 @@
         <w:rPr>
           <w:lang w:val="fr-FR" w:eastAsia="fr-FR"/>
         </w:rPr>
-        <w:t xml:space="preserve"> activer nous </w:t>
+        <w:t xml:space="preserve"> activ</w:t>
+      </w:r>
+      <w:r>
+        <w:rPr>
+          <w:lang w:val="fr-FR" w:eastAsia="fr-FR"/>
+        </w:rPr>
+        <w:t>é</w:t>
+      </w:r>
+      <w:r>
+        <w:rPr>
+          <w:lang w:val="fr-FR" w:eastAsia="fr-FR"/>
+        </w:rPr>
+        <w:t xml:space="preserve"> nous </w:t>
       </w:r>
       <w:r>
         <w:rPr>
@@ -20452,7 +20476,7 @@
         <w:pStyle w:val="Titre4"/>
         <w:numPr>
           <w:ilvl w:val="0"/>
-          <w:numId w:val="48"/>
+          <w:numId w:val="14"/>
         </w:numPr>
         <w:rPr>
           <w:lang w:val="fr-FR"/>
@@ -20905,7 +20929,13 @@
         <w:rPr>
           <w:lang w:val="fr-FR" w:eastAsia="fr-FR"/>
         </w:rPr>
-        <w:t>n’est pas activer</w:t>
+        <w:t>n’est pas activ</w:t>
+      </w:r>
+      <w:r>
+        <w:rPr>
+          <w:lang w:val="fr-FR" w:eastAsia="fr-FR"/>
+        </w:rPr>
+        <w:t>é</w:t>
       </w:r>
       <w:r>
         <w:rPr>
@@ -20944,7 +20974,7 @@
         <w:pStyle w:val="Titre4"/>
         <w:numPr>
           <w:ilvl w:val="0"/>
-          <w:numId w:val="49"/>
+          <w:numId w:val="15"/>
         </w:numPr>
         <w:rPr>
           <w:lang w:val="fr-FR"/>
@@ -21199,7 +21229,19 @@
         <w:rPr>
           <w:lang w:val="fr-FR" w:eastAsia="fr-FR"/>
         </w:rPr>
-        <w:t xml:space="preserve">, nous tirons les mêmes conclusion que pour la simulation. </w:t>
+        <w:t>, nous tirons les mêmes conclusion</w:t>
+      </w:r>
+      <w:r>
+        <w:rPr>
+          <w:lang w:val="fr-FR" w:eastAsia="fr-FR"/>
+        </w:rPr>
+        <w:t>s</w:t>
+      </w:r>
+      <w:r>
+        <w:rPr>
+          <w:lang w:val="fr-FR" w:eastAsia="fr-FR"/>
+        </w:rPr>
+        <w:t xml:space="preserve"> que pour la simulation. </w:t>
       </w:r>
       <w:r>
         <w:rPr>
@@ -21302,6 +21344,13 @@
     </w:p>
     <w:p>
       <w:pPr>
+        <w:rPr>
+          <w:lang w:val="fr-FR"/>
+        </w:rPr>
+      </w:pPr>
+    </w:p>
+    <w:p>
+      <w:pPr>
         <w:ind w:firstLine="708"/>
         <w:rPr>
           <w:lang w:val="fr-FR" w:eastAsia="fr-FR"/>
@@ -21311,7 +21360,19 @@
         <w:rPr>
           <w:lang w:val="fr-FR" w:eastAsia="fr-FR"/>
         </w:rPr>
-        <w:t xml:space="preserve">Dans ce scénario nous sommes en présence d’une boucle fermée sans </w:t>
+        <w:t xml:space="preserve">Dans ce scénario nous sommes en présence d’une boucle fermée </w:t>
+      </w:r>
+      <w:r>
+        <w:rPr>
+          <w:lang w:val="fr-FR" w:eastAsia="fr-FR"/>
+        </w:rPr>
+        <w:t>avec</w:t>
+      </w:r>
+      <w:r>
+        <w:rPr>
+          <w:lang w:val="fr-FR" w:eastAsia="fr-FR"/>
+        </w:rPr>
+        <w:t xml:space="preserve"> </w:t>
       </w:r>
       <w:proofErr w:type="spellStart"/>
       <w:r>
@@ -21325,7 +21386,43 @@
         <w:rPr>
           <w:lang w:val="fr-FR" w:eastAsia="fr-FR"/>
         </w:rPr>
-        <w:t xml:space="preserve"> ce qui signifie que le contrôleur reçoit l’information de la valeur de PV il est ainsi possible de calculer l’erreur E, le PID peut fonctionner parfaitement. Néanmoins le </w:t>
+        <w:t xml:space="preserve"> ce qui signifie que</w:t>
+      </w:r>
+      <w:r>
+        <w:rPr>
+          <w:lang w:val="fr-FR" w:eastAsia="fr-FR"/>
+        </w:rPr>
+        <w:t xml:space="preserve"> </w:t>
+      </w:r>
+      <w:r>
+        <w:rPr>
+          <w:lang w:val="fr-FR" w:eastAsia="fr-FR"/>
+        </w:rPr>
+        <w:t xml:space="preserve">le contrôleur reçoit l’information de la valeur de PV il est ainsi possible de calculer l’erreur </w:t>
+      </w:r>
+      <w:r>
+        <w:rPr>
+          <w:lang w:val="fr-FR" w:eastAsia="fr-FR"/>
+        </w:rPr>
+        <w:t>E, le</w:t>
+      </w:r>
+      <w:r>
+        <w:rPr>
+          <w:lang w:val="fr-FR" w:eastAsia="fr-FR"/>
+        </w:rPr>
+        <w:t xml:space="preserve"> PID peut fonctionner parfaitement. </w:t>
+      </w:r>
+      <w:r>
+        <w:rPr>
+          <w:lang w:val="fr-FR" w:eastAsia="fr-FR"/>
+        </w:rPr>
+        <w:t xml:space="preserve">De plus </w:t>
+      </w:r>
+      <w:r>
+        <w:rPr>
+          <w:lang w:val="fr-FR" w:eastAsia="fr-FR"/>
+        </w:rPr>
+        <w:t xml:space="preserve">le </w:t>
       </w:r>
       <w:proofErr w:type="spellStart"/>
       <w:r>
@@ -21339,7 +21436,79 @@
         <w:rPr>
           <w:lang w:val="fr-FR" w:eastAsia="fr-FR"/>
         </w:rPr>
-        <w:t xml:space="preserve"> n’est pas activer il n’y a donc pas d’anticipation sur la variation de DV. Le système va donc essayer d’adapter MV pour s’adapter à la consigne sans que MV_FF joue un rôle, rejoindre la température de consigne prendra donc plus de temps. </w:t>
+        <w:t xml:space="preserve"> </w:t>
+      </w:r>
+      <w:r>
+        <w:rPr>
+          <w:lang w:val="fr-FR" w:eastAsia="fr-FR"/>
+        </w:rPr>
+        <w:t>est</w:t>
+      </w:r>
+      <w:r>
+        <w:rPr>
+          <w:lang w:val="fr-FR" w:eastAsia="fr-FR"/>
+        </w:rPr>
+        <w:t xml:space="preserve"> activ</w:t>
+      </w:r>
+      <w:r>
+        <w:rPr>
+          <w:lang w:val="fr-FR" w:eastAsia="fr-FR"/>
+        </w:rPr>
+        <w:t>é</w:t>
+      </w:r>
+      <w:r>
+        <w:rPr>
+          <w:lang w:val="fr-FR" w:eastAsia="fr-FR"/>
+        </w:rPr>
+        <w:t xml:space="preserve"> il y a donc</w:t>
+      </w:r>
+      <w:r>
+        <w:rPr>
+          <w:lang w:val="fr-FR" w:eastAsia="fr-FR"/>
+        </w:rPr>
+        <w:t xml:space="preserve"> une </w:t>
+      </w:r>
+      <w:r>
+        <w:rPr>
+          <w:lang w:val="fr-FR" w:eastAsia="fr-FR"/>
+        </w:rPr>
+        <w:t xml:space="preserve">anticipation sur la variation de DV. Le système va donc essayer d’adapter MV pour s’adapter à la consigne </w:t>
+      </w:r>
+      <w:r>
+        <w:rPr>
+          <w:lang w:val="fr-FR" w:eastAsia="fr-FR"/>
+        </w:rPr>
+        <w:t>tout en prenant en compte le rôle de</w:t>
+      </w:r>
+      <w:r>
+        <w:rPr>
+          <w:lang w:val="fr-FR" w:eastAsia="fr-FR"/>
+        </w:rPr>
+        <w:t xml:space="preserve"> MV_FF</w:t>
+      </w:r>
+      <w:r>
+        <w:rPr>
+          <w:lang w:val="fr-FR" w:eastAsia="fr-FR"/>
+        </w:rPr>
+        <w:t xml:space="preserve">. PV va donc </w:t>
+      </w:r>
+      <w:r>
+        <w:rPr>
+          <w:lang w:val="fr-FR" w:eastAsia="fr-FR"/>
+        </w:rPr>
+        <w:t xml:space="preserve">rejoindre la température de consigne </w:t>
+      </w:r>
+      <w:r>
+        <w:rPr>
+          <w:lang w:val="fr-FR" w:eastAsia="fr-FR"/>
+        </w:rPr>
+        <w:t>et ne subir d’influence de la part de DV</w:t>
+      </w:r>
+      <w:r>
+        <w:rPr>
+          <w:lang w:val="fr-FR" w:eastAsia="fr-FR"/>
+        </w:rPr>
+        <w:t xml:space="preserve">. </w:t>
       </w:r>
     </w:p>
     <w:p>
@@ -21354,7 +21523,7 @@
         <w:pStyle w:val="Titre4"/>
         <w:numPr>
           <w:ilvl w:val="0"/>
-          <w:numId w:val="50"/>
+          <w:numId w:val="16"/>
         </w:numPr>
         <w:rPr>
           <w:lang w:val="fr-FR"/>
@@ -21512,6 +21681,89 @@
     <w:p>
       <w:pPr>
         <w:rPr>
+          <w:lang w:val="fr-FR" w:eastAsia="fr-FR"/>
+        </w:rPr>
+      </w:pPr>
+      <w:r>
+        <w:rPr>
+          <w:lang w:val="fr-FR" w:eastAsia="fr-FR"/>
+        </w:rPr>
+        <w:t>Nous pouvons observer que dans la simulation correspond parfaitement aux attentes. La perturbation est compensée par l’action MV_FF</w:t>
+      </w:r>
+      <w:r>
+        <w:rPr>
+          <w:lang w:val="fr-FR" w:eastAsia="fr-FR"/>
+        </w:rPr>
+        <w:t xml:space="preserve">. Pour </w:t>
+      </w:r>
+      <w:r>
+        <w:rPr>
+          <w:lang w:val="fr-FR" w:eastAsia="fr-FR"/>
+        </w:rPr>
+        <w:t>ce qui est du changement de consigne nous observons que le temps nécessaire pour rejoindre la température de consigne est extrêmement long, pour rendre le système plus rapide nous pourrions diminuer la valeur Gamma dans ICM tuning et aux vues de la marge de gain et marge de phase nous pourrions donner plus ou moins d’importance à la partie dérivative en diminuant ou augmentant la valeur de alpha, bien évidemment par cette action L(s) subira des changements.</w:t>
+      </w:r>
+    </w:p>
+    <w:p>
+      <w:pPr>
+        <w:rPr>
+          <w:lang w:val="fr-FR" w:eastAsia="fr-FR"/>
+        </w:rPr>
+      </w:pPr>
+      <w:r>
+        <w:rPr>
+          <w:lang w:val="fr-FR" w:eastAsia="fr-FR"/>
+        </w:rPr>
+        <w:lastRenderedPageBreak/>
+        <w:t xml:space="preserve"> </w:t>
+      </w:r>
+    </w:p>
+    <w:p>
+      <w:pPr>
+        <w:rPr>
+          <w:lang w:val="fr-FR" w:eastAsia="fr-FR"/>
+        </w:rPr>
+      </w:pPr>
+      <w:r>
+        <w:rPr>
+          <w:lang w:val="fr-FR" w:eastAsia="fr-FR"/>
+        </w:rPr>
+        <w:t xml:space="preserve">Pour le fonctionnement en réel nous pouvons observer que le comportement correspond à la simulation </w:t>
+      </w:r>
+      <w:r>
+        <w:rPr>
+          <w:lang w:val="fr-FR" w:eastAsia="fr-FR"/>
+        </w:rPr>
+        <w:t>et le changement de consigne est repris pas l’action proportionnelle.</w:t>
+      </w:r>
+    </w:p>
+    <w:p>
+      <w:pPr>
+        <w:rPr>
+          <w:lang w:val="fr-FR" w:eastAsia="fr-FR"/>
+        </w:rPr>
+      </w:pPr>
+      <w:r>
+        <w:rPr>
+          <w:lang w:val="fr-FR" w:eastAsia="fr-FR"/>
+        </w:rPr>
+        <w:t xml:space="preserve">Dans l’état actuel nous avons probablement une marge de gain trop grande ce qui expliquerai que nous </w:t>
+      </w:r>
+      <w:r>
+        <w:rPr>
+          <w:lang w:val="fr-FR" w:eastAsia="fr-FR"/>
+        </w:rPr>
+        <w:t>rejoignions</w:t>
+      </w:r>
+      <w:r>
+        <w:rPr>
+          <w:lang w:val="fr-FR" w:eastAsia="fr-FR"/>
+        </w:rPr>
+        <w:t xml:space="preserve"> difficilement la température de consigne.</w:t>
+      </w:r>
+    </w:p>
+    <w:p>
+      <w:pPr>
+        <w:rPr>
           <w:lang w:val="fr-FR"/>
         </w:rPr>
       </w:pPr>
@@ -21549,6 +21801,66 @@
         <w:t>Conclusion</w:t>
       </w:r>
       <w:bookmarkEnd w:id="46"/>
+    </w:p>
+    <w:p>
+      <w:pPr>
+        <w:rPr>
+          <w:lang w:val="fr-FR" w:eastAsia="fr-FR"/>
+        </w:rPr>
+      </w:pPr>
+      <w:proofErr w:type="gramStart"/>
+      <w:r>
+        <w:rPr>
+          <w:lang w:val="fr-FR" w:eastAsia="fr-FR"/>
+        </w:rPr>
+        <w:t>marge</w:t>
+      </w:r>
+      <w:proofErr w:type="gramEnd"/>
+      <w:r>
+        <w:rPr>
+          <w:lang w:val="fr-FR" w:eastAsia="fr-FR"/>
+        </w:rPr>
+        <w:t xml:space="preserve"> de gain</w:t>
+      </w:r>
+    </w:p>
+    <w:p>
+      <w:pPr>
+        <w:rPr>
+          <w:lang w:val="fr-FR" w:eastAsia="fr-FR"/>
+        </w:rPr>
+      </w:pPr>
+    </w:p>
+    <w:p>
+      <w:pPr>
+        <w:rPr>
+          <w:lang w:val="fr-FR" w:eastAsia="fr-FR"/>
+        </w:rPr>
+      </w:pPr>
+    </w:p>
+    <w:p>
+      <w:pPr>
+        <w:rPr>
+          <w:lang w:val="fr-FR" w:eastAsia="fr-FR"/>
+        </w:rPr>
+      </w:pPr>
+    </w:p>
+    <w:p>
+      <w:pPr>
+        <w:rPr>
+          <w:lang w:val="fr-FR" w:eastAsia="fr-FR"/>
+        </w:rPr>
+      </w:pPr>
+    </w:p>
+    <w:p>
+      <w:pPr>
+        <w:rPr>
+          <w:rStyle w:val="Titredulivre"/>
+          <w:b w:val="0"/>
+          <w:bCs w:val="0"/>
+          <w:i w:val="0"/>
+          <w:iCs w:val="0"/>
+        </w:rPr>
+      </w:pPr>
     </w:p>
     <w:p>
       <w:pPr>
@@ -21636,7 +21948,7 @@
         <w:pStyle w:val="Titre2"/>
         <w:numPr>
           <w:ilvl w:val="0"/>
-          <w:numId w:val="45"/>
+          <w:numId w:val="11"/>
         </w:numPr>
         <w:rPr>
           <w:noProof/>
@@ -21941,517 +22253,27 @@
 <file path=word/numbering.xml><?xml version="1.0" encoding="utf-8"?>
 <w:numbering xmlns:wpc="http://schemas.microsoft.com/office/word/2010/wordprocessingCanvas" xmlns:cx="http://schemas.microsoft.com/office/drawing/2014/chartex" xmlns:cx1="http://schemas.microsoft.com/office/drawing/2015/9/8/chartex" xmlns:cx2="http://schemas.microsoft.com/office/drawing/2015/10/21/chartex" xmlns:cx3="http://schemas.microsoft.com/office/drawing/2016/5/9/chartex" xmlns:cx4="http://schemas.microsoft.com/office/drawing/2016/5/10/chartex" xmlns:cx5="http://schemas.microsoft.com/office/drawing/2016/5/11/chartex" xmlns:cx6="http://schemas.microsoft.com/office/drawing/2016/5/12/chartex" xmlns:cx7="http://schemas.microsoft.com/office/drawing/2016/5/13/chartex" xmlns:cx8="http://schemas.microsoft.com/office/drawing/2016/5/14/chartex" xmlns:mc="http://schemas.openxmlformats.org/markup-compatibility/2006" xmlns:aink="http://schemas.microsoft.com/office/drawing/2016/ink" xmlns:am3d="http://schemas.microsoft.com/office/drawing/2017/model3d" xmlns:o="urn:schemas-microsoft-com:office:office" xmlns:oel="http://schemas.microsoft.com/office/2019/extlst" xmlns:r="http://schemas.openxmlformats.org/officeDocument/2006/relationships" xmlns:m="http://schemas.openxmlformats.org/officeDocument/2006/math" xmlns:v="urn:schemas-microsoft-com:vml" xmlns:wp14="http://schemas.microsoft.com/office/word/2010/wordprocessingDrawing" xmlns:wp="http://schemas.openxmlformats.org/drawingml/2006/wordprocessingDrawing" xmlns:w10="urn:schemas-microsoft-com:office:word" xmlns:w="http://schemas.openxmlformats.org/wordprocessingml/2006/main" xmlns:w14="http://schemas.microsoft.com/office/word/2010/wordml" xmlns:w15="http://schemas.microsoft.com/office/word/2012/wordml" xmlns:w16cex="http://schemas.microsoft.com/office/word/2018/wordml/cex" xmlns:w16cid="http://schemas.microsoft.com/office/word/2016/wordml/cid" xmlns:w16="http://schemas.microsoft.com/office/word/2018/wordml" xmlns:w16sdtdh="http://schemas.microsoft.com/office/word/2020/wordml/sdtdatahash" xmlns:w16se="http://schemas.microsoft.com/office/word/2015/wordml/symex" xmlns:wpg="http://schemas.microsoft.com/office/word/2010/wordprocessingGroup" xmlns:wpi="http://schemas.microsoft.com/office/word/2010/wordprocessingInk" xmlns:wne="http://schemas.microsoft.com/office/word/2006/wordml" xmlns:wps="http://schemas.microsoft.com/office/word/2010/wordprocessingShape" mc:Ignorable="w14 w15 w16se w16cid w16 w16cex w16sdtdh wp14">
   <w:abstractNum w:abstractNumId="0" w15:restartNumberingAfterBreak="0">
-    <w:nsid w:val="013618B9"/>
-    <w:multiLevelType w:val="multilevel"/>
-    <w:tmpl w:val="040C0025"/>
+    <w:nsid w:val="FFFFFF89"/>
+    <w:multiLevelType w:val="singleLevel"/>
+    <w:tmpl w:val="3ED275FC"/>
     <w:lvl w:ilvl="0">
       <w:start w:val="1"/>
-      <w:numFmt w:val="decimal"/>
-      <w:lvlText w:val="%1"/>
-      <w:lvlJc w:val="left"/>
-      <w:pPr>
-        <w:ind w:left="432" w:hanging="432"/>
-      </w:pPr>
-    </w:lvl>
-    <w:lvl w:ilvl="1">
-      <w:start w:val="1"/>
-      <w:numFmt w:val="decimal"/>
-      <w:lvlText w:val="%1.%2"/>
-      <w:lvlJc w:val="left"/>
-      <w:pPr>
-        <w:ind w:left="576" w:hanging="576"/>
-      </w:pPr>
-    </w:lvl>
-    <w:lvl w:ilvl="2">
-      <w:start w:val="1"/>
-      <w:numFmt w:val="decimal"/>
-      <w:lvlText w:val="%1.%2.%3"/>
-      <w:lvlJc w:val="left"/>
-      <w:pPr>
-        <w:ind w:left="720" w:hanging="720"/>
-      </w:pPr>
-    </w:lvl>
-    <w:lvl w:ilvl="3">
-      <w:start w:val="1"/>
-      <w:numFmt w:val="decimal"/>
-      <w:lvlText w:val="%1.%2.%3.%4"/>
-      <w:lvlJc w:val="left"/>
-      <w:pPr>
-        <w:ind w:left="864" w:hanging="864"/>
-      </w:pPr>
-    </w:lvl>
-    <w:lvl w:ilvl="4">
-      <w:start w:val="1"/>
-      <w:numFmt w:val="decimal"/>
-      <w:lvlText w:val="%1.%2.%3.%4.%5"/>
-      <w:lvlJc w:val="left"/>
-      <w:pPr>
-        <w:ind w:left="1008" w:hanging="1008"/>
-      </w:pPr>
-    </w:lvl>
-    <w:lvl w:ilvl="5">
-      <w:start w:val="1"/>
-      <w:numFmt w:val="decimal"/>
-      <w:lvlText w:val="%1.%2.%3.%4.%5.%6"/>
-      <w:lvlJc w:val="left"/>
-      <w:pPr>
-        <w:ind w:left="1152" w:hanging="1152"/>
-      </w:pPr>
-    </w:lvl>
-    <w:lvl w:ilvl="6">
-      <w:start w:val="1"/>
-      <w:numFmt w:val="decimal"/>
-      <w:lvlText w:val="%1.%2.%3.%4.%5.%6.%7"/>
-      <w:lvlJc w:val="left"/>
-      <w:pPr>
-        <w:ind w:left="1296" w:hanging="1296"/>
-      </w:pPr>
-    </w:lvl>
-    <w:lvl w:ilvl="7">
-      <w:start w:val="1"/>
-      <w:numFmt w:val="decimal"/>
-      <w:lvlText w:val="%1.%2.%3.%4.%5.%6.%7.%8"/>
-      <w:lvlJc w:val="left"/>
-      <w:pPr>
-        <w:ind w:left="1440" w:hanging="1440"/>
-      </w:pPr>
-    </w:lvl>
-    <w:lvl w:ilvl="8">
-      <w:start w:val="1"/>
-      <w:numFmt w:val="decimal"/>
-      <w:lvlText w:val="%1.%2.%3.%4.%5.%6.%7.%8.%9"/>
-      <w:lvlJc w:val="left"/>
-      <w:pPr>
-        <w:ind w:left="1584" w:hanging="1584"/>
-      </w:pPr>
-    </w:lvl>
-  </w:abstractNum>
-  <w:abstractNum w:abstractNumId="1" w15:restartNumberingAfterBreak="0">
-    <w:nsid w:val="07C11D74"/>
-    <w:multiLevelType w:val="hybridMultilevel"/>
-    <w:tmpl w:val="301AA328"/>
-    <w:lvl w:ilvl="0" w:tplc="080C0001">
-      <w:start w:val="1"/>
       <w:numFmt w:val="bullet"/>
+      <w:pStyle w:val="Listepuces"/>
       <w:lvlText w:val=""/>
       <w:lvlJc w:val="left"/>
       <w:pPr>
-        <w:ind w:left="1440" w:hanging="360"/>
+        <w:tabs>
+          <w:tab w:val="num" w:pos="360"/>
+        </w:tabs>
+        <w:ind w:left="360" w:hanging="360"/>
       </w:pPr>
       <w:rPr>
         <w:rFonts w:ascii="Symbol" w:hAnsi="Symbol" w:hint="default"/>
       </w:rPr>
     </w:lvl>
-    <w:lvl w:ilvl="1" w:tplc="08090003" w:tentative="1">
-      <w:start w:val="1"/>
-      <w:numFmt w:val="bullet"/>
-      <w:lvlText w:val="o"/>
-      <w:lvlJc w:val="left"/>
-      <w:pPr>
-        <w:ind w:left="2160" w:hanging="360"/>
-      </w:pPr>
-      <w:rPr>
-        <w:rFonts w:ascii="Courier New" w:hAnsi="Courier New" w:cs="Courier New" w:hint="default"/>
-      </w:rPr>
-    </w:lvl>
-    <w:lvl w:ilvl="2" w:tplc="08090005" w:tentative="1">
-      <w:start w:val="1"/>
-      <w:numFmt w:val="bullet"/>
-      <w:lvlText w:val=""/>
-      <w:lvlJc w:val="left"/>
-      <w:pPr>
-        <w:ind w:left="2880" w:hanging="360"/>
-      </w:pPr>
-      <w:rPr>
-        <w:rFonts w:ascii="Wingdings" w:hAnsi="Wingdings" w:hint="default"/>
-      </w:rPr>
-    </w:lvl>
-    <w:lvl w:ilvl="3" w:tplc="08090001" w:tentative="1">
-      <w:start w:val="1"/>
-      <w:numFmt w:val="bullet"/>
-      <w:lvlText w:val=""/>
-      <w:lvlJc w:val="left"/>
-      <w:pPr>
-        <w:ind w:left="3600" w:hanging="360"/>
-      </w:pPr>
-      <w:rPr>
-        <w:rFonts w:ascii="Symbol" w:hAnsi="Symbol" w:hint="default"/>
-      </w:rPr>
-    </w:lvl>
-    <w:lvl w:ilvl="4" w:tplc="08090003" w:tentative="1">
-      <w:start w:val="1"/>
-      <w:numFmt w:val="bullet"/>
-      <w:lvlText w:val="o"/>
-      <w:lvlJc w:val="left"/>
-      <w:pPr>
-        <w:ind w:left="4320" w:hanging="360"/>
-      </w:pPr>
-      <w:rPr>
-        <w:rFonts w:ascii="Courier New" w:hAnsi="Courier New" w:cs="Courier New" w:hint="default"/>
-      </w:rPr>
-    </w:lvl>
-    <w:lvl w:ilvl="5" w:tplc="08090005" w:tentative="1">
-      <w:start w:val="1"/>
-      <w:numFmt w:val="bullet"/>
-      <w:lvlText w:val=""/>
-      <w:lvlJc w:val="left"/>
-      <w:pPr>
-        <w:ind w:left="5040" w:hanging="360"/>
-      </w:pPr>
-      <w:rPr>
-        <w:rFonts w:ascii="Wingdings" w:hAnsi="Wingdings" w:hint="default"/>
-      </w:rPr>
-    </w:lvl>
-    <w:lvl w:ilvl="6" w:tplc="08090001" w:tentative="1">
-      <w:start w:val="1"/>
-      <w:numFmt w:val="bullet"/>
-      <w:lvlText w:val=""/>
-      <w:lvlJc w:val="left"/>
-      <w:pPr>
-        <w:ind w:left="5760" w:hanging="360"/>
-      </w:pPr>
-      <w:rPr>
-        <w:rFonts w:ascii="Symbol" w:hAnsi="Symbol" w:hint="default"/>
-      </w:rPr>
-    </w:lvl>
-    <w:lvl w:ilvl="7" w:tplc="08090003" w:tentative="1">
-      <w:start w:val="1"/>
-      <w:numFmt w:val="bullet"/>
-      <w:lvlText w:val="o"/>
-      <w:lvlJc w:val="left"/>
-      <w:pPr>
-        <w:ind w:left="6480" w:hanging="360"/>
-      </w:pPr>
-      <w:rPr>
-        <w:rFonts w:ascii="Courier New" w:hAnsi="Courier New" w:cs="Courier New" w:hint="default"/>
-      </w:rPr>
-    </w:lvl>
-    <w:lvl w:ilvl="8" w:tplc="08090005" w:tentative="1">
-      <w:start w:val="1"/>
-      <w:numFmt w:val="bullet"/>
-      <w:lvlText w:val=""/>
-      <w:lvlJc w:val="left"/>
-      <w:pPr>
-        <w:ind w:left="7200" w:hanging="360"/>
-      </w:pPr>
-      <w:rPr>
-        <w:rFonts w:ascii="Wingdings" w:hAnsi="Wingdings" w:hint="default"/>
-      </w:rPr>
-    </w:lvl>
   </w:abstractNum>
-  <w:abstractNum w:abstractNumId="2" w15:restartNumberingAfterBreak="0">
-    <w:nsid w:val="13887D6F"/>
-    <w:multiLevelType w:val="hybridMultilevel"/>
-    <w:tmpl w:val="BFC0C132"/>
-    <w:lvl w:ilvl="0" w:tplc="08090001">
-      <w:start w:val="1"/>
-      <w:numFmt w:val="bullet"/>
-      <w:lvlText w:val=""/>
-      <w:lvlJc w:val="left"/>
-      <w:pPr>
-        <w:ind w:left="720" w:hanging="360"/>
-      </w:pPr>
-      <w:rPr>
-        <w:rFonts w:ascii="Symbol" w:hAnsi="Symbol" w:hint="default"/>
-      </w:rPr>
-    </w:lvl>
-    <w:lvl w:ilvl="1" w:tplc="08090003" w:tentative="1">
-      <w:start w:val="1"/>
-      <w:numFmt w:val="bullet"/>
-      <w:lvlText w:val="o"/>
-      <w:lvlJc w:val="left"/>
-      <w:pPr>
-        <w:ind w:left="1440" w:hanging="360"/>
-      </w:pPr>
-      <w:rPr>
-        <w:rFonts w:ascii="Courier New" w:hAnsi="Courier New" w:cs="Courier New" w:hint="default"/>
-      </w:rPr>
-    </w:lvl>
-    <w:lvl w:ilvl="2" w:tplc="08090005" w:tentative="1">
-      <w:start w:val="1"/>
-      <w:numFmt w:val="bullet"/>
-      <w:lvlText w:val=""/>
-      <w:lvlJc w:val="left"/>
-      <w:pPr>
-        <w:ind w:left="2160" w:hanging="360"/>
-      </w:pPr>
-      <w:rPr>
-        <w:rFonts w:ascii="Wingdings" w:hAnsi="Wingdings" w:hint="default"/>
-      </w:rPr>
-    </w:lvl>
-    <w:lvl w:ilvl="3" w:tplc="08090001" w:tentative="1">
-      <w:start w:val="1"/>
-      <w:numFmt w:val="bullet"/>
-      <w:lvlText w:val=""/>
-      <w:lvlJc w:val="left"/>
-      <w:pPr>
-        <w:ind w:left="2880" w:hanging="360"/>
-      </w:pPr>
-      <w:rPr>
-        <w:rFonts w:ascii="Symbol" w:hAnsi="Symbol" w:hint="default"/>
-      </w:rPr>
-    </w:lvl>
-    <w:lvl w:ilvl="4" w:tplc="08090003" w:tentative="1">
-      <w:start w:val="1"/>
-      <w:numFmt w:val="bullet"/>
-      <w:lvlText w:val="o"/>
-      <w:lvlJc w:val="left"/>
-      <w:pPr>
-        <w:ind w:left="3600" w:hanging="360"/>
-      </w:pPr>
-      <w:rPr>
-        <w:rFonts w:ascii="Courier New" w:hAnsi="Courier New" w:cs="Courier New" w:hint="default"/>
-      </w:rPr>
-    </w:lvl>
-    <w:lvl w:ilvl="5" w:tplc="08090005" w:tentative="1">
-      <w:start w:val="1"/>
-      <w:numFmt w:val="bullet"/>
-      <w:lvlText w:val=""/>
-      <w:lvlJc w:val="left"/>
-      <w:pPr>
-        <w:ind w:left="4320" w:hanging="360"/>
-      </w:pPr>
-      <w:rPr>
-        <w:rFonts w:ascii="Wingdings" w:hAnsi="Wingdings" w:hint="default"/>
-      </w:rPr>
-    </w:lvl>
-    <w:lvl w:ilvl="6" w:tplc="08090001" w:tentative="1">
-      <w:start w:val="1"/>
-      <w:numFmt w:val="bullet"/>
-      <w:lvlText w:val=""/>
-      <w:lvlJc w:val="left"/>
-      <w:pPr>
-        <w:ind w:left="5040" w:hanging="360"/>
-      </w:pPr>
-      <w:rPr>
-        <w:rFonts w:ascii="Symbol" w:hAnsi="Symbol" w:hint="default"/>
-      </w:rPr>
-    </w:lvl>
-    <w:lvl w:ilvl="7" w:tplc="08090003" w:tentative="1">
-      <w:start w:val="1"/>
-      <w:numFmt w:val="bullet"/>
-      <w:lvlText w:val="o"/>
-      <w:lvlJc w:val="left"/>
-      <w:pPr>
-        <w:ind w:left="5760" w:hanging="360"/>
-      </w:pPr>
-      <w:rPr>
-        <w:rFonts w:ascii="Courier New" w:hAnsi="Courier New" w:cs="Courier New" w:hint="default"/>
-      </w:rPr>
-    </w:lvl>
-    <w:lvl w:ilvl="8" w:tplc="08090005" w:tentative="1">
-      <w:start w:val="1"/>
-      <w:numFmt w:val="bullet"/>
-      <w:lvlText w:val=""/>
-      <w:lvlJc w:val="left"/>
-      <w:pPr>
-        <w:ind w:left="6480" w:hanging="360"/>
-      </w:pPr>
-      <w:rPr>
-        <w:rFonts w:ascii="Wingdings" w:hAnsi="Wingdings" w:hint="default"/>
-      </w:rPr>
-    </w:lvl>
-  </w:abstractNum>
-  <w:abstractNum w:abstractNumId="3" w15:restartNumberingAfterBreak="0">
-    <w:nsid w:val="18B33CC8"/>
-    <w:multiLevelType w:val="multilevel"/>
-    <w:tmpl w:val="080C001F"/>
-    <w:lvl w:ilvl="0">
-      <w:start w:val="1"/>
-      <w:numFmt w:val="decimal"/>
-      <w:lvlText w:val="%1."/>
-      <w:lvlJc w:val="left"/>
-      <w:pPr>
-        <w:ind w:left="360" w:hanging="360"/>
-      </w:pPr>
-    </w:lvl>
-    <w:lvl w:ilvl="1">
-      <w:start w:val="1"/>
-      <w:numFmt w:val="decimal"/>
-      <w:lvlText w:val="%1.%2."/>
-      <w:lvlJc w:val="left"/>
-      <w:pPr>
-        <w:ind w:left="792" w:hanging="432"/>
-      </w:pPr>
-    </w:lvl>
-    <w:lvl w:ilvl="2">
-      <w:start w:val="1"/>
-      <w:numFmt w:val="decimal"/>
-      <w:lvlText w:val="%1.%2.%3."/>
-      <w:lvlJc w:val="left"/>
-      <w:pPr>
-        <w:ind w:left="1224" w:hanging="504"/>
-      </w:pPr>
-    </w:lvl>
-    <w:lvl w:ilvl="3">
-      <w:start w:val="1"/>
-      <w:numFmt w:val="decimal"/>
-      <w:lvlText w:val="%1.%2.%3.%4."/>
-      <w:lvlJc w:val="left"/>
-      <w:pPr>
-        <w:ind w:left="1728" w:hanging="648"/>
-      </w:pPr>
-    </w:lvl>
-    <w:lvl w:ilvl="4">
-      <w:start w:val="1"/>
-      <w:numFmt w:val="decimal"/>
-      <w:lvlText w:val="%1.%2.%3.%4.%5."/>
-      <w:lvlJc w:val="left"/>
-      <w:pPr>
-        <w:ind w:left="2232" w:hanging="792"/>
-      </w:pPr>
-    </w:lvl>
-    <w:lvl w:ilvl="5">
-      <w:start w:val="1"/>
-      <w:numFmt w:val="decimal"/>
-      <w:lvlText w:val="%1.%2.%3.%4.%5.%6."/>
-      <w:lvlJc w:val="left"/>
-      <w:pPr>
-        <w:ind w:left="2736" w:hanging="936"/>
-      </w:pPr>
-    </w:lvl>
-    <w:lvl w:ilvl="6">
-      <w:start w:val="1"/>
-      <w:numFmt w:val="decimal"/>
-      <w:lvlText w:val="%1.%2.%3.%4.%5.%6.%7."/>
-      <w:lvlJc w:val="left"/>
-      <w:pPr>
-        <w:ind w:left="3240" w:hanging="1080"/>
-      </w:pPr>
-    </w:lvl>
-    <w:lvl w:ilvl="7">
-      <w:start w:val="1"/>
-      <w:numFmt w:val="decimal"/>
-      <w:lvlText w:val="%1.%2.%3.%4.%5.%6.%7.%8."/>
-      <w:lvlJc w:val="left"/>
-      <w:pPr>
-        <w:ind w:left="3744" w:hanging="1224"/>
-      </w:pPr>
-    </w:lvl>
-    <w:lvl w:ilvl="8">
-      <w:start w:val="1"/>
-      <w:numFmt w:val="decimal"/>
-      <w:lvlText w:val="%1.%2.%3.%4.%5.%6.%7.%8.%9."/>
-      <w:lvlJc w:val="left"/>
-      <w:pPr>
-        <w:ind w:left="4320" w:hanging="1440"/>
-      </w:pPr>
-    </w:lvl>
-  </w:abstractNum>
-  <w:abstractNum w:abstractNumId="4" w15:restartNumberingAfterBreak="0">
-    <w:nsid w:val="195D44CB"/>
-    <w:multiLevelType w:val="hybridMultilevel"/>
-    <w:tmpl w:val="9FBC60B6"/>
-    <w:lvl w:ilvl="0" w:tplc="08090001">
-      <w:start w:val="1"/>
-      <w:numFmt w:val="bullet"/>
-      <w:lvlText w:val=""/>
-      <w:lvlJc w:val="left"/>
-      <w:pPr>
-        <w:ind w:left="1068" w:hanging="360"/>
-      </w:pPr>
-      <w:rPr>
-        <w:rFonts w:ascii="Symbol" w:hAnsi="Symbol" w:hint="default"/>
-      </w:rPr>
-    </w:lvl>
-    <w:lvl w:ilvl="1" w:tplc="08090003">
-      <w:start w:val="1"/>
-      <w:numFmt w:val="bullet"/>
-      <w:lvlText w:val="o"/>
-      <w:lvlJc w:val="left"/>
-      <w:pPr>
-        <w:ind w:left="1788" w:hanging="360"/>
-      </w:pPr>
-      <w:rPr>
-        <w:rFonts w:ascii="Courier New" w:hAnsi="Courier New" w:cs="Courier New" w:hint="default"/>
-      </w:rPr>
-    </w:lvl>
-    <w:lvl w:ilvl="2" w:tplc="08090005" w:tentative="1">
-      <w:start w:val="1"/>
-      <w:numFmt w:val="bullet"/>
-      <w:lvlText w:val=""/>
-      <w:lvlJc w:val="left"/>
-      <w:pPr>
-        <w:ind w:left="2508" w:hanging="360"/>
-      </w:pPr>
-      <w:rPr>
-        <w:rFonts w:ascii="Wingdings" w:hAnsi="Wingdings" w:hint="default"/>
-      </w:rPr>
-    </w:lvl>
-    <w:lvl w:ilvl="3" w:tplc="08090001" w:tentative="1">
-      <w:start w:val="1"/>
-      <w:numFmt w:val="bullet"/>
-      <w:lvlText w:val=""/>
-      <w:lvlJc w:val="left"/>
-      <w:pPr>
-        <w:ind w:left="3228" w:hanging="360"/>
-      </w:pPr>
-      <w:rPr>
-        <w:rFonts w:ascii="Symbol" w:hAnsi="Symbol" w:hint="default"/>
-      </w:rPr>
-    </w:lvl>
-    <w:lvl w:ilvl="4" w:tplc="08090003" w:tentative="1">
-      <w:start w:val="1"/>
-      <w:numFmt w:val="bullet"/>
-      <w:lvlText w:val="o"/>
-      <w:lvlJc w:val="left"/>
-      <w:pPr>
-        <w:ind w:left="3948" w:hanging="360"/>
-      </w:pPr>
-      <w:rPr>
-        <w:rFonts w:ascii="Courier New" w:hAnsi="Courier New" w:cs="Courier New" w:hint="default"/>
-      </w:rPr>
-    </w:lvl>
-    <w:lvl w:ilvl="5" w:tplc="08090005" w:tentative="1">
-      <w:start w:val="1"/>
-      <w:numFmt w:val="bullet"/>
-      <w:lvlText w:val=""/>
-      <w:lvlJc w:val="left"/>
-      <w:pPr>
-        <w:ind w:left="4668" w:hanging="360"/>
-      </w:pPr>
-      <w:rPr>
-        <w:rFonts w:ascii="Wingdings" w:hAnsi="Wingdings" w:hint="default"/>
-      </w:rPr>
-    </w:lvl>
-    <w:lvl w:ilvl="6" w:tplc="08090001" w:tentative="1">
-      <w:start w:val="1"/>
-      <w:numFmt w:val="bullet"/>
-      <w:lvlText w:val=""/>
-      <w:lvlJc w:val="left"/>
-      <w:pPr>
-        <w:ind w:left="5388" w:hanging="360"/>
-      </w:pPr>
-      <w:rPr>
-        <w:rFonts w:ascii="Symbol" w:hAnsi="Symbol" w:hint="default"/>
-      </w:rPr>
-    </w:lvl>
-    <w:lvl w:ilvl="7" w:tplc="08090003" w:tentative="1">
-      <w:start w:val="1"/>
-      <w:numFmt w:val="bullet"/>
-      <w:lvlText w:val="o"/>
-      <w:lvlJc w:val="left"/>
-      <w:pPr>
-        <w:ind w:left="6108" w:hanging="360"/>
-      </w:pPr>
-      <w:rPr>
-        <w:rFonts w:ascii="Courier New" w:hAnsi="Courier New" w:cs="Courier New" w:hint="default"/>
-      </w:rPr>
-    </w:lvl>
-    <w:lvl w:ilvl="8" w:tplc="08090005" w:tentative="1">
-      <w:start w:val="1"/>
-      <w:numFmt w:val="bullet"/>
-      <w:lvlText w:val=""/>
-      <w:lvlJc w:val="left"/>
-      <w:pPr>
-        <w:ind w:left="6828" w:hanging="360"/>
-      </w:pPr>
-      <w:rPr>
-        <w:rFonts w:ascii="Wingdings" w:hAnsi="Wingdings" w:hint="default"/>
-      </w:rPr>
-    </w:lvl>
-  </w:abstractNum>
-  <w:abstractNum w:abstractNumId="5" w15:restartNumberingAfterBreak="0">
+  <w:abstractNum w:abstractNumId="1" w15:restartNumberingAfterBreak="0">
     <w:nsid w:val="1CEE1915"/>
     <w:multiLevelType w:val="hybridMultilevel"/>
     <w:tmpl w:val="808C1D38"/>
@@ -22541,7 +22363,7 @@
       </w:pPr>
     </w:lvl>
   </w:abstractNum>
-  <w:abstractNum w:abstractNumId="6" w15:restartNumberingAfterBreak="0">
+  <w:abstractNum w:abstractNumId="2" w15:restartNumberingAfterBreak="0">
     <w:nsid w:val="234D6F9A"/>
     <w:multiLevelType w:val="hybridMultilevel"/>
     <w:tmpl w:val="657E3296"/>
@@ -22653,7 +22475,7 @@
       </w:rPr>
     </w:lvl>
   </w:abstractNum>
-  <w:abstractNum w:abstractNumId="7" w15:restartNumberingAfterBreak="0">
+  <w:abstractNum w:abstractNumId="3" w15:restartNumberingAfterBreak="0">
     <w:nsid w:val="25F020FB"/>
     <w:multiLevelType w:val="hybridMultilevel"/>
     <w:tmpl w:val="366AE9EE"/>
@@ -22766,93 +22588,7 @@
       </w:rPr>
     </w:lvl>
   </w:abstractNum>
-  <w:abstractNum w:abstractNumId="8" w15:restartNumberingAfterBreak="0">
-    <w:nsid w:val="260F36E6"/>
-    <w:multiLevelType w:val="hybridMultilevel"/>
-    <w:tmpl w:val="A76C5496"/>
-    <w:lvl w:ilvl="0" w:tplc="040C000F">
-      <w:start w:val="1"/>
-      <w:numFmt w:val="decimal"/>
-      <w:lvlText w:val="%1."/>
-      <w:lvlJc w:val="left"/>
-      <w:pPr>
-        <w:ind w:left="1080" w:hanging="360"/>
-      </w:pPr>
-    </w:lvl>
-    <w:lvl w:ilvl="1" w:tplc="040C0019" w:tentative="1">
-      <w:start w:val="1"/>
-      <w:numFmt w:val="lowerLetter"/>
-      <w:lvlText w:val="%2."/>
-      <w:lvlJc w:val="left"/>
-      <w:pPr>
-        <w:ind w:left="1800" w:hanging="360"/>
-      </w:pPr>
-    </w:lvl>
-    <w:lvl w:ilvl="2" w:tplc="040C001B" w:tentative="1">
-      <w:start w:val="1"/>
-      <w:numFmt w:val="lowerRoman"/>
-      <w:lvlText w:val="%3."/>
-      <w:lvlJc w:val="right"/>
-      <w:pPr>
-        <w:ind w:left="2520" w:hanging="180"/>
-      </w:pPr>
-    </w:lvl>
-    <w:lvl w:ilvl="3" w:tplc="040C000F" w:tentative="1">
-      <w:start w:val="1"/>
-      <w:numFmt w:val="decimal"/>
-      <w:lvlText w:val="%4."/>
-      <w:lvlJc w:val="left"/>
-      <w:pPr>
-        <w:ind w:left="3240" w:hanging="360"/>
-      </w:pPr>
-    </w:lvl>
-    <w:lvl w:ilvl="4" w:tplc="040C0019" w:tentative="1">
-      <w:start w:val="1"/>
-      <w:numFmt w:val="lowerLetter"/>
-      <w:lvlText w:val="%5."/>
-      <w:lvlJc w:val="left"/>
-      <w:pPr>
-        <w:ind w:left="3960" w:hanging="360"/>
-      </w:pPr>
-    </w:lvl>
-    <w:lvl w:ilvl="5" w:tplc="040C001B" w:tentative="1">
-      <w:start w:val="1"/>
-      <w:numFmt w:val="lowerRoman"/>
-      <w:lvlText w:val="%6."/>
-      <w:lvlJc w:val="right"/>
-      <w:pPr>
-        <w:ind w:left="4680" w:hanging="180"/>
-      </w:pPr>
-    </w:lvl>
-    <w:lvl w:ilvl="6" w:tplc="040C000F" w:tentative="1">
-      <w:start w:val="1"/>
-      <w:numFmt w:val="decimal"/>
-      <w:lvlText w:val="%7."/>
-      <w:lvlJc w:val="left"/>
-      <w:pPr>
-        <w:ind w:left="5400" w:hanging="360"/>
-      </w:pPr>
-    </w:lvl>
-    <w:lvl w:ilvl="7" w:tplc="040C0019" w:tentative="1">
-      <w:start w:val="1"/>
-      <w:numFmt w:val="lowerLetter"/>
-      <w:lvlText w:val="%8."/>
-      <w:lvlJc w:val="left"/>
-      <w:pPr>
-        <w:ind w:left="6120" w:hanging="360"/>
-      </w:pPr>
-    </w:lvl>
-    <w:lvl w:ilvl="8" w:tplc="040C001B" w:tentative="1">
-      <w:start w:val="1"/>
-      <w:numFmt w:val="lowerRoman"/>
-      <w:lvlText w:val="%9."/>
-      <w:lvlJc w:val="right"/>
-      <w:pPr>
-        <w:ind w:left="6840" w:hanging="180"/>
-      </w:pPr>
-    </w:lvl>
-  </w:abstractNum>
-  <w:abstractNum w:abstractNumId="9" w15:restartNumberingAfterBreak="0">
+  <w:abstractNum w:abstractNumId="4" w15:restartNumberingAfterBreak="0">
     <w:nsid w:val="31F125C5"/>
     <w:multiLevelType w:val="hybridMultilevel"/>
     <w:tmpl w:val="7B6415D8"/>
@@ -22939,274 +22675,7 @@
       </w:pPr>
     </w:lvl>
   </w:abstractNum>
-  <w:abstractNum w:abstractNumId="10" w15:restartNumberingAfterBreak="0">
-    <w:nsid w:val="3D885B17"/>
-    <w:multiLevelType w:val="hybridMultilevel"/>
-    <w:tmpl w:val="902A19E4"/>
-    <w:lvl w:ilvl="0" w:tplc="58E47FB8">
-      <w:start w:val="1"/>
-      <w:numFmt w:val="upperRoman"/>
-      <w:lvlText w:val="%1."/>
-      <w:lvlJc w:val="left"/>
-      <w:pPr>
-        <w:ind w:left="720" w:hanging="360"/>
-      </w:pPr>
-      <w:rPr>
-        <w:rFonts w:hint="default"/>
-      </w:rPr>
-    </w:lvl>
-    <w:lvl w:ilvl="1" w:tplc="FFFFFFFF" w:tentative="1">
-      <w:start w:val="1"/>
-      <w:numFmt w:val="lowerLetter"/>
-      <w:lvlText w:val="%2."/>
-      <w:lvlJc w:val="left"/>
-      <w:pPr>
-        <w:ind w:left="1440" w:hanging="360"/>
-      </w:pPr>
-    </w:lvl>
-    <w:lvl w:ilvl="2" w:tplc="FFFFFFFF" w:tentative="1">
-      <w:start w:val="1"/>
-      <w:numFmt w:val="lowerRoman"/>
-      <w:lvlText w:val="%3."/>
-      <w:lvlJc w:val="right"/>
-      <w:pPr>
-        <w:ind w:left="2160" w:hanging="180"/>
-      </w:pPr>
-    </w:lvl>
-    <w:lvl w:ilvl="3" w:tplc="FFFFFFFF" w:tentative="1">
-      <w:start w:val="1"/>
-      <w:numFmt w:val="decimal"/>
-      <w:lvlText w:val="%4."/>
-      <w:lvlJc w:val="left"/>
-      <w:pPr>
-        <w:ind w:left="2880" w:hanging="360"/>
-      </w:pPr>
-    </w:lvl>
-    <w:lvl w:ilvl="4" w:tplc="FFFFFFFF" w:tentative="1">
-      <w:start w:val="1"/>
-      <w:numFmt w:val="lowerLetter"/>
-      <w:lvlText w:val="%5."/>
-      <w:lvlJc w:val="left"/>
-      <w:pPr>
-        <w:ind w:left="3600" w:hanging="360"/>
-      </w:pPr>
-    </w:lvl>
-    <w:lvl w:ilvl="5" w:tplc="FFFFFFFF" w:tentative="1">
-      <w:start w:val="1"/>
-      <w:numFmt w:val="lowerRoman"/>
-      <w:lvlText w:val="%6."/>
-      <w:lvlJc w:val="right"/>
-      <w:pPr>
-        <w:ind w:left="4320" w:hanging="180"/>
-      </w:pPr>
-    </w:lvl>
-    <w:lvl w:ilvl="6" w:tplc="FFFFFFFF" w:tentative="1">
-      <w:start w:val="1"/>
-      <w:numFmt w:val="decimal"/>
-      <w:lvlText w:val="%7."/>
-      <w:lvlJc w:val="left"/>
-      <w:pPr>
-        <w:ind w:left="5040" w:hanging="360"/>
-      </w:pPr>
-    </w:lvl>
-    <w:lvl w:ilvl="7" w:tplc="FFFFFFFF" w:tentative="1">
-      <w:start w:val="1"/>
-      <w:numFmt w:val="lowerLetter"/>
-      <w:lvlText w:val="%8."/>
-      <w:lvlJc w:val="left"/>
-      <w:pPr>
-        <w:ind w:left="5760" w:hanging="360"/>
-      </w:pPr>
-    </w:lvl>
-    <w:lvl w:ilvl="8" w:tplc="FFFFFFFF" w:tentative="1">
-      <w:start w:val="1"/>
-      <w:numFmt w:val="lowerRoman"/>
-      <w:lvlText w:val="%9."/>
-      <w:lvlJc w:val="right"/>
-      <w:pPr>
-        <w:ind w:left="6480" w:hanging="180"/>
-      </w:pPr>
-    </w:lvl>
-  </w:abstractNum>
-  <w:abstractNum w:abstractNumId="11" w15:restartNumberingAfterBreak="0">
-    <w:nsid w:val="446A4944"/>
-    <w:multiLevelType w:val="hybridMultilevel"/>
-    <w:tmpl w:val="A63AB28E"/>
-    <w:lvl w:ilvl="0" w:tplc="040C000F">
-      <w:start w:val="1"/>
-      <w:numFmt w:val="decimal"/>
-      <w:lvlText w:val="%1."/>
-      <w:lvlJc w:val="left"/>
-      <w:pPr>
-        <w:ind w:left="720" w:hanging="360"/>
-      </w:pPr>
-      <w:rPr>
-        <w:rFonts w:hint="default"/>
-      </w:rPr>
-    </w:lvl>
-    <w:lvl w:ilvl="1" w:tplc="040C0019" w:tentative="1">
-      <w:start w:val="1"/>
-      <w:numFmt w:val="lowerLetter"/>
-      <w:lvlText w:val="%2."/>
-      <w:lvlJc w:val="left"/>
-      <w:pPr>
-        <w:ind w:left="1440" w:hanging="360"/>
-      </w:pPr>
-    </w:lvl>
-    <w:lvl w:ilvl="2" w:tplc="040C001B" w:tentative="1">
-      <w:start w:val="1"/>
-      <w:numFmt w:val="lowerRoman"/>
-      <w:lvlText w:val="%3."/>
-      <w:lvlJc w:val="right"/>
-      <w:pPr>
-        <w:ind w:left="2160" w:hanging="180"/>
-      </w:pPr>
-    </w:lvl>
-    <w:lvl w:ilvl="3" w:tplc="040C000F" w:tentative="1">
-      <w:start w:val="1"/>
-      <w:numFmt w:val="decimal"/>
-      <w:lvlText w:val="%4."/>
-      <w:lvlJc w:val="left"/>
-      <w:pPr>
-        <w:ind w:left="2880" w:hanging="360"/>
-      </w:pPr>
-    </w:lvl>
-    <w:lvl w:ilvl="4" w:tplc="040C0019" w:tentative="1">
-      <w:start w:val="1"/>
-      <w:numFmt w:val="lowerLetter"/>
-      <w:lvlText w:val="%5."/>
-      <w:lvlJc w:val="left"/>
-      <w:pPr>
-        <w:ind w:left="3600" w:hanging="360"/>
-      </w:pPr>
-    </w:lvl>
-    <w:lvl w:ilvl="5" w:tplc="040C001B" w:tentative="1">
-      <w:start w:val="1"/>
-      <w:numFmt w:val="lowerRoman"/>
-      <w:lvlText w:val="%6."/>
-      <w:lvlJc w:val="right"/>
-      <w:pPr>
-        <w:ind w:left="4320" w:hanging="180"/>
-      </w:pPr>
-    </w:lvl>
-    <w:lvl w:ilvl="6" w:tplc="040C000F" w:tentative="1">
-      <w:start w:val="1"/>
-      <w:numFmt w:val="decimal"/>
-      <w:lvlText w:val="%7."/>
-      <w:lvlJc w:val="left"/>
-      <w:pPr>
-        <w:ind w:left="5040" w:hanging="360"/>
-      </w:pPr>
-    </w:lvl>
-    <w:lvl w:ilvl="7" w:tplc="040C0019" w:tentative="1">
-      <w:start w:val="1"/>
-      <w:numFmt w:val="lowerLetter"/>
-      <w:lvlText w:val="%8."/>
-      <w:lvlJc w:val="left"/>
-      <w:pPr>
-        <w:ind w:left="5760" w:hanging="360"/>
-      </w:pPr>
-    </w:lvl>
-    <w:lvl w:ilvl="8" w:tplc="040C001B" w:tentative="1">
-      <w:start w:val="1"/>
-      <w:numFmt w:val="lowerRoman"/>
-      <w:lvlText w:val="%9."/>
-      <w:lvlJc w:val="right"/>
-      <w:pPr>
-        <w:ind w:left="6480" w:hanging="180"/>
-      </w:pPr>
-    </w:lvl>
-  </w:abstractNum>
-  <w:abstractNum w:abstractNumId="12" w15:restartNumberingAfterBreak="0">
-    <w:nsid w:val="466E25F8"/>
-    <w:multiLevelType w:val="hybridMultilevel"/>
-    <w:tmpl w:val="C1EAD3DA"/>
-    <w:lvl w:ilvl="0" w:tplc="040C0011">
-      <w:start w:val="1"/>
-      <w:numFmt w:val="decimal"/>
-      <w:lvlText w:val="%1)"/>
-      <w:lvlJc w:val="left"/>
-      <w:pPr>
-        <w:ind w:left="720" w:hanging="360"/>
-      </w:pPr>
-      <w:rPr>
-        <w:rFonts w:hint="default"/>
-      </w:rPr>
-    </w:lvl>
-    <w:lvl w:ilvl="1" w:tplc="040C0019" w:tentative="1">
-      <w:start w:val="1"/>
-      <w:numFmt w:val="lowerLetter"/>
-      <w:lvlText w:val="%2."/>
-      <w:lvlJc w:val="left"/>
-      <w:pPr>
-        <w:ind w:left="1440" w:hanging="360"/>
-      </w:pPr>
-    </w:lvl>
-    <w:lvl w:ilvl="2" w:tplc="040C001B" w:tentative="1">
-      <w:start w:val="1"/>
-      <w:numFmt w:val="lowerRoman"/>
-      <w:lvlText w:val="%3."/>
-      <w:lvlJc w:val="right"/>
-      <w:pPr>
-        <w:ind w:left="2160" w:hanging="180"/>
-      </w:pPr>
-    </w:lvl>
-    <w:lvl w:ilvl="3" w:tplc="040C000F" w:tentative="1">
-      <w:start w:val="1"/>
-      <w:numFmt w:val="decimal"/>
-      <w:lvlText w:val="%4."/>
-      <w:lvlJc w:val="left"/>
-      <w:pPr>
-        <w:ind w:left="2880" w:hanging="360"/>
-      </w:pPr>
-    </w:lvl>
-    <w:lvl w:ilvl="4" w:tplc="040C0019" w:tentative="1">
-      <w:start w:val="1"/>
-      <w:numFmt w:val="lowerLetter"/>
-      <w:lvlText w:val="%5."/>
-      <w:lvlJc w:val="left"/>
-      <w:pPr>
-        <w:ind w:left="3600" w:hanging="360"/>
-      </w:pPr>
-    </w:lvl>
-    <w:lvl w:ilvl="5" w:tplc="040C001B" w:tentative="1">
-      <w:start w:val="1"/>
-      <w:numFmt w:val="lowerRoman"/>
-      <w:lvlText w:val="%6."/>
-      <w:lvlJc w:val="right"/>
-      <w:pPr>
-        <w:ind w:left="4320" w:hanging="180"/>
-      </w:pPr>
-    </w:lvl>
-    <w:lvl w:ilvl="6" w:tplc="040C000F" w:tentative="1">
-      <w:start w:val="1"/>
-      <w:numFmt w:val="decimal"/>
-      <w:lvlText w:val="%7."/>
-      <w:lvlJc w:val="left"/>
-      <w:pPr>
-        <w:ind w:left="5040" w:hanging="360"/>
-      </w:pPr>
-    </w:lvl>
-    <w:lvl w:ilvl="7" w:tplc="040C0019" w:tentative="1">
-      <w:start w:val="1"/>
-      <w:numFmt w:val="lowerLetter"/>
-      <w:lvlText w:val="%8."/>
-      <w:lvlJc w:val="left"/>
-      <w:pPr>
-        <w:ind w:left="5760" w:hanging="360"/>
-      </w:pPr>
-    </w:lvl>
-    <w:lvl w:ilvl="8" w:tplc="040C001B" w:tentative="1">
-      <w:start w:val="1"/>
-      <w:numFmt w:val="lowerRoman"/>
-      <w:lvlText w:val="%9."/>
-      <w:lvlJc w:val="right"/>
-      <w:pPr>
-        <w:ind w:left="6480" w:hanging="180"/>
-      </w:pPr>
-    </w:lvl>
-  </w:abstractNum>
-  <w:abstractNum w:abstractNumId="13" w15:restartNumberingAfterBreak="0">
+  <w:abstractNum w:abstractNumId="5" w15:restartNumberingAfterBreak="0">
     <w:nsid w:val="47211230"/>
     <w:multiLevelType w:val="hybridMultilevel"/>
     <w:tmpl w:val="F4ACEA20"/>
@@ -23293,99 +22762,14 @@
       </w:pPr>
     </w:lvl>
   </w:abstractNum>
-  <w:abstractNum w:abstractNumId="14" w15:restartNumberingAfterBreak="0">
-    <w:nsid w:val="4AE74296"/>
+  <w:abstractNum w:abstractNumId="6" w15:restartNumberingAfterBreak="0">
+    <w:nsid w:val="4E4F62C4"/>
     <w:multiLevelType w:val="hybridMultilevel"/>
-    <w:tmpl w:val="65586C70"/>
-    <w:lvl w:ilvl="0" w:tplc="0809000F">
+    <w:tmpl w:val="87041456"/>
+    <w:lvl w:ilvl="0" w:tplc="33F82960">
       <w:start w:val="1"/>
-      <w:numFmt w:val="decimal"/>
-      <w:lvlText w:val="%1."/>
-      <w:lvlJc w:val="left"/>
-      <w:pPr>
-        <w:ind w:left="720" w:hanging="360"/>
-      </w:pPr>
-    </w:lvl>
-    <w:lvl w:ilvl="1" w:tplc="08090019" w:tentative="1">
-      <w:start w:val="1"/>
-      <w:numFmt w:val="lowerLetter"/>
-      <w:lvlText w:val="%2."/>
-      <w:lvlJc w:val="left"/>
-      <w:pPr>
-        <w:ind w:left="1440" w:hanging="360"/>
-      </w:pPr>
-    </w:lvl>
-    <w:lvl w:ilvl="2" w:tplc="0809001B" w:tentative="1">
-      <w:start w:val="1"/>
-      <w:numFmt w:val="lowerRoman"/>
-      <w:lvlText w:val="%3."/>
-      <w:lvlJc w:val="right"/>
-      <w:pPr>
-        <w:ind w:left="2160" w:hanging="180"/>
-      </w:pPr>
-    </w:lvl>
-    <w:lvl w:ilvl="3" w:tplc="0809000F" w:tentative="1">
-      <w:start w:val="1"/>
-      <w:numFmt w:val="decimal"/>
-      <w:lvlText w:val="%4."/>
-      <w:lvlJc w:val="left"/>
-      <w:pPr>
-        <w:ind w:left="2880" w:hanging="360"/>
-      </w:pPr>
-    </w:lvl>
-    <w:lvl w:ilvl="4" w:tplc="08090019" w:tentative="1">
-      <w:start w:val="1"/>
-      <w:numFmt w:val="lowerLetter"/>
-      <w:lvlText w:val="%5."/>
-      <w:lvlJc w:val="left"/>
-      <w:pPr>
-        <w:ind w:left="3600" w:hanging="360"/>
-      </w:pPr>
-    </w:lvl>
-    <w:lvl w:ilvl="5" w:tplc="0809001B" w:tentative="1">
-      <w:start w:val="1"/>
-      <w:numFmt w:val="lowerRoman"/>
-      <w:lvlText w:val="%6."/>
-      <w:lvlJc w:val="right"/>
-      <w:pPr>
-        <w:ind w:left="4320" w:hanging="180"/>
-      </w:pPr>
-    </w:lvl>
-    <w:lvl w:ilvl="6" w:tplc="0809000F" w:tentative="1">
-      <w:start w:val="1"/>
-      <w:numFmt w:val="decimal"/>
-      <w:lvlText w:val="%7."/>
-      <w:lvlJc w:val="left"/>
-      <w:pPr>
-        <w:ind w:left="5040" w:hanging="360"/>
-      </w:pPr>
-    </w:lvl>
-    <w:lvl w:ilvl="7" w:tplc="08090019" w:tentative="1">
-      <w:start w:val="1"/>
-      <w:numFmt w:val="lowerLetter"/>
-      <w:lvlText w:val="%8."/>
-      <w:lvlJc w:val="left"/>
-      <w:pPr>
-        <w:ind w:left="5760" w:hanging="360"/>
-      </w:pPr>
-    </w:lvl>
-    <w:lvl w:ilvl="8" w:tplc="0809001B" w:tentative="1">
-      <w:start w:val="1"/>
-      <w:numFmt w:val="lowerRoman"/>
-      <w:lvlText w:val="%9."/>
-      <w:lvlJc w:val="right"/>
-      <w:pPr>
-        <w:ind w:left="6480" w:hanging="180"/>
-      </w:pPr>
-    </w:lvl>
-  </w:abstractNum>
-  <w:abstractNum w:abstractNumId="15" w15:restartNumberingAfterBreak="0">
-    <w:nsid w:val="4CFD45C3"/>
-    <w:multiLevelType w:val="hybridMultilevel"/>
-    <w:tmpl w:val="9F761C3E"/>
-    <w:lvl w:ilvl="0" w:tplc="ACFA815E">
-      <w:start w:val="2"/>
-      <w:numFmt w:val="decimal"/>
+      <w:numFmt w:val="upperRoman"/>
+      <w:pStyle w:val="Titre1"/>
       <w:lvlText w:val="%1."/>
       <w:lvlJc w:val="left"/>
       <w:pPr>
@@ -23468,524 +22852,7 @@
       </w:pPr>
     </w:lvl>
   </w:abstractNum>
-  <w:abstractNum w:abstractNumId="16" w15:restartNumberingAfterBreak="0">
-    <w:nsid w:val="4D4B7E1C"/>
-    <w:multiLevelType w:val="hybridMultilevel"/>
-    <w:tmpl w:val="161ECF08"/>
-    <w:lvl w:ilvl="0" w:tplc="FB184F7E">
-      <w:numFmt w:val="bullet"/>
-      <w:lvlText w:val="-"/>
-      <w:lvlJc w:val="left"/>
-      <w:pPr>
-        <w:ind w:left="720" w:hanging="360"/>
-      </w:pPr>
-      <w:rPr>
-        <w:rFonts w:ascii="SFRM1200" w:eastAsiaTheme="minorHAnsi" w:hAnsi="SFRM1200" w:cs="SFRM1200" w:hint="default"/>
-      </w:rPr>
-    </w:lvl>
-    <w:lvl w:ilvl="1" w:tplc="08090003" w:tentative="1">
-      <w:start w:val="1"/>
-      <w:numFmt w:val="bullet"/>
-      <w:lvlText w:val="o"/>
-      <w:lvlJc w:val="left"/>
-      <w:pPr>
-        <w:ind w:left="1440" w:hanging="360"/>
-      </w:pPr>
-      <w:rPr>
-        <w:rFonts w:ascii="Courier New" w:hAnsi="Courier New" w:cs="Courier New" w:hint="default"/>
-      </w:rPr>
-    </w:lvl>
-    <w:lvl w:ilvl="2" w:tplc="08090005" w:tentative="1">
-      <w:start w:val="1"/>
-      <w:numFmt w:val="bullet"/>
-      <w:lvlText w:val=""/>
-      <w:lvlJc w:val="left"/>
-      <w:pPr>
-        <w:ind w:left="2160" w:hanging="360"/>
-      </w:pPr>
-      <w:rPr>
-        <w:rFonts w:ascii="Wingdings" w:hAnsi="Wingdings" w:hint="default"/>
-      </w:rPr>
-    </w:lvl>
-    <w:lvl w:ilvl="3" w:tplc="08090001" w:tentative="1">
-      <w:start w:val="1"/>
-      <w:numFmt w:val="bullet"/>
-      <w:lvlText w:val=""/>
-      <w:lvlJc w:val="left"/>
-      <w:pPr>
-        <w:ind w:left="2880" w:hanging="360"/>
-      </w:pPr>
-      <w:rPr>
-        <w:rFonts w:ascii="Symbol" w:hAnsi="Symbol" w:hint="default"/>
-      </w:rPr>
-    </w:lvl>
-    <w:lvl w:ilvl="4" w:tplc="08090003" w:tentative="1">
-      <w:start w:val="1"/>
-      <w:numFmt w:val="bullet"/>
-      <w:lvlText w:val="o"/>
-      <w:lvlJc w:val="left"/>
-      <w:pPr>
-        <w:ind w:left="3600" w:hanging="360"/>
-      </w:pPr>
-      <w:rPr>
-        <w:rFonts w:ascii="Courier New" w:hAnsi="Courier New" w:cs="Courier New" w:hint="default"/>
-      </w:rPr>
-    </w:lvl>
-    <w:lvl w:ilvl="5" w:tplc="08090005" w:tentative="1">
-      <w:start w:val="1"/>
-      <w:numFmt w:val="bullet"/>
-      <w:lvlText w:val=""/>
-      <w:lvlJc w:val="left"/>
-      <w:pPr>
-        <w:ind w:left="4320" w:hanging="360"/>
-      </w:pPr>
-      <w:rPr>
-        <w:rFonts w:ascii="Wingdings" w:hAnsi="Wingdings" w:hint="default"/>
-      </w:rPr>
-    </w:lvl>
-    <w:lvl w:ilvl="6" w:tplc="08090001" w:tentative="1">
-      <w:start w:val="1"/>
-      <w:numFmt w:val="bullet"/>
-      <w:lvlText w:val=""/>
-      <w:lvlJc w:val="left"/>
-      <w:pPr>
-        <w:ind w:left="5040" w:hanging="360"/>
-      </w:pPr>
-      <w:rPr>
-        <w:rFonts w:ascii="Symbol" w:hAnsi="Symbol" w:hint="default"/>
-      </w:rPr>
-    </w:lvl>
-    <w:lvl w:ilvl="7" w:tplc="08090003" w:tentative="1">
-      <w:start w:val="1"/>
-      <w:numFmt w:val="bullet"/>
-      <w:lvlText w:val="o"/>
-      <w:lvlJc w:val="left"/>
-      <w:pPr>
-        <w:ind w:left="5760" w:hanging="360"/>
-      </w:pPr>
-      <w:rPr>
-        <w:rFonts w:ascii="Courier New" w:hAnsi="Courier New" w:cs="Courier New" w:hint="default"/>
-      </w:rPr>
-    </w:lvl>
-    <w:lvl w:ilvl="8" w:tplc="08090005" w:tentative="1">
-      <w:start w:val="1"/>
-      <w:numFmt w:val="bullet"/>
-      <w:lvlText w:val=""/>
-      <w:lvlJc w:val="left"/>
-      <w:pPr>
-        <w:ind w:left="6480" w:hanging="360"/>
-      </w:pPr>
-      <w:rPr>
-        <w:rFonts w:ascii="Wingdings" w:hAnsi="Wingdings" w:hint="default"/>
-      </w:rPr>
-    </w:lvl>
-  </w:abstractNum>
-  <w:abstractNum w:abstractNumId="17" w15:restartNumberingAfterBreak="0">
-    <w:nsid w:val="4DF15D14"/>
-    <w:multiLevelType w:val="hybridMultilevel"/>
-    <w:tmpl w:val="1E8A1B5C"/>
-    <w:lvl w:ilvl="0" w:tplc="080C000B">
-      <w:start w:val="1"/>
-      <w:numFmt w:val="bullet"/>
-      <w:lvlText w:val=""/>
-      <w:lvlJc w:val="left"/>
-      <w:pPr>
-        <w:ind w:left="720" w:hanging="360"/>
-      </w:pPr>
-      <w:rPr>
-        <w:rFonts w:ascii="Wingdings" w:hAnsi="Wingdings" w:hint="default"/>
-      </w:rPr>
-    </w:lvl>
-    <w:lvl w:ilvl="1" w:tplc="08090003" w:tentative="1">
-      <w:start w:val="1"/>
-      <w:numFmt w:val="bullet"/>
-      <w:lvlText w:val="o"/>
-      <w:lvlJc w:val="left"/>
-      <w:pPr>
-        <w:ind w:left="1440" w:hanging="360"/>
-      </w:pPr>
-      <w:rPr>
-        <w:rFonts w:ascii="Courier New" w:hAnsi="Courier New" w:cs="Courier New" w:hint="default"/>
-      </w:rPr>
-    </w:lvl>
-    <w:lvl w:ilvl="2" w:tplc="08090005" w:tentative="1">
-      <w:start w:val="1"/>
-      <w:numFmt w:val="bullet"/>
-      <w:lvlText w:val=""/>
-      <w:lvlJc w:val="left"/>
-      <w:pPr>
-        <w:ind w:left="2160" w:hanging="360"/>
-      </w:pPr>
-      <w:rPr>
-        <w:rFonts w:ascii="Wingdings" w:hAnsi="Wingdings" w:hint="default"/>
-      </w:rPr>
-    </w:lvl>
-    <w:lvl w:ilvl="3" w:tplc="08090001" w:tentative="1">
-      <w:start w:val="1"/>
-      <w:numFmt w:val="bullet"/>
-      <w:lvlText w:val=""/>
-      <w:lvlJc w:val="left"/>
-      <w:pPr>
-        <w:ind w:left="2880" w:hanging="360"/>
-      </w:pPr>
-      <w:rPr>
-        <w:rFonts w:ascii="Symbol" w:hAnsi="Symbol" w:hint="default"/>
-      </w:rPr>
-    </w:lvl>
-    <w:lvl w:ilvl="4" w:tplc="08090003" w:tentative="1">
-      <w:start w:val="1"/>
-      <w:numFmt w:val="bullet"/>
-      <w:lvlText w:val="o"/>
-      <w:lvlJc w:val="left"/>
-      <w:pPr>
-        <w:ind w:left="3600" w:hanging="360"/>
-      </w:pPr>
-      <w:rPr>
-        <w:rFonts w:ascii="Courier New" w:hAnsi="Courier New" w:cs="Courier New" w:hint="default"/>
-      </w:rPr>
-    </w:lvl>
-    <w:lvl w:ilvl="5" w:tplc="08090005" w:tentative="1">
-      <w:start w:val="1"/>
-      <w:numFmt w:val="bullet"/>
-      <w:lvlText w:val=""/>
-      <w:lvlJc w:val="left"/>
-      <w:pPr>
-        <w:ind w:left="4320" w:hanging="360"/>
-      </w:pPr>
-      <w:rPr>
-        <w:rFonts w:ascii="Wingdings" w:hAnsi="Wingdings" w:hint="default"/>
-      </w:rPr>
-    </w:lvl>
-    <w:lvl w:ilvl="6" w:tplc="08090001" w:tentative="1">
-      <w:start w:val="1"/>
-      <w:numFmt w:val="bullet"/>
-      <w:lvlText w:val=""/>
-      <w:lvlJc w:val="left"/>
-      <w:pPr>
-        <w:ind w:left="5040" w:hanging="360"/>
-      </w:pPr>
-      <w:rPr>
-        <w:rFonts w:ascii="Symbol" w:hAnsi="Symbol" w:hint="default"/>
-      </w:rPr>
-    </w:lvl>
-    <w:lvl w:ilvl="7" w:tplc="08090003" w:tentative="1">
-      <w:start w:val="1"/>
-      <w:numFmt w:val="bullet"/>
-      <w:lvlText w:val="o"/>
-      <w:lvlJc w:val="left"/>
-      <w:pPr>
-        <w:ind w:left="5760" w:hanging="360"/>
-      </w:pPr>
-      <w:rPr>
-        <w:rFonts w:ascii="Courier New" w:hAnsi="Courier New" w:cs="Courier New" w:hint="default"/>
-      </w:rPr>
-    </w:lvl>
-    <w:lvl w:ilvl="8" w:tplc="08090005" w:tentative="1">
-      <w:start w:val="1"/>
-      <w:numFmt w:val="bullet"/>
-      <w:lvlText w:val=""/>
-      <w:lvlJc w:val="left"/>
-      <w:pPr>
-        <w:ind w:left="6480" w:hanging="360"/>
-      </w:pPr>
-      <w:rPr>
-        <w:rFonts w:ascii="Wingdings" w:hAnsi="Wingdings" w:hint="default"/>
-      </w:rPr>
-    </w:lvl>
-  </w:abstractNum>
-  <w:abstractNum w:abstractNumId="18" w15:restartNumberingAfterBreak="0">
-    <w:nsid w:val="4E4F62C4"/>
-    <w:multiLevelType w:val="hybridMultilevel"/>
-    <w:tmpl w:val="87041456"/>
-    <w:lvl w:ilvl="0" w:tplc="33F82960">
-      <w:start w:val="1"/>
-      <w:numFmt w:val="upperRoman"/>
-      <w:pStyle w:val="Titre1"/>
-      <w:lvlText w:val="%1."/>
-      <w:lvlJc w:val="left"/>
-      <w:pPr>
-        <w:ind w:left="720" w:hanging="360"/>
-      </w:pPr>
-      <w:rPr>
-        <w:rFonts w:hint="default"/>
-      </w:rPr>
-    </w:lvl>
-    <w:lvl w:ilvl="1" w:tplc="08090019" w:tentative="1">
-      <w:start w:val="1"/>
-      <w:numFmt w:val="lowerLetter"/>
-      <w:lvlText w:val="%2."/>
-      <w:lvlJc w:val="left"/>
-      <w:pPr>
-        <w:ind w:left="1440" w:hanging="360"/>
-      </w:pPr>
-    </w:lvl>
-    <w:lvl w:ilvl="2" w:tplc="0809001B" w:tentative="1">
-      <w:start w:val="1"/>
-      <w:numFmt w:val="lowerRoman"/>
-      <w:lvlText w:val="%3."/>
-      <w:lvlJc w:val="right"/>
-      <w:pPr>
-        <w:ind w:left="2160" w:hanging="180"/>
-      </w:pPr>
-    </w:lvl>
-    <w:lvl w:ilvl="3" w:tplc="0809000F" w:tentative="1">
-      <w:start w:val="1"/>
-      <w:numFmt w:val="decimal"/>
-      <w:lvlText w:val="%4."/>
-      <w:lvlJc w:val="left"/>
-      <w:pPr>
-        <w:ind w:left="2880" w:hanging="360"/>
-      </w:pPr>
-    </w:lvl>
-    <w:lvl w:ilvl="4" w:tplc="08090019" w:tentative="1">
-      <w:start w:val="1"/>
-      <w:numFmt w:val="lowerLetter"/>
-      <w:lvlText w:val="%5."/>
-      <w:lvlJc w:val="left"/>
-      <w:pPr>
-        <w:ind w:left="3600" w:hanging="360"/>
-      </w:pPr>
-    </w:lvl>
-    <w:lvl w:ilvl="5" w:tplc="0809001B" w:tentative="1">
-      <w:start w:val="1"/>
-      <w:numFmt w:val="lowerRoman"/>
-      <w:lvlText w:val="%6."/>
-      <w:lvlJc w:val="right"/>
-      <w:pPr>
-        <w:ind w:left="4320" w:hanging="180"/>
-      </w:pPr>
-    </w:lvl>
-    <w:lvl w:ilvl="6" w:tplc="0809000F" w:tentative="1">
-      <w:start w:val="1"/>
-      <w:numFmt w:val="decimal"/>
-      <w:lvlText w:val="%7."/>
-      <w:lvlJc w:val="left"/>
-      <w:pPr>
-        <w:ind w:left="5040" w:hanging="360"/>
-      </w:pPr>
-    </w:lvl>
-    <w:lvl w:ilvl="7" w:tplc="08090019" w:tentative="1">
-      <w:start w:val="1"/>
-      <w:numFmt w:val="lowerLetter"/>
-      <w:lvlText w:val="%8."/>
-      <w:lvlJc w:val="left"/>
-      <w:pPr>
-        <w:ind w:left="5760" w:hanging="360"/>
-      </w:pPr>
-    </w:lvl>
-    <w:lvl w:ilvl="8" w:tplc="0809001B" w:tentative="1">
-      <w:start w:val="1"/>
-      <w:numFmt w:val="lowerRoman"/>
-      <w:lvlText w:val="%9."/>
-      <w:lvlJc w:val="right"/>
-      <w:pPr>
-        <w:ind w:left="6480" w:hanging="180"/>
-      </w:pPr>
-    </w:lvl>
-  </w:abstractNum>
-  <w:abstractNum w:abstractNumId="19" w15:restartNumberingAfterBreak="0">
-    <w:nsid w:val="5B27261D"/>
-    <w:multiLevelType w:val="hybridMultilevel"/>
-    <w:tmpl w:val="99DE440A"/>
-    <w:lvl w:ilvl="0" w:tplc="971A43B0">
-      <w:start w:val="1"/>
-      <w:numFmt w:val="decimal"/>
-      <w:lvlText w:val="%1)"/>
-      <w:lvlJc w:val="left"/>
-      <w:pPr>
-        <w:ind w:left="1080" w:hanging="360"/>
-      </w:pPr>
-      <w:rPr>
-        <w:rFonts w:ascii="Times New Roman" w:eastAsiaTheme="minorHAnsi" w:hAnsi="Times New Roman" w:cstheme="minorBidi"/>
-      </w:rPr>
-    </w:lvl>
-    <w:lvl w:ilvl="1" w:tplc="040C0019" w:tentative="1">
-      <w:start w:val="1"/>
-      <w:numFmt w:val="lowerLetter"/>
-      <w:lvlText w:val="%2."/>
-      <w:lvlJc w:val="left"/>
-      <w:pPr>
-        <w:ind w:left="1800" w:hanging="360"/>
-      </w:pPr>
-    </w:lvl>
-    <w:lvl w:ilvl="2" w:tplc="040C001B" w:tentative="1">
-      <w:start w:val="1"/>
-      <w:numFmt w:val="lowerRoman"/>
-      <w:lvlText w:val="%3."/>
-      <w:lvlJc w:val="right"/>
-      <w:pPr>
-        <w:ind w:left="2520" w:hanging="180"/>
-      </w:pPr>
-    </w:lvl>
-    <w:lvl w:ilvl="3" w:tplc="040C000F" w:tentative="1">
-      <w:start w:val="1"/>
-      <w:numFmt w:val="decimal"/>
-      <w:lvlText w:val="%4."/>
-      <w:lvlJc w:val="left"/>
-      <w:pPr>
-        <w:ind w:left="3240" w:hanging="360"/>
-      </w:pPr>
-    </w:lvl>
-    <w:lvl w:ilvl="4" w:tplc="040C0019" w:tentative="1">
-      <w:start w:val="1"/>
-      <w:numFmt w:val="lowerLetter"/>
-      <w:lvlText w:val="%5."/>
-      <w:lvlJc w:val="left"/>
-      <w:pPr>
-        <w:ind w:left="3960" w:hanging="360"/>
-      </w:pPr>
-    </w:lvl>
-    <w:lvl w:ilvl="5" w:tplc="040C001B" w:tentative="1">
-      <w:start w:val="1"/>
-      <w:numFmt w:val="lowerRoman"/>
-      <w:lvlText w:val="%6."/>
-      <w:lvlJc w:val="right"/>
-      <w:pPr>
-        <w:ind w:left="4680" w:hanging="180"/>
-      </w:pPr>
-    </w:lvl>
-    <w:lvl w:ilvl="6" w:tplc="040C000F" w:tentative="1">
-      <w:start w:val="1"/>
-      <w:numFmt w:val="decimal"/>
-      <w:lvlText w:val="%7."/>
-      <w:lvlJc w:val="left"/>
-      <w:pPr>
-        <w:ind w:left="5400" w:hanging="360"/>
-      </w:pPr>
-    </w:lvl>
-    <w:lvl w:ilvl="7" w:tplc="040C0019" w:tentative="1">
-      <w:start w:val="1"/>
-      <w:numFmt w:val="lowerLetter"/>
-      <w:lvlText w:val="%8."/>
-      <w:lvlJc w:val="left"/>
-      <w:pPr>
-        <w:ind w:left="6120" w:hanging="360"/>
-      </w:pPr>
-    </w:lvl>
-    <w:lvl w:ilvl="8" w:tplc="040C001B" w:tentative="1">
-      <w:start w:val="1"/>
-      <w:numFmt w:val="lowerRoman"/>
-      <w:lvlText w:val="%9."/>
-      <w:lvlJc w:val="right"/>
-      <w:pPr>
-        <w:ind w:left="6840" w:hanging="180"/>
-      </w:pPr>
-    </w:lvl>
-  </w:abstractNum>
-  <w:abstractNum w:abstractNumId="20" w15:restartNumberingAfterBreak="0">
-    <w:nsid w:val="60F7316E"/>
-    <w:multiLevelType w:val="hybridMultilevel"/>
-    <w:tmpl w:val="F272AAC0"/>
-    <w:lvl w:ilvl="0" w:tplc="080C000B">
-      <w:start w:val="1"/>
-      <w:numFmt w:val="bullet"/>
-      <w:lvlText w:val=""/>
-      <w:lvlJc w:val="left"/>
-      <w:pPr>
-        <w:ind w:left="1440" w:hanging="360"/>
-      </w:pPr>
-      <w:rPr>
-        <w:rFonts w:ascii="Wingdings" w:hAnsi="Wingdings" w:hint="default"/>
-      </w:rPr>
-    </w:lvl>
-    <w:lvl w:ilvl="1" w:tplc="08090003" w:tentative="1">
-      <w:start w:val="1"/>
-      <w:numFmt w:val="bullet"/>
-      <w:lvlText w:val="o"/>
-      <w:lvlJc w:val="left"/>
-      <w:pPr>
-        <w:ind w:left="2160" w:hanging="360"/>
-      </w:pPr>
-      <w:rPr>
-        <w:rFonts w:ascii="Courier New" w:hAnsi="Courier New" w:cs="Courier New" w:hint="default"/>
-      </w:rPr>
-    </w:lvl>
-    <w:lvl w:ilvl="2" w:tplc="08090005" w:tentative="1">
-      <w:start w:val="1"/>
-      <w:numFmt w:val="bullet"/>
-      <w:lvlText w:val=""/>
-      <w:lvlJc w:val="left"/>
-      <w:pPr>
-        <w:ind w:left="2880" w:hanging="360"/>
-      </w:pPr>
-      <w:rPr>
-        <w:rFonts w:ascii="Wingdings" w:hAnsi="Wingdings" w:hint="default"/>
-      </w:rPr>
-    </w:lvl>
-    <w:lvl w:ilvl="3" w:tplc="08090001" w:tentative="1">
-      <w:start w:val="1"/>
-      <w:numFmt w:val="bullet"/>
-      <w:lvlText w:val=""/>
-      <w:lvlJc w:val="left"/>
-      <w:pPr>
-        <w:ind w:left="3600" w:hanging="360"/>
-      </w:pPr>
-      <w:rPr>
-        <w:rFonts w:ascii="Symbol" w:hAnsi="Symbol" w:hint="default"/>
-      </w:rPr>
-    </w:lvl>
-    <w:lvl w:ilvl="4" w:tplc="08090003" w:tentative="1">
-      <w:start w:val="1"/>
-      <w:numFmt w:val="bullet"/>
-      <w:lvlText w:val="o"/>
-      <w:lvlJc w:val="left"/>
-      <w:pPr>
-        <w:ind w:left="4320" w:hanging="360"/>
-      </w:pPr>
-      <w:rPr>
-        <w:rFonts w:ascii="Courier New" w:hAnsi="Courier New" w:cs="Courier New" w:hint="default"/>
-      </w:rPr>
-    </w:lvl>
-    <w:lvl w:ilvl="5" w:tplc="08090005" w:tentative="1">
-      <w:start w:val="1"/>
-      <w:numFmt w:val="bullet"/>
-      <w:lvlText w:val=""/>
-      <w:lvlJc w:val="left"/>
-      <w:pPr>
-        <w:ind w:left="5040" w:hanging="360"/>
-      </w:pPr>
-      <w:rPr>
-        <w:rFonts w:ascii="Wingdings" w:hAnsi="Wingdings" w:hint="default"/>
-      </w:rPr>
-    </w:lvl>
-    <w:lvl w:ilvl="6" w:tplc="08090001" w:tentative="1">
-      <w:start w:val="1"/>
-      <w:numFmt w:val="bullet"/>
-      <w:lvlText w:val=""/>
-      <w:lvlJc w:val="left"/>
-      <w:pPr>
-        <w:ind w:left="5760" w:hanging="360"/>
-      </w:pPr>
-      <w:rPr>
-        <w:rFonts w:ascii="Symbol" w:hAnsi="Symbol" w:hint="default"/>
-      </w:rPr>
-    </w:lvl>
-    <w:lvl w:ilvl="7" w:tplc="08090003" w:tentative="1">
-      <w:start w:val="1"/>
-      <w:numFmt w:val="bullet"/>
-      <w:lvlText w:val="o"/>
-      <w:lvlJc w:val="left"/>
-      <w:pPr>
-        <w:ind w:left="6480" w:hanging="360"/>
-      </w:pPr>
-      <w:rPr>
-        <w:rFonts w:ascii="Courier New" w:hAnsi="Courier New" w:cs="Courier New" w:hint="default"/>
-      </w:rPr>
-    </w:lvl>
-    <w:lvl w:ilvl="8" w:tplc="08090005" w:tentative="1">
-      <w:start w:val="1"/>
-      <w:numFmt w:val="bullet"/>
-      <w:lvlText w:val=""/>
-      <w:lvlJc w:val="left"/>
-      <w:pPr>
-        <w:ind w:left="7200" w:hanging="360"/>
-      </w:pPr>
-      <w:rPr>
-        <w:rFonts w:ascii="Wingdings" w:hAnsi="Wingdings" w:hint="default"/>
-      </w:rPr>
-    </w:lvl>
-  </w:abstractNum>
-  <w:abstractNum w:abstractNumId="21" w15:restartNumberingAfterBreak="0">
+  <w:abstractNum w:abstractNumId="7" w15:restartNumberingAfterBreak="0">
     <w:nsid w:val="653F79F3"/>
     <w:multiLevelType w:val="multilevel"/>
     <w:tmpl w:val="040C0025"/>
@@ -24071,318 +22938,7 @@
       </w:pPr>
     </w:lvl>
   </w:abstractNum>
-  <w:abstractNum w:abstractNumId="22" w15:restartNumberingAfterBreak="0">
-    <w:nsid w:val="6994337F"/>
-    <w:multiLevelType w:val="hybridMultilevel"/>
-    <w:tmpl w:val="18442A78"/>
-    <w:lvl w:ilvl="0" w:tplc="3BF6993C">
-      <w:numFmt w:val="bullet"/>
-      <w:lvlText w:val="-"/>
-      <w:lvlJc w:val="left"/>
-      <w:pPr>
-        <w:ind w:left="720" w:hanging="360"/>
-      </w:pPr>
-      <w:rPr>
-        <w:rFonts w:ascii="Calibri" w:eastAsiaTheme="minorHAnsi" w:hAnsi="Calibri" w:cs="Calibri" w:hint="default"/>
-      </w:rPr>
-    </w:lvl>
-    <w:lvl w:ilvl="1" w:tplc="08090003" w:tentative="1">
-      <w:start w:val="1"/>
-      <w:numFmt w:val="bullet"/>
-      <w:lvlText w:val="o"/>
-      <w:lvlJc w:val="left"/>
-      <w:pPr>
-        <w:ind w:left="1440" w:hanging="360"/>
-      </w:pPr>
-      <w:rPr>
-        <w:rFonts w:ascii="Courier New" w:hAnsi="Courier New" w:cs="Courier New" w:hint="default"/>
-      </w:rPr>
-    </w:lvl>
-    <w:lvl w:ilvl="2" w:tplc="08090005" w:tentative="1">
-      <w:start w:val="1"/>
-      <w:numFmt w:val="bullet"/>
-      <w:lvlText w:val=""/>
-      <w:lvlJc w:val="left"/>
-      <w:pPr>
-        <w:ind w:left="2160" w:hanging="360"/>
-      </w:pPr>
-      <w:rPr>
-        <w:rFonts w:ascii="Wingdings" w:hAnsi="Wingdings" w:hint="default"/>
-      </w:rPr>
-    </w:lvl>
-    <w:lvl w:ilvl="3" w:tplc="08090001" w:tentative="1">
-      <w:start w:val="1"/>
-      <w:numFmt w:val="bullet"/>
-      <w:lvlText w:val=""/>
-      <w:lvlJc w:val="left"/>
-      <w:pPr>
-        <w:ind w:left="2880" w:hanging="360"/>
-      </w:pPr>
-      <w:rPr>
-        <w:rFonts w:ascii="Symbol" w:hAnsi="Symbol" w:hint="default"/>
-      </w:rPr>
-    </w:lvl>
-    <w:lvl w:ilvl="4" w:tplc="08090003" w:tentative="1">
-      <w:start w:val="1"/>
-      <w:numFmt w:val="bullet"/>
-      <w:lvlText w:val="o"/>
-      <w:lvlJc w:val="left"/>
-      <w:pPr>
-        <w:ind w:left="3600" w:hanging="360"/>
-      </w:pPr>
-      <w:rPr>
-        <w:rFonts w:ascii="Courier New" w:hAnsi="Courier New" w:cs="Courier New" w:hint="default"/>
-      </w:rPr>
-    </w:lvl>
-    <w:lvl w:ilvl="5" w:tplc="08090005" w:tentative="1">
-      <w:start w:val="1"/>
-      <w:numFmt w:val="bullet"/>
-      <w:lvlText w:val=""/>
-      <w:lvlJc w:val="left"/>
-      <w:pPr>
-        <w:ind w:left="4320" w:hanging="360"/>
-      </w:pPr>
-      <w:rPr>
-        <w:rFonts w:ascii="Wingdings" w:hAnsi="Wingdings" w:hint="default"/>
-      </w:rPr>
-    </w:lvl>
-    <w:lvl w:ilvl="6" w:tplc="08090001" w:tentative="1">
-      <w:start w:val="1"/>
-      <w:numFmt w:val="bullet"/>
-      <w:lvlText w:val=""/>
-      <w:lvlJc w:val="left"/>
-      <w:pPr>
-        <w:ind w:left="5040" w:hanging="360"/>
-      </w:pPr>
-      <w:rPr>
-        <w:rFonts w:ascii="Symbol" w:hAnsi="Symbol" w:hint="default"/>
-      </w:rPr>
-    </w:lvl>
-    <w:lvl w:ilvl="7" w:tplc="08090003" w:tentative="1">
-      <w:start w:val="1"/>
-      <w:numFmt w:val="bullet"/>
-      <w:lvlText w:val="o"/>
-      <w:lvlJc w:val="left"/>
-      <w:pPr>
-        <w:ind w:left="5760" w:hanging="360"/>
-      </w:pPr>
-      <w:rPr>
-        <w:rFonts w:ascii="Courier New" w:hAnsi="Courier New" w:cs="Courier New" w:hint="default"/>
-      </w:rPr>
-    </w:lvl>
-    <w:lvl w:ilvl="8" w:tplc="08090005" w:tentative="1">
-      <w:start w:val="1"/>
-      <w:numFmt w:val="bullet"/>
-      <w:lvlText w:val=""/>
-      <w:lvlJc w:val="left"/>
-      <w:pPr>
-        <w:ind w:left="6480" w:hanging="360"/>
-      </w:pPr>
-      <w:rPr>
-        <w:rFonts w:ascii="Wingdings" w:hAnsi="Wingdings" w:hint="default"/>
-      </w:rPr>
-    </w:lvl>
-  </w:abstractNum>
-  <w:abstractNum w:abstractNumId="23" w15:restartNumberingAfterBreak="0">
-    <w:nsid w:val="6C791BBA"/>
-    <w:multiLevelType w:val="multilevel"/>
-    <w:tmpl w:val="080C001F"/>
-    <w:lvl w:ilvl="0">
-      <w:start w:val="1"/>
-      <w:numFmt w:val="decimal"/>
-      <w:lvlText w:val="%1."/>
-      <w:lvlJc w:val="left"/>
-      <w:pPr>
-        <w:ind w:left="360" w:hanging="360"/>
-      </w:pPr>
-    </w:lvl>
-    <w:lvl w:ilvl="1">
-      <w:start w:val="1"/>
-      <w:numFmt w:val="decimal"/>
-      <w:lvlText w:val="%1.%2."/>
-      <w:lvlJc w:val="left"/>
-      <w:pPr>
-        <w:ind w:left="792" w:hanging="432"/>
-      </w:pPr>
-    </w:lvl>
-    <w:lvl w:ilvl="2">
-      <w:start w:val="1"/>
-      <w:numFmt w:val="decimal"/>
-      <w:lvlText w:val="%1.%2.%3."/>
-      <w:lvlJc w:val="left"/>
-      <w:pPr>
-        <w:ind w:left="1224" w:hanging="504"/>
-      </w:pPr>
-    </w:lvl>
-    <w:lvl w:ilvl="3">
-      <w:start w:val="1"/>
-      <w:numFmt w:val="decimal"/>
-      <w:lvlText w:val="%1.%2.%3.%4."/>
-      <w:lvlJc w:val="left"/>
-      <w:pPr>
-        <w:ind w:left="1728" w:hanging="648"/>
-      </w:pPr>
-    </w:lvl>
-    <w:lvl w:ilvl="4">
-      <w:start w:val="1"/>
-      <w:numFmt w:val="decimal"/>
-      <w:lvlText w:val="%1.%2.%3.%4.%5."/>
-      <w:lvlJc w:val="left"/>
-      <w:pPr>
-        <w:ind w:left="2232" w:hanging="792"/>
-      </w:pPr>
-    </w:lvl>
-    <w:lvl w:ilvl="5">
-      <w:start w:val="1"/>
-      <w:numFmt w:val="decimal"/>
-      <w:lvlText w:val="%1.%2.%3.%4.%5.%6."/>
-      <w:lvlJc w:val="left"/>
-      <w:pPr>
-        <w:ind w:left="2736" w:hanging="936"/>
-      </w:pPr>
-    </w:lvl>
-    <w:lvl w:ilvl="6">
-      <w:start w:val="1"/>
-      <w:numFmt w:val="decimal"/>
-      <w:lvlText w:val="%1.%2.%3.%4.%5.%6.%7."/>
-      <w:lvlJc w:val="left"/>
-      <w:pPr>
-        <w:ind w:left="3240" w:hanging="1080"/>
-      </w:pPr>
-    </w:lvl>
-    <w:lvl w:ilvl="7">
-      <w:start w:val="1"/>
-      <w:numFmt w:val="decimal"/>
-      <w:lvlText w:val="%1.%2.%3.%4.%5.%6.%7.%8."/>
-      <w:lvlJc w:val="left"/>
-      <w:pPr>
-        <w:ind w:left="3744" w:hanging="1224"/>
-      </w:pPr>
-    </w:lvl>
-    <w:lvl w:ilvl="8">
-      <w:start w:val="1"/>
-      <w:numFmt w:val="decimal"/>
-      <w:lvlText w:val="%1.%2.%3.%4.%5.%6.%7.%8.%9."/>
-      <w:lvlJc w:val="left"/>
-      <w:pPr>
-        <w:ind w:left="4320" w:hanging="1440"/>
-      </w:pPr>
-    </w:lvl>
-  </w:abstractNum>
-  <w:abstractNum w:abstractNumId="24" w15:restartNumberingAfterBreak="0">
-    <w:nsid w:val="6C8C7363"/>
-    <w:multiLevelType w:val="hybridMultilevel"/>
-    <w:tmpl w:val="E7205872"/>
-    <w:lvl w:ilvl="0" w:tplc="080C0001">
-      <w:start w:val="1"/>
-      <w:numFmt w:val="bullet"/>
-      <w:lvlText w:val=""/>
-      <w:lvlJc w:val="left"/>
-      <w:pPr>
-        <w:ind w:left="720" w:hanging="360"/>
-      </w:pPr>
-      <w:rPr>
-        <w:rFonts w:ascii="Symbol" w:hAnsi="Symbol" w:hint="default"/>
-      </w:rPr>
-    </w:lvl>
-    <w:lvl w:ilvl="1" w:tplc="08090003" w:tentative="1">
-      <w:start w:val="1"/>
-      <w:numFmt w:val="bullet"/>
-      <w:lvlText w:val="o"/>
-      <w:lvlJc w:val="left"/>
-      <w:pPr>
-        <w:ind w:left="1440" w:hanging="360"/>
-      </w:pPr>
-      <w:rPr>
-        <w:rFonts w:ascii="Courier New" w:hAnsi="Courier New" w:cs="Courier New" w:hint="default"/>
-      </w:rPr>
-    </w:lvl>
-    <w:lvl w:ilvl="2" w:tplc="08090005" w:tentative="1">
-      <w:start w:val="1"/>
-      <w:numFmt w:val="bullet"/>
-      <w:lvlText w:val=""/>
-      <w:lvlJc w:val="left"/>
-      <w:pPr>
-        <w:ind w:left="2160" w:hanging="360"/>
-      </w:pPr>
-      <w:rPr>
-        <w:rFonts w:ascii="Wingdings" w:hAnsi="Wingdings" w:hint="default"/>
-      </w:rPr>
-    </w:lvl>
-    <w:lvl w:ilvl="3" w:tplc="08090001" w:tentative="1">
-      <w:start w:val="1"/>
-      <w:numFmt w:val="bullet"/>
-      <w:lvlText w:val=""/>
-      <w:lvlJc w:val="left"/>
-      <w:pPr>
-        <w:ind w:left="2880" w:hanging="360"/>
-      </w:pPr>
-      <w:rPr>
-        <w:rFonts w:ascii="Symbol" w:hAnsi="Symbol" w:hint="default"/>
-      </w:rPr>
-    </w:lvl>
-    <w:lvl w:ilvl="4" w:tplc="08090003" w:tentative="1">
-      <w:start w:val="1"/>
-      <w:numFmt w:val="bullet"/>
-      <w:lvlText w:val="o"/>
-      <w:lvlJc w:val="left"/>
-      <w:pPr>
-        <w:ind w:left="3600" w:hanging="360"/>
-      </w:pPr>
-      <w:rPr>
-        <w:rFonts w:ascii="Courier New" w:hAnsi="Courier New" w:cs="Courier New" w:hint="default"/>
-      </w:rPr>
-    </w:lvl>
-    <w:lvl w:ilvl="5" w:tplc="08090005" w:tentative="1">
-      <w:start w:val="1"/>
-      <w:numFmt w:val="bullet"/>
-      <w:lvlText w:val=""/>
-      <w:lvlJc w:val="left"/>
-      <w:pPr>
-        <w:ind w:left="4320" w:hanging="360"/>
-      </w:pPr>
-      <w:rPr>
-        <w:rFonts w:ascii="Wingdings" w:hAnsi="Wingdings" w:hint="default"/>
-      </w:rPr>
-    </w:lvl>
-    <w:lvl w:ilvl="6" w:tplc="08090001" w:tentative="1">
-      <w:start w:val="1"/>
-      <w:numFmt w:val="bullet"/>
-      <w:lvlText w:val=""/>
-      <w:lvlJc w:val="left"/>
-      <w:pPr>
-        <w:ind w:left="5040" w:hanging="360"/>
-      </w:pPr>
-      <w:rPr>
-        <w:rFonts w:ascii="Symbol" w:hAnsi="Symbol" w:hint="default"/>
-      </w:rPr>
-    </w:lvl>
-    <w:lvl w:ilvl="7" w:tplc="08090003" w:tentative="1">
-      <w:start w:val="1"/>
-      <w:numFmt w:val="bullet"/>
-      <w:lvlText w:val="o"/>
-      <w:lvlJc w:val="left"/>
-      <w:pPr>
-        <w:ind w:left="5760" w:hanging="360"/>
-      </w:pPr>
-      <w:rPr>
-        <w:rFonts w:ascii="Courier New" w:hAnsi="Courier New" w:cs="Courier New" w:hint="default"/>
-      </w:rPr>
-    </w:lvl>
-    <w:lvl w:ilvl="8" w:tplc="08090005" w:tentative="1">
-      <w:start w:val="1"/>
-      <w:numFmt w:val="bullet"/>
-      <w:lvlText w:val=""/>
-      <w:lvlJc w:val="left"/>
-      <w:pPr>
-        <w:ind w:left="6480" w:hanging="360"/>
-      </w:pPr>
-      <w:rPr>
-        <w:rFonts w:ascii="Wingdings" w:hAnsi="Wingdings" w:hint="default"/>
-      </w:rPr>
-    </w:lvl>
-  </w:abstractNum>
-  <w:abstractNum w:abstractNumId="25" w15:restartNumberingAfterBreak="0">
+  <w:abstractNum w:abstractNumId="8" w15:restartNumberingAfterBreak="0">
     <w:nsid w:val="74A363E2"/>
     <w:multiLevelType w:val="multilevel"/>
     <w:tmpl w:val="040C001F"/>
@@ -24471,120 +23027,7 @@
       </w:pPr>
     </w:lvl>
   </w:abstractNum>
-  <w:abstractNum w:abstractNumId="26" w15:restartNumberingAfterBreak="0">
-    <w:nsid w:val="779D0911"/>
-    <w:multiLevelType w:val="hybridMultilevel"/>
-    <w:tmpl w:val="57F22FCE"/>
-    <w:lvl w:ilvl="0" w:tplc="080C000B">
-      <w:start w:val="1"/>
-      <w:numFmt w:val="bullet"/>
-      <w:lvlText w:val=""/>
-      <w:lvlJc w:val="left"/>
-      <w:pPr>
-        <w:ind w:left="3600" w:hanging="360"/>
-      </w:pPr>
-      <w:rPr>
-        <w:rFonts w:ascii="Wingdings" w:hAnsi="Wingdings" w:hint="default"/>
-      </w:rPr>
-    </w:lvl>
-    <w:lvl w:ilvl="1" w:tplc="08090003" w:tentative="1">
-      <w:start w:val="1"/>
-      <w:numFmt w:val="bullet"/>
-      <w:lvlText w:val="o"/>
-      <w:lvlJc w:val="left"/>
-      <w:pPr>
-        <w:ind w:left="4320" w:hanging="360"/>
-      </w:pPr>
-      <w:rPr>
-        <w:rFonts w:ascii="Courier New" w:hAnsi="Courier New" w:cs="Courier New" w:hint="default"/>
-      </w:rPr>
-    </w:lvl>
-    <w:lvl w:ilvl="2" w:tplc="08090005" w:tentative="1">
-      <w:start w:val="1"/>
-      <w:numFmt w:val="bullet"/>
-      <w:lvlText w:val=""/>
-      <w:lvlJc w:val="left"/>
-      <w:pPr>
-        <w:ind w:left="5040" w:hanging="360"/>
-      </w:pPr>
-      <w:rPr>
-        <w:rFonts w:ascii="Wingdings" w:hAnsi="Wingdings" w:hint="default"/>
-      </w:rPr>
-    </w:lvl>
-    <w:lvl w:ilvl="3" w:tplc="08090001" w:tentative="1">
-      <w:start w:val="1"/>
-      <w:numFmt w:val="bullet"/>
-      <w:lvlText w:val=""/>
-      <w:lvlJc w:val="left"/>
-      <w:pPr>
-        <w:ind w:left="5760" w:hanging="360"/>
-      </w:pPr>
-      <w:rPr>
-        <w:rFonts w:ascii="Symbol" w:hAnsi="Symbol" w:hint="default"/>
-      </w:rPr>
-    </w:lvl>
-    <w:lvl w:ilvl="4" w:tplc="08090003" w:tentative="1">
-      <w:start w:val="1"/>
-      <w:numFmt w:val="bullet"/>
-      <w:lvlText w:val="o"/>
-      <w:lvlJc w:val="left"/>
-      <w:pPr>
-        <w:ind w:left="6480" w:hanging="360"/>
-      </w:pPr>
-      <w:rPr>
-        <w:rFonts w:ascii="Courier New" w:hAnsi="Courier New" w:cs="Courier New" w:hint="default"/>
-      </w:rPr>
-    </w:lvl>
-    <w:lvl w:ilvl="5" w:tplc="08090005" w:tentative="1">
-      <w:start w:val="1"/>
-      <w:numFmt w:val="bullet"/>
-      <w:lvlText w:val=""/>
-      <w:lvlJc w:val="left"/>
-      <w:pPr>
-        <w:ind w:left="7200" w:hanging="360"/>
-      </w:pPr>
-      <w:rPr>
-        <w:rFonts w:ascii="Wingdings" w:hAnsi="Wingdings" w:hint="default"/>
-      </w:rPr>
-    </w:lvl>
-    <w:lvl w:ilvl="6" w:tplc="08090001" w:tentative="1">
-      <w:start w:val="1"/>
-      <w:numFmt w:val="bullet"/>
-      <w:lvlText w:val=""/>
-      <w:lvlJc w:val="left"/>
-      <w:pPr>
-        <w:ind w:left="7920" w:hanging="360"/>
-      </w:pPr>
-      <w:rPr>
-        <w:rFonts w:ascii="Symbol" w:hAnsi="Symbol" w:hint="default"/>
-      </w:rPr>
-    </w:lvl>
-    <w:lvl w:ilvl="7" w:tplc="08090003" w:tentative="1">
-      <w:start w:val="1"/>
-      <w:numFmt w:val="bullet"/>
-      <w:lvlText w:val="o"/>
-      <w:lvlJc w:val="left"/>
-      <w:pPr>
-        <w:ind w:left="8640" w:hanging="360"/>
-      </w:pPr>
-      <w:rPr>
-        <w:rFonts w:ascii="Courier New" w:hAnsi="Courier New" w:cs="Courier New" w:hint="default"/>
-      </w:rPr>
-    </w:lvl>
-    <w:lvl w:ilvl="8" w:tplc="08090005" w:tentative="1">
-      <w:start w:val="1"/>
-      <w:numFmt w:val="bullet"/>
-      <w:lvlText w:val=""/>
-      <w:lvlJc w:val="left"/>
-      <w:pPr>
-        <w:ind w:left="9360" w:hanging="360"/>
-      </w:pPr>
-      <w:rPr>
-        <w:rFonts w:ascii="Wingdings" w:hAnsi="Wingdings" w:hint="default"/>
-      </w:rPr>
-    </w:lvl>
-  </w:abstractNum>
-  <w:abstractNum w:abstractNumId="27" w15:restartNumberingAfterBreak="0">
+  <w:abstractNum w:abstractNumId="9" w15:restartNumberingAfterBreak="0">
     <w:nsid w:val="789C582D"/>
     <w:multiLevelType w:val="hybridMultilevel"/>
     <w:tmpl w:val="AB30BB74"/>
@@ -24671,283 +23114,47 @@
       </w:pPr>
     </w:lvl>
   </w:abstractNum>
-  <w:abstractNum w:abstractNumId="28" w15:restartNumberingAfterBreak="0">
-    <w:nsid w:val="7F1D58A4"/>
-    <w:multiLevelType w:val="hybridMultilevel"/>
-    <w:tmpl w:val="E550DD94"/>
-    <w:lvl w:ilvl="0" w:tplc="080C0001">
-      <w:start w:val="1"/>
-      <w:numFmt w:val="bullet"/>
-      <w:lvlText w:val=""/>
-      <w:lvlJc w:val="left"/>
-      <w:pPr>
-        <w:ind w:left="720" w:hanging="360"/>
-      </w:pPr>
-      <w:rPr>
-        <w:rFonts w:ascii="Symbol" w:hAnsi="Symbol" w:hint="default"/>
-      </w:rPr>
-    </w:lvl>
-    <w:lvl w:ilvl="1" w:tplc="08090003" w:tentative="1">
-      <w:start w:val="1"/>
-      <w:numFmt w:val="bullet"/>
-      <w:lvlText w:val="o"/>
-      <w:lvlJc w:val="left"/>
-      <w:pPr>
-        <w:ind w:left="1440" w:hanging="360"/>
-      </w:pPr>
-      <w:rPr>
-        <w:rFonts w:ascii="Courier New" w:hAnsi="Courier New" w:cs="Courier New" w:hint="default"/>
-      </w:rPr>
-    </w:lvl>
-    <w:lvl w:ilvl="2" w:tplc="08090005" w:tentative="1">
-      <w:start w:val="1"/>
-      <w:numFmt w:val="bullet"/>
-      <w:lvlText w:val=""/>
-      <w:lvlJc w:val="left"/>
-      <w:pPr>
-        <w:ind w:left="2160" w:hanging="360"/>
-      </w:pPr>
-      <w:rPr>
-        <w:rFonts w:ascii="Wingdings" w:hAnsi="Wingdings" w:hint="default"/>
-      </w:rPr>
-    </w:lvl>
-    <w:lvl w:ilvl="3" w:tplc="08090001" w:tentative="1">
-      <w:start w:val="1"/>
-      <w:numFmt w:val="bullet"/>
-      <w:lvlText w:val=""/>
-      <w:lvlJc w:val="left"/>
-      <w:pPr>
-        <w:ind w:left="2880" w:hanging="360"/>
-      </w:pPr>
-      <w:rPr>
-        <w:rFonts w:ascii="Symbol" w:hAnsi="Symbol" w:hint="default"/>
-      </w:rPr>
-    </w:lvl>
-    <w:lvl w:ilvl="4" w:tplc="08090003" w:tentative="1">
-      <w:start w:val="1"/>
-      <w:numFmt w:val="bullet"/>
-      <w:lvlText w:val="o"/>
-      <w:lvlJc w:val="left"/>
-      <w:pPr>
-        <w:ind w:left="3600" w:hanging="360"/>
-      </w:pPr>
-      <w:rPr>
-        <w:rFonts w:ascii="Courier New" w:hAnsi="Courier New" w:cs="Courier New" w:hint="default"/>
-      </w:rPr>
-    </w:lvl>
-    <w:lvl w:ilvl="5" w:tplc="08090005" w:tentative="1">
-      <w:start w:val="1"/>
-      <w:numFmt w:val="bullet"/>
-      <w:lvlText w:val=""/>
-      <w:lvlJc w:val="left"/>
-      <w:pPr>
-        <w:ind w:left="4320" w:hanging="360"/>
-      </w:pPr>
-      <w:rPr>
-        <w:rFonts w:ascii="Wingdings" w:hAnsi="Wingdings" w:hint="default"/>
-      </w:rPr>
-    </w:lvl>
-    <w:lvl w:ilvl="6" w:tplc="08090001" w:tentative="1">
-      <w:start w:val="1"/>
-      <w:numFmt w:val="bullet"/>
-      <w:lvlText w:val=""/>
-      <w:lvlJc w:val="left"/>
-      <w:pPr>
-        <w:ind w:left="5040" w:hanging="360"/>
-      </w:pPr>
-      <w:rPr>
-        <w:rFonts w:ascii="Symbol" w:hAnsi="Symbol" w:hint="default"/>
-      </w:rPr>
-    </w:lvl>
-    <w:lvl w:ilvl="7" w:tplc="08090003" w:tentative="1">
-      <w:start w:val="1"/>
-      <w:numFmt w:val="bullet"/>
-      <w:lvlText w:val="o"/>
-      <w:lvlJc w:val="left"/>
-      <w:pPr>
-        <w:ind w:left="5760" w:hanging="360"/>
-      </w:pPr>
-      <w:rPr>
-        <w:rFonts w:ascii="Courier New" w:hAnsi="Courier New" w:cs="Courier New" w:hint="default"/>
-      </w:rPr>
-    </w:lvl>
-    <w:lvl w:ilvl="8" w:tplc="08090005" w:tentative="1">
-      <w:start w:val="1"/>
-      <w:numFmt w:val="bullet"/>
-      <w:lvlText w:val=""/>
-      <w:lvlJc w:val="left"/>
-      <w:pPr>
-        <w:ind w:left="6480" w:hanging="360"/>
-      </w:pPr>
-      <w:rPr>
-        <w:rFonts w:ascii="Wingdings" w:hAnsi="Wingdings" w:hint="default"/>
-      </w:rPr>
-    </w:lvl>
-  </w:abstractNum>
   <w:num w:numId="1" w16cid:durableId="2063627502">
-    <w:abstractNumId w:val="18"/>
+    <w:abstractNumId w:val="6"/>
   </w:num>
-  <w:num w:numId="2" w16cid:durableId="283465652">
-    <w:abstractNumId w:val="15"/>
+  <w:num w:numId="2" w16cid:durableId="349336814">
+    <w:abstractNumId w:val="7"/>
   </w:num>
-  <w:num w:numId="3" w16cid:durableId="1370490786">
-    <w:abstractNumId w:val="25"/>
+  <w:num w:numId="3" w16cid:durableId="383532388">
+    <w:abstractNumId w:val="1"/>
   </w:num>
-  <w:num w:numId="4" w16cid:durableId="9842682">
-    <w:abstractNumId w:val="3"/>
-  </w:num>
-  <w:num w:numId="5" w16cid:durableId="1267347699">
-    <w:abstractNumId w:val="23"/>
-  </w:num>
-  <w:num w:numId="6" w16cid:durableId="349336814">
-    <w:abstractNumId w:val="21"/>
-  </w:num>
-  <w:num w:numId="7" w16cid:durableId="383532388">
+  <w:num w:numId="4" w16cid:durableId="833498074">
     <w:abstractNumId w:val="5"/>
   </w:num>
-  <w:num w:numId="8" w16cid:durableId="1826781920">
-    <w:abstractNumId w:val="4"/>
+  <w:num w:numId="5" w16cid:durableId="501701748">
+    <w:abstractNumId w:val="9"/>
   </w:num>
-  <w:num w:numId="9" w16cid:durableId="833498074">
-    <w:abstractNumId w:val="13"/>
-  </w:num>
-  <w:num w:numId="10" w16cid:durableId="1951161687">
-    <w:abstractNumId w:val="20"/>
-  </w:num>
-  <w:num w:numId="11" w16cid:durableId="714043458">
-    <w:abstractNumId w:val="17"/>
-  </w:num>
-  <w:num w:numId="12" w16cid:durableId="1717898517">
-    <w:abstractNumId w:val="14"/>
-  </w:num>
-  <w:num w:numId="13" w16cid:durableId="180513179">
-    <w:abstractNumId w:val="13"/>
+  <w:num w:numId="6" w16cid:durableId="20907720">
+    <w:abstractNumId w:val="9"/>
     <w:lvlOverride w:ilvl="0">
       <w:startOverride w:val="1"/>
     </w:lvlOverride>
   </w:num>
-  <w:num w:numId="14" w16cid:durableId="614678105">
-    <w:abstractNumId w:val="10"/>
-  </w:num>
-  <w:num w:numId="15" w16cid:durableId="245575062">
-    <w:abstractNumId w:val="10"/>
+  <w:num w:numId="7" w16cid:durableId="62023181">
+    <w:abstractNumId w:val="8"/>
     <w:lvlOverride w:ilvl="0">
       <w:startOverride w:val="1"/>
     </w:lvlOverride>
   </w:num>
-  <w:num w:numId="16" w16cid:durableId="1287350202">
-    <w:abstractNumId w:val="26"/>
-  </w:num>
-  <w:num w:numId="17" w16cid:durableId="652635510">
-    <w:abstractNumId w:val="24"/>
-  </w:num>
-  <w:num w:numId="18" w16cid:durableId="188882076">
-    <w:abstractNumId w:val="1"/>
-  </w:num>
-  <w:num w:numId="19" w16cid:durableId="1154377452">
-    <w:abstractNumId w:val="16"/>
-  </w:num>
-  <w:num w:numId="20" w16cid:durableId="1167018786">
-    <w:abstractNumId w:val="22"/>
-  </w:num>
-  <w:num w:numId="21" w16cid:durableId="436369151">
-    <w:abstractNumId w:val="28"/>
-  </w:num>
-  <w:num w:numId="22" w16cid:durableId="1801805608">
-    <w:abstractNumId w:val="12"/>
-  </w:num>
-  <w:num w:numId="23" w16cid:durableId="1548643348">
-    <w:abstractNumId w:val="19"/>
-  </w:num>
-  <w:num w:numId="24" w16cid:durableId="317811516">
-    <w:abstractNumId w:val="2"/>
-  </w:num>
-  <w:num w:numId="25" w16cid:durableId="201603258">
-    <w:abstractNumId w:val="10"/>
+  <w:num w:numId="8" w16cid:durableId="1767729384">
+    <w:abstractNumId w:val="9"/>
     <w:lvlOverride w:ilvl="0">
       <w:startOverride w:val="1"/>
     </w:lvlOverride>
   </w:num>
-  <w:num w:numId="26" w16cid:durableId="2125534695">
-    <w:abstractNumId w:val="25"/>
-    <w:lvlOverride w:ilvl="0">
-      <w:startOverride w:val="1"/>
-    </w:lvlOverride>
+  <w:num w:numId="9" w16cid:durableId="447965721">
+    <w:abstractNumId w:val="4"/>
   </w:num>
-  <w:num w:numId="27" w16cid:durableId="1394737741">
-    <w:abstractNumId w:val="10"/>
-    <w:lvlOverride w:ilvl="0">
-      <w:startOverride w:val="1"/>
-    </w:lvlOverride>
+  <w:num w:numId="10" w16cid:durableId="1161506319">
+    <w:abstractNumId w:val="3"/>
   </w:num>
-  <w:num w:numId="28" w16cid:durableId="204105418">
-    <w:abstractNumId w:val="8"/>
-  </w:num>
-  <w:num w:numId="29" w16cid:durableId="434323830">
-    <w:abstractNumId w:val="11"/>
-  </w:num>
-  <w:num w:numId="30" w16cid:durableId="501701748">
-    <w:abstractNumId w:val="27"/>
-  </w:num>
-  <w:num w:numId="31" w16cid:durableId="103235361">
-    <w:abstractNumId w:val="27"/>
-    <w:lvlOverride w:ilvl="0">
-      <w:startOverride w:val="1"/>
-    </w:lvlOverride>
-  </w:num>
-  <w:num w:numId="32" w16cid:durableId="1453666360">
-    <w:abstractNumId w:val="27"/>
-    <w:lvlOverride w:ilvl="0">
-      <w:startOverride w:val="1"/>
-    </w:lvlOverride>
-  </w:num>
-  <w:num w:numId="33" w16cid:durableId="20907720">
-    <w:abstractNumId w:val="27"/>
-    <w:lvlOverride w:ilvl="0">
-      <w:startOverride w:val="1"/>
-    </w:lvlOverride>
-  </w:num>
-  <w:num w:numId="34" w16cid:durableId="515969147">
-    <w:abstractNumId w:val="21"/>
-    <w:lvlOverride w:ilvl="0">
-      <w:startOverride w:val="1"/>
-    </w:lvlOverride>
-  </w:num>
-  <w:num w:numId="35" w16cid:durableId="1015812059">
-    <w:abstractNumId w:val="21"/>
-    <w:lvlOverride w:ilvl="0">
-      <w:startOverride w:val="1"/>
-    </w:lvlOverride>
-  </w:num>
-  <w:num w:numId="36" w16cid:durableId="834764515">
-    <w:abstractNumId w:val="21"/>
-    <w:lvlOverride w:ilvl="0">
-      <w:startOverride w:val="1"/>
-    </w:lvlOverride>
-  </w:num>
-  <w:num w:numId="37" w16cid:durableId="62023181">
-    <w:abstractNumId w:val="25"/>
-    <w:lvlOverride w:ilvl="0">
-      <w:startOverride w:val="1"/>
-    </w:lvlOverride>
-  </w:num>
-  <w:num w:numId="38" w16cid:durableId="1767729384">
-    <w:abstractNumId w:val="27"/>
-    <w:lvlOverride w:ilvl="0">
-      <w:startOverride w:val="1"/>
-    </w:lvlOverride>
-  </w:num>
-  <w:num w:numId="39" w16cid:durableId="1021513912">
-    <w:abstractNumId w:val="25"/>
-    <w:lvlOverride w:ilvl="0">
-      <w:startOverride w:val="1"/>
-    </w:lvlOverride>
-  </w:num>
-  <w:num w:numId="40" w16cid:durableId="447965721">
-    <w:abstractNumId w:val="9"/>
-  </w:num>
-  <w:num w:numId="41" w16cid:durableId="1317371328">
-    <w:abstractNumId w:val="21"/>
+  <w:num w:numId="11" w16cid:durableId="1324622026">
+    <w:abstractNumId w:val="7"/>
     <w:lvlOverride w:ilvl="0">
       <w:startOverride w:val="1"/>
     </w:lvlOverride>
@@ -24976,99 +23183,37 @@
       <w:startOverride w:val="1"/>
     </w:lvlOverride>
   </w:num>
-  <w:num w:numId="42" w16cid:durableId="914976585">
-    <w:abstractNumId w:val="21"/>
-    <w:lvlOverride w:ilvl="0">
-      <w:startOverride w:val="1"/>
-    </w:lvlOverride>
-    <w:lvlOverride w:ilvl="1">
-      <w:startOverride w:val="1"/>
-    </w:lvlOverride>
-    <w:lvlOverride w:ilvl="2">
-      <w:startOverride w:val="1"/>
-    </w:lvlOverride>
-    <w:lvlOverride w:ilvl="3">
-      <w:startOverride w:val="1"/>
-    </w:lvlOverride>
-    <w:lvlOverride w:ilvl="4">
-      <w:startOverride w:val="1"/>
-    </w:lvlOverride>
-    <w:lvlOverride w:ilvl="5">
-      <w:startOverride w:val="1"/>
-    </w:lvlOverride>
-    <w:lvlOverride w:ilvl="6">
-      <w:startOverride w:val="1"/>
-    </w:lvlOverride>
-    <w:lvlOverride w:ilvl="7">
-      <w:startOverride w:val="1"/>
-    </w:lvlOverride>
-    <w:lvlOverride w:ilvl="8">
-      <w:startOverride w:val="1"/>
-    </w:lvlOverride>
+  <w:num w:numId="12" w16cid:durableId="32922544">
+    <w:abstractNumId w:val="2"/>
   </w:num>
-  <w:num w:numId="43" w16cid:durableId="1161506319">
-    <w:abstractNumId w:val="7"/>
-  </w:num>
-  <w:num w:numId="44" w16cid:durableId="1234659047">
-    <w:abstractNumId w:val="0"/>
-  </w:num>
-  <w:num w:numId="45" w16cid:durableId="1324622026">
-    <w:abstractNumId w:val="21"/>
-    <w:lvlOverride w:ilvl="0">
-      <w:startOverride w:val="1"/>
-    </w:lvlOverride>
-    <w:lvlOverride w:ilvl="1">
-      <w:startOverride w:val="1"/>
-    </w:lvlOverride>
-    <w:lvlOverride w:ilvl="2">
-      <w:startOverride w:val="1"/>
-    </w:lvlOverride>
-    <w:lvlOverride w:ilvl="3">
-      <w:startOverride w:val="1"/>
-    </w:lvlOverride>
-    <w:lvlOverride w:ilvl="4">
-      <w:startOverride w:val="1"/>
-    </w:lvlOverride>
-    <w:lvlOverride w:ilvl="5">
-      <w:startOverride w:val="1"/>
-    </w:lvlOverride>
-    <w:lvlOverride w:ilvl="6">
-      <w:startOverride w:val="1"/>
-    </w:lvlOverride>
-    <w:lvlOverride w:ilvl="7">
-      <w:startOverride w:val="1"/>
-    </w:lvlOverride>
-    <w:lvlOverride w:ilvl="8">
-      <w:startOverride w:val="1"/>
-    </w:lvlOverride>
-  </w:num>
-  <w:num w:numId="46" w16cid:durableId="32922544">
-    <w:abstractNumId w:val="6"/>
-  </w:num>
-  <w:num w:numId="47" w16cid:durableId="774246870">
-    <w:abstractNumId w:val="27"/>
+  <w:num w:numId="13" w16cid:durableId="774246870">
+    <w:abstractNumId w:val="9"/>
     <w:lvlOverride w:ilvl="0">
       <w:startOverride w:val="1"/>
     </w:lvlOverride>
   </w:num>
-  <w:num w:numId="48" w16cid:durableId="1886596942">
-    <w:abstractNumId w:val="27"/>
+  <w:num w:numId="14" w16cid:durableId="1886596942">
+    <w:abstractNumId w:val="9"/>
     <w:lvlOverride w:ilvl="0">
       <w:startOverride w:val="1"/>
     </w:lvlOverride>
   </w:num>
-  <w:num w:numId="49" w16cid:durableId="701176737">
-    <w:abstractNumId w:val="27"/>
+  <w:num w:numId="15" w16cid:durableId="701176737">
+    <w:abstractNumId w:val="9"/>
     <w:lvlOverride w:ilvl="0">
       <w:startOverride w:val="1"/>
     </w:lvlOverride>
   </w:num>
-  <w:num w:numId="50" w16cid:durableId="843323538">
-    <w:abstractNumId w:val="27"/>
+  <w:num w:numId="16" w16cid:durableId="843323538">
+    <w:abstractNumId w:val="9"/>
     <w:lvlOverride w:ilvl="0">
       <w:startOverride w:val="1"/>
     </w:lvlOverride>
   </w:num>
+  <w:num w:numId="17" w16cid:durableId="1056204150">
+    <w:abstractNumId w:val="0"/>
+  </w:num>
+  <w:numIdMacAtCleanup w:val="17"/>
 </w:numbering>
 </file>
 
@@ -25562,7 +23707,7 @@
     <w:rsid w:val="00497EB7"/>
     <w:pPr>
       <w:numPr>
-        <w:numId w:val="30"/>
+        <w:numId w:val="5"/>
       </w:numPr>
       <w:outlineLvl w:val="3"/>
     </w:pPr>
@@ -25736,7 +23881,7 @@
     <w:rsid w:val="004F7F72"/>
     <w:pPr>
       <w:numPr>
-        <w:numId w:val="7"/>
+        <w:numId w:val="3"/>
       </w:numPr>
       <w:pBdr>
         <w:top w:val="single" w:sz="4" w:space="10" w:color="4472C4" w:themeColor="accent1"/>
@@ -25800,7 +23945,7 @@
     <w:rsid w:val="004F7F72"/>
     <w:pPr>
       <w:numPr>
-        <w:numId w:val="9"/>
+        <w:numId w:val="4"/>
       </w:numPr>
       <w:jc w:val="center"/>
     </w:pPr>
@@ -26136,7 +24281,7 @@
     <w:rsid w:val="004F7F72"/>
     <w:pPr>
       <w:numPr>
-        <w:numId w:val="40"/>
+        <w:numId w:val="9"/>
       </w:numPr>
       <w:spacing w:before="120" w:after="280" w:line="240" w:lineRule="auto"/>
     </w:pPr>
@@ -26165,6 +24310,19 @@
     <w:rPr>
       <w:color w:val="808080"/>
     </w:rPr>
+  </w:style>
+  <w:style w:type="paragraph" w:styleId="Listepuces">
+    <w:name w:val="List Bullet"/>
+    <w:basedOn w:val="Normal"/>
+    <w:uiPriority w:val="99"/>
+    <w:unhideWhenUsed/>
+    <w:rsid w:val="006A4DDE"/>
+    <w:pPr>
+      <w:numPr>
+        <w:numId w:val="17"/>
+      </w:numPr>
+      <w:contextualSpacing/>
+    </w:pPr>
   </w:style>
 </w:styles>
 </file>

</xml_diff>